<commit_message>
Release 1.2 - Added Settings
</commit_message>
<xml_diff>
--- a/CreateWordFromWinForm/bin/Debug/Template.docx
+++ b/CreateWordFromWinForm/bin/Debug/Template.docx
@@ -1,6 +1,6 @@
 
 <file path=word/document.xml><?xml version="1.0" encoding="utf-8"?>
-<w:document xmlns:wpc="http://schemas.microsoft.com/office/word/2010/wordprocessingCanvas" xmlns:cx="http://schemas.microsoft.com/office/drawing/2014/chartex" xmlns:cx1="http://schemas.microsoft.com/office/drawing/2015/9/8/chartex" xmlns:cx2="http://schemas.microsoft.com/office/drawing/2015/10/21/chartex" xmlns:cx3="http://schemas.microsoft.com/office/drawing/2016/5/9/chartex" xmlns:cx4="http://schemas.microsoft.com/office/drawing/2016/5/10/chartex" xmlns:cx5="http://schemas.microsoft.com/office/drawing/2016/5/11/chartex" xmlns:cx6="http://schemas.microsoft.com/office/drawing/2016/5/12/chartex" xmlns:cx7="http://schemas.microsoft.com/office/drawing/2016/5/13/chartex" xmlns:cx8="http://schemas.microsoft.com/office/drawing/2016/5/14/chartex" xmlns:mc="http://schemas.openxmlformats.org/markup-compatibility/2006" xmlns:aink="http://schemas.microsoft.com/office/drawing/2016/ink" xmlns:am3d="http://schemas.microsoft.com/office/drawing/2017/model3d" xmlns:o="urn:schemas-microsoft-com:office:office" xmlns:r="http://schemas.openxmlformats.org/officeDocument/2006/relationships" xmlns:m="http://schemas.openxmlformats.org/officeDocument/2006/math" xmlns:v="urn:schemas-microsoft-com:vml" xmlns:wp14="http://schemas.microsoft.com/office/word/2010/wordprocessingDrawing" xmlns:wp="http://schemas.openxmlformats.org/drawingml/2006/wordprocessingDrawing" xmlns:w10="urn:schemas-microsoft-com:office:word" xmlns:w="http://schemas.openxmlformats.org/wordprocessingml/2006/main" xmlns:w14="http://schemas.microsoft.com/office/word/2010/wordml" xmlns:w15="http://schemas.microsoft.com/office/word/2012/wordml" xmlns:w16cid="http://schemas.microsoft.com/office/word/2016/wordml/cid" xmlns:w16se="http://schemas.microsoft.com/office/word/2015/wordml/symex" xmlns:wpg="http://schemas.microsoft.com/office/word/2010/wordprocessingGroup" xmlns:wpi="http://schemas.microsoft.com/office/word/2010/wordprocessingInk" xmlns:wne="http://schemas.microsoft.com/office/word/2006/wordml" xmlns:wps="http://schemas.microsoft.com/office/word/2010/wordprocessingShape" mc:Ignorable="w14 w15 w16se w16cid wp14">
+<w:document xmlns:wpc="http://schemas.microsoft.com/office/word/2010/wordprocessingCanvas" xmlns:mc="http://schemas.openxmlformats.org/markup-compatibility/2006" xmlns:o="urn:schemas-microsoft-com:office:office" xmlns:r="http://schemas.openxmlformats.org/officeDocument/2006/relationships" xmlns:m="http://schemas.openxmlformats.org/officeDocument/2006/math" xmlns:v="urn:schemas-microsoft-com:vml" xmlns:wp14="http://schemas.microsoft.com/office/word/2010/wordprocessingDrawing" xmlns:wp="http://schemas.openxmlformats.org/drawingml/2006/wordprocessingDrawing" xmlns:w="http://schemas.openxmlformats.org/wordprocessingml/2006/main" xmlns:w14="http://schemas.microsoft.com/office/word/2010/wordml" xmlns:w10="urn:schemas-microsoft-com:office:word" xmlns:w15="http://schemas.microsoft.com/office/word/2012/wordml" xmlns:wpg="http://schemas.microsoft.com/office/word/2010/wordprocessingGroup" xmlns:wpi="http://schemas.microsoft.com/office/word/2010/wordprocessingInk" xmlns:wne="http://schemas.microsoft.com/office/word/2006/wordml" xmlns:wps="http://schemas.microsoft.com/office/word/2010/wordprocessingShape" xmlns:wpsCustomData="http://www.wps.cn/officeDocument/2013/wpsCustomData" mc:Ignorable="w14 w15 wp14">
   <w:background w:color="FFFFFF"/>
   <w:body>
     <w:p>
@@ -12,7 +12,6 @@
       <w:r>
         <w:rPr>
           <w:rFonts w:ascii="Courier New" w:hAnsi="Courier New" w:cs="Courier New"/>
-          <w:noProof/>
         </w:rPr>
         <mc:AlternateContent>
           <mc:Choice Requires="wps">
@@ -23,7 +22,7 @@
                   <wp:posOffset>4334510</wp:posOffset>
                 </wp:positionH>
                 <wp:positionV relativeFrom="paragraph">
-                  <wp:posOffset>-110279</wp:posOffset>
+                  <wp:posOffset>-109855</wp:posOffset>
                 </wp:positionV>
                 <wp:extent cx="1743710" cy="350520"/>
                 <wp:effectExtent l="0" t="0" r="0" b="0"/>
@@ -68,29 +67,7 @@
                                 <w:szCs w:val="32"/>
                                 <w:lang w:val="en-US"/>
                               </w:rPr>
-                              <w:t>#</w:t>
-                            </w:r>
-                            <w:proofErr w:type="spellStart"/>
-                            <w:r>
-                              <w:rPr>
-                                <w:rFonts w:ascii="Courier New" w:hAnsi="Courier New" w:cs="Courier New"/>
-                                <w:color w:val="FF0000"/>
-                                <w:sz w:val="36"/>
-                                <w:szCs w:val="32"/>
-                                <w:lang w:val="en-US"/>
-                              </w:rPr>
-                              <w:t>InvoiceNo</w:t>
-                            </w:r>
-                            <w:proofErr w:type="spellEnd"/>
-                            <w:r>
-                              <w:rPr>
-                                <w:rFonts w:ascii="Courier New" w:hAnsi="Courier New" w:cs="Courier New"/>
-                                <w:color w:val="FF0000"/>
-                                <w:sz w:val="36"/>
-                                <w:szCs w:val="32"/>
-                                <w:lang w:val="en-US"/>
-                              </w:rPr>
-                              <w:t>#</w:t>
+                              <w:t>#InvoiceNo#</w:t>
                             </w:r>
                           </w:p>
                         </w:txbxContent>
@@ -101,22 +78,16 @@
                     </wps:wsp>
                   </a:graphicData>
                 </a:graphic>
-                <wp14:sizeRelH relativeFrom="margin">
-                  <wp14:pctWidth>0</wp14:pctWidth>
-                </wp14:sizeRelH>
-                <wp14:sizeRelV relativeFrom="margin">
-                  <wp14:pctHeight>0</wp14:pctHeight>
-                </wp14:sizeRelV>
               </wp:anchor>
             </w:drawing>
           </mc:Choice>
           <mc:Fallback>
             <w:pict>
-              <v:shapetype id="_x0000_t202" coordsize="21600,21600" o:spt="202" path="m,l,21600r21600,l21600,xe">
-                <v:stroke joinstyle="miter"/>
-                <v:path gradientshapeok="t" o:connecttype="rect"/>
-              </v:shapetype>
-              <v:shape id="Text Box 4" o:spid="_x0000_s1026" type="#_x0000_t202" style="position:absolute;margin-left:341.3pt;margin-top:-8.7pt;width:137.3pt;height:27.6pt;z-index:251656192;visibility:visible;mso-wrap-style:square;mso-width-percent:0;mso-height-percent:0;mso-wrap-distance-left:9pt;mso-wrap-distance-top:0;mso-wrap-distance-right:9pt;mso-wrap-distance-bottom:0;mso-position-horizontal:absolute;mso-position-horizontal-relative:text;mso-position-vertical:absolute;mso-position-vertical-relative:text;mso-width-percent:0;mso-height-percent:0;mso-width-relative:margin;mso-height-relative:margin;v-text-anchor:top" o:gfxdata="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" filled="f" stroked="f">
+              <v:shape id="Text Box 4" o:spid="_x0000_s1026" o:spt="202" type="#_x0000_t202" style="position:absolute;left:0pt;margin-left:341.3pt;margin-top:-8.65pt;height:27.6pt;width:137.3pt;mso-wrap-distance-bottom:0pt;mso-wrap-distance-left:9pt;mso-wrap-distance-right:9pt;mso-wrap-distance-top:0pt;z-index:251656192;mso-width-relative:page;mso-height-relative:page;" filled="f" stroked="f" coordsize="21600,21600" o:gfxdata="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">
+                <v:fill on="f" focussize="0,0"/>
+                <v:stroke on="f"/>
+                <v:imagedata o:title=""/>
+                <o:lock v:ext="edit" aspectratio="f"/>
                 <v:textbox>
                   <w:txbxContent>
                     <w:p>
@@ -138,29 +109,7 @@
                           <w:szCs w:val="32"/>
                           <w:lang w:val="en-US"/>
                         </w:rPr>
-                        <w:t>#</w:t>
-                      </w:r>
-                      <w:proofErr w:type="spellStart"/>
-                      <w:r>
-                        <w:rPr>
-                          <w:rFonts w:ascii="Courier New" w:hAnsi="Courier New" w:cs="Courier New"/>
-                          <w:color w:val="FF0000"/>
-                          <w:sz w:val="36"/>
-                          <w:szCs w:val="32"/>
-                          <w:lang w:val="en-US"/>
-                        </w:rPr>
-                        <w:t>InvoiceNo</w:t>
-                      </w:r>
-                      <w:proofErr w:type="spellEnd"/>
-                      <w:r>
-                        <w:rPr>
-                          <w:rFonts w:ascii="Courier New" w:hAnsi="Courier New" w:cs="Courier New"/>
-                          <w:color w:val="FF0000"/>
-                          <w:sz w:val="36"/>
-                          <w:szCs w:val="32"/>
-                          <w:lang w:val="en-US"/>
-                        </w:rPr>
-                        <w:t>#</w:t>
+                        <w:t>#InvoiceNo#</w:t>
                       </w:r>
                     </w:p>
                   </w:txbxContent>
@@ -174,7 +123,6 @@
       <w:r>
         <w:rPr>
           <w:rFonts w:ascii="Courier New" w:hAnsi="Courier New" w:cs="Courier New"/>
-          <w:noProof/>
         </w:rPr>
         <mc:AlternateContent>
           <mc:Choice Requires="wps">
@@ -185,7 +133,7 @@
                   <wp:posOffset>3335020</wp:posOffset>
                 </wp:positionH>
                 <wp:positionV relativeFrom="paragraph">
-                  <wp:posOffset>1887432</wp:posOffset>
+                  <wp:posOffset>1887220</wp:posOffset>
                 </wp:positionV>
                 <wp:extent cx="1117600" cy="245110"/>
                 <wp:effectExtent l="0" t="0" r="0" b="2540"/>
@@ -223,23 +171,7 @@
                                 <w:rFonts w:ascii="Courier New" w:hAnsi="Courier New" w:cs="Courier New"/>
                                 <w:lang w:val="en-US"/>
                               </w:rPr>
-                              <w:t>#</w:t>
-                            </w:r>
-                            <w:proofErr w:type="spellStart"/>
-                            <w:r>
-                              <w:rPr>
-                                <w:rFonts w:ascii="Courier New" w:hAnsi="Courier New" w:cs="Courier New"/>
-                                <w:lang w:val="en-US"/>
-                              </w:rPr>
-                              <w:t>EffDate</w:t>
-                            </w:r>
-                            <w:proofErr w:type="spellEnd"/>
-                            <w:r>
-                              <w:rPr>
-                                <w:rFonts w:ascii="Courier New" w:hAnsi="Courier New" w:cs="Courier New"/>
-                                <w:lang w:val="en-US"/>
-                              </w:rPr>
-                              <w:t>#</w:t>
+                              <w:t>#EffDate#</w:t>
                             </w:r>
                           </w:p>
                         </w:txbxContent>
@@ -250,18 +182,16 @@
                     </wps:wsp>
                   </a:graphicData>
                 </a:graphic>
-                <wp14:sizeRelH relativeFrom="margin">
-                  <wp14:pctWidth>0</wp14:pctWidth>
-                </wp14:sizeRelH>
-                <wp14:sizeRelV relativeFrom="margin">
-                  <wp14:pctHeight>0</wp14:pctHeight>
-                </wp14:sizeRelV>
               </wp:anchor>
             </w:drawing>
           </mc:Choice>
           <mc:Fallback>
             <w:pict>
-              <v:shape id="Text Box 8" o:spid="_x0000_s1027" type="#_x0000_t202" style="position:absolute;margin-left:262.6pt;margin-top:148.6pt;width:88pt;height:19.3pt;z-index:251660288;visibility:visible;mso-wrap-style:square;mso-width-percent:0;mso-height-percent:0;mso-wrap-distance-left:9pt;mso-wrap-distance-top:0;mso-wrap-distance-right:9pt;mso-wrap-distance-bottom:0;mso-position-horizontal:absolute;mso-position-horizontal-relative:text;mso-position-vertical:absolute;mso-position-vertical-relative:text;mso-width-percent:0;mso-height-percent:0;mso-width-relative:margin;mso-height-relative:margin;v-text-anchor:top" o:gfxdata="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" filled="f" stroked="f">
+              <v:shape id="_x0000_s1026" o:spid="_x0000_s1026" o:spt="202" type="#_x0000_t202" style="position:absolute;left:0pt;margin-left:262.6pt;margin-top:148.6pt;height:19.3pt;width:88pt;mso-wrap-distance-bottom:0pt;mso-wrap-distance-left:9pt;mso-wrap-distance-right:9pt;mso-wrap-distance-top:0pt;z-index:251660288;mso-width-relative:page;mso-height-relative:page;" filled="f" stroked="f" coordsize="21600,21600" o:gfxdata="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">
+                <v:fill on="f" focussize="0,0"/>
+                <v:stroke on="f"/>
+                <v:imagedata o:title=""/>
+                <o:lock v:ext="edit" aspectratio="f"/>
                 <v:textbox>
                   <w:txbxContent>
                     <w:p>
@@ -276,23 +206,7 @@
                           <w:rFonts w:ascii="Courier New" w:hAnsi="Courier New" w:cs="Courier New"/>
                           <w:lang w:val="en-US"/>
                         </w:rPr>
-                        <w:t>#</w:t>
-                      </w:r>
-                      <w:proofErr w:type="spellStart"/>
-                      <w:r>
-                        <w:rPr>
-                          <w:rFonts w:ascii="Courier New" w:hAnsi="Courier New" w:cs="Courier New"/>
-                          <w:lang w:val="en-US"/>
-                        </w:rPr>
-                        <w:t>EffDate</w:t>
-                      </w:r>
-                      <w:proofErr w:type="spellEnd"/>
-                      <w:r>
-                        <w:rPr>
-                          <w:rFonts w:ascii="Courier New" w:hAnsi="Courier New" w:cs="Courier New"/>
-                          <w:lang w:val="en-US"/>
-                        </w:rPr>
-                        <w:t>#</w:t>
+                        <w:t>#EffDate#</w:t>
                       </w:r>
                     </w:p>
                   </w:txbxContent>
@@ -306,7 +220,6 @@
       <w:r>
         <w:rPr>
           <w:rFonts w:ascii="Courier New" w:hAnsi="Courier New" w:cs="Courier New"/>
-          <w:noProof/>
         </w:rPr>
         <mc:AlternateContent>
           <mc:Choice Requires="wps">
@@ -355,23 +268,7 @@
                                 <w:rFonts w:ascii="Courier New" w:hAnsi="Courier New" w:cs="Courier New"/>
                                 <w:lang w:val="en-US"/>
                               </w:rPr>
-                              <w:t>#</w:t>
-                            </w:r>
-                            <w:proofErr w:type="spellStart"/>
-                            <w:r>
-                              <w:rPr>
-                                <w:rFonts w:ascii="Courier New" w:hAnsi="Courier New" w:cs="Courier New"/>
-                                <w:lang w:val="en-US"/>
-                              </w:rPr>
-                              <w:t>ExpDate</w:t>
-                            </w:r>
-                            <w:proofErr w:type="spellEnd"/>
-                            <w:r>
-                              <w:rPr>
-                                <w:rFonts w:ascii="Courier New" w:hAnsi="Courier New" w:cs="Courier New"/>
-                                <w:lang w:val="en-US"/>
-                              </w:rPr>
-                              <w:t>#</w:t>
+                              <w:t>#ExpDate#</w:t>
                             </w:r>
                           </w:p>
                         </w:txbxContent>
@@ -382,18 +279,16 @@
                     </wps:wsp>
                   </a:graphicData>
                 </a:graphic>
-                <wp14:sizeRelH relativeFrom="margin">
-                  <wp14:pctWidth>0</wp14:pctWidth>
-                </wp14:sizeRelH>
-                <wp14:sizeRelV relativeFrom="margin">
-                  <wp14:pctHeight>0</wp14:pctHeight>
-                </wp14:sizeRelV>
               </wp:anchor>
             </w:drawing>
           </mc:Choice>
           <mc:Fallback>
             <w:pict>
-              <v:shape id="Text Box 10" o:spid="_x0000_s1028" type="#_x0000_t202" style="position:absolute;margin-left:384.65pt;margin-top:149.3pt;width:100.65pt;height:22.65pt;z-index:251658240;visibility:visible;mso-wrap-style:square;mso-width-percent:0;mso-height-percent:0;mso-wrap-distance-left:9pt;mso-wrap-distance-top:0;mso-wrap-distance-right:9pt;mso-wrap-distance-bottom:0;mso-position-horizontal:absolute;mso-position-horizontal-relative:text;mso-position-vertical:absolute;mso-position-vertical-relative:text;mso-width-percent:0;mso-height-percent:0;mso-width-relative:margin;mso-height-relative:margin;v-text-anchor:top" o:gfxdata="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" filled="f" stroked="f">
+              <v:shape id="_x0000_s1026" o:spid="_x0000_s1026" o:spt="202" type="#_x0000_t202" style="position:absolute;left:0pt;margin-left:384.65pt;margin-top:149.3pt;height:22.65pt;width:100.65pt;mso-wrap-distance-bottom:0pt;mso-wrap-distance-left:9pt;mso-wrap-distance-right:9pt;mso-wrap-distance-top:0pt;z-index:251658240;mso-width-relative:page;mso-height-relative:page;" filled="f" stroked="f" coordsize="21600,21600" o:gfxdata="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">
+                <v:fill on="f" focussize="0,0"/>
+                <v:stroke on="f"/>
+                <v:imagedata o:title=""/>
+                <o:lock v:ext="edit" aspectratio="f"/>
                 <v:textbox>
                   <w:txbxContent>
                     <w:p>
@@ -408,23 +303,7 @@
                           <w:rFonts w:ascii="Courier New" w:hAnsi="Courier New" w:cs="Courier New"/>
                           <w:lang w:val="en-US"/>
                         </w:rPr>
-                        <w:t>#</w:t>
-                      </w:r>
-                      <w:proofErr w:type="spellStart"/>
-                      <w:r>
-                        <w:rPr>
-                          <w:rFonts w:ascii="Courier New" w:hAnsi="Courier New" w:cs="Courier New"/>
-                          <w:lang w:val="en-US"/>
-                        </w:rPr>
-                        <w:t>ExpDate</w:t>
-                      </w:r>
-                      <w:proofErr w:type="spellEnd"/>
-                      <w:r>
-                        <w:rPr>
-                          <w:rFonts w:ascii="Courier New" w:hAnsi="Courier New" w:cs="Courier New"/>
-                          <w:lang w:val="en-US"/>
-                        </w:rPr>
-                        <w:t>#</w:t>
+                        <w:t>#ExpDate#</w:t>
                       </w:r>
                     </w:p>
                   </w:txbxContent>
@@ -438,12 +317,11 @@
       <w:r>
         <w:rPr>
           <w:rFonts w:ascii="Courier New" w:hAnsi="Courier New" w:cs="Courier New"/>
-          <w:noProof/>
         </w:rPr>
         <mc:AlternateContent>
           <mc:Choice Requires="wps">
             <w:drawing>
-              <wp:anchor distT="0" distB="0" distL="114300" distR="114300" simplePos="0" relativeHeight="251666944" behindDoc="0" locked="0" layoutInCell="1" allowOverlap="1" wp14:anchorId="45B6F974" wp14:editId="178CBE8B">
+              <wp:anchor distT="0" distB="0" distL="114300" distR="114300" simplePos="0" relativeHeight="251666432" behindDoc="0" locked="0" layoutInCell="1" allowOverlap="1">
                 <wp:simplePos x="0" y="0"/>
                 <wp:positionH relativeFrom="column">
                   <wp:posOffset>-510540</wp:posOffset>
@@ -482,21 +360,12 @@
                                 <w:lang w:val="en-US"/>
                               </w:rPr>
                             </w:pPr>
-                            <w:proofErr w:type="spellStart"/>
                             <w:r>
                               <w:rPr>
                                 <w:rFonts w:ascii="Courier New" w:hAnsi="Courier New" w:cs="Courier New"/>
                                 <w:lang w:val="en-US"/>
                               </w:rPr>
-                              <w:t>Jes</w:t>
-                            </w:r>
-                            <w:proofErr w:type="spellEnd"/>
-                            <w:r>
-                              <w:rPr>
-                                <w:rFonts w:ascii="Courier New" w:hAnsi="Courier New" w:cs="Courier New"/>
-                                <w:lang w:val="en-US"/>
-                              </w:rPr>
-                              <w:t xml:space="preserve"> Services</w:t>
+                              <w:t>Jes Services</w:t>
                             </w:r>
                           </w:p>
                         </w:txbxContent>
@@ -510,7 +379,11 @@
           </mc:Choice>
           <mc:Fallback>
             <w:pict>
-              <v:shape w14:anchorId="45B6F974" id="Text Box 41" o:spid="_x0000_s1029" type="#_x0000_t202" style="position:absolute;margin-left:-40.2pt;margin-top:380.4pt;width:367.75pt;height:18.65pt;z-index:251666944;visibility:visible;mso-wrap-style:square;mso-wrap-distance-left:9pt;mso-wrap-distance-top:0;mso-wrap-distance-right:9pt;mso-wrap-distance-bottom:0;mso-position-horizontal:absolute;mso-position-horizontal-relative:text;mso-position-vertical:absolute;mso-position-vertical-relative:text;v-text-anchor:top" o:gfxdata="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" filled="f" stroked="f">
+              <v:shape id="_x0000_s1026" o:spid="_x0000_s1026" o:spt="202" type="#_x0000_t202" style="position:absolute;left:0pt;margin-left:-40.2pt;margin-top:380.4pt;height:18.65pt;width:367.75pt;mso-wrap-distance-bottom:0pt;mso-wrap-distance-left:9pt;mso-wrap-distance-right:9pt;mso-wrap-distance-top:0pt;z-index:251666432;mso-width-relative:page;mso-height-relative:page;" filled="f" stroked="f" coordsize="21600,21600" o:gfxdata="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">
+                <v:fill on="f" focussize="0,0"/>
+                <v:stroke on="f"/>
+                <v:imagedata o:title=""/>
+                <o:lock v:ext="edit" aspectratio="f"/>
                 <v:textbox>
                   <w:txbxContent>
                     <w:p>
@@ -520,21 +393,12 @@
                           <w:lang w:val="en-US"/>
                         </w:rPr>
                       </w:pPr>
-                      <w:proofErr w:type="spellStart"/>
                       <w:r>
                         <w:rPr>
                           <w:rFonts w:ascii="Courier New" w:hAnsi="Courier New" w:cs="Courier New"/>
                           <w:lang w:val="en-US"/>
                         </w:rPr>
-                        <w:t>Jes</w:t>
-                      </w:r>
-                      <w:proofErr w:type="spellEnd"/>
-                      <w:r>
-                        <w:rPr>
-                          <w:rFonts w:ascii="Courier New" w:hAnsi="Courier New" w:cs="Courier New"/>
-                          <w:lang w:val="en-US"/>
-                        </w:rPr>
-                        <w:t xml:space="preserve"> Services</w:t>
+                        <w:t>Jes Services</w:t>
                       </w:r>
                     </w:p>
                   </w:txbxContent>
@@ -548,12 +412,11 @@
       <w:r>
         <w:rPr>
           <w:rFonts w:ascii="Courier New" w:hAnsi="Courier New" w:cs="Courier New"/>
-          <w:noProof/>
         </w:rPr>
         <mc:AlternateContent>
           <mc:Choice Requires="wps">
             <w:drawing>
-              <wp:anchor distT="0" distB="0" distL="114300" distR="114300" simplePos="0" relativeHeight="251660800" behindDoc="0" locked="0" layoutInCell="1" allowOverlap="1">
+              <wp:anchor distT="0" distB="0" distL="114300" distR="114300" simplePos="0" relativeHeight="251660288" behindDoc="0" locked="0" layoutInCell="1" allowOverlap="1">
                 <wp:simplePos x="0" y="0"/>
                 <wp:positionH relativeFrom="column">
                   <wp:posOffset>980440</wp:posOffset>
@@ -599,23 +462,7 @@
                                 <w:rFonts w:ascii="Courier New" w:hAnsi="Courier New" w:cs="Courier New"/>
                                 <w:lang w:val="en-US"/>
                               </w:rPr>
-                              <w:t>#</w:t>
-                            </w:r>
-                            <w:proofErr w:type="spellStart"/>
-                            <w:r>
-                              <w:rPr>
-                                <w:rFonts w:ascii="Courier New" w:hAnsi="Courier New" w:cs="Courier New"/>
-                                <w:lang w:val="en-US"/>
-                              </w:rPr>
-                              <w:t>SumInsured</w:t>
-                            </w:r>
-                            <w:proofErr w:type="spellEnd"/>
-                            <w:r>
-                              <w:rPr>
-                                <w:rFonts w:ascii="Courier New" w:hAnsi="Courier New" w:cs="Courier New"/>
-                                <w:lang w:val="en-US"/>
-                              </w:rPr>
-                              <w:t>#</w:t>
+                              <w:t>#SumInsured#</w:t>
                             </w:r>
                           </w:p>
                         </w:txbxContent>
@@ -629,7 +476,11 @@
           </mc:Choice>
           <mc:Fallback>
             <w:pict>
-              <v:shape id="Text Box 3" o:spid="_x0000_s1030" type="#_x0000_t202" style="position:absolute;margin-left:77.2pt;margin-top:148.15pt;width:106.7pt;height:18.65pt;z-index:251660800;visibility:visible;mso-wrap-style:square;mso-wrap-distance-left:9pt;mso-wrap-distance-top:0;mso-wrap-distance-right:9pt;mso-wrap-distance-bottom:0;mso-position-horizontal:absolute;mso-position-horizontal-relative:text;mso-position-vertical:absolute;mso-position-vertical-relative:text;v-text-anchor:top" o:gfxdata="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" stroked="f">
+              <v:shape id="_x0000_s1026" o:spid="_x0000_s1026" o:spt="202" type="#_x0000_t202" style="position:absolute;left:0pt;margin-left:77.2pt;margin-top:148.15pt;height:18.65pt;width:106.7pt;mso-wrap-distance-bottom:0pt;mso-wrap-distance-left:9pt;mso-wrap-distance-right:9pt;mso-wrap-distance-top:0pt;z-index:251660288;mso-width-relative:page;mso-height-relative:page;" fillcolor="#FFFFFF" filled="t" stroked="f" coordsize="21600,21600" o:gfxdata="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">
+                <v:fill on="t" focussize="0,0"/>
+                <v:stroke on="f"/>
+                <v:imagedata o:title=""/>
+                <o:lock v:ext="edit" aspectratio="f"/>
                 <v:textbox>
                   <w:txbxContent>
                     <w:p>
@@ -644,23 +495,7 @@
                           <w:rFonts w:ascii="Courier New" w:hAnsi="Courier New" w:cs="Courier New"/>
                           <w:lang w:val="en-US"/>
                         </w:rPr>
-                        <w:t>#</w:t>
-                      </w:r>
-                      <w:proofErr w:type="spellStart"/>
-                      <w:r>
-                        <w:rPr>
-                          <w:rFonts w:ascii="Courier New" w:hAnsi="Courier New" w:cs="Courier New"/>
-                          <w:lang w:val="en-US"/>
-                        </w:rPr>
-                        <w:t>SumInsured</w:t>
-                      </w:r>
-                      <w:proofErr w:type="spellEnd"/>
-                      <w:r>
-                        <w:rPr>
-                          <w:rFonts w:ascii="Courier New" w:hAnsi="Courier New" w:cs="Courier New"/>
-                          <w:lang w:val="en-US"/>
-                        </w:rPr>
-                        <w:t>#</w:t>
+                        <w:t>#SumInsured#</w:t>
                       </w:r>
                     </w:p>
                   </w:txbxContent>
@@ -674,12 +509,11 @@
       <w:r>
         <w:rPr>
           <w:rFonts w:ascii="Courier New" w:hAnsi="Courier New" w:cs="Courier New"/>
-          <w:noProof/>
         </w:rPr>
         <mc:AlternateContent>
           <mc:Choice Requires="wps">
             <w:drawing>
-              <wp:anchor distT="0" distB="0" distL="114300" distR="114300" simplePos="0" relativeHeight="251659776" behindDoc="0" locked="0" layoutInCell="1" allowOverlap="1">
+              <wp:anchor distT="0" distB="0" distL="114300" distR="114300" simplePos="0" relativeHeight="251659264" behindDoc="0" locked="0" layoutInCell="1" allowOverlap="1">
                 <wp:simplePos x="0" y="0"/>
                 <wp:positionH relativeFrom="column">
                   <wp:posOffset>967740</wp:posOffset>
@@ -725,23 +559,7 @@
                                 <w:rFonts w:ascii="Courier New" w:hAnsi="Courier New" w:cs="Courier New"/>
                                 <w:lang w:val="en-US"/>
                               </w:rPr>
-                              <w:t>#</w:t>
-                            </w:r>
-                            <w:proofErr w:type="spellStart"/>
-                            <w:r>
-                              <w:rPr>
-                                <w:rFonts w:ascii="Courier New" w:hAnsi="Courier New" w:cs="Courier New"/>
-                                <w:lang w:val="en-US"/>
-                              </w:rPr>
-                              <w:t>InsuranceClass</w:t>
-                            </w:r>
-                            <w:proofErr w:type="spellEnd"/>
-                            <w:r>
-                              <w:rPr>
-                                <w:rFonts w:ascii="Courier New" w:hAnsi="Courier New" w:cs="Courier New"/>
-                                <w:lang w:val="en-US"/>
-                              </w:rPr>
-                              <w:t>#</w:t>
+                              <w:t>#InsuranceClass#</w:t>
                             </w:r>
                           </w:p>
                         </w:txbxContent>
@@ -752,18 +570,16 @@
                     </wps:wsp>
                   </a:graphicData>
                 </a:graphic>
-                <wp14:sizeRelH relativeFrom="margin">
-                  <wp14:pctWidth>0</wp14:pctWidth>
-                </wp14:sizeRelH>
-                <wp14:sizeRelV relativeFrom="margin">
-                  <wp14:pctHeight>0</wp14:pctHeight>
-                </wp14:sizeRelV>
               </wp:anchor>
             </w:drawing>
           </mc:Choice>
           <mc:Fallback>
             <w:pict>
-              <v:shape id="Text Box 9" o:spid="_x0000_s1031" type="#_x0000_t202" style="position:absolute;margin-left:76.2pt;margin-top:126.6pt;width:369pt;height:17.4pt;z-index:251659776;visibility:visible;mso-wrap-style:square;mso-width-percent:0;mso-height-percent:0;mso-wrap-distance-left:9pt;mso-wrap-distance-top:0;mso-wrap-distance-right:9pt;mso-wrap-distance-bottom:0;mso-position-horizontal:absolute;mso-position-horizontal-relative:text;mso-position-vertical:absolute;mso-position-vertical-relative:text;mso-width-percent:0;mso-height-percent:0;mso-width-relative:margin;mso-height-relative:margin;v-text-anchor:top" o:gfxdata="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" stroked="f">
+              <v:shape id="_x0000_s1026" o:spid="_x0000_s1026" o:spt="202" type="#_x0000_t202" style="position:absolute;left:0pt;margin-left:76.2pt;margin-top:126.6pt;height:17.4pt;width:369pt;mso-wrap-distance-bottom:0pt;mso-wrap-distance-left:9pt;mso-wrap-distance-right:9pt;mso-wrap-distance-top:0pt;z-index:251659264;mso-width-relative:page;mso-height-relative:page;" fillcolor="#FFFFFF" filled="t" stroked="f" coordsize="21600,21600" o:gfxdata="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">
+                <v:fill on="t" focussize="0,0"/>
+                <v:stroke on="f"/>
+                <v:imagedata o:title=""/>
+                <o:lock v:ext="edit" aspectratio="f"/>
                 <v:textbox>
                   <w:txbxContent>
                     <w:p>
@@ -778,23 +594,7 @@
                           <w:rFonts w:ascii="Courier New" w:hAnsi="Courier New" w:cs="Courier New"/>
                           <w:lang w:val="en-US"/>
                         </w:rPr>
-                        <w:t>#</w:t>
-                      </w:r>
-                      <w:proofErr w:type="spellStart"/>
-                      <w:r>
-                        <w:rPr>
-                          <w:rFonts w:ascii="Courier New" w:hAnsi="Courier New" w:cs="Courier New"/>
-                          <w:lang w:val="en-US"/>
-                        </w:rPr>
-                        <w:t>InsuranceClass</w:t>
-                      </w:r>
-                      <w:proofErr w:type="spellEnd"/>
-                      <w:r>
-                        <w:rPr>
-                          <w:rFonts w:ascii="Courier New" w:hAnsi="Courier New" w:cs="Courier New"/>
-                          <w:lang w:val="en-US"/>
-                        </w:rPr>
-                        <w:t>#</w:t>
+                        <w:t>#InsuranceClass#</w:t>
                       </w:r>
                     </w:p>
                   </w:txbxContent>
@@ -808,12 +608,11 @@
       <w:r>
         <w:rPr>
           <w:rFonts w:ascii="Courier New" w:hAnsi="Courier New" w:cs="Courier New"/>
-          <w:noProof/>
         </w:rPr>
         <mc:AlternateContent>
           <mc:Choice Requires="wps">
             <w:drawing>
-              <wp:anchor distT="0" distB="0" distL="114300" distR="114300" simplePos="0" relativeHeight="251671040" behindDoc="0" locked="0" layoutInCell="1" allowOverlap="1" wp14:anchorId="20AA8E92" wp14:editId="4A2C42B8">
+              <wp:anchor distT="0" distB="0" distL="114300" distR="114300" simplePos="0" relativeHeight="251670528" behindDoc="0" locked="0" layoutInCell="1" allowOverlap="1">
                 <wp:simplePos x="0" y="0"/>
                 <wp:positionH relativeFrom="column">
                   <wp:posOffset>-510540</wp:posOffset>
@@ -857,21 +656,7 @@
                                 <w:rFonts w:ascii="Courier New" w:hAnsi="Courier New" w:cs="Courier New"/>
                                 <w:lang w:val="en-US"/>
                               </w:rPr>
-                              <w:t>#</w:t>
-                            </w:r>
-                            <w:r>
-                              <w:rPr>
-                                <w:rFonts w:ascii="Courier New" w:hAnsi="Courier New" w:cs="Courier New"/>
-                                <w:lang w:val="en-US"/>
-                              </w:rPr>
-                              <w:t>Description1</w:t>
-                            </w:r>
-                            <w:r>
-                              <w:rPr>
-                                <w:rFonts w:ascii="Courier New" w:hAnsi="Courier New" w:cs="Courier New"/>
-                                <w:lang w:val="en-US"/>
-                              </w:rPr>
-                              <w:t>#</w:t>
+                              <w:t>#Description1#</w:t>
                             </w:r>
                           </w:p>
                         </w:txbxContent>
@@ -885,7 +670,11 @@
           </mc:Choice>
           <mc:Fallback>
             <w:pict>
-              <v:shape w14:anchorId="20AA8E92" id="Text Box 1" o:spid="_x0000_s1032" type="#_x0000_t202" style="position:absolute;margin-left:-40.2pt;margin-top:208.8pt;width:367.75pt;height:18.65pt;z-index:251671040;visibility:visible;mso-wrap-style:square;mso-wrap-distance-left:9pt;mso-wrap-distance-top:0;mso-wrap-distance-right:9pt;mso-wrap-distance-bottom:0;mso-position-horizontal:absolute;mso-position-horizontal-relative:text;mso-position-vertical:absolute;mso-position-vertical-relative:text;v-text-anchor:top" o:gfxdata="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" filled="f" stroked="f">
+              <v:shape id="_x0000_s1026" o:spid="_x0000_s1026" o:spt="202" type="#_x0000_t202" style="position:absolute;left:0pt;margin-left:-40.2pt;margin-top:208.8pt;height:18.65pt;width:367.75pt;mso-wrap-distance-bottom:0pt;mso-wrap-distance-left:9pt;mso-wrap-distance-right:9pt;mso-wrap-distance-top:0pt;z-index:251670528;mso-width-relative:page;mso-height-relative:page;" filled="f" stroked="f" coordsize="21600,21600" o:gfxdata="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">
+                <v:fill on="f" focussize="0,0"/>
+                <v:stroke on="f"/>
+                <v:imagedata o:title=""/>
+                <o:lock v:ext="edit" aspectratio="f"/>
                 <v:textbox>
                   <w:txbxContent>
                     <w:p>
@@ -900,21 +689,7 @@
                           <w:rFonts w:ascii="Courier New" w:hAnsi="Courier New" w:cs="Courier New"/>
                           <w:lang w:val="en-US"/>
                         </w:rPr>
-                        <w:t>#</w:t>
-                      </w:r>
-                      <w:r>
-                        <w:rPr>
-                          <w:rFonts w:ascii="Courier New" w:hAnsi="Courier New" w:cs="Courier New"/>
-                          <w:lang w:val="en-US"/>
-                        </w:rPr>
-                        <w:t>Description1</w:t>
-                      </w:r>
-                      <w:r>
-                        <w:rPr>
-                          <w:rFonts w:ascii="Courier New" w:hAnsi="Courier New" w:cs="Courier New"/>
-                          <w:lang w:val="en-US"/>
-                        </w:rPr>
-                        <w:t>#</w:t>
+                        <w:t>#Description1#</w:t>
                       </w:r>
                     </w:p>
                   </w:txbxContent>
@@ -928,12 +703,11 @@
       <w:r>
         <w:rPr>
           <w:rFonts w:ascii="Courier New" w:hAnsi="Courier New" w:cs="Courier New"/>
-          <w:noProof/>
         </w:rPr>
         <mc:AlternateContent>
           <mc:Choice Requires="wps">
             <w:drawing>
-              <wp:anchor distT="0" distB="0" distL="114300" distR="114300" simplePos="0" relativeHeight="251668992" behindDoc="0" locked="0" layoutInCell="1" allowOverlap="1" wp14:anchorId="173CF780" wp14:editId="18EFA6B8">
+              <wp:anchor distT="0" distB="0" distL="114300" distR="114300" simplePos="0" relativeHeight="251668480" behindDoc="0" locked="0" layoutInCell="1" allowOverlap="1">
                 <wp:simplePos x="0" y="0"/>
                 <wp:positionH relativeFrom="column">
                   <wp:posOffset>-464820</wp:posOffset>
@@ -978,26 +752,8 @@
                                 <w:rFonts w:ascii="Courier New" w:hAnsi="Courier New" w:cs="Courier New"/>
                                 <w:lang w:val="en-US"/>
                               </w:rPr>
-                              <w:t>#</w:t>
+                              <w:t>#NameAddress#</w:t>
                             </w:r>
-                            <w:proofErr w:type="spellStart"/>
-                            <w:r>
-                              <w:rPr>
-                                <w:rFonts w:ascii="Courier New" w:hAnsi="Courier New" w:cs="Courier New"/>
-                                <w:lang w:val="en-US"/>
-                              </w:rPr>
-                              <w:t>NameAddress</w:t>
-                            </w:r>
-                            <w:proofErr w:type="spellEnd"/>
-                            <w:r>
-                              <w:rPr>
-                                <w:rFonts w:ascii="Courier New" w:hAnsi="Courier New" w:cs="Courier New"/>
-                                <w:lang w:val="en-US"/>
-                              </w:rPr>
-                              <w:t>#</w:t>
-                            </w:r>
-                            <w:bookmarkStart w:id="0" w:name="_GoBack"/>
-                            <w:bookmarkEnd w:id="0"/>
                           </w:p>
                         </w:txbxContent>
                       </wps:txbx>
@@ -1007,18 +763,16 @@
                     </wps:wsp>
                   </a:graphicData>
                 </a:graphic>
-                <wp14:sizeRelH relativeFrom="margin">
-                  <wp14:pctWidth>0</wp14:pctWidth>
-                </wp14:sizeRelH>
-                <wp14:sizeRelV relativeFrom="margin">
-                  <wp14:pctHeight>0</wp14:pctHeight>
-                </wp14:sizeRelV>
               </wp:anchor>
             </w:drawing>
           </mc:Choice>
           <mc:Fallback>
             <w:pict>
-              <v:shape w14:anchorId="173CF780" id="Text Box 44" o:spid="_x0000_s1033" type="#_x0000_t202" style="position:absolute;margin-left:-36.6pt;margin-top:30pt;width:289.8pt;height:84.6pt;z-index:251668992;visibility:visible;mso-wrap-style:square;mso-width-percent:0;mso-height-percent:0;mso-wrap-distance-left:9pt;mso-wrap-distance-top:0;mso-wrap-distance-right:9pt;mso-wrap-distance-bottom:0;mso-position-horizontal:absolute;mso-position-horizontal-relative:text;mso-position-vertical:absolute;mso-position-vertical-relative:text;mso-width-percent:0;mso-height-percent:0;mso-width-relative:margin;mso-height-relative:margin;v-text-anchor:top" o:gfxdata="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" filled="f" stroked="f">
+              <v:shape id="_x0000_s1026" o:spid="_x0000_s1026" o:spt="202" type="#_x0000_t202" style="position:absolute;left:0pt;margin-left:-36.6pt;margin-top:30pt;height:84.6pt;width:289.8pt;mso-wrap-distance-bottom:0pt;mso-wrap-distance-left:9pt;mso-wrap-distance-right:9pt;mso-wrap-distance-top:0pt;z-index:251668480;mso-width-relative:page;mso-height-relative:page;" filled="f" stroked="f" coordsize="21600,21600" o:gfxdata="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">
+                <v:fill on="f" focussize="0,0"/>
+                <v:stroke on="f"/>
+                <v:imagedata o:title=""/>
+                <o:lock v:ext="edit" aspectratio="f"/>
                 <v:textbox>
                   <w:txbxContent>
                     <w:p>
@@ -1034,26 +788,8 @@
                           <w:rFonts w:ascii="Courier New" w:hAnsi="Courier New" w:cs="Courier New"/>
                           <w:lang w:val="en-US"/>
                         </w:rPr>
-                        <w:t>#</w:t>
+                        <w:t>#NameAddress#</w:t>
                       </w:r>
-                      <w:proofErr w:type="spellStart"/>
-                      <w:r>
-                        <w:rPr>
-                          <w:rFonts w:ascii="Courier New" w:hAnsi="Courier New" w:cs="Courier New"/>
-                          <w:lang w:val="en-US"/>
-                        </w:rPr>
-                        <w:t>NameAddress</w:t>
-                      </w:r>
-                      <w:proofErr w:type="spellEnd"/>
-                      <w:r>
-                        <w:rPr>
-                          <w:rFonts w:ascii="Courier New" w:hAnsi="Courier New" w:cs="Courier New"/>
-                          <w:lang w:val="en-US"/>
-                        </w:rPr>
-                        <w:t>#</w:t>
-                      </w:r>
-                      <w:bookmarkStart w:id="1" w:name="_GoBack"/>
-                      <w:bookmarkEnd w:id="1"/>
                     </w:p>
                   </w:txbxContent>
                 </v:textbox>
@@ -1066,12 +802,11 @@
       <w:r>
         <w:rPr>
           <w:rFonts w:ascii="Courier New" w:hAnsi="Courier New" w:cs="Courier New"/>
-          <w:noProof/>
         </w:rPr>
         <mc:AlternateContent>
           <mc:Choice Requires="wps">
             <w:drawing>
-              <wp:anchor distT="0" distB="0" distL="114300" distR="114300" simplePos="0" relativeHeight="251670016" behindDoc="0" locked="0" layoutInCell="1" allowOverlap="1" wp14:anchorId="2645F57B" wp14:editId="64E736DD">
+              <wp:anchor distT="0" distB="0" distL="114300" distR="114300" simplePos="0" relativeHeight="251669504" behindDoc="0" locked="0" layoutInCell="1" allowOverlap="1">
                 <wp:simplePos x="0" y="0"/>
                 <wp:positionH relativeFrom="column">
                   <wp:posOffset>-502920</wp:posOffset>
@@ -1107,16 +842,27 @@
                             <w:pPr>
                               <w:rPr>
                                 <w:rFonts w:ascii="Courier New" w:hAnsi="Courier New" w:cs="Courier New"/>
+                                <w:vanish w:val="0"/>
                                 <w:lang w:val="en-US"/>
                               </w:rPr>
                             </w:pPr>
                             <w:r>
                               <w:rPr>
                                 <w:rFonts w:ascii="Courier New" w:hAnsi="Courier New" w:cs="Courier New"/>
-                                <w:lang w:val="en-US"/>
-                              </w:rPr>
-                              <w:t>Maybank</w:t>
+                                <w:vanish w:val="0"/>
+                                <w:lang w:val="en-US"/>
+                              </w:rPr>
+                              <w:t>#BankName#</w:t>
                             </w:r>
+                          </w:p>
+                          <w:p>
+                            <w:pPr>
+                              <w:rPr>
+                                <w:rFonts w:ascii="Courier New" w:hAnsi="Courier New" w:cs="Courier New"/>
+                                <w:vanish w:val="0"/>
+                                <w:lang w:val="en-US"/>
+                              </w:rPr>
+                            </w:pPr>
                           </w:p>
                         </w:txbxContent>
                       </wps:txbx>
@@ -1126,31 +872,43 @@
                     </wps:wsp>
                   </a:graphicData>
                 </a:graphic>
-                <wp14:sizeRelV relativeFrom="margin">
-                  <wp14:pctHeight>0</wp14:pctHeight>
-                </wp14:sizeRelV>
               </wp:anchor>
             </w:drawing>
           </mc:Choice>
           <mc:Fallback>
             <w:pict>
-              <v:shape w14:anchorId="2645F57B" id="Text Box 43" o:spid="_x0000_s1034" type="#_x0000_t202" style="position:absolute;margin-left:-39.6pt;margin-top:411pt;width:367.75pt;height:21pt;z-index:251670016;visibility:visible;mso-wrap-style:square;mso-height-percent:0;mso-wrap-distance-left:9pt;mso-wrap-distance-top:0;mso-wrap-distance-right:9pt;mso-wrap-distance-bottom:0;mso-position-horizontal:absolute;mso-position-horizontal-relative:text;mso-position-vertical:absolute;mso-position-vertical-relative:text;mso-height-percent:0;mso-height-relative:margin;v-text-anchor:top" o:gfxdata="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" filled="f" stroked="f">
+              <v:shape id="_x0000_s1026" o:spid="_x0000_s1026" o:spt="202" type="#_x0000_t202" style="position:absolute;left:0pt;margin-left:-39.6pt;margin-top:411pt;height:21pt;width:367.75pt;mso-wrap-distance-bottom:0pt;mso-wrap-distance-left:9pt;mso-wrap-distance-right:9pt;mso-wrap-distance-top:0pt;z-index:251669504;mso-width-relative:page;mso-height-relative:page;" filled="f" stroked="f" coordsize="21600,21600" o:gfxdata="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">
+                <v:fill on="f" focussize="0,0"/>
+                <v:stroke on="f"/>
+                <v:imagedata o:title=""/>
+                <o:lock v:ext="edit" aspectratio="f"/>
                 <v:textbox>
                   <w:txbxContent>
                     <w:p>
                       <w:pPr>
                         <w:rPr>
                           <w:rFonts w:ascii="Courier New" w:hAnsi="Courier New" w:cs="Courier New"/>
+                          <w:vanish w:val="0"/>
                           <w:lang w:val="en-US"/>
                         </w:rPr>
                       </w:pPr>
                       <w:r>
                         <w:rPr>
                           <w:rFonts w:ascii="Courier New" w:hAnsi="Courier New" w:cs="Courier New"/>
-                          <w:lang w:val="en-US"/>
-                        </w:rPr>
-                        <w:t>Maybank</w:t>
+                          <w:vanish w:val="0"/>
+                          <w:lang w:val="en-US"/>
+                        </w:rPr>
+                        <w:t>#BankName#</w:t>
                       </w:r>
+                    </w:p>
+                    <w:p>
+                      <w:pPr>
+                        <w:rPr>
+                          <w:rFonts w:ascii="Courier New" w:hAnsi="Courier New" w:cs="Courier New"/>
+                          <w:vanish w:val="0"/>
+                          <w:lang w:val="en-US"/>
+                        </w:rPr>
+                      </w:pPr>
                     </w:p>
                   </w:txbxContent>
                 </v:textbox>
@@ -1160,15 +918,16 @@
           </mc:Fallback>
         </mc:AlternateContent>
       </w:r>
+      <w:bookmarkStart w:id="1" w:name="_GoBack"/>
+      <w:bookmarkEnd w:id="1"/>
       <w:r>
         <w:rPr>
           <w:rFonts w:ascii="Courier New" w:hAnsi="Courier New" w:cs="Courier New"/>
-          <w:noProof/>
         </w:rPr>
         <mc:AlternateContent>
           <mc:Choice Requires="wps">
             <w:drawing>
-              <wp:anchor distT="0" distB="0" distL="114300" distR="114300" simplePos="0" relativeHeight="251667968" behindDoc="0" locked="0" layoutInCell="1" allowOverlap="1" wp14:anchorId="446F1CB7" wp14:editId="75AD6A13">
+              <wp:anchor distT="0" distB="0" distL="114300" distR="114300" simplePos="0" relativeHeight="251667456" behindDoc="0" locked="0" layoutInCell="1" allowOverlap="1">
                 <wp:simplePos x="0" y="0"/>
                 <wp:positionH relativeFrom="column">
                   <wp:posOffset>-502920</wp:posOffset>
@@ -1204,15 +963,17 @@
                             <w:pPr>
                               <w:rPr>
                                 <w:rFonts w:ascii="Courier New" w:hAnsi="Courier New" w:cs="Courier New"/>
+                                <w:vanish w:val="0"/>
                                 <w:lang w:val="en-US"/>
                               </w:rPr>
                             </w:pPr>
                             <w:r>
                               <w:rPr>
                                 <w:rFonts w:ascii="Courier New" w:hAnsi="Courier New" w:cs="Courier New"/>
-                                <w:lang w:val="en-US"/>
-                              </w:rPr>
-                              <w:t>A/C No: 5144 0430 4301</w:t>
+                                <w:vanish w:val="0"/>
+                                <w:lang w:val="en-US"/>
+                              </w:rPr>
+                              <w:t>A/C No: #BankAccountNo#</w:t>
                             </w:r>
                           </w:p>
                         </w:txbxContent>
@@ -1226,22 +987,28 @@
           </mc:Choice>
           <mc:Fallback>
             <w:pict>
-              <v:shape w14:anchorId="446F1CB7" id="Text Box 42" o:spid="_x0000_s1035" type="#_x0000_t202" style="position:absolute;margin-left:-39.6pt;margin-top:395.4pt;width:367.75pt;height:18.65pt;z-index:251667968;visibility:visible;mso-wrap-style:square;mso-wrap-distance-left:9pt;mso-wrap-distance-top:0;mso-wrap-distance-right:9pt;mso-wrap-distance-bottom:0;mso-position-horizontal:absolute;mso-position-horizontal-relative:text;mso-position-vertical:absolute;mso-position-vertical-relative:text;v-text-anchor:top" o:gfxdata="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" filled="f" stroked="f">
+              <v:shape id="_x0000_s1026" o:spid="_x0000_s1026" o:spt="202" type="#_x0000_t202" style="position:absolute;left:0pt;margin-left:-39.6pt;margin-top:395.4pt;height:18.65pt;width:367.75pt;mso-wrap-distance-bottom:0pt;mso-wrap-distance-left:9pt;mso-wrap-distance-right:9pt;mso-wrap-distance-top:0pt;z-index:251667456;mso-width-relative:page;mso-height-relative:page;" filled="f" stroked="f" coordsize="21600,21600" o:gfxdata="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">
+                <v:fill on="f" focussize="0,0"/>
+                <v:stroke on="f"/>
+                <v:imagedata o:title=""/>
+                <o:lock v:ext="edit" aspectratio="f"/>
                 <v:textbox>
                   <w:txbxContent>
                     <w:p>
                       <w:pPr>
                         <w:rPr>
                           <w:rFonts w:ascii="Courier New" w:hAnsi="Courier New" w:cs="Courier New"/>
+                          <w:vanish w:val="0"/>
                           <w:lang w:val="en-US"/>
                         </w:rPr>
                       </w:pPr>
                       <w:r>
                         <w:rPr>
                           <w:rFonts w:ascii="Courier New" w:hAnsi="Courier New" w:cs="Courier New"/>
-                          <w:lang w:val="en-US"/>
-                        </w:rPr>
-                        <w:t>A/C No: 5144 0430 4301</w:t>
+                          <w:vanish w:val="0"/>
+                          <w:lang w:val="en-US"/>
+                        </w:rPr>
+                        <w:t>A/C No: #BankAccountNo#</w:t>
                       </w:r>
                     </w:p>
                   </w:txbxContent>
@@ -1252,17 +1019,16 @@
           </mc:Fallback>
         </mc:AlternateContent>
       </w:r>
-      <w:bookmarkStart w:id="2" w:name="page1"/>
-      <w:bookmarkEnd w:id="2"/>
+      <w:bookmarkStart w:id="0" w:name="page1"/>
+      <w:bookmarkEnd w:id="0"/>
       <w:r>
         <w:rPr>
           <w:rFonts w:ascii="Courier New" w:hAnsi="Courier New" w:cs="Courier New"/>
-          <w:noProof/>
         </w:rPr>
         <mc:AlternateContent>
           <mc:Choice Requires="wps">
             <w:drawing>
-              <wp:anchor distT="0" distB="0" distL="114300" distR="114300" simplePos="0" relativeHeight="251664896" behindDoc="0" locked="0" layoutInCell="1" allowOverlap="1" wp14:anchorId="19C7EA39" wp14:editId="25714F78">
+              <wp:anchor distT="0" distB="0" distL="114300" distR="114300" simplePos="0" relativeHeight="251664384" behindDoc="0" locked="0" layoutInCell="1" allowOverlap="1">
                 <wp:simplePos x="0" y="0"/>
                 <wp:positionH relativeFrom="column">
                   <wp:posOffset>632460</wp:posOffset>
@@ -1317,18 +1083,16 @@
                     </wps:wsp>
                   </a:graphicData>
                 </a:graphic>
-                <wp14:sizeRelH relativeFrom="margin">
-                  <wp14:pctWidth>0</wp14:pctWidth>
-                </wp14:sizeRelH>
-                <wp14:sizeRelV relativeFrom="margin">
-                  <wp14:pctHeight>0</wp14:pctHeight>
-                </wp14:sizeRelV>
               </wp:anchor>
             </w:drawing>
           </mc:Choice>
           <mc:Fallback>
             <w:pict>
-              <v:shape w14:anchorId="19C7EA39" id="Text Box 39" o:spid="_x0000_s1036" type="#_x0000_t202" style="position:absolute;margin-left:49.8pt;margin-top:465.6pt;width:128.4pt;height:19.8pt;z-index:251664896;visibility:visible;mso-wrap-style:square;mso-width-percent:0;mso-height-percent:0;mso-wrap-distance-left:9pt;mso-wrap-distance-top:0;mso-wrap-distance-right:9pt;mso-wrap-distance-bottom:0;mso-position-horizontal:absolute;mso-position-horizontal-relative:text;mso-position-vertical:absolute;mso-position-vertical-relative:text;mso-width-percent:0;mso-height-percent:0;mso-width-relative:margin;mso-height-relative:margin;v-text-anchor:top" o:gfxdata="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" filled="f" stroked="f">
+              <v:shape id="_x0000_s1026" o:spid="_x0000_s1026" o:spt="202" type="#_x0000_t202" style="position:absolute;left:0pt;margin-left:49.8pt;margin-top:465.6pt;height:19.8pt;width:128.4pt;mso-wrap-distance-bottom:0pt;mso-wrap-distance-left:9pt;mso-wrap-distance-right:9pt;mso-wrap-distance-top:0pt;z-index:251664384;mso-width-relative:page;mso-height-relative:page;" filled="f" stroked="f" coordsize="21600,21600" o:gfxdata="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">
+                <v:fill on="f" focussize="0,0"/>
+                <v:stroke on="f"/>
+                <v:imagedata o:title=""/>
+                <o:lock v:ext="edit" aspectratio="f"/>
                 <v:textbox>
                   <w:txbxContent>
                     <w:p>
@@ -1357,12 +1121,11 @@
       <w:r>
         <w:rPr>
           <w:rFonts w:ascii="Courier New" w:hAnsi="Courier New" w:cs="Courier New"/>
-          <w:noProof/>
         </w:rPr>
         <mc:AlternateContent>
           <mc:Choice Requires="wps">
             <w:drawing>
-              <wp:anchor distT="0" distB="0" distL="114300" distR="114300" simplePos="0" relativeHeight="251662848" behindDoc="0" locked="0" layoutInCell="1" allowOverlap="1" wp14:anchorId="5DE617A5" wp14:editId="5F2602EF">
+              <wp:anchor distT="0" distB="0" distL="114300" distR="114300" simplePos="0" relativeHeight="251662336" behindDoc="0" locked="0" layoutInCell="1" allowOverlap="1">
                 <wp:simplePos x="0" y="0"/>
                 <wp:positionH relativeFrom="column">
                   <wp:posOffset>624840</wp:posOffset>
@@ -1406,23 +1169,7 @@
                                 <w:rFonts w:ascii="Courier New" w:hAnsi="Courier New" w:cs="Courier New"/>
                                 <w:lang w:val="en-US"/>
                               </w:rPr>
-                              <w:t>#</w:t>
-                            </w:r>
-                            <w:proofErr w:type="spellStart"/>
-                            <w:r>
-                              <w:rPr>
-                                <w:rFonts w:ascii="Courier New" w:hAnsi="Courier New" w:cs="Courier New"/>
-                                <w:lang w:val="en-US"/>
-                              </w:rPr>
-                              <w:t>RinggitMalaysia</w:t>
-                            </w:r>
-                            <w:proofErr w:type="spellEnd"/>
-                            <w:r>
-                              <w:rPr>
-                                <w:rFonts w:ascii="Courier New" w:hAnsi="Courier New" w:cs="Courier New"/>
-                                <w:lang w:val="en-US"/>
-                              </w:rPr>
-                              <w:t>#</w:t>
+                              <w:t>#RinggitMalaysia#</w:t>
                             </w:r>
                           </w:p>
                         </w:txbxContent>
@@ -1433,15 +1180,16 @@
                     </wps:wsp>
                   </a:graphicData>
                 </a:graphic>
-                <wp14:sizeRelV relativeFrom="margin">
-                  <wp14:pctHeight>0</wp14:pctHeight>
-                </wp14:sizeRelV>
               </wp:anchor>
             </w:drawing>
           </mc:Choice>
           <mc:Fallback>
             <w:pict>
-              <v:shape w14:anchorId="5DE617A5" id="Text Box 38" o:spid="_x0000_s1037" type="#_x0000_t202" style="position:absolute;margin-left:49.2pt;margin-top:436.2pt;width:367.75pt;height:22.2pt;z-index:251662848;visibility:visible;mso-wrap-style:square;mso-height-percent:0;mso-wrap-distance-left:9pt;mso-wrap-distance-top:0;mso-wrap-distance-right:9pt;mso-wrap-distance-bottom:0;mso-position-horizontal:absolute;mso-position-horizontal-relative:text;mso-position-vertical:absolute;mso-position-vertical-relative:text;mso-height-percent:0;mso-height-relative:margin;v-text-anchor:top" o:gfxdata="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" filled="f" stroked="f">
+              <v:shape id="_x0000_s1026" o:spid="_x0000_s1026" o:spt="202" type="#_x0000_t202" style="position:absolute;left:0pt;margin-left:49.2pt;margin-top:436.2pt;height:22.2pt;width:367.75pt;mso-wrap-distance-bottom:0pt;mso-wrap-distance-left:9pt;mso-wrap-distance-right:9pt;mso-wrap-distance-top:0pt;z-index:251662336;mso-width-relative:page;mso-height-relative:page;" filled="f" stroked="f" coordsize="21600,21600" o:gfxdata="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">
+                <v:fill on="f" focussize="0,0"/>
+                <v:stroke on="f"/>
+                <v:imagedata o:title=""/>
+                <o:lock v:ext="edit" aspectratio="f"/>
                 <v:textbox>
                   <w:txbxContent>
                     <w:p>
@@ -1456,23 +1204,7 @@
                           <w:rFonts w:ascii="Courier New" w:hAnsi="Courier New" w:cs="Courier New"/>
                           <w:lang w:val="en-US"/>
                         </w:rPr>
-                        <w:t>#</w:t>
-                      </w:r>
-                      <w:proofErr w:type="spellStart"/>
-                      <w:r>
-                        <w:rPr>
-                          <w:rFonts w:ascii="Courier New" w:hAnsi="Courier New" w:cs="Courier New"/>
-                          <w:lang w:val="en-US"/>
-                        </w:rPr>
-                        <w:t>RinggitMalaysia</w:t>
-                      </w:r>
-                      <w:proofErr w:type="spellEnd"/>
-                      <w:r>
-                        <w:rPr>
-                          <w:rFonts w:ascii="Courier New" w:hAnsi="Courier New" w:cs="Courier New"/>
-                          <w:lang w:val="en-US"/>
-                        </w:rPr>
-                        <w:t>#</w:t>
+                        <w:t>#RinggitMalaysia#</w:t>
                       </w:r>
                     </w:p>
                   </w:txbxContent>
@@ -1486,10 +1218,9 @@
       <w:r>
         <w:rPr>
           <w:rFonts w:ascii="Courier New" w:hAnsi="Courier New" w:cs="Courier New"/>
-          <w:noProof/>
         </w:rPr>
         <w:drawing>
-          <wp:anchor distT="0" distB="0" distL="114300" distR="114300" simplePos="0" relativeHeight="251665920" behindDoc="1" locked="0" layoutInCell="1" allowOverlap="1">
+          <wp:anchor distT="0" distB="0" distL="114300" distR="114300" simplePos="0" relativeHeight="251665408" behindDoc="1" locked="0" layoutInCell="1" allowOverlap="1">
             <wp:simplePos x="0" y="0"/>
             <wp:positionH relativeFrom="page">
               <wp:posOffset>411480</wp:posOffset>
@@ -1508,13 +1239,13 @@
               <a:graphicData uri="http://schemas.openxmlformats.org/drawingml/2006/picture">
                 <pic:pic xmlns:pic="http://schemas.openxmlformats.org/drawingml/2006/picture">
                   <pic:nvPicPr>
-                    <pic:cNvPr id="0" name="Picture 2"/>
+                    <pic:cNvPr id="40" name="Picture 40"/>
                     <pic:cNvPicPr>
                       <a:picLocks noChangeAspect="1" noChangeArrowheads="1"/>
                     </pic:cNvPicPr>
                   </pic:nvPicPr>
                   <pic:blipFill>
-                    <a:blip r:embed="rId5">
+                    <a:blip r:embed="rId4">
                       <a:clrChange>
                         <a:clrFrom>
                           <a:srgbClr val="FFFFFF"/>
@@ -1536,7 +1267,7 @@
                       <a:fillRect/>
                     </a:stretch>
                   </pic:blipFill>
-                  <pic:spPr bwMode="auto">
+                  <pic:spPr>
                     <a:xfrm>
                       <a:off x="0" y="0"/>
                       <a:ext cx="6361430" cy="7081520"/>
@@ -1549,24 +1280,17 @@
                 </pic:pic>
               </a:graphicData>
             </a:graphic>
-            <wp14:sizeRelH relativeFrom="page">
-              <wp14:pctWidth>0</wp14:pctWidth>
-            </wp14:sizeRelH>
-            <wp14:sizeRelV relativeFrom="page">
-              <wp14:pctHeight>0</wp14:pctHeight>
-            </wp14:sizeRelV>
           </wp:anchor>
         </w:drawing>
       </w:r>
       <w:r>
         <w:rPr>
           <w:rFonts w:ascii="Courier New" w:hAnsi="Courier New" w:cs="Courier New"/>
-          <w:noProof/>
         </w:rPr>
         <mc:AlternateContent>
           <mc:Choice Requires="wps">
             <w:drawing>
-              <wp:anchor distT="0" distB="0" distL="114300" distR="114300" simplePos="0" relativeHeight="251657728" behindDoc="0" locked="0" layoutInCell="1" allowOverlap="1" wp14:anchorId="78636994" wp14:editId="18D63B4B">
+              <wp:anchor distT="0" distB="0" distL="114300" distR="114300" simplePos="0" relativeHeight="251658240" behindDoc="0" locked="0" layoutInCell="1" allowOverlap="1">
                 <wp:simplePos x="0" y="0"/>
                 <wp:positionH relativeFrom="column">
                   <wp:posOffset>4221480</wp:posOffset>
@@ -1622,18 +1346,16 @@
                     </wps:wsp>
                   </a:graphicData>
                 </a:graphic>
-                <wp14:sizeRelH relativeFrom="margin">
-                  <wp14:pctWidth>0</wp14:pctWidth>
-                </wp14:sizeRelH>
-                <wp14:sizeRelV relativeFrom="margin">
-                  <wp14:pctHeight>0</wp14:pctHeight>
-                </wp14:sizeRelV>
               </wp:anchor>
             </w:drawing>
           </mc:Choice>
           <mc:Fallback>
             <w:pict>
-              <v:shape w14:anchorId="78636994" id="Text Box 37" o:spid="_x0000_s1038" type="#_x0000_t202" style="position:absolute;margin-left:332.4pt;margin-top:413.4pt;width:128.4pt;height:19.8pt;z-index:251657728;visibility:visible;mso-wrap-style:square;mso-width-percent:0;mso-height-percent:0;mso-wrap-distance-left:9pt;mso-wrap-distance-top:0;mso-wrap-distance-right:9pt;mso-wrap-distance-bottom:0;mso-position-horizontal:absolute;mso-position-horizontal-relative:text;mso-position-vertical:absolute;mso-position-vertical-relative:text;mso-width-percent:0;mso-height-percent:0;mso-width-relative:margin;mso-height-relative:margin;v-text-anchor:top" o:gfxdata="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" filled="f" stroked="f">
+              <v:shape id="_x0000_s1026" o:spid="_x0000_s1026" o:spt="202" type="#_x0000_t202" style="position:absolute;left:0pt;margin-left:332.4pt;margin-top:413.4pt;height:19.8pt;width:128.4pt;mso-wrap-distance-bottom:0pt;mso-wrap-distance-left:9pt;mso-wrap-distance-right:9pt;mso-wrap-distance-top:0pt;z-index:251658240;mso-width-relative:page;mso-height-relative:page;" filled="f" stroked="f" coordsize="21600,21600" o:gfxdata="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">
+                <v:fill on="f" focussize="0,0"/>
+                <v:stroke on="f"/>
+                <v:imagedata o:title=""/>
+                <o:lock v:ext="edit" aspectratio="f"/>
                 <v:textbox>
                   <w:txbxContent>
                     <w:p>
@@ -1663,12 +1385,11 @@
       <w:r>
         <w:rPr>
           <w:rFonts w:ascii="Courier New" w:hAnsi="Courier New" w:cs="Courier New"/>
-          <w:noProof/>
         </w:rPr>
         <mc:AlternateContent>
           <mc:Choice Requires="wps">
             <w:drawing>
-              <wp:anchor distT="0" distB="0" distL="114300" distR="114300" simplePos="0" relativeHeight="251655680" behindDoc="0" locked="0" layoutInCell="1" allowOverlap="1" wp14:anchorId="33298AAB" wp14:editId="5BB980E9">
+              <wp:anchor distT="0" distB="0" distL="114300" distR="114300" simplePos="0" relativeHeight="251656192" behindDoc="0" locked="0" layoutInCell="1" allowOverlap="1">
                 <wp:simplePos x="0" y="0"/>
                 <wp:positionH relativeFrom="column">
                   <wp:posOffset>4221480</wp:posOffset>
@@ -1713,21 +1434,7 @@
                                 <w:rFonts w:ascii="Courier New" w:hAnsi="Courier New" w:cs="Courier New"/>
                                 <w:lang w:val="en-US"/>
                               </w:rPr>
-                              <w:t>#Amount</w:t>
-                            </w:r>
-                            <w:r>
-                              <w:rPr>
-                                <w:rFonts w:ascii="Courier New" w:hAnsi="Courier New" w:cs="Courier New"/>
-                                <w:lang w:val="en-US"/>
-                              </w:rPr>
-                              <w:t>5</w:t>
-                            </w:r>
-                            <w:r>
-                              <w:rPr>
-                                <w:rFonts w:ascii="Courier New" w:hAnsi="Courier New" w:cs="Courier New"/>
-                                <w:lang w:val="en-US"/>
-                              </w:rPr>
-                              <w:t>#</w:t>
+                              <w:t>#Amount5#</w:t>
                             </w:r>
                           </w:p>
                         </w:txbxContent>
@@ -1738,18 +1445,16 @@
                     </wps:wsp>
                   </a:graphicData>
                 </a:graphic>
-                <wp14:sizeRelH relativeFrom="margin">
-                  <wp14:pctWidth>0</wp14:pctWidth>
-                </wp14:sizeRelH>
-                <wp14:sizeRelV relativeFrom="margin">
-                  <wp14:pctHeight>0</wp14:pctHeight>
-                </wp14:sizeRelV>
               </wp:anchor>
             </w:drawing>
           </mc:Choice>
           <mc:Fallback>
             <w:pict>
-              <v:shape w14:anchorId="33298AAB" id="Text Box 33" o:spid="_x0000_s1039" type="#_x0000_t202" style="position:absolute;margin-left:332.4pt;margin-top:345.6pt;width:128.4pt;height:19.8pt;z-index:251655680;visibility:visible;mso-wrap-style:square;mso-width-percent:0;mso-height-percent:0;mso-wrap-distance-left:9pt;mso-wrap-distance-top:0;mso-wrap-distance-right:9pt;mso-wrap-distance-bottom:0;mso-position-horizontal:absolute;mso-position-horizontal-relative:text;mso-position-vertical:absolute;mso-position-vertical-relative:text;mso-width-percent:0;mso-height-percent:0;mso-width-relative:margin;mso-height-relative:margin;v-text-anchor:top" o:gfxdata="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" filled="f" stroked="f">
+              <v:shape id="_x0000_s1026" o:spid="_x0000_s1026" o:spt="202" type="#_x0000_t202" style="position:absolute;left:0pt;margin-left:332.4pt;margin-top:345.6pt;height:19.8pt;width:128.4pt;mso-wrap-distance-bottom:0pt;mso-wrap-distance-left:9pt;mso-wrap-distance-right:9pt;mso-wrap-distance-top:0pt;z-index:251656192;mso-width-relative:page;mso-height-relative:page;" filled="f" stroked="f" coordsize="21600,21600" o:gfxdata="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">
+                <v:fill on="f" focussize="0,0"/>
+                <v:stroke on="f"/>
+                <v:imagedata o:title=""/>
+                <o:lock v:ext="edit" aspectratio="f"/>
                 <v:textbox>
                   <w:txbxContent>
                     <w:p>
@@ -1765,21 +1470,7 @@
                           <w:rFonts w:ascii="Courier New" w:hAnsi="Courier New" w:cs="Courier New"/>
                           <w:lang w:val="en-US"/>
                         </w:rPr>
-                        <w:t>#Amount</w:t>
-                      </w:r>
-                      <w:r>
-                        <w:rPr>
-                          <w:rFonts w:ascii="Courier New" w:hAnsi="Courier New" w:cs="Courier New"/>
-                          <w:lang w:val="en-US"/>
-                        </w:rPr>
-                        <w:t>5</w:t>
-                      </w:r>
-                      <w:r>
-                        <w:rPr>
-                          <w:rFonts w:ascii="Courier New" w:hAnsi="Courier New" w:cs="Courier New"/>
-                          <w:lang w:val="en-US"/>
-                        </w:rPr>
-                        <w:t>#</w:t>
+                        <w:t>#Amount5#</w:t>
                       </w:r>
                     </w:p>
                   </w:txbxContent>
@@ -1793,12 +1484,11 @@
       <w:r>
         <w:rPr>
           <w:rFonts w:ascii="Courier New" w:hAnsi="Courier New" w:cs="Courier New"/>
-          <w:noProof/>
         </w:rPr>
         <mc:AlternateContent>
           <mc:Choice Requires="wps">
             <w:drawing>
-              <wp:anchor distT="0" distB="0" distL="114300" distR="114300" simplePos="0" relativeHeight="251652608" behindDoc="0" locked="0" layoutInCell="1" allowOverlap="1" wp14:anchorId="3BF22F68" wp14:editId="55117D4D">
+              <wp:anchor distT="0" distB="0" distL="114300" distR="114300" simplePos="0" relativeHeight="251653120" behindDoc="0" locked="0" layoutInCell="1" allowOverlap="1">
                 <wp:simplePos x="0" y="0"/>
                 <wp:positionH relativeFrom="column">
                   <wp:posOffset>4221480</wp:posOffset>
@@ -1843,21 +1533,7 @@
                                 <w:rFonts w:ascii="Courier New" w:hAnsi="Courier New" w:cs="Courier New"/>
                                 <w:lang w:val="en-US"/>
                               </w:rPr>
-                              <w:t>#Amount</w:t>
-                            </w:r>
-                            <w:r>
-                              <w:rPr>
-                                <w:rFonts w:ascii="Courier New" w:hAnsi="Courier New" w:cs="Courier New"/>
-                                <w:lang w:val="en-US"/>
-                              </w:rPr>
-                              <w:t>4</w:t>
-                            </w:r>
-                            <w:r>
-                              <w:rPr>
-                                <w:rFonts w:ascii="Courier New" w:hAnsi="Courier New" w:cs="Courier New"/>
-                                <w:lang w:val="en-US"/>
-                              </w:rPr>
-                              <w:t>#</w:t>
+                              <w:t>#Amount4#</w:t>
                             </w:r>
                           </w:p>
                         </w:txbxContent>
@@ -1868,18 +1544,16 @@
                     </wps:wsp>
                   </a:graphicData>
                 </a:graphic>
-                <wp14:sizeRelH relativeFrom="margin">
-                  <wp14:pctWidth>0</wp14:pctWidth>
-                </wp14:sizeRelH>
-                <wp14:sizeRelV relativeFrom="margin">
-                  <wp14:pctHeight>0</wp14:pctHeight>
-                </wp14:sizeRelV>
               </wp:anchor>
             </w:drawing>
           </mc:Choice>
           <mc:Fallback>
             <w:pict>
-              <v:shape w14:anchorId="3BF22F68" id="Text Box 31" o:spid="_x0000_s1040" type="#_x0000_t202" style="position:absolute;margin-left:332.4pt;margin-top:311.4pt;width:128.4pt;height:19.8pt;z-index:251652608;visibility:visible;mso-wrap-style:square;mso-width-percent:0;mso-height-percent:0;mso-wrap-distance-left:9pt;mso-wrap-distance-top:0;mso-wrap-distance-right:9pt;mso-wrap-distance-bottom:0;mso-position-horizontal:absolute;mso-position-horizontal-relative:text;mso-position-vertical:absolute;mso-position-vertical-relative:text;mso-width-percent:0;mso-height-percent:0;mso-width-relative:margin;mso-height-relative:margin;v-text-anchor:top" o:gfxdata="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" filled="f" stroked="f">
+              <v:shape id="_x0000_s1026" o:spid="_x0000_s1026" o:spt="202" type="#_x0000_t202" style="position:absolute;left:0pt;margin-left:332.4pt;margin-top:311.4pt;height:19.8pt;width:128.4pt;mso-wrap-distance-bottom:0pt;mso-wrap-distance-left:9pt;mso-wrap-distance-right:9pt;mso-wrap-distance-top:0pt;z-index:251653120;mso-width-relative:page;mso-height-relative:page;" filled="f" stroked="f" coordsize="21600,21600" o:gfxdata="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">
+                <v:fill on="f" focussize="0,0"/>
+                <v:stroke on="f"/>
+                <v:imagedata o:title=""/>
+                <o:lock v:ext="edit" aspectratio="f"/>
                 <v:textbox>
                   <w:txbxContent>
                     <w:p>
@@ -1895,21 +1569,7 @@
                           <w:rFonts w:ascii="Courier New" w:hAnsi="Courier New" w:cs="Courier New"/>
                           <w:lang w:val="en-US"/>
                         </w:rPr>
-                        <w:t>#Amount</w:t>
-                      </w:r>
-                      <w:r>
-                        <w:rPr>
-                          <w:rFonts w:ascii="Courier New" w:hAnsi="Courier New" w:cs="Courier New"/>
-                          <w:lang w:val="en-US"/>
-                        </w:rPr>
-                        <w:t>4</w:t>
-                      </w:r>
-                      <w:r>
-                        <w:rPr>
-                          <w:rFonts w:ascii="Courier New" w:hAnsi="Courier New" w:cs="Courier New"/>
-                          <w:lang w:val="en-US"/>
-                        </w:rPr>
-                        <w:t>#</w:t>
+                        <w:t>#Amount4#</w:t>
                       </w:r>
                     </w:p>
                   </w:txbxContent>
@@ -1923,12 +1583,11 @@
       <w:r>
         <w:rPr>
           <w:rFonts w:ascii="Courier New" w:hAnsi="Courier New" w:cs="Courier New"/>
-          <w:noProof/>
         </w:rPr>
         <mc:AlternateContent>
           <mc:Choice Requires="wps">
             <w:drawing>
-              <wp:anchor distT="0" distB="0" distL="114300" distR="114300" simplePos="0" relativeHeight="251651584" behindDoc="0" locked="0" layoutInCell="1" allowOverlap="1" wp14:anchorId="6808EA6A" wp14:editId="3915D8DF">
+              <wp:anchor distT="0" distB="0" distL="114300" distR="114300" simplePos="0" relativeHeight="251652096" behindDoc="0" locked="0" layoutInCell="1" allowOverlap="1">
                 <wp:simplePos x="0" y="0"/>
                 <wp:positionH relativeFrom="column">
                   <wp:posOffset>4221480</wp:posOffset>
@@ -1973,21 +1632,7 @@
                                 <w:rFonts w:ascii="Courier New" w:hAnsi="Courier New" w:cs="Courier New"/>
                                 <w:lang w:val="en-US"/>
                               </w:rPr>
-                              <w:t>#Amount</w:t>
-                            </w:r>
-                            <w:r>
-                              <w:rPr>
-                                <w:rFonts w:ascii="Courier New" w:hAnsi="Courier New" w:cs="Courier New"/>
-                                <w:lang w:val="en-US"/>
-                              </w:rPr>
-                              <w:t>3</w:t>
-                            </w:r>
-                            <w:r>
-                              <w:rPr>
-                                <w:rFonts w:ascii="Courier New" w:hAnsi="Courier New" w:cs="Courier New"/>
-                                <w:lang w:val="en-US"/>
-                              </w:rPr>
-                              <w:t>#</w:t>
+                              <w:t>#Amount3#</w:t>
                             </w:r>
                           </w:p>
                         </w:txbxContent>
@@ -1998,18 +1643,16 @@
                     </wps:wsp>
                   </a:graphicData>
                 </a:graphic>
-                <wp14:sizeRelH relativeFrom="margin">
-                  <wp14:pctWidth>0</wp14:pctWidth>
-                </wp14:sizeRelH>
-                <wp14:sizeRelV relativeFrom="margin">
-                  <wp14:pctHeight>0</wp14:pctHeight>
-                </wp14:sizeRelV>
               </wp:anchor>
             </w:drawing>
           </mc:Choice>
           <mc:Fallback>
             <w:pict>
-              <v:shape w14:anchorId="6808EA6A" id="Text Box 29" o:spid="_x0000_s1041" type="#_x0000_t202" style="position:absolute;margin-left:332.4pt;margin-top:277.8pt;width:128.4pt;height:19.8pt;z-index:251651584;visibility:visible;mso-wrap-style:square;mso-width-percent:0;mso-height-percent:0;mso-wrap-distance-left:9pt;mso-wrap-distance-top:0;mso-wrap-distance-right:9pt;mso-wrap-distance-bottom:0;mso-position-horizontal:absolute;mso-position-horizontal-relative:text;mso-position-vertical:absolute;mso-position-vertical-relative:text;mso-width-percent:0;mso-height-percent:0;mso-width-relative:margin;mso-height-relative:margin;v-text-anchor:top" o:gfxdata="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" filled="f" stroked="f">
+              <v:shape id="_x0000_s1026" o:spid="_x0000_s1026" o:spt="202" type="#_x0000_t202" style="position:absolute;left:0pt;margin-left:332.4pt;margin-top:277.8pt;height:19.8pt;width:128.4pt;mso-wrap-distance-bottom:0pt;mso-wrap-distance-left:9pt;mso-wrap-distance-right:9pt;mso-wrap-distance-top:0pt;z-index:251652096;mso-width-relative:page;mso-height-relative:page;" filled="f" stroked="f" coordsize="21600,21600" o:gfxdata="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">
+                <v:fill on="f" focussize="0,0"/>
+                <v:stroke on="f"/>
+                <v:imagedata o:title=""/>
+                <o:lock v:ext="edit" aspectratio="f"/>
                 <v:textbox>
                   <w:txbxContent>
                     <w:p>
@@ -2025,21 +1668,7 @@
                           <w:rFonts w:ascii="Courier New" w:hAnsi="Courier New" w:cs="Courier New"/>
                           <w:lang w:val="en-US"/>
                         </w:rPr>
-                        <w:t>#Amount</w:t>
-                      </w:r>
-                      <w:r>
-                        <w:rPr>
-                          <w:rFonts w:ascii="Courier New" w:hAnsi="Courier New" w:cs="Courier New"/>
-                          <w:lang w:val="en-US"/>
-                        </w:rPr>
-                        <w:t>3</w:t>
-                      </w:r>
-                      <w:r>
-                        <w:rPr>
-                          <w:rFonts w:ascii="Courier New" w:hAnsi="Courier New" w:cs="Courier New"/>
-                          <w:lang w:val="en-US"/>
-                        </w:rPr>
-                        <w:t>#</w:t>
+                        <w:t>#Amount3#</w:t>
                       </w:r>
                     </w:p>
                   </w:txbxContent>
@@ -2053,12 +1682,11 @@
       <w:r>
         <w:rPr>
           <w:rFonts w:ascii="Courier New" w:hAnsi="Courier New" w:cs="Courier New"/>
-          <w:noProof/>
         </w:rPr>
         <mc:AlternateContent>
           <mc:Choice Requires="wps">
             <w:drawing>
-              <wp:anchor distT="0" distB="0" distL="114300" distR="114300" simplePos="0" relativeHeight="251650560" behindDoc="0" locked="0" layoutInCell="1" allowOverlap="1" wp14:anchorId="37D2472F" wp14:editId="1901B430">
+              <wp:anchor distT="0" distB="0" distL="114300" distR="114300" simplePos="0" relativeHeight="251651072" behindDoc="0" locked="0" layoutInCell="1" allowOverlap="1">
                 <wp:simplePos x="0" y="0"/>
                 <wp:positionH relativeFrom="column">
                   <wp:posOffset>4221480</wp:posOffset>
@@ -2103,21 +1731,7 @@
                                 <w:rFonts w:ascii="Courier New" w:hAnsi="Courier New" w:cs="Courier New"/>
                                 <w:lang w:val="en-US"/>
                               </w:rPr>
-                              <w:t>#</w:t>
-                            </w:r>
-                            <w:r>
-                              <w:rPr>
-                                <w:rFonts w:ascii="Courier New" w:hAnsi="Courier New" w:cs="Courier New"/>
-                                <w:lang w:val="en-US"/>
-                              </w:rPr>
-                              <w:t>Amount2</w:t>
-                            </w:r>
-                            <w:r>
-                              <w:rPr>
-                                <w:rFonts w:ascii="Courier New" w:hAnsi="Courier New" w:cs="Courier New"/>
-                                <w:lang w:val="en-US"/>
-                              </w:rPr>
-                              <w:t>#</w:t>
+                              <w:t>#Amount2#</w:t>
                             </w:r>
                           </w:p>
                         </w:txbxContent>
@@ -2128,18 +1742,16 @@
                     </wps:wsp>
                   </a:graphicData>
                 </a:graphic>
-                <wp14:sizeRelH relativeFrom="margin">
-                  <wp14:pctWidth>0</wp14:pctWidth>
-                </wp14:sizeRelH>
-                <wp14:sizeRelV relativeFrom="margin">
-                  <wp14:pctHeight>0</wp14:pctHeight>
-                </wp14:sizeRelV>
               </wp:anchor>
             </w:drawing>
           </mc:Choice>
           <mc:Fallback>
             <w:pict>
-              <v:shape w14:anchorId="37D2472F" id="Text Box 27" o:spid="_x0000_s1042" type="#_x0000_t202" style="position:absolute;margin-left:332.4pt;margin-top:244.2pt;width:128.4pt;height:19.8pt;z-index:251650560;visibility:visible;mso-wrap-style:square;mso-width-percent:0;mso-height-percent:0;mso-wrap-distance-left:9pt;mso-wrap-distance-top:0;mso-wrap-distance-right:9pt;mso-wrap-distance-bottom:0;mso-position-horizontal:absolute;mso-position-horizontal-relative:text;mso-position-vertical:absolute;mso-position-vertical-relative:text;mso-width-percent:0;mso-height-percent:0;mso-width-relative:margin;mso-height-relative:margin;v-text-anchor:top" o:gfxdata="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" filled="f" stroked="f">
+              <v:shape id="_x0000_s1026" o:spid="_x0000_s1026" o:spt="202" type="#_x0000_t202" style="position:absolute;left:0pt;margin-left:332.4pt;margin-top:244.2pt;height:19.8pt;width:128.4pt;mso-wrap-distance-bottom:0pt;mso-wrap-distance-left:9pt;mso-wrap-distance-right:9pt;mso-wrap-distance-top:0pt;z-index:251651072;mso-width-relative:page;mso-height-relative:page;" filled="f" stroked="f" coordsize="21600,21600" o:gfxdata="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">
+                <v:fill on="f" focussize="0,0"/>
+                <v:stroke on="f"/>
+                <v:imagedata o:title=""/>
+                <o:lock v:ext="edit" aspectratio="f"/>
                 <v:textbox>
                   <w:txbxContent>
                     <w:p>
@@ -2155,21 +1767,7 @@
                           <w:rFonts w:ascii="Courier New" w:hAnsi="Courier New" w:cs="Courier New"/>
                           <w:lang w:val="en-US"/>
                         </w:rPr>
-                        <w:t>#</w:t>
-                      </w:r>
-                      <w:r>
-                        <w:rPr>
-                          <w:rFonts w:ascii="Courier New" w:hAnsi="Courier New" w:cs="Courier New"/>
-                          <w:lang w:val="en-US"/>
-                        </w:rPr>
-                        <w:t>Amount2</w:t>
-                      </w:r>
-                      <w:r>
-                        <w:rPr>
-                          <w:rFonts w:ascii="Courier New" w:hAnsi="Courier New" w:cs="Courier New"/>
-                          <w:lang w:val="en-US"/>
-                        </w:rPr>
-                        <w:t>#</w:t>
+                        <w:t>#Amount2#</w:t>
                       </w:r>
                     </w:p>
                   </w:txbxContent>
@@ -2183,12 +1781,11 @@
       <w:r>
         <w:rPr>
           <w:rFonts w:ascii="Courier New" w:hAnsi="Courier New" w:cs="Courier New"/>
-          <w:noProof/>
         </w:rPr>
         <mc:AlternateContent>
           <mc:Choice Requires="wps">
             <w:drawing>
-              <wp:anchor distT="0" distB="0" distL="114300" distR="114300" simplePos="0" relativeHeight="251648512" behindDoc="0" locked="0" layoutInCell="1" allowOverlap="1" wp14:anchorId="17B8419A" wp14:editId="12B97775">
+              <wp:anchor distT="0" distB="0" distL="114300" distR="114300" simplePos="0" relativeHeight="251649024" behindDoc="0" locked="0" layoutInCell="1" allowOverlap="1">
                 <wp:simplePos x="0" y="0"/>
                 <wp:positionH relativeFrom="column">
                   <wp:posOffset>4213860</wp:posOffset>
@@ -2233,21 +1830,7 @@
                                 <w:rFonts w:ascii="Courier New" w:hAnsi="Courier New" w:cs="Courier New"/>
                                 <w:lang w:val="en-US"/>
                               </w:rPr>
-                              <w:t>#</w:t>
-                            </w:r>
-                            <w:r>
-                              <w:rPr>
-                                <w:rFonts w:ascii="Courier New" w:hAnsi="Courier New" w:cs="Courier New"/>
-                                <w:lang w:val="en-US"/>
-                              </w:rPr>
-                              <w:t>Amount1</w:t>
-                            </w:r>
-                            <w:r>
-                              <w:rPr>
-                                <w:rFonts w:ascii="Courier New" w:hAnsi="Courier New" w:cs="Courier New"/>
-                                <w:lang w:val="en-US"/>
-                              </w:rPr>
-                              <w:t>#</w:t>
+                              <w:t>#Amount1#</w:t>
                             </w:r>
                           </w:p>
                         </w:txbxContent>
@@ -2258,18 +1841,16 @@
                     </wps:wsp>
                   </a:graphicData>
                 </a:graphic>
-                <wp14:sizeRelH relativeFrom="margin">
-                  <wp14:pctWidth>0</wp14:pctWidth>
-                </wp14:sizeRelH>
-                <wp14:sizeRelV relativeFrom="margin">
-                  <wp14:pctHeight>0</wp14:pctHeight>
-                </wp14:sizeRelV>
               </wp:anchor>
             </w:drawing>
           </mc:Choice>
           <mc:Fallback>
             <w:pict>
-              <v:shape w14:anchorId="17B8419A" id="Text Box 24" o:spid="_x0000_s1043" type="#_x0000_t202" style="position:absolute;margin-left:331.8pt;margin-top:209.4pt;width:128.4pt;height:19.8pt;z-index:251648512;visibility:visible;mso-wrap-style:square;mso-width-percent:0;mso-height-percent:0;mso-wrap-distance-left:9pt;mso-wrap-distance-top:0;mso-wrap-distance-right:9pt;mso-wrap-distance-bottom:0;mso-position-horizontal:absolute;mso-position-horizontal-relative:text;mso-position-vertical:absolute;mso-position-vertical-relative:text;mso-width-percent:0;mso-height-percent:0;mso-width-relative:margin;mso-height-relative:margin;v-text-anchor:top" o:gfxdata="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" filled="f" stroked="f">
+              <v:shape id="_x0000_s1026" o:spid="_x0000_s1026" o:spt="202" type="#_x0000_t202" style="position:absolute;left:0pt;margin-left:331.8pt;margin-top:209.4pt;height:19.8pt;width:128.4pt;mso-wrap-distance-bottom:0pt;mso-wrap-distance-left:9pt;mso-wrap-distance-right:9pt;mso-wrap-distance-top:0pt;z-index:251649024;mso-width-relative:page;mso-height-relative:page;" filled="f" stroked="f" coordsize="21600,21600" o:gfxdata="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">
+                <v:fill on="f" focussize="0,0"/>
+                <v:stroke on="f"/>
+                <v:imagedata o:title=""/>
+                <o:lock v:ext="edit" aspectratio="f"/>
                 <v:textbox>
                   <w:txbxContent>
                     <w:p>
@@ -2285,21 +1866,7 @@
                           <w:rFonts w:ascii="Courier New" w:hAnsi="Courier New" w:cs="Courier New"/>
                           <w:lang w:val="en-US"/>
                         </w:rPr>
-                        <w:t>#</w:t>
-                      </w:r>
-                      <w:r>
-                        <w:rPr>
-                          <w:rFonts w:ascii="Courier New" w:hAnsi="Courier New" w:cs="Courier New"/>
-                          <w:lang w:val="en-US"/>
-                        </w:rPr>
-                        <w:t>Amount1</w:t>
-                      </w:r>
-                      <w:r>
-                        <w:rPr>
-                          <w:rFonts w:ascii="Courier New" w:hAnsi="Courier New" w:cs="Courier New"/>
-                          <w:lang w:val="en-US"/>
-                        </w:rPr>
-                        <w:t>#</w:t>
+                        <w:t>#Amount1#</w:t>
                       </w:r>
                     </w:p>
                   </w:txbxContent>
@@ -2313,12 +1880,11 @@
       <w:r>
         <w:rPr>
           <w:rFonts w:ascii="Courier New" w:hAnsi="Courier New" w:cs="Courier New"/>
-          <w:noProof/>
         </w:rPr>
         <mc:AlternateContent>
           <mc:Choice Requires="wps">
             <w:drawing>
-              <wp:anchor distT="0" distB="0" distL="114300" distR="114300" simplePos="0" relativeHeight="251644416" behindDoc="0" locked="0" layoutInCell="1" allowOverlap="1">
+              <wp:anchor distT="0" distB="0" distL="114300" distR="114300" simplePos="0" relativeHeight="251644928" behindDoc="0" locked="0" layoutInCell="1" allowOverlap="1">
                 <wp:simplePos x="0" y="0"/>
                 <wp:positionH relativeFrom="column">
                   <wp:posOffset>-508635</wp:posOffset>
@@ -2362,21 +1928,7 @@
                                 <w:rFonts w:ascii="Courier New" w:hAnsi="Courier New" w:cs="Courier New"/>
                                 <w:lang w:val="en-US"/>
                               </w:rPr>
-                              <w:t>#</w:t>
-                            </w:r>
-                            <w:r>
-                              <w:rPr>
-                                <w:rFonts w:ascii="Courier New" w:hAnsi="Courier New" w:cs="Courier New"/>
-                                <w:lang w:val="en-US"/>
-                              </w:rPr>
-                              <w:t>Description2</w:t>
-                            </w:r>
-                            <w:r>
-                              <w:rPr>
-                                <w:rFonts w:ascii="Courier New" w:hAnsi="Courier New" w:cs="Courier New"/>
-                                <w:lang w:val="en-US"/>
-                              </w:rPr>
-                              <w:t>#</w:t>
+                              <w:t>#Description2#</w:t>
                             </w:r>
                           </w:p>
                           <w:p>
@@ -2398,7 +1950,11 @@
           </mc:Choice>
           <mc:Fallback>
             <w:pict>
-              <v:shape id="Text Box 14" o:spid="_x0000_s1044" type="#_x0000_t202" style="position:absolute;margin-left:-40.05pt;margin-top:242.3pt;width:367.75pt;height:18.65pt;z-index:251644416;visibility:visible;mso-wrap-style:square;mso-wrap-distance-left:9pt;mso-wrap-distance-top:0;mso-wrap-distance-right:9pt;mso-wrap-distance-bottom:0;mso-position-horizontal:absolute;mso-position-horizontal-relative:text;mso-position-vertical:absolute;mso-position-vertical-relative:text;v-text-anchor:top" o:gfxdata="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" filled="f" stroked="f">
+              <v:shape id="_x0000_s1026" o:spid="_x0000_s1026" o:spt="202" type="#_x0000_t202" style="position:absolute;left:0pt;margin-left:-40.05pt;margin-top:242.3pt;height:18.65pt;width:367.75pt;mso-wrap-distance-bottom:0pt;mso-wrap-distance-left:9pt;mso-wrap-distance-right:9pt;mso-wrap-distance-top:0pt;z-index:251644928;mso-width-relative:page;mso-height-relative:page;" filled="f" stroked="f" coordsize="21600,21600" o:gfxdata="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">
+                <v:fill on="f" focussize="0,0"/>
+                <v:stroke on="f"/>
+                <v:imagedata o:title=""/>
+                <o:lock v:ext="edit" aspectratio="f"/>
                 <v:textbox>
                   <w:txbxContent>
                     <w:p>
@@ -2413,21 +1969,7 @@
                           <w:rFonts w:ascii="Courier New" w:hAnsi="Courier New" w:cs="Courier New"/>
                           <w:lang w:val="en-US"/>
                         </w:rPr>
-                        <w:t>#</w:t>
-                      </w:r>
-                      <w:r>
-                        <w:rPr>
-                          <w:rFonts w:ascii="Courier New" w:hAnsi="Courier New" w:cs="Courier New"/>
-                          <w:lang w:val="en-US"/>
-                        </w:rPr>
-                        <w:t>Description2</w:t>
-                      </w:r>
-                      <w:r>
-                        <w:rPr>
-                          <w:rFonts w:ascii="Courier New" w:hAnsi="Courier New" w:cs="Courier New"/>
-                          <w:lang w:val="en-US"/>
-                        </w:rPr>
-                        <w:t>#</w:t>
+                        <w:t>#Description2#</w:t>
                       </w:r>
                     </w:p>
                     <w:p>
@@ -2449,12 +1991,11 @@
       <w:r>
         <w:rPr>
           <w:rFonts w:ascii="Courier New" w:hAnsi="Courier New" w:cs="Courier New"/>
-          <w:noProof/>
         </w:rPr>
         <mc:AlternateContent>
           <mc:Choice Requires="wps">
             <w:drawing>
-              <wp:anchor distT="0" distB="0" distL="114300" distR="114300" simplePos="0" relativeHeight="251645440" behindDoc="0" locked="0" layoutInCell="1" allowOverlap="1">
+              <wp:anchor distT="0" distB="0" distL="114300" distR="114300" simplePos="0" relativeHeight="251645952" behindDoc="0" locked="0" layoutInCell="1" allowOverlap="1">
                 <wp:simplePos x="0" y="0"/>
                 <wp:positionH relativeFrom="column">
                   <wp:posOffset>-499110</wp:posOffset>
@@ -2498,21 +2039,7 @@
                                 <w:rFonts w:ascii="Courier New" w:hAnsi="Courier New" w:cs="Courier New"/>
                                 <w:lang w:val="en-US"/>
                               </w:rPr>
-                              <w:t>#Description</w:t>
-                            </w:r>
-                            <w:r>
-                              <w:rPr>
-                                <w:rFonts w:ascii="Courier New" w:hAnsi="Courier New" w:cs="Courier New"/>
-                                <w:lang w:val="en-US"/>
-                              </w:rPr>
-                              <w:t>3</w:t>
-                            </w:r>
-                            <w:r>
-                              <w:rPr>
-                                <w:rFonts w:ascii="Courier New" w:hAnsi="Courier New" w:cs="Courier New"/>
-                                <w:lang w:val="en-US"/>
-                              </w:rPr>
-                              <w:t>#</w:t>
+                              <w:t>#Description3#</w:t>
                             </w:r>
                           </w:p>
                         </w:txbxContent>
@@ -2526,7 +2053,11 @@
           </mc:Choice>
           <mc:Fallback>
             <w:pict>
-              <v:shape id="Text Box 16" o:spid="_x0000_s1045" type="#_x0000_t202" style="position:absolute;margin-left:-39.3pt;margin-top:276.05pt;width:367.75pt;height:18.65pt;z-index:251645440;visibility:visible;mso-wrap-style:square;mso-wrap-distance-left:9pt;mso-wrap-distance-top:0;mso-wrap-distance-right:9pt;mso-wrap-distance-bottom:0;mso-position-horizontal:absolute;mso-position-horizontal-relative:text;mso-position-vertical:absolute;mso-position-vertical-relative:text;v-text-anchor:top" o:gfxdata="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" filled="f" stroked="f">
+              <v:shape id="_x0000_s1026" o:spid="_x0000_s1026" o:spt="202" type="#_x0000_t202" style="position:absolute;left:0pt;margin-left:-39.3pt;margin-top:276.05pt;height:18.65pt;width:367.75pt;mso-wrap-distance-bottom:0pt;mso-wrap-distance-left:9pt;mso-wrap-distance-right:9pt;mso-wrap-distance-top:0pt;z-index:251645952;mso-width-relative:page;mso-height-relative:page;" filled="f" stroked="f" coordsize="21600,21600" o:gfxdata="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">
+                <v:fill on="f" focussize="0,0"/>
+                <v:stroke on="f"/>
+                <v:imagedata o:title=""/>
+                <o:lock v:ext="edit" aspectratio="f"/>
                 <v:textbox>
                   <w:txbxContent>
                     <w:p>
@@ -2541,21 +2072,7 @@
                           <w:rFonts w:ascii="Courier New" w:hAnsi="Courier New" w:cs="Courier New"/>
                           <w:lang w:val="en-US"/>
                         </w:rPr>
-                        <w:t>#Description</w:t>
-                      </w:r>
-                      <w:r>
-                        <w:rPr>
-                          <w:rFonts w:ascii="Courier New" w:hAnsi="Courier New" w:cs="Courier New"/>
-                          <w:lang w:val="en-US"/>
-                        </w:rPr>
-                        <w:t>3</w:t>
-                      </w:r>
-                      <w:r>
-                        <w:rPr>
-                          <w:rFonts w:ascii="Courier New" w:hAnsi="Courier New" w:cs="Courier New"/>
-                          <w:lang w:val="en-US"/>
-                        </w:rPr>
-                        <w:t>#</w:t>
+                        <w:t>#Description3#</w:t>
                       </w:r>
                     </w:p>
                   </w:txbxContent>
@@ -2569,12 +2086,11 @@
       <w:r>
         <w:rPr>
           <w:rFonts w:ascii="Courier New" w:hAnsi="Courier New" w:cs="Courier New"/>
-          <w:noProof/>
         </w:rPr>
         <mc:AlternateContent>
           <mc:Choice Requires="wps">
             <w:drawing>
-              <wp:anchor distT="0" distB="0" distL="114300" distR="114300" simplePos="0" relativeHeight="251646464" behindDoc="0" locked="0" layoutInCell="1" allowOverlap="1">
+              <wp:anchor distT="0" distB="0" distL="114300" distR="114300" simplePos="0" relativeHeight="251646976" behindDoc="0" locked="0" layoutInCell="1" allowOverlap="1">
                 <wp:simplePos x="0" y="0"/>
                 <wp:positionH relativeFrom="column">
                   <wp:posOffset>-499110</wp:posOffset>
@@ -2618,21 +2134,7 @@
                                 <w:rFonts w:ascii="Courier New" w:hAnsi="Courier New" w:cs="Courier New"/>
                                 <w:lang w:val="en-US"/>
                               </w:rPr>
-                              <w:t>#Description</w:t>
-                            </w:r>
-                            <w:r>
-                              <w:rPr>
-                                <w:rFonts w:ascii="Courier New" w:hAnsi="Courier New" w:cs="Courier New"/>
-                                <w:lang w:val="en-US"/>
-                              </w:rPr>
-                              <w:t>4</w:t>
-                            </w:r>
-                            <w:r>
-                              <w:rPr>
-                                <w:rFonts w:ascii="Courier New" w:hAnsi="Courier New" w:cs="Courier New"/>
-                                <w:lang w:val="en-US"/>
-                              </w:rPr>
-                              <w:t>#</w:t>
+                              <w:t>#Description4#</w:t>
                             </w:r>
                           </w:p>
                         </w:txbxContent>
@@ -2646,7 +2148,11 @@
           </mc:Choice>
           <mc:Fallback>
             <w:pict>
-              <v:shape id="Text Box 18" o:spid="_x0000_s1046" type="#_x0000_t202" style="position:absolute;margin-left:-39.3pt;margin-top:310.55pt;width:367.75pt;height:18.65pt;z-index:251646464;visibility:visible;mso-wrap-style:square;mso-wrap-distance-left:9pt;mso-wrap-distance-top:0;mso-wrap-distance-right:9pt;mso-wrap-distance-bottom:0;mso-position-horizontal:absolute;mso-position-horizontal-relative:text;mso-position-vertical:absolute;mso-position-vertical-relative:text;v-text-anchor:top" o:gfxdata="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" filled="f" stroked="f">
+              <v:shape id="_x0000_s1026" o:spid="_x0000_s1026" o:spt="202" type="#_x0000_t202" style="position:absolute;left:0pt;margin-left:-39.3pt;margin-top:310.55pt;height:18.65pt;width:367.75pt;mso-wrap-distance-bottom:0pt;mso-wrap-distance-left:9pt;mso-wrap-distance-right:9pt;mso-wrap-distance-top:0pt;z-index:251646976;mso-width-relative:page;mso-height-relative:page;" filled="f" stroked="f" coordsize="21600,21600" o:gfxdata="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">
+                <v:fill on="f" focussize="0,0"/>
+                <v:stroke on="f"/>
+                <v:imagedata o:title=""/>
+                <o:lock v:ext="edit" aspectratio="f"/>
                 <v:textbox>
                   <w:txbxContent>
                     <w:p>
@@ -2661,21 +2167,7 @@
                           <w:rFonts w:ascii="Courier New" w:hAnsi="Courier New" w:cs="Courier New"/>
                           <w:lang w:val="en-US"/>
                         </w:rPr>
-                        <w:t>#Description</w:t>
-                      </w:r>
-                      <w:r>
-                        <w:rPr>
-                          <w:rFonts w:ascii="Courier New" w:hAnsi="Courier New" w:cs="Courier New"/>
-                          <w:lang w:val="en-US"/>
-                        </w:rPr>
-                        <w:t>4</w:t>
-                      </w:r>
-                      <w:r>
-                        <w:rPr>
-                          <w:rFonts w:ascii="Courier New" w:hAnsi="Courier New" w:cs="Courier New"/>
-                          <w:lang w:val="en-US"/>
-                        </w:rPr>
-                        <w:t>#</w:t>
+                        <w:t>#Description4#</w:t>
                       </w:r>
                     </w:p>
                   </w:txbxContent>
@@ -2689,12 +2181,11 @@
       <w:r>
         <w:rPr>
           <w:rFonts w:ascii="Courier New" w:hAnsi="Courier New" w:cs="Courier New"/>
-          <w:noProof/>
         </w:rPr>
         <mc:AlternateContent>
           <mc:Choice Requires="wps">
             <w:drawing>
-              <wp:anchor distT="0" distB="0" distL="114300" distR="114300" simplePos="0" relativeHeight="251647488" behindDoc="0" locked="0" layoutInCell="1" allowOverlap="1">
+              <wp:anchor distT="0" distB="0" distL="114300" distR="114300" simplePos="0" relativeHeight="251648000" behindDoc="0" locked="0" layoutInCell="1" allowOverlap="1">
                 <wp:simplePos x="0" y="0"/>
                 <wp:positionH relativeFrom="column">
                   <wp:posOffset>-499110</wp:posOffset>
@@ -2738,21 +2229,7 @@
                                 <w:rFonts w:ascii="Courier New" w:hAnsi="Courier New" w:cs="Courier New"/>
                                 <w:lang w:val="en-US"/>
                               </w:rPr>
-                              <w:t>#Description</w:t>
-                            </w:r>
-                            <w:r>
-                              <w:rPr>
-                                <w:rFonts w:ascii="Courier New" w:hAnsi="Courier New" w:cs="Courier New"/>
-                                <w:lang w:val="en-US"/>
-                              </w:rPr>
-                              <w:t>5</w:t>
-                            </w:r>
-                            <w:r>
-                              <w:rPr>
-                                <w:rFonts w:ascii="Courier New" w:hAnsi="Courier New" w:cs="Courier New"/>
-                                <w:lang w:val="en-US"/>
-                              </w:rPr>
-                              <w:t>#</w:t>
+                              <w:t>#Description5#</w:t>
                             </w:r>
                           </w:p>
                         </w:txbxContent>
@@ -2766,7 +2243,11 @@
           </mc:Choice>
           <mc:Fallback>
             <w:pict>
-              <v:shape id="Text Box 20" o:spid="_x0000_s1047" type="#_x0000_t202" style="position:absolute;margin-left:-39.3pt;margin-top:345.05pt;width:367.75pt;height:18.65pt;z-index:251647488;visibility:visible;mso-wrap-style:square;mso-wrap-distance-left:9pt;mso-wrap-distance-top:0;mso-wrap-distance-right:9pt;mso-wrap-distance-bottom:0;mso-position-horizontal:absolute;mso-position-horizontal-relative:text;mso-position-vertical:absolute;mso-position-vertical-relative:text;v-text-anchor:top" o:gfxdata="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" filled="f" stroked="f">
+              <v:shape id="_x0000_s1026" o:spid="_x0000_s1026" o:spt="202" type="#_x0000_t202" style="position:absolute;left:0pt;margin-left:-39.3pt;margin-top:345.05pt;height:18.65pt;width:367.75pt;mso-wrap-distance-bottom:0pt;mso-wrap-distance-left:9pt;mso-wrap-distance-right:9pt;mso-wrap-distance-top:0pt;z-index:251648000;mso-width-relative:page;mso-height-relative:page;" filled="f" stroked="f" coordsize="21600,21600" o:gfxdata="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">
+                <v:fill on="f" focussize="0,0"/>
+                <v:stroke on="f"/>
+                <v:imagedata o:title=""/>
+                <o:lock v:ext="edit" aspectratio="f"/>
                 <v:textbox>
                   <w:txbxContent>
                     <w:p>
@@ -2781,21 +2262,7 @@
                           <w:rFonts w:ascii="Courier New" w:hAnsi="Courier New" w:cs="Courier New"/>
                           <w:lang w:val="en-US"/>
                         </w:rPr>
-                        <w:t>#Description</w:t>
-                      </w:r>
-                      <w:r>
-                        <w:rPr>
-                          <w:rFonts w:ascii="Courier New" w:hAnsi="Courier New" w:cs="Courier New"/>
-                          <w:lang w:val="en-US"/>
-                        </w:rPr>
-                        <w:t>5</w:t>
-                      </w:r>
-                      <w:r>
-                        <w:rPr>
-                          <w:rFonts w:ascii="Courier New" w:hAnsi="Courier New" w:cs="Courier New"/>
-                          <w:lang w:val="en-US"/>
-                        </w:rPr>
-                        <w:t>#</w:t>
+                        <w:t>#Description5#</w:t>
                       </w:r>
                     </w:p>
                   </w:txbxContent>
@@ -2809,12 +2276,11 @@
       <w:r>
         <w:rPr>
           <w:rFonts w:ascii="Courier New" w:hAnsi="Courier New" w:cs="Courier New"/>
-          <w:noProof/>
         </w:rPr>
         <mc:AlternateContent>
           <mc:Choice Requires="wps">
             <w:drawing>
-              <wp:anchor distT="0" distB="0" distL="114300" distR="114300" simplePos="0" relativeHeight="251661824" behindDoc="0" locked="0" layoutInCell="1" allowOverlap="1">
+              <wp:anchor distT="0" distB="0" distL="114300" distR="114300" simplePos="0" relativeHeight="251661312" behindDoc="0" locked="0" layoutInCell="1" allowOverlap="1">
                 <wp:simplePos x="0" y="0"/>
                 <wp:positionH relativeFrom="column">
                   <wp:posOffset>4367530</wp:posOffset>
@@ -2869,18 +2335,16 @@
                     </wps:wsp>
                   </a:graphicData>
                 </a:graphic>
-                <wp14:sizeRelH relativeFrom="margin">
-                  <wp14:pctWidth>0</wp14:pctWidth>
-                </wp14:sizeRelH>
-                <wp14:sizeRelV relativeFrom="margin">
-                  <wp14:pctHeight>0</wp14:pctHeight>
-                </wp14:sizeRelV>
               </wp:anchor>
             </w:drawing>
           </mc:Choice>
           <mc:Fallback>
             <w:pict>
-              <v:shape id="Text Box 7" o:spid="_x0000_s1048" type="#_x0000_t202" style="position:absolute;margin-left:343.9pt;margin-top:29.65pt;width:106.7pt;height:18.65pt;z-index:251661824;visibility:visible;mso-wrap-style:square;mso-width-percent:0;mso-height-percent:0;mso-wrap-distance-left:9pt;mso-wrap-distance-top:0;mso-wrap-distance-right:9pt;mso-wrap-distance-bottom:0;mso-position-horizontal:absolute;mso-position-horizontal-relative:text;mso-position-vertical:absolute;mso-position-vertical-relative:text;mso-width-percent:0;mso-height-percent:0;mso-width-relative:margin;mso-height-relative:margin;v-text-anchor:top" o:gfxdata="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" stroked="f">
+              <v:shape id="_x0000_s1026" o:spid="_x0000_s1026" o:spt="202" type="#_x0000_t202" style="position:absolute;left:0pt;margin-left:343.9pt;margin-top:29.65pt;height:18.65pt;width:106.7pt;mso-wrap-distance-bottom:0pt;mso-wrap-distance-left:9pt;mso-wrap-distance-right:9pt;mso-wrap-distance-top:0pt;z-index:251661312;mso-width-relative:page;mso-height-relative:page;" fillcolor="#FFFFFF" filled="t" stroked="f" coordsize="21600,21600" o:gfxdata="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">
+                <v:fill on="t" focussize="0,0"/>
+                <v:stroke on="f"/>
+                <v:imagedata o:title=""/>
+                <o:lock v:ext="edit" aspectratio="f"/>
                 <v:textbox>
                   <w:txbxContent>
                     <w:p>
@@ -2909,12 +2373,11 @@
       <w:r>
         <w:rPr>
           <w:rFonts w:ascii="Courier New" w:hAnsi="Courier New" w:cs="Courier New"/>
-          <w:noProof/>
         </w:rPr>
         <mc:AlternateContent>
           <mc:Choice Requires="wps">
             <w:drawing>
-              <wp:anchor distT="0" distB="0" distL="114300" distR="114300" simplePos="0" relativeHeight="251658752" behindDoc="0" locked="0" layoutInCell="1" allowOverlap="1">
+              <wp:anchor distT="0" distB="0" distL="114300" distR="114300" simplePos="0" relativeHeight="251658240" behindDoc="0" locked="0" layoutInCell="1" allowOverlap="1">
                 <wp:simplePos x="0" y="0"/>
                 <wp:positionH relativeFrom="column">
                   <wp:posOffset>4358005</wp:posOffset>
@@ -2960,23 +2423,7 @@
                                 <w:rFonts w:ascii="Courier New" w:hAnsi="Courier New" w:cs="Courier New"/>
                                 <w:lang w:val="en-US"/>
                               </w:rPr>
-                              <w:t>#</w:t>
-                            </w:r>
-                            <w:proofErr w:type="spellStart"/>
-                            <w:r>
-                              <w:rPr>
-                                <w:rFonts w:ascii="Courier New" w:hAnsi="Courier New" w:cs="Courier New"/>
-                                <w:lang w:val="en-US"/>
-                              </w:rPr>
-                              <w:t>EndorsementNo</w:t>
-                            </w:r>
-                            <w:proofErr w:type="spellEnd"/>
-                            <w:r>
-                              <w:rPr>
-                                <w:rFonts w:ascii="Courier New" w:hAnsi="Courier New" w:cs="Courier New"/>
-                                <w:lang w:val="en-US"/>
-                              </w:rPr>
-                              <w:t>#</w:t>
+                              <w:t>#EndorsementNo#</w:t>
                             </w:r>
                           </w:p>
                         </w:txbxContent>
@@ -2990,7 +2437,11 @@
           </mc:Choice>
           <mc:Fallback>
             <w:pict>
-              <v:shape id="Text Box 6" o:spid="_x0000_s1049" type="#_x0000_t202" style="position:absolute;margin-left:343.15pt;margin-top:97.9pt;width:106.7pt;height:18.65pt;z-index:251658752;visibility:visible;mso-wrap-style:square;mso-wrap-distance-left:9pt;mso-wrap-distance-top:0;mso-wrap-distance-right:9pt;mso-wrap-distance-bottom:0;mso-position-horizontal:absolute;mso-position-horizontal-relative:text;mso-position-vertical:absolute;mso-position-vertical-relative:text;v-text-anchor:top" o:gfxdata="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" stroked="f">
+              <v:shape id="_x0000_s1026" o:spid="_x0000_s1026" o:spt="202" type="#_x0000_t202" style="position:absolute;left:0pt;margin-left:343.15pt;margin-top:97.9pt;height:18.65pt;width:106.7pt;mso-wrap-distance-bottom:0pt;mso-wrap-distance-left:9pt;mso-wrap-distance-right:9pt;mso-wrap-distance-top:0pt;z-index:251658240;mso-width-relative:page;mso-height-relative:page;" fillcolor="#FFFFFF" filled="t" stroked="f" coordsize="21600,21600" o:gfxdata="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">
+                <v:fill on="t" focussize="0,0"/>
+                <v:stroke on="f"/>
+                <v:imagedata o:title=""/>
+                <o:lock v:ext="edit" aspectratio="f"/>
                 <v:textbox>
                   <w:txbxContent>
                     <w:p>
@@ -3005,23 +2456,7 @@
                           <w:rFonts w:ascii="Courier New" w:hAnsi="Courier New" w:cs="Courier New"/>
                           <w:lang w:val="en-US"/>
                         </w:rPr>
-                        <w:t>#</w:t>
-                      </w:r>
-                      <w:proofErr w:type="spellStart"/>
-                      <w:r>
-                        <w:rPr>
-                          <w:rFonts w:ascii="Courier New" w:hAnsi="Courier New" w:cs="Courier New"/>
-                          <w:lang w:val="en-US"/>
-                        </w:rPr>
-                        <w:t>EndorsementNo</w:t>
-                      </w:r>
-                      <w:proofErr w:type="spellEnd"/>
-                      <w:r>
-                        <w:rPr>
-                          <w:rFonts w:ascii="Courier New" w:hAnsi="Courier New" w:cs="Courier New"/>
-                          <w:lang w:val="en-US"/>
-                        </w:rPr>
-                        <w:t>#</w:t>
+                        <w:t>#EndorsementNo#</w:t>
                       </w:r>
                     </w:p>
                   </w:txbxContent>
@@ -3035,12 +2470,11 @@
       <w:r>
         <w:rPr>
           <w:rFonts w:ascii="Courier New" w:hAnsi="Courier New" w:cs="Courier New"/>
-          <w:noProof/>
         </w:rPr>
         <mc:AlternateContent>
           <mc:Choice Requires="wps">
             <w:drawing>
-              <wp:anchor distT="0" distB="0" distL="114300" distR="114300" simplePos="0" relativeHeight="251656704" behindDoc="0" locked="0" layoutInCell="1" allowOverlap="1">
+              <wp:anchor distT="0" distB="0" distL="114300" distR="114300" simplePos="0" relativeHeight="251657216" behindDoc="0" locked="0" layoutInCell="1" allowOverlap="1">
                 <wp:simplePos x="0" y="0"/>
                 <wp:positionH relativeFrom="column">
                   <wp:posOffset>4367530</wp:posOffset>
@@ -3086,23 +2520,7 @@
                                 <w:rFonts w:ascii="Courier New" w:hAnsi="Courier New" w:cs="Courier New"/>
                                 <w:lang w:val="en-US"/>
                               </w:rPr>
-                              <w:t>#</w:t>
-                            </w:r>
-                            <w:proofErr w:type="spellStart"/>
-                            <w:r>
-                              <w:rPr>
-                                <w:rFonts w:ascii="Courier New" w:hAnsi="Courier New" w:cs="Courier New"/>
-                                <w:lang w:val="en-US"/>
-                              </w:rPr>
-                              <w:t>PolicyNo</w:t>
-                            </w:r>
-                            <w:proofErr w:type="spellEnd"/>
-                            <w:r>
-                              <w:rPr>
-                                <w:rFonts w:ascii="Courier New" w:hAnsi="Courier New" w:cs="Courier New"/>
-                                <w:lang w:val="en-US"/>
-                              </w:rPr>
-                              <w:t>#</w:t>
+                              <w:t>#PolicyNo#</w:t>
                             </w:r>
                           </w:p>
                         </w:txbxContent>
@@ -3116,7 +2534,11 @@
           </mc:Choice>
           <mc:Fallback>
             <w:pict>
-              <v:shape id="Text Box 5" o:spid="_x0000_s1050" type="#_x0000_t202" style="position:absolute;margin-left:343.9pt;margin-top:75.4pt;width:106.7pt;height:18.65pt;z-index:251656704;visibility:visible;mso-wrap-style:square;mso-wrap-distance-left:9pt;mso-wrap-distance-top:0;mso-wrap-distance-right:9pt;mso-wrap-distance-bottom:0;mso-position-horizontal:absolute;mso-position-horizontal-relative:text;mso-position-vertical:absolute;mso-position-vertical-relative:text;v-text-anchor:top" o:gfxdata="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" stroked="f">
+              <v:shape id="_x0000_s1026" o:spid="_x0000_s1026" o:spt="202" type="#_x0000_t202" style="position:absolute;left:0pt;margin-left:343.9pt;margin-top:75.4pt;height:18.65pt;width:106.7pt;mso-wrap-distance-bottom:0pt;mso-wrap-distance-left:9pt;mso-wrap-distance-right:9pt;mso-wrap-distance-top:0pt;z-index:251657216;mso-width-relative:page;mso-height-relative:page;" fillcolor="#FFFFFF" filled="t" stroked="f" coordsize="21600,21600" o:gfxdata="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">
+                <v:fill on="t" focussize="0,0"/>
+                <v:stroke on="f"/>
+                <v:imagedata o:title=""/>
+                <o:lock v:ext="edit" aspectratio="f"/>
                 <v:textbox>
                   <w:txbxContent>
                     <w:p>
@@ -3131,23 +2553,7 @@
                           <w:rFonts w:ascii="Courier New" w:hAnsi="Courier New" w:cs="Courier New"/>
                           <w:lang w:val="en-US"/>
                         </w:rPr>
-                        <w:t>#</w:t>
-                      </w:r>
-                      <w:proofErr w:type="spellStart"/>
-                      <w:r>
-                        <w:rPr>
-                          <w:rFonts w:ascii="Courier New" w:hAnsi="Courier New" w:cs="Courier New"/>
-                          <w:lang w:val="en-US"/>
-                        </w:rPr>
-                        <w:t>PolicyNo</w:t>
-                      </w:r>
-                      <w:proofErr w:type="spellEnd"/>
-                      <w:r>
-                        <w:rPr>
-                          <w:rFonts w:ascii="Courier New" w:hAnsi="Courier New" w:cs="Courier New"/>
-                          <w:lang w:val="en-US"/>
-                        </w:rPr>
-                        <w:t>#</w:t>
+                        <w:t>#PolicyNo#</w:t>
                       </w:r>
                     </w:p>
                   </w:txbxContent>
@@ -3161,12 +2567,11 @@
       <w:r>
         <w:rPr>
           <w:rFonts w:ascii="Courier New" w:hAnsi="Courier New" w:cs="Courier New"/>
-          <w:noProof/>
         </w:rPr>
         <mc:AlternateContent>
           <mc:Choice Requires="wps">
             <w:drawing>
-              <wp:anchor distT="0" distB="0" distL="114300" distR="114300" simplePos="0" relativeHeight="251654656" behindDoc="0" locked="0" layoutInCell="1" allowOverlap="1">
+              <wp:anchor distT="0" distB="0" distL="114300" distR="114300" simplePos="0" relativeHeight="251655168" behindDoc="0" locked="0" layoutInCell="1" allowOverlap="1">
                 <wp:simplePos x="0" y="0"/>
                 <wp:positionH relativeFrom="column">
                   <wp:posOffset>4358005</wp:posOffset>
@@ -3212,23 +2617,7 @@
                                 <w:rFonts w:ascii="Courier New" w:hAnsi="Courier New" w:cs="Courier New"/>
                                 <w:lang w:val="en-US"/>
                               </w:rPr>
-                              <w:t>#</w:t>
-                            </w:r>
-                            <w:proofErr w:type="spellStart"/>
-                            <w:r>
-                              <w:rPr>
-                                <w:rFonts w:ascii="Courier New" w:hAnsi="Courier New" w:cs="Courier New"/>
-                                <w:lang w:val="en-US"/>
-                              </w:rPr>
-                              <w:t>CoverNoteNo</w:t>
-                            </w:r>
-                            <w:proofErr w:type="spellEnd"/>
-                            <w:r>
-                              <w:rPr>
-                                <w:rFonts w:ascii="Courier New" w:hAnsi="Courier New" w:cs="Courier New"/>
-                                <w:lang w:val="en-US"/>
-                              </w:rPr>
-                              <w:t>#</w:t>
+                              <w:t>#CoverNoteNo#</w:t>
                             </w:r>
                           </w:p>
                         </w:txbxContent>
@@ -3242,7 +2631,11 @@
           </mc:Choice>
           <mc:Fallback>
             <w:pict>
-              <v:shape id="_x0000_s1051" type="#_x0000_t202" style="position:absolute;margin-left:343.15pt;margin-top:52.9pt;width:106.7pt;height:18.65pt;z-index:251654656;visibility:visible;mso-wrap-style:square;mso-wrap-distance-left:9pt;mso-wrap-distance-top:0;mso-wrap-distance-right:9pt;mso-wrap-distance-bottom:0;mso-position-horizontal:absolute;mso-position-horizontal-relative:text;mso-position-vertical:absolute;mso-position-vertical-relative:text;v-text-anchor:top" o:gfxdata="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" stroked="f">
+              <v:shape id="_x0000_s1026" o:spid="_x0000_s1026" o:spt="202" type="#_x0000_t202" style="position:absolute;left:0pt;margin-left:343.15pt;margin-top:52.9pt;height:18.65pt;width:106.7pt;mso-wrap-distance-bottom:0pt;mso-wrap-distance-left:9pt;mso-wrap-distance-right:9pt;mso-wrap-distance-top:0pt;z-index:251655168;mso-width-relative:page;mso-height-relative:page;" fillcolor="#FFFFFF" filled="t" stroked="f" coordsize="21600,21600" o:gfxdata="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">
+                <v:fill on="t" focussize="0,0"/>
+                <v:stroke on="f"/>
+                <v:imagedata o:title=""/>
+                <o:lock v:ext="edit" aspectratio="f"/>
                 <v:textbox>
                   <w:txbxContent>
                     <w:p>
@@ -3257,23 +2650,7 @@
                           <w:rFonts w:ascii="Courier New" w:hAnsi="Courier New" w:cs="Courier New"/>
                           <w:lang w:val="en-US"/>
                         </w:rPr>
-                        <w:t>#</w:t>
-                      </w:r>
-                      <w:proofErr w:type="spellStart"/>
-                      <w:r>
-                        <w:rPr>
-                          <w:rFonts w:ascii="Courier New" w:hAnsi="Courier New" w:cs="Courier New"/>
-                          <w:lang w:val="en-US"/>
-                        </w:rPr>
-                        <w:t>CoverNoteNo</w:t>
-                      </w:r>
-                      <w:proofErr w:type="spellEnd"/>
-                      <w:r>
-                        <w:rPr>
-                          <w:rFonts w:ascii="Courier New" w:hAnsi="Courier New" w:cs="Courier New"/>
-                          <w:lang w:val="en-US"/>
-                        </w:rPr>
-                        <w:t>#</w:t>
+                        <w:t>#CoverNoteNo#</w:t>
                       </w:r>
                     </w:p>
                   </w:txbxContent>
@@ -3288,418 +2665,297 @@
     <w:sectPr>
       <w:pgSz w:w="11220" w:h="12586"/>
       <w:pgMar w:top="1440" w:right="1440" w:bottom="875" w:left="1440" w:header="0" w:footer="0" w:gutter="0"/>
-      <w:cols w:space="720"/>
-      <w:docGrid w:linePitch="360"/>
+      <w:cols w:space="720" w:num="1"/>
+      <w:docGrid w:linePitch="360" w:charSpace="0"/>
     </w:sectPr>
   </w:body>
 </w:document>
 </file>
 
 <file path=word/styles.xml><?xml version="1.0" encoding="utf-8"?>
-<w:styles xmlns:mc="http://schemas.openxmlformats.org/markup-compatibility/2006" xmlns:r="http://schemas.openxmlformats.org/officeDocument/2006/relationships" xmlns:w="http://schemas.openxmlformats.org/wordprocessingml/2006/main" xmlns:w14="http://schemas.microsoft.com/office/word/2010/wordml" xmlns:w15="http://schemas.microsoft.com/office/word/2012/wordml" xmlns:w16cid="http://schemas.microsoft.com/office/word/2016/wordml/cid" xmlns:w16se="http://schemas.microsoft.com/office/word/2015/wordml/symex" mc:Ignorable="w14 w15 w16se w16cid">
+<w:styles xmlns:mc="http://schemas.openxmlformats.org/markup-compatibility/2006" xmlns:o="urn:schemas-microsoft-com:office:office" xmlns:r="http://schemas.openxmlformats.org/officeDocument/2006/relationships" xmlns:m="http://schemas.openxmlformats.org/officeDocument/2006/math" xmlns:v="urn:schemas-microsoft-com:vml" xmlns:w="http://schemas.openxmlformats.org/wordprocessingml/2006/main" xmlns:w14="http://schemas.microsoft.com/office/word/2010/wordml" xmlns:w10="urn:schemas-microsoft-com:office:word" xmlns:sl="http://schemas.openxmlformats.org/schemaLibrary/2006/main" mc:Ignorable="w14">
   <w:docDefaults>
     <w:rPrDefault>
       <w:rPr>
-        <w:rFonts w:ascii="Calibri" w:eastAsia="Calibri" w:hAnsi="Calibri" w:cs="Arial"/>
-        <w:lang w:val="en-MY" w:eastAsia="en-MY" w:bidi="ar-SA"/>
+        <w:rFonts w:ascii="Calibri" w:hAnsi="Calibri" w:eastAsia="Calibri" w:cs="Arial"/>
       </w:rPr>
     </w:rPrDefault>
-    <w:pPrDefault>
-      <w:pPr>
-        <w:spacing w:after="160" w:line="259" w:lineRule="auto"/>
-      </w:pPr>
-    </w:pPrDefault>
   </w:docDefaults>
-  <w:latentStyles w:defLockedState="0" w:defUIPriority="99" w:defSemiHidden="0" w:defUnhideWhenUsed="0" w:defQFormat="0" w:count="375">
-    <w:lsdException w:name="Normal" w:uiPriority="0" w:qFormat="1"/>
-    <w:lsdException w:name="heading 1" w:uiPriority="9" w:qFormat="1"/>
-    <w:lsdException w:name="heading 2" w:semiHidden="1" w:uiPriority="9" w:unhideWhenUsed="1" w:qFormat="1"/>
-    <w:lsdException w:name="heading 3" w:semiHidden="1" w:uiPriority="9" w:unhideWhenUsed="1" w:qFormat="1"/>
-    <w:lsdException w:name="heading 4" w:semiHidden="1" w:uiPriority="9" w:unhideWhenUsed="1" w:qFormat="1"/>
-    <w:lsdException w:name="heading 5" w:semiHidden="1" w:uiPriority="9" w:unhideWhenUsed="1" w:qFormat="1"/>
-    <w:lsdException w:name="heading 6" w:semiHidden="1" w:uiPriority="9" w:unhideWhenUsed="1" w:qFormat="1"/>
-    <w:lsdException w:name="heading 7" w:semiHidden="1" w:uiPriority="9" w:unhideWhenUsed="1" w:qFormat="1"/>
-    <w:lsdException w:name="heading 8" w:semiHidden="1" w:uiPriority="9" w:unhideWhenUsed="1" w:qFormat="1"/>
-    <w:lsdException w:name="heading 9" w:semiHidden="1" w:uiPriority="9" w:unhideWhenUsed="1" w:qFormat="1"/>
-    <w:lsdException w:name="index 1" w:semiHidden="1" w:unhideWhenUsed="1"/>
-    <w:lsdException w:name="index 2" w:semiHidden="1" w:unhideWhenUsed="1"/>
-    <w:lsdException w:name="index 3" w:semiHidden="1" w:unhideWhenUsed="1"/>
-    <w:lsdException w:name="index 4" w:semiHidden="1" w:unhideWhenUsed="1"/>
-    <w:lsdException w:name="index 5" w:semiHidden="1" w:unhideWhenUsed="1"/>
-    <w:lsdException w:name="index 6" w:semiHidden="1" w:unhideWhenUsed="1"/>
-    <w:lsdException w:name="index 7" w:semiHidden="1" w:unhideWhenUsed="1"/>
-    <w:lsdException w:name="index 8" w:semiHidden="1" w:unhideWhenUsed="1"/>
-    <w:lsdException w:name="index 9" w:semiHidden="1" w:unhideWhenUsed="1"/>
-    <w:lsdException w:name="toc 1" w:semiHidden="1" w:uiPriority="39" w:unhideWhenUsed="1"/>
-    <w:lsdException w:name="toc 2" w:semiHidden="1" w:uiPriority="39" w:unhideWhenUsed="1"/>
-    <w:lsdException w:name="toc 3" w:semiHidden="1" w:uiPriority="39" w:unhideWhenUsed="1"/>
-    <w:lsdException w:name="toc 4" w:semiHidden="1" w:uiPriority="39" w:unhideWhenUsed="1"/>
-    <w:lsdException w:name="toc 5" w:semiHidden="1" w:uiPriority="39" w:unhideWhenUsed="1"/>
-    <w:lsdException w:name="toc 6" w:semiHidden="1" w:uiPriority="39" w:unhideWhenUsed="1"/>
-    <w:lsdException w:name="toc 7" w:semiHidden="1" w:uiPriority="39" w:unhideWhenUsed="1"/>
-    <w:lsdException w:name="toc 8" w:semiHidden="1" w:uiPriority="39" w:unhideWhenUsed="1"/>
-    <w:lsdException w:name="toc 9" w:semiHidden="1" w:uiPriority="39" w:unhideWhenUsed="1"/>
-    <w:lsdException w:name="Normal Indent" w:semiHidden="1" w:unhideWhenUsed="1"/>
-    <w:lsdException w:name="footnote text" w:semiHidden="1" w:unhideWhenUsed="1"/>
-    <w:lsdException w:name="annotation text" w:semiHidden="1" w:unhideWhenUsed="1"/>
-    <w:lsdException w:name="header" w:semiHidden="1" w:unhideWhenUsed="1"/>
-    <w:lsdException w:name="footer" w:semiHidden="1" w:unhideWhenUsed="1"/>
-    <w:lsdException w:name="index heading" w:semiHidden="1" w:unhideWhenUsed="1"/>
-    <w:lsdException w:name="caption" w:semiHidden="1" w:uiPriority="35" w:unhideWhenUsed="1" w:qFormat="1"/>
-    <w:lsdException w:name="table of figures" w:semiHidden="1" w:unhideWhenUsed="1"/>
-    <w:lsdException w:name="envelope address" w:semiHidden="1" w:unhideWhenUsed="1"/>
-    <w:lsdException w:name="envelope return" w:semiHidden="1" w:unhideWhenUsed="1"/>
-    <w:lsdException w:name="footnote reference" w:semiHidden="1" w:unhideWhenUsed="1"/>
-    <w:lsdException w:name="annotation reference" w:semiHidden="1" w:unhideWhenUsed="1"/>
-    <w:lsdException w:name="line number" w:semiHidden="1" w:unhideWhenUsed="1"/>
-    <w:lsdException w:name="page number" w:semiHidden="1" w:unhideWhenUsed="1"/>
-    <w:lsdException w:name="endnote reference" w:semiHidden="1" w:unhideWhenUsed="1"/>
-    <w:lsdException w:name="endnote text" w:semiHidden="1" w:unhideWhenUsed="1"/>
-    <w:lsdException w:name="table of authorities" w:semiHidden="1" w:unhideWhenUsed="1"/>
-    <w:lsdException w:name="macro" w:semiHidden="1" w:unhideWhenUsed="1"/>
-    <w:lsdException w:name="toa heading" w:semiHidden="1" w:unhideWhenUsed="1"/>
-    <w:lsdException w:name="List" w:semiHidden="1" w:unhideWhenUsed="1"/>
-    <w:lsdException w:name="List Bullet" w:semiHidden="1" w:unhideWhenUsed="1"/>
-    <w:lsdException w:name="List Number" w:semiHidden="1" w:unhideWhenUsed="1"/>
-    <w:lsdException w:name="List 2" w:semiHidden="1" w:unhideWhenUsed="1"/>
-    <w:lsdException w:name="List 3" w:semiHidden="1" w:unhideWhenUsed="1"/>
-    <w:lsdException w:name="List 4" w:semiHidden="1" w:unhideWhenUsed="1"/>
-    <w:lsdException w:name="List 5" w:semiHidden="1" w:unhideWhenUsed="1"/>
-    <w:lsdException w:name="List Bullet 2" w:semiHidden="1" w:unhideWhenUsed="1"/>
-    <w:lsdException w:name="List Bullet 3" w:semiHidden="1" w:unhideWhenUsed="1"/>
-    <w:lsdException w:name="List Bullet 4" w:semiHidden="1" w:unhideWhenUsed="1"/>
-    <w:lsdException w:name="List Bullet 5" w:semiHidden="1" w:unhideWhenUsed="1"/>
-    <w:lsdException w:name="List Number 2" w:semiHidden="1" w:unhideWhenUsed="1"/>
-    <w:lsdException w:name="List Number 3" w:semiHidden="1" w:unhideWhenUsed="1"/>
-    <w:lsdException w:name="List Number 4" w:semiHidden="1" w:unhideWhenUsed="1"/>
-    <w:lsdException w:name="List Number 5" w:semiHidden="1" w:unhideWhenUsed="1"/>
-    <w:lsdException w:name="Title" w:uiPriority="10" w:qFormat="1"/>
-    <w:lsdException w:name="Closing" w:semiHidden="1" w:unhideWhenUsed="1"/>
-    <w:lsdException w:name="Signature" w:semiHidden="1" w:unhideWhenUsed="1"/>
-    <w:lsdException w:name="Default Paragraph Font" w:uiPriority="1" w:unhideWhenUsed="1"/>
-    <w:lsdException w:name="Body Text" w:semiHidden="1" w:unhideWhenUsed="1"/>
-    <w:lsdException w:name="Body Text Indent" w:semiHidden="1" w:unhideWhenUsed="1"/>
-    <w:lsdException w:name="List Continue" w:semiHidden="1" w:unhideWhenUsed="1"/>
-    <w:lsdException w:name="List Continue 2" w:semiHidden="1" w:unhideWhenUsed="1"/>
-    <w:lsdException w:name="List Continue 3" w:semiHidden="1" w:unhideWhenUsed="1"/>
-    <w:lsdException w:name="List Continue 4" w:semiHidden="1" w:unhideWhenUsed="1"/>
-    <w:lsdException w:name="List Continue 5" w:semiHidden="1" w:unhideWhenUsed="1"/>
-    <w:lsdException w:name="Message Header" w:semiHidden="1" w:unhideWhenUsed="1"/>
-    <w:lsdException w:name="Subtitle" w:uiPriority="11" w:qFormat="1"/>
-    <w:lsdException w:name="Salutation" w:semiHidden="1" w:unhideWhenUsed="1"/>
-    <w:lsdException w:name="Date" w:semiHidden="1" w:unhideWhenUsed="1"/>
-    <w:lsdException w:name="Body Text First Indent" w:semiHidden="1" w:unhideWhenUsed="1"/>
-    <w:lsdException w:name="Body Text First Indent 2" w:semiHidden="1" w:unhideWhenUsed="1"/>
-    <w:lsdException w:name="Note Heading" w:semiHidden="1" w:unhideWhenUsed="1"/>
-    <w:lsdException w:name="Body Text 2" w:semiHidden="1" w:unhideWhenUsed="1"/>
-    <w:lsdException w:name="Body Text 3" w:semiHidden="1" w:unhideWhenUsed="1"/>
-    <w:lsdException w:name="Body Text Indent 2" w:semiHidden="1" w:unhideWhenUsed="1"/>
-    <w:lsdException w:name="Body Text Indent 3" w:semiHidden="1" w:unhideWhenUsed="1"/>
-    <w:lsdException w:name="Block Text" w:semiHidden="1" w:unhideWhenUsed="1"/>
-    <w:lsdException w:name="Hyperlink" w:semiHidden="1" w:unhideWhenUsed="1"/>
-    <w:lsdException w:name="FollowedHyperlink" w:semiHidden="1" w:unhideWhenUsed="1"/>
-    <w:lsdException w:name="Strong" w:uiPriority="22" w:qFormat="1"/>
-    <w:lsdException w:name="Emphasis" w:uiPriority="20" w:qFormat="1"/>
-    <w:lsdException w:name="Document Map" w:semiHidden="1" w:unhideWhenUsed="1"/>
-    <w:lsdException w:name="Plain Text" w:semiHidden="1" w:unhideWhenUsed="1"/>
-    <w:lsdException w:name="E-mail Signature" w:semiHidden="1" w:unhideWhenUsed="1"/>
-    <w:lsdException w:name="HTML Top of Form" w:semiHidden="1" w:unhideWhenUsed="1"/>
-    <w:lsdException w:name="HTML Bottom of Form" w:semiHidden="1" w:unhideWhenUsed="1"/>
-    <w:lsdException w:name="Normal (Web)" w:semiHidden="1" w:unhideWhenUsed="1"/>
-    <w:lsdException w:name="HTML Acronym" w:semiHidden="1" w:unhideWhenUsed="1"/>
-    <w:lsdException w:name="HTML Address" w:semiHidden="1" w:unhideWhenUsed="1"/>
-    <w:lsdException w:name="HTML Cite" w:semiHidden="1" w:unhideWhenUsed="1"/>
-    <w:lsdException w:name="HTML Code" w:semiHidden="1" w:unhideWhenUsed="1"/>
-    <w:lsdException w:name="HTML Definition" w:semiHidden="1" w:unhideWhenUsed="1"/>
-    <w:lsdException w:name="HTML Keyboard" w:semiHidden="1" w:unhideWhenUsed="1"/>
-    <w:lsdException w:name="HTML Preformatted" w:semiHidden="1" w:unhideWhenUsed="1"/>
-    <w:lsdException w:name="HTML Sample" w:semiHidden="1" w:unhideWhenUsed="1"/>
-    <w:lsdException w:name="HTML Typewriter" w:semiHidden="1" w:unhideWhenUsed="1"/>
-    <w:lsdException w:name="HTML Variable" w:semiHidden="1" w:unhideWhenUsed="1"/>
-    <w:lsdException w:name="Normal Table" w:semiHidden="1" w:unhideWhenUsed="1" w:qFormat="1"/>
-    <w:lsdException w:name="annotation subject" w:semiHidden="1" w:unhideWhenUsed="1"/>
-    <w:lsdException w:name="No List" w:semiHidden="1" w:unhideWhenUsed="1"/>
-    <w:lsdException w:name="Outline List 1" w:semiHidden="1" w:unhideWhenUsed="1"/>
-    <w:lsdException w:name="Outline List 2" w:semiHidden="1" w:unhideWhenUsed="1"/>
-    <w:lsdException w:name="Outline List 3" w:semiHidden="1" w:unhideWhenUsed="1"/>
-    <w:lsdException w:name="Table Simple 1" w:semiHidden="1" w:unhideWhenUsed="1"/>
-    <w:lsdException w:name="Table Simple 2" w:semiHidden="1" w:unhideWhenUsed="1"/>
-    <w:lsdException w:name="Table Simple 3" w:semiHidden="1" w:unhideWhenUsed="1"/>
-    <w:lsdException w:name="Table Classic 1" w:semiHidden="1" w:unhideWhenUsed="1"/>
-    <w:lsdException w:name="Table Classic 2" w:semiHidden="1" w:unhideWhenUsed="1"/>
-    <w:lsdException w:name="Table Classic 3" w:semiHidden="1" w:unhideWhenUsed="1"/>
-    <w:lsdException w:name="Table Classic 4" w:semiHidden="1" w:unhideWhenUsed="1"/>
-    <w:lsdException w:name="Table Colorful 1" w:semiHidden="1" w:unhideWhenUsed="1"/>
-    <w:lsdException w:name="Table Colorful 2" w:semiHidden="1" w:unhideWhenUsed="1"/>
-    <w:lsdException w:name="Table Colorful 3" w:semiHidden="1" w:unhideWhenUsed="1"/>
-    <w:lsdException w:name="Table Columns 1" w:semiHidden="1" w:unhideWhenUsed="1"/>
-    <w:lsdException w:name="Table Columns 2" w:semiHidden="1" w:unhideWhenUsed="1"/>
-    <w:lsdException w:name="Table Columns 3" w:semiHidden="1" w:unhideWhenUsed="1"/>
-    <w:lsdException w:name="Table Columns 4" w:semiHidden="1" w:unhideWhenUsed="1"/>
-    <w:lsdException w:name="Table Columns 5" w:semiHidden="1" w:unhideWhenUsed="1"/>
-    <w:lsdException w:name="Table Grid 1" w:semiHidden="1" w:unhideWhenUsed="1"/>
-    <w:lsdException w:name="Table Grid 2" w:semiHidden="1" w:unhideWhenUsed="1"/>
-    <w:lsdException w:name="Table Grid 3" w:semiHidden="1" w:unhideWhenUsed="1"/>
-    <w:lsdException w:name="Table Grid 4" w:semiHidden="1" w:unhideWhenUsed="1"/>
-    <w:lsdException w:name="Table Grid 5" w:semiHidden="1" w:unhideWhenUsed="1"/>
-    <w:lsdException w:name="Table Grid 6" w:semiHidden="1" w:unhideWhenUsed="1"/>
-    <w:lsdException w:name="Table Grid 7" w:semiHidden="1" w:unhideWhenUsed="1"/>
-    <w:lsdException w:name="Table Grid 8" w:semiHidden="1" w:unhideWhenUsed="1"/>
-    <w:lsdException w:name="Table List 1" w:semiHidden="1" w:unhideWhenUsed="1"/>
-    <w:lsdException w:name="Table List 2" w:semiHidden="1" w:unhideWhenUsed="1"/>
-    <w:lsdException w:name="Table List 3" w:semiHidden="1" w:unhideWhenUsed="1"/>
-    <w:lsdException w:name="Table List 4" w:semiHidden="1" w:unhideWhenUsed="1"/>
-    <w:lsdException w:name="Table List 5" w:semiHidden="1" w:unhideWhenUsed="1"/>
-    <w:lsdException w:name="Table List 6" w:semiHidden="1" w:unhideWhenUsed="1"/>
-    <w:lsdException w:name="Table List 7" w:semiHidden="1" w:unhideWhenUsed="1"/>
-    <w:lsdException w:name="Table List 8" w:semiHidden="1" w:unhideWhenUsed="1"/>
-    <w:lsdException w:name="Table 3D effects 1" w:semiHidden="1" w:unhideWhenUsed="1"/>
-    <w:lsdException w:name="Table 3D effects 2" w:semiHidden="1" w:unhideWhenUsed="1"/>
-    <w:lsdException w:name="Table 3D effects 3" w:semiHidden="1" w:unhideWhenUsed="1"/>
-    <w:lsdException w:name="Table Contemporary" w:semiHidden="1" w:unhideWhenUsed="1"/>
-    <w:lsdException w:name="Table Elegant" w:semiHidden="1" w:unhideWhenUsed="1"/>
-    <w:lsdException w:name="Table Professional" w:semiHidden="1" w:unhideWhenUsed="1"/>
-    <w:lsdException w:name="Table Subtle 1" w:semiHidden="1" w:unhideWhenUsed="1"/>
-    <w:lsdException w:name="Table Subtle 2" w:semiHidden="1" w:unhideWhenUsed="1"/>
-    <w:lsdException w:name="Table Web 1" w:semiHidden="1" w:unhideWhenUsed="1"/>
-    <w:lsdException w:name="Table Web 2" w:semiHidden="1" w:unhideWhenUsed="1"/>
-    <w:lsdException w:name="Table Web 3" w:semiHidden="1" w:unhideWhenUsed="1"/>
-    <w:lsdException w:name="Balloon Text" w:semiHidden="1" w:unhideWhenUsed="1"/>
-    <w:lsdException w:name="Table Grid" w:uiPriority="59"/>
-    <w:lsdException w:name="Table Theme" w:semiHidden="1" w:unhideWhenUsed="1"/>
-    <w:lsdException w:name="Placeholder Text" w:semiHidden="1"/>
-    <w:lsdException w:name="Light Shading" w:uiPriority="60"/>
-    <w:lsdException w:name="Light List" w:uiPriority="61"/>
-    <w:lsdException w:name="Light Grid" w:uiPriority="62"/>
-    <w:lsdException w:name="Medium Shading 1" w:uiPriority="63"/>
-    <w:lsdException w:name="Medium Shading 2" w:uiPriority="64"/>
-    <w:lsdException w:name="Medium List 1" w:uiPriority="65"/>
-    <w:lsdException w:name="Medium List 2" w:uiPriority="66"/>
-    <w:lsdException w:name="Medium Grid 1" w:uiPriority="67"/>
-    <w:lsdException w:name="Medium Grid 2" w:uiPriority="68"/>
-    <w:lsdException w:name="Medium Grid 3" w:uiPriority="69"/>
-    <w:lsdException w:name="Dark List" w:uiPriority="70"/>
-    <w:lsdException w:name="Colorful Shading" w:uiPriority="71"/>
-    <w:lsdException w:name="Colorful List" w:uiPriority="72"/>
-    <w:lsdException w:name="Colorful Grid" w:uiPriority="73"/>
-    <w:lsdException w:name="Light Shading Accent 1" w:uiPriority="60"/>
-    <w:lsdException w:name="Light List Accent 1" w:uiPriority="61"/>
-    <w:lsdException w:name="Light Grid Accent 1" w:uiPriority="62"/>
-    <w:lsdException w:name="Medium Shading 1 Accent 1" w:uiPriority="63"/>
-    <w:lsdException w:name="Medium Shading 2 Accent 1" w:uiPriority="64"/>
-    <w:lsdException w:name="Medium List 1 Accent 1" w:uiPriority="65"/>
-    <w:lsdException w:name="Revision" w:semiHidden="1"/>
-    <w:lsdException w:name="Medium List 2 Accent 1" w:uiPriority="66"/>
-    <w:lsdException w:name="Medium Grid 1 Accent 1" w:uiPriority="67"/>
-    <w:lsdException w:name="Medium Grid 2 Accent 1" w:uiPriority="68"/>
-    <w:lsdException w:name="Medium Grid 3 Accent 1" w:uiPriority="69"/>
-    <w:lsdException w:name="Dark List Accent 1" w:uiPriority="70"/>
-    <w:lsdException w:name="Colorful Shading Accent 1" w:uiPriority="71"/>
-    <w:lsdException w:name="Colorful List Accent 1" w:uiPriority="72"/>
-    <w:lsdException w:name="Colorful Grid Accent 1" w:uiPriority="73"/>
-    <w:lsdException w:name="Light Shading Accent 2" w:uiPriority="60"/>
-    <w:lsdException w:name="Light List Accent 2" w:uiPriority="61"/>
-    <w:lsdException w:name="Light Grid Accent 2" w:uiPriority="62"/>
-    <w:lsdException w:name="Medium Shading 1 Accent 2" w:uiPriority="63"/>
-    <w:lsdException w:name="Medium Shading 2 Accent 2" w:uiPriority="64"/>
-    <w:lsdException w:name="Medium List 1 Accent 2" w:uiPriority="65"/>
-    <w:lsdException w:name="Medium List 2 Accent 2" w:uiPriority="66"/>
-    <w:lsdException w:name="Medium Grid 1 Accent 2" w:uiPriority="67"/>
-    <w:lsdException w:name="Medium Grid 2 Accent 2" w:uiPriority="68"/>
-    <w:lsdException w:name="Medium Grid 3 Accent 2" w:uiPriority="69"/>
-    <w:lsdException w:name="Dark List Accent 2" w:uiPriority="70"/>
-    <w:lsdException w:name="Colorful Shading Accent 2" w:uiPriority="71"/>
-    <w:lsdException w:name="Colorful List Accent 2" w:uiPriority="72"/>
-    <w:lsdException w:name="Colorful Grid Accent 2" w:uiPriority="73"/>
-    <w:lsdException w:name="Light Shading Accent 3" w:uiPriority="60"/>
-    <w:lsdException w:name="Light List Accent 3" w:uiPriority="61"/>
-    <w:lsdException w:name="Light Grid Accent 3" w:uiPriority="62"/>
-    <w:lsdException w:name="Medium Shading 1 Accent 3" w:uiPriority="63"/>
-    <w:lsdException w:name="Medium Shading 2 Accent 3" w:uiPriority="64"/>
-    <w:lsdException w:name="Medium List 1 Accent 3" w:uiPriority="65"/>
-    <w:lsdException w:name="Medium List 2 Accent 3" w:uiPriority="66"/>
-    <w:lsdException w:name="Medium Grid 1 Accent 3" w:uiPriority="67"/>
-    <w:lsdException w:name="Medium Grid 2 Accent 3" w:uiPriority="68"/>
-    <w:lsdException w:name="Medium Grid 3 Accent 3" w:uiPriority="69"/>
-    <w:lsdException w:name="Dark List Accent 3" w:uiPriority="70"/>
-    <w:lsdException w:name="Colorful Shading Accent 3" w:uiPriority="71"/>
-    <w:lsdException w:name="Colorful List Accent 3" w:uiPriority="72"/>
-    <w:lsdException w:name="Colorful Grid Accent 3" w:uiPriority="73"/>
-    <w:lsdException w:name="Light Shading Accent 4" w:uiPriority="60"/>
-    <w:lsdException w:name="Light List Accent 4" w:uiPriority="61"/>
-    <w:lsdException w:name="Light Grid Accent 4" w:uiPriority="62"/>
-    <w:lsdException w:name="Medium Shading 1 Accent 4" w:uiPriority="63"/>
-    <w:lsdException w:name="Medium Shading 2 Accent 4" w:uiPriority="64"/>
-    <w:lsdException w:name="Medium List 1 Accent 4" w:uiPriority="65"/>
-    <w:lsdException w:name="Medium List 2 Accent 4" w:uiPriority="66"/>
-    <w:lsdException w:name="Medium Grid 1 Accent 4" w:uiPriority="67"/>
-    <w:lsdException w:name="Medium Grid 2 Accent 4" w:uiPriority="68"/>
-    <w:lsdException w:name="Medium Grid 3 Accent 4" w:uiPriority="69"/>
-    <w:lsdException w:name="Dark List Accent 4" w:uiPriority="70"/>
-    <w:lsdException w:name="Colorful Shading Accent 4" w:uiPriority="71"/>
-    <w:lsdException w:name="Colorful List Accent 4" w:uiPriority="72"/>
-    <w:lsdException w:name="Colorful Grid Accent 4" w:uiPriority="73"/>
-    <w:lsdException w:name="Light Shading Accent 5" w:uiPriority="60"/>
-    <w:lsdException w:name="Light List Accent 5" w:uiPriority="61"/>
-    <w:lsdException w:name="Light Grid Accent 5" w:uiPriority="62"/>
-    <w:lsdException w:name="Medium Shading 1 Accent 5" w:uiPriority="63"/>
-    <w:lsdException w:name="Medium Shading 2 Accent 5" w:uiPriority="64"/>
-    <w:lsdException w:name="Medium List 1 Accent 5" w:uiPriority="65"/>
-    <w:lsdException w:name="Medium List 2 Accent 5" w:uiPriority="66"/>
-    <w:lsdException w:name="Medium Grid 1 Accent 5" w:uiPriority="67"/>
-    <w:lsdException w:name="Medium Grid 2 Accent 5" w:uiPriority="68"/>
-    <w:lsdException w:name="Medium Grid 3 Accent 5" w:uiPriority="69"/>
-    <w:lsdException w:name="Dark List Accent 5" w:uiPriority="70"/>
-    <w:lsdException w:name="Colorful Shading Accent 5" w:uiPriority="71"/>
-    <w:lsdException w:name="Colorful List Accent 5" w:uiPriority="72"/>
-    <w:lsdException w:name="Colorful Grid Accent 5" w:uiPriority="73"/>
-    <w:lsdException w:name="Light Shading Accent 6" w:uiPriority="60"/>
-    <w:lsdException w:name="Light List Accent 6" w:uiPriority="61"/>
-    <w:lsdException w:name="Light Grid Accent 6" w:uiPriority="62"/>
-    <w:lsdException w:name="Medium Shading 1 Accent 6" w:uiPriority="63"/>
-    <w:lsdException w:name="Medium Shading 2 Accent 6" w:uiPriority="64"/>
-    <w:lsdException w:name="Medium List 1 Accent 6" w:uiPriority="65"/>
-    <w:lsdException w:name="Medium List 2 Accent 6" w:uiPriority="66"/>
-    <w:lsdException w:name="Medium Grid 1 Accent 6" w:uiPriority="67"/>
-    <w:lsdException w:name="Medium Grid 2 Accent 6" w:uiPriority="68"/>
-    <w:lsdException w:name="Medium Grid 3 Accent 6" w:uiPriority="69"/>
-    <w:lsdException w:name="Dark List Accent 6" w:uiPriority="70"/>
-    <w:lsdException w:name="Colorful Shading Accent 6" w:uiPriority="71"/>
-    <w:lsdException w:name="Colorful List Accent 6" w:uiPriority="72"/>
-    <w:lsdException w:name="Colorful Grid Accent 6" w:uiPriority="73"/>
-    <w:lsdException w:name="Subtle Emphasis" w:uiPriority="19" w:qFormat="1"/>
-    <w:lsdException w:name="Intense Emphasis" w:uiPriority="21" w:qFormat="1"/>
-    <w:lsdException w:name="Subtle Reference" w:uiPriority="31" w:qFormat="1"/>
-    <w:lsdException w:name="Intense Reference" w:uiPriority="32" w:qFormat="1"/>
-    <w:lsdException w:name="Book Title" w:uiPriority="33" w:qFormat="1"/>
-    <w:lsdException w:name="Bibliography" w:semiHidden="1" w:uiPriority="37" w:unhideWhenUsed="1"/>
-    <w:lsdException w:name="TOC Heading" w:semiHidden="1" w:uiPriority="39" w:unhideWhenUsed="1" w:qFormat="1"/>
-    <w:lsdException w:name="Plain Table 1" w:uiPriority="41"/>
-    <w:lsdException w:name="Plain Table 2" w:uiPriority="42"/>
-    <w:lsdException w:name="Plain Table 3" w:uiPriority="43"/>
-    <w:lsdException w:name="Plain Table 4" w:uiPriority="44"/>
-    <w:lsdException w:name="Plain Table 5" w:uiPriority="45"/>
-    <w:lsdException w:name="Grid Table Light" w:uiPriority="40"/>
-    <w:lsdException w:name="Grid Table 1 Light" w:uiPriority="46"/>
-    <w:lsdException w:name="Grid Table 2" w:uiPriority="47"/>
-    <w:lsdException w:name="Grid Table 3" w:uiPriority="48"/>
-    <w:lsdException w:name="Grid Table 4" w:uiPriority="49"/>
-    <w:lsdException w:name="Grid Table 5 Dark" w:uiPriority="50"/>
-    <w:lsdException w:name="Grid Table 6 Colorful" w:uiPriority="51"/>
-    <w:lsdException w:name="Grid Table 7 Colorful" w:uiPriority="52"/>
-    <w:lsdException w:name="Grid Table 1 Light Accent 1" w:uiPriority="46"/>
-    <w:lsdException w:name="Grid Table 2 Accent 1" w:uiPriority="47"/>
-    <w:lsdException w:name="Grid Table 3 Accent 1" w:uiPriority="48"/>
-    <w:lsdException w:name="Grid Table 4 Accent 1" w:uiPriority="49"/>
-    <w:lsdException w:name="Grid Table 5 Dark Accent 1" w:uiPriority="50"/>
-    <w:lsdException w:name="Grid Table 6 Colorful Accent 1" w:uiPriority="51"/>
-    <w:lsdException w:name="Grid Table 7 Colorful Accent 1" w:uiPriority="52"/>
-    <w:lsdException w:name="Grid Table 1 Light Accent 2" w:uiPriority="46"/>
-    <w:lsdException w:name="Grid Table 2 Accent 2" w:uiPriority="47"/>
-    <w:lsdException w:name="Grid Table 3 Accent 2" w:uiPriority="48"/>
-    <w:lsdException w:name="Grid Table 4 Accent 2" w:uiPriority="49"/>
-    <w:lsdException w:name="Grid Table 5 Dark Accent 2" w:uiPriority="50"/>
-    <w:lsdException w:name="Grid Table 6 Colorful Accent 2" w:uiPriority="51"/>
-    <w:lsdException w:name="Grid Table 7 Colorful Accent 2" w:uiPriority="52"/>
-    <w:lsdException w:name="Grid Table 1 Light Accent 3" w:uiPriority="46"/>
-    <w:lsdException w:name="Grid Table 2 Accent 3" w:uiPriority="47"/>
-    <w:lsdException w:name="Grid Table 3 Accent 3" w:uiPriority="48"/>
-    <w:lsdException w:name="Grid Table 4 Accent 3" w:uiPriority="49"/>
-    <w:lsdException w:name="Grid Table 5 Dark Accent 3" w:uiPriority="50"/>
-    <w:lsdException w:name="Grid Table 6 Colorful Accent 3" w:uiPriority="51"/>
-    <w:lsdException w:name="Grid Table 7 Colorful Accent 3" w:uiPriority="52"/>
-    <w:lsdException w:name="Grid Table 1 Light Accent 4" w:uiPriority="46"/>
-    <w:lsdException w:name="Grid Table 2 Accent 4" w:uiPriority="47"/>
-    <w:lsdException w:name="Grid Table 3 Accent 4" w:uiPriority="48"/>
-    <w:lsdException w:name="Grid Table 4 Accent 4" w:uiPriority="49"/>
-    <w:lsdException w:name="Grid Table 5 Dark Accent 4" w:uiPriority="50"/>
-    <w:lsdException w:name="Grid Table 6 Colorful Accent 4" w:uiPriority="51"/>
-    <w:lsdException w:name="Grid Table 7 Colorful Accent 4" w:uiPriority="52"/>
-    <w:lsdException w:name="Grid Table 1 Light Accent 5" w:uiPriority="46"/>
-    <w:lsdException w:name="Grid Table 2 Accent 5" w:uiPriority="47"/>
-    <w:lsdException w:name="Grid Table 3 Accent 5" w:uiPriority="48"/>
-    <w:lsdException w:name="Grid Table 4 Accent 5" w:uiPriority="49"/>
-    <w:lsdException w:name="Grid Table 5 Dark Accent 5" w:uiPriority="50"/>
-    <w:lsdException w:name="Grid Table 6 Colorful Accent 5" w:uiPriority="51"/>
-    <w:lsdException w:name="Grid Table 7 Colorful Accent 5" w:uiPriority="52"/>
-    <w:lsdException w:name="Grid Table 1 Light Accent 6" w:uiPriority="46"/>
-    <w:lsdException w:name="Grid Table 2 Accent 6" w:uiPriority="47"/>
-    <w:lsdException w:name="Grid Table 3 Accent 6" w:uiPriority="48"/>
-    <w:lsdException w:name="Grid Table 4 Accent 6" w:uiPriority="49"/>
-    <w:lsdException w:name="Grid Table 5 Dark Accent 6" w:uiPriority="50"/>
-    <w:lsdException w:name="Grid Table 6 Colorful Accent 6" w:uiPriority="51"/>
-    <w:lsdException w:name="Grid Table 7 Colorful Accent 6" w:uiPriority="52"/>
-    <w:lsdException w:name="List Table 1 Light" w:uiPriority="46"/>
-    <w:lsdException w:name="List Table 2" w:uiPriority="47"/>
-    <w:lsdException w:name="List Table 3" w:uiPriority="48"/>
-    <w:lsdException w:name="List Table 4" w:uiPriority="49"/>
-    <w:lsdException w:name="List Table 5 Dark" w:uiPriority="50"/>
-    <w:lsdException w:name="List Table 6 Colorful" w:uiPriority="51"/>
-    <w:lsdException w:name="List Table 7 Colorful" w:uiPriority="52"/>
-    <w:lsdException w:name="List Table 1 Light Accent 1" w:uiPriority="46"/>
-    <w:lsdException w:name="List Table 2 Accent 1" w:uiPriority="47"/>
-    <w:lsdException w:name="List Table 3 Accent 1" w:uiPriority="48"/>
-    <w:lsdException w:name="List Table 4 Accent 1" w:uiPriority="49"/>
-    <w:lsdException w:name="List Table 5 Dark Accent 1" w:uiPriority="50"/>
-    <w:lsdException w:name="List Table 6 Colorful Accent 1" w:uiPriority="51"/>
-    <w:lsdException w:name="List Table 7 Colorful Accent 1" w:uiPriority="52"/>
-    <w:lsdException w:name="List Table 1 Light Accent 2" w:uiPriority="46"/>
-    <w:lsdException w:name="List Table 2 Accent 2" w:uiPriority="47"/>
-    <w:lsdException w:name="List Table 3 Accent 2" w:uiPriority="48"/>
-    <w:lsdException w:name="List Table 4 Accent 2" w:uiPriority="49"/>
-    <w:lsdException w:name="List Table 5 Dark Accent 2" w:uiPriority="50"/>
-    <w:lsdException w:name="List Table 6 Colorful Accent 2" w:uiPriority="51"/>
-    <w:lsdException w:name="List Table 7 Colorful Accent 2" w:uiPriority="52"/>
-    <w:lsdException w:name="List Table 1 Light Accent 3" w:uiPriority="46"/>
-    <w:lsdException w:name="List Table 2 Accent 3" w:uiPriority="47"/>
-    <w:lsdException w:name="List Table 3 Accent 3" w:uiPriority="48"/>
-    <w:lsdException w:name="List Table 4 Accent 3" w:uiPriority="49"/>
-    <w:lsdException w:name="List Table 5 Dark Accent 3" w:uiPriority="50"/>
-    <w:lsdException w:name="List Table 6 Colorful Accent 3" w:uiPriority="51"/>
-    <w:lsdException w:name="List Table 7 Colorful Accent 3" w:uiPriority="52"/>
-    <w:lsdException w:name="List Table 1 Light Accent 4" w:uiPriority="46"/>
-    <w:lsdException w:name="List Table 2 Accent 4" w:uiPriority="47"/>
-    <w:lsdException w:name="List Table 3 Accent 4" w:uiPriority="48"/>
-    <w:lsdException w:name="List Table 4 Accent 4" w:uiPriority="49"/>
-    <w:lsdException w:name="List Table 5 Dark Accent 4" w:uiPriority="50"/>
-    <w:lsdException w:name="List Table 6 Colorful Accent 4" w:uiPriority="51"/>
-    <w:lsdException w:name="List Table 7 Colorful Accent 4" w:uiPriority="52"/>
-    <w:lsdException w:name="List Table 1 Light Accent 5" w:uiPriority="46"/>
-    <w:lsdException w:name="List Table 2 Accent 5" w:uiPriority="47"/>
-    <w:lsdException w:name="List Table 3 Accent 5" w:uiPriority="48"/>
-    <w:lsdException w:name="List Table 4 Accent 5" w:uiPriority="49"/>
-    <w:lsdException w:name="List Table 5 Dark Accent 5" w:uiPriority="50"/>
-    <w:lsdException w:name="List Table 6 Colorful Accent 5" w:uiPriority="51"/>
-    <w:lsdException w:name="List Table 7 Colorful Accent 5" w:uiPriority="52"/>
-    <w:lsdException w:name="List Table 1 Light Accent 6" w:uiPriority="46"/>
-    <w:lsdException w:name="List Table 2 Accent 6" w:uiPriority="47"/>
-    <w:lsdException w:name="List Table 3 Accent 6" w:uiPriority="48"/>
-    <w:lsdException w:name="List Table 4 Accent 6" w:uiPriority="49"/>
-    <w:lsdException w:name="List Table 5 Dark Accent 6" w:uiPriority="50"/>
-    <w:lsdException w:name="List Table 6 Colorful Accent 6" w:uiPriority="51"/>
-    <w:lsdException w:name="List Table 7 Colorful Accent 6" w:uiPriority="52"/>
-    <w:lsdException w:name="Mention" w:semiHidden="1" w:unhideWhenUsed="1"/>
-    <w:lsdException w:name="Smart Hyperlink" w:semiHidden="1" w:unhideWhenUsed="1"/>
-    <w:lsdException w:name="Hashtag" w:semiHidden="1" w:unhideWhenUsed="1"/>
-    <w:lsdException w:name="Unresolved Mention" w:semiHidden="1" w:unhideWhenUsed="1"/>
+  <w:latentStyles w:count="260" w:defQFormat="0" w:defUnhideWhenUsed="1" w:defSemiHidden="1" w:defUIPriority="99" w:defLockedState="0">
+    <w:lsdException w:qFormat="1" w:unhideWhenUsed="0" w:uiPriority="0" w:semiHidden="0" w:name="Normal"/>
+    <w:lsdException w:qFormat="1" w:unhideWhenUsed="0" w:uiPriority="9" w:semiHidden="0" w:name="heading 1"/>
+    <w:lsdException w:qFormat="1" w:uiPriority="9" w:name="heading 2"/>
+    <w:lsdException w:qFormat="1" w:uiPriority="9" w:name="heading 3"/>
+    <w:lsdException w:qFormat="1" w:uiPriority="9" w:name="heading 4"/>
+    <w:lsdException w:qFormat="1" w:uiPriority="9" w:name="heading 5"/>
+    <w:lsdException w:qFormat="1" w:uiPriority="9" w:name="heading 6"/>
+    <w:lsdException w:qFormat="1" w:uiPriority="9" w:name="heading 7"/>
+    <w:lsdException w:qFormat="1" w:uiPriority="9" w:name="heading 8"/>
+    <w:lsdException w:qFormat="1" w:uiPriority="9" w:name="heading 9"/>
+    <w:lsdException w:uiPriority="99" w:name="index 1"/>
+    <w:lsdException w:uiPriority="99" w:name="index 2"/>
+    <w:lsdException w:uiPriority="99" w:name="index 3"/>
+    <w:lsdException w:uiPriority="99" w:name="index 4"/>
+    <w:lsdException w:uiPriority="99" w:name="index 5"/>
+    <w:lsdException w:uiPriority="99" w:name="index 6"/>
+    <w:lsdException w:uiPriority="99" w:name="index 7"/>
+    <w:lsdException w:uiPriority="99" w:name="index 8"/>
+    <w:lsdException w:uiPriority="99" w:name="index 9"/>
+    <w:lsdException w:uiPriority="39" w:name="toc 1"/>
+    <w:lsdException w:uiPriority="39" w:name="toc 2"/>
+    <w:lsdException w:uiPriority="39" w:name="toc 3"/>
+    <w:lsdException w:uiPriority="39" w:name="toc 4"/>
+    <w:lsdException w:uiPriority="39" w:name="toc 5"/>
+    <w:lsdException w:uiPriority="39" w:name="toc 6"/>
+    <w:lsdException w:uiPriority="39" w:name="toc 7"/>
+    <w:lsdException w:uiPriority="39" w:name="toc 8"/>
+    <w:lsdException w:uiPriority="39" w:name="toc 9"/>
+    <w:lsdException w:uiPriority="99" w:name="Normal Indent"/>
+    <w:lsdException w:uiPriority="99" w:name="footnote text"/>
+    <w:lsdException w:uiPriority="99" w:name="annotation text"/>
+    <w:lsdException w:uiPriority="99" w:name="header"/>
+    <w:lsdException w:uiPriority="99" w:name="footer"/>
+    <w:lsdException w:uiPriority="99" w:name="index heading"/>
+    <w:lsdException w:qFormat="1" w:uiPriority="35" w:name="caption"/>
+    <w:lsdException w:uiPriority="99" w:name="table of figures"/>
+    <w:lsdException w:uiPriority="99" w:name="envelope address"/>
+    <w:lsdException w:uiPriority="99" w:name="envelope return"/>
+    <w:lsdException w:uiPriority="99" w:name="footnote reference"/>
+    <w:lsdException w:uiPriority="99" w:name="annotation reference"/>
+    <w:lsdException w:uiPriority="99" w:name="line number"/>
+    <w:lsdException w:uiPriority="99" w:name="page number"/>
+    <w:lsdException w:uiPriority="99" w:name="endnote reference"/>
+    <w:lsdException w:uiPriority="99" w:name="endnote text"/>
+    <w:lsdException w:uiPriority="99" w:name="table of authorities"/>
+    <w:lsdException w:uiPriority="99" w:name="macro"/>
+    <w:lsdException w:uiPriority="99" w:name="toa heading"/>
+    <w:lsdException w:uiPriority="99" w:name="List"/>
+    <w:lsdException w:uiPriority="99" w:name="List Bullet"/>
+    <w:lsdException w:uiPriority="99" w:name="List Number"/>
+    <w:lsdException w:uiPriority="99" w:name="List 2"/>
+    <w:lsdException w:uiPriority="99" w:name="List 3"/>
+    <w:lsdException w:uiPriority="99" w:name="List 4"/>
+    <w:lsdException w:uiPriority="99" w:name="List 5"/>
+    <w:lsdException w:uiPriority="99" w:name="List Bullet 2"/>
+    <w:lsdException w:uiPriority="99" w:name="List Bullet 3"/>
+    <w:lsdException w:uiPriority="99" w:name="List Bullet 4"/>
+    <w:lsdException w:uiPriority="99" w:name="List Bullet 5"/>
+    <w:lsdException w:uiPriority="99" w:name="List Number 2"/>
+    <w:lsdException w:uiPriority="99" w:name="List Number 3"/>
+    <w:lsdException w:uiPriority="99" w:name="List Number 4"/>
+    <w:lsdException w:uiPriority="99" w:name="List Number 5"/>
+    <w:lsdException w:qFormat="1" w:unhideWhenUsed="0" w:uiPriority="10" w:semiHidden="0" w:name="Title"/>
+    <w:lsdException w:uiPriority="99" w:name="Closing"/>
+    <w:lsdException w:uiPriority="99" w:name="Signature"/>
+    <w:lsdException w:qFormat="1" w:uiPriority="1" w:semiHidden="0" w:name="Default Paragraph Font"/>
+    <w:lsdException w:uiPriority="99" w:name="Body Text"/>
+    <w:lsdException w:uiPriority="99" w:name="Body Text Indent"/>
+    <w:lsdException w:uiPriority="99" w:name="List Continue"/>
+    <w:lsdException w:uiPriority="99" w:name="List Continue 2"/>
+    <w:lsdException w:uiPriority="99" w:name="List Continue 3"/>
+    <w:lsdException w:uiPriority="99" w:name="List Continue 4"/>
+    <w:lsdException w:uiPriority="99" w:name="List Continue 5"/>
+    <w:lsdException w:uiPriority="99" w:name="Message Header"/>
+    <w:lsdException w:qFormat="1" w:unhideWhenUsed="0" w:uiPriority="11" w:semiHidden="0" w:name="Subtitle"/>
+    <w:lsdException w:uiPriority="99" w:name="Salutation"/>
+    <w:lsdException w:uiPriority="99" w:name="Date"/>
+    <w:lsdException w:uiPriority="99" w:name="Body Text First Indent"/>
+    <w:lsdException w:uiPriority="99" w:name="Body Text First Indent 2"/>
+    <w:lsdException w:uiPriority="99" w:name="Note Heading"/>
+    <w:lsdException w:uiPriority="99" w:name="Body Text 2"/>
+    <w:lsdException w:uiPriority="99" w:name="Body Text 3"/>
+    <w:lsdException w:uiPriority="99" w:name="Body Text Indent 2"/>
+    <w:lsdException w:uiPriority="99" w:name="Body Text Indent 3"/>
+    <w:lsdException w:uiPriority="99" w:name="Block Text"/>
+    <w:lsdException w:uiPriority="99" w:name="Hyperlink"/>
+    <w:lsdException w:uiPriority="99" w:name="FollowedHyperlink"/>
+    <w:lsdException w:qFormat="1" w:unhideWhenUsed="0" w:uiPriority="22" w:semiHidden="0" w:name="Strong"/>
+    <w:lsdException w:qFormat="1" w:unhideWhenUsed="0" w:uiPriority="20" w:semiHidden="0" w:name="Emphasis"/>
+    <w:lsdException w:uiPriority="99" w:name="Document Map"/>
+    <w:lsdException w:uiPriority="99" w:name="Plain Text"/>
+    <w:lsdException w:uiPriority="99" w:name="E-mail Signature"/>
+    <w:lsdException w:uiPriority="99" w:name="Normal (Web)"/>
+    <w:lsdException w:uiPriority="99" w:name="HTML Acronym"/>
+    <w:lsdException w:uiPriority="99" w:name="HTML Address"/>
+    <w:lsdException w:uiPriority="99" w:name="HTML Cite"/>
+    <w:lsdException w:uiPriority="99" w:name="HTML Code"/>
+    <w:lsdException w:uiPriority="99" w:name="HTML Definition"/>
+    <w:lsdException w:uiPriority="99" w:name="HTML Keyboard"/>
+    <w:lsdException w:uiPriority="99" w:name="HTML Preformatted"/>
+    <w:lsdException w:uiPriority="99" w:name="HTML Sample"/>
+    <w:lsdException w:uiPriority="99" w:name="HTML Typewriter"/>
+    <w:lsdException w:uiPriority="99" w:name="HTML Variable"/>
+    <w:lsdException w:qFormat="1" w:uiPriority="99" w:semiHidden="0" w:name="Normal Table"/>
+    <w:lsdException w:uiPriority="99" w:name="annotation subject"/>
+    <w:lsdException w:uiPriority="99" w:name="Table Simple 1"/>
+    <w:lsdException w:uiPriority="99" w:name="Table Simple 2"/>
+    <w:lsdException w:uiPriority="99" w:name="Table Simple 3"/>
+    <w:lsdException w:uiPriority="99" w:name="Table Classic 1"/>
+    <w:lsdException w:uiPriority="99" w:name="Table Classic 2"/>
+    <w:lsdException w:uiPriority="99" w:name="Table Classic 3"/>
+    <w:lsdException w:uiPriority="99" w:name="Table Classic 4"/>
+    <w:lsdException w:uiPriority="99" w:name="Table Colorful 1"/>
+    <w:lsdException w:uiPriority="99" w:name="Table Colorful 2"/>
+    <w:lsdException w:uiPriority="99" w:name="Table Colorful 3"/>
+    <w:lsdException w:uiPriority="99" w:name="Table Columns 1"/>
+    <w:lsdException w:uiPriority="99" w:name="Table Columns 2"/>
+    <w:lsdException w:uiPriority="99" w:name="Table Columns 3"/>
+    <w:lsdException w:uiPriority="99" w:name="Table Columns 4"/>
+    <w:lsdException w:uiPriority="99" w:name="Table Columns 5"/>
+    <w:lsdException w:uiPriority="99" w:name="Table Grid 1"/>
+    <w:lsdException w:uiPriority="99" w:name="Table Grid 2"/>
+    <w:lsdException w:uiPriority="99" w:name="Table Grid 3"/>
+    <w:lsdException w:uiPriority="99" w:name="Table Grid 4"/>
+    <w:lsdException w:uiPriority="99" w:name="Table Grid 5"/>
+    <w:lsdException w:uiPriority="99" w:name="Table Grid 6"/>
+    <w:lsdException w:uiPriority="99" w:name="Table Grid 7"/>
+    <w:lsdException w:uiPriority="99" w:name="Table Grid 8"/>
+    <w:lsdException w:uiPriority="99" w:name="Table List 1"/>
+    <w:lsdException w:uiPriority="99" w:name="Table List 2"/>
+    <w:lsdException w:uiPriority="99" w:name="Table List 3"/>
+    <w:lsdException w:uiPriority="99" w:name="Table List 4"/>
+    <w:lsdException w:uiPriority="99" w:name="Table List 5"/>
+    <w:lsdException w:uiPriority="99" w:name="Table List 6"/>
+    <w:lsdException w:uiPriority="99" w:name="Table List 7"/>
+    <w:lsdException w:uiPriority="99" w:name="Table List 8"/>
+    <w:lsdException w:uiPriority="99" w:name="Table 3D effects 1"/>
+    <w:lsdException w:uiPriority="99" w:name="Table 3D effects 2"/>
+    <w:lsdException w:uiPriority="99" w:name="Table 3D effects 3"/>
+    <w:lsdException w:uiPriority="99" w:name="Table Contemporary"/>
+    <w:lsdException w:uiPriority="99" w:name="Table Elegant"/>
+    <w:lsdException w:uiPriority="99" w:name="Table Professional"/>
+    <w:lsdException w:uiPriority="99" w:name="Table Subtle 1"/>
+    <w:lsdException w:uiPriority="99" w:name="Table Subtle 2"/>
+    <w:lsdException w:uiPriority="99" w:name="Table Web 1"/>
+    <w:lsdException w:uiPriority="99" w:name="Table Web 2"/>
+    <w:lsdException w:uiPriority="99" w:name="Table Web 3"/>
+    <w:lsdException w:uiPriority="99" w:name="Balloon Text"/>
+    <w:lsdException w:unhideWhenUsed="0" w:uiPriority="59" w:semiHidden="0" w:name="Table Grid"/>
+    <w:lsdException w:uiPriority="99" w:name="Table Theme"/>
+    <w:lsdException w:unhideWhenUsed="0" w:uiPriority="60" w:semiHidden="0" w:name="Light Shading"/>
+    <w:lsdException w:unhideWhenUsed="0" w:uiPriority="61" w:semiHidden="0" w:name="Light List"/>
+    <w:lsdException w:unhideWhenUsed="0" w:uiPriority="62" w:semiHidden="0" w:name="Light Grid"/>
+    <w:lsdException w:unhideWhenUsed="0" w:uiPriority="63" w:semiHidden="0" w:name="Medium Shading 1"/>
+    <w:lsdException w:unhideWhenUsed="0" w:uiPriority="64" w:semiHidden="0" w:name="Medium Shading 2"/>
+    <w:lsdException w:unhideWhenUsed="0" w:uiPriority="65" w:semiHidden="0" w:name="Medium List 1"/>
+    <w:lsdException w:unhideWhenUsed="0" w:uiPriority="66" w:semiHidden="0" w:name="Medium List 2"/>
+    <w:lsdException w:unhideWhenUsed="0" w:uiPriority="67" w:semiHidden="0" w:name="Medium Grid 1"/>
+    <w:lsdException w:unhideWhenUsed="0" w:uiPriority="68" w:semiHidden="0" w:name="Medium Grid 2"/>
+    <w:lsdException w:unhideWhenUsed="0" w:uiPriority="69" w:semiHidden="0" w:name="Medium Grid 3"/>
+    <w:lsdException w:unhideWhenUsed="0" w:uiPriority="70" w:semiHidden="0" w:name="Dark List"/>
+    <w:lsdException w:unhideWhenUsed="0" w:uiPriority="71" w:semiHidden="0" w:name="Colorful Shading"/>
+    <w:lsdException w:unhideWhenUsed="0" w:uiPriority="72" w:semiHidden="0" w:name="Colorful List"/>
+    <w:lsdException w:unhideWhenUsed="0" w:uiPriority="73" w:semiHidden="0" w:name="Colorful Grid"/>
+    <w:lsdException w:unhideWhenUsed="0" w:uiPriority="60" w:semiHidden="0" w:name="Light Shading Accent 1"/>
+    <w:lsdException w:unhideWhenUsed="0" w:uiPriority="61" w:semiHidden="0" w:name="Light List Accent 1"/>
+    <w:lsdException w:unhideWhenUsed="0" w:uiPriority="62" w:semiHidden="0" w:name="Light Grid Accent 1"/>
+    <w:lsdException w:unhideWhenUsed="0" w:uiPriority="63" w:semiHidden="0" w:name="Medium Shading 1 Accent 1"/>
+    <w:lsdException w:unhideWhenUsed="0" w:uiPriority="64" w:semiHidden="0" w:name="Medium Shading 2 Accent 1"/>
+    <w:lsdException w:unhideWhenUsed="0" w:uiPriority="65" w:semiHidden="0" w:name="Medium List 1 Accent 1"/>
+    <w:lsdException w:unhideWhenUsed="0" w:uiPriority="66" w:semiHidden="0" w:name="Medium List 2 Accent 1"/>
+    <w:lsdException w:unhideWhenUsed="0" w:uiPriority="67" w:semiHidden="0" w:name="Medium Grid 1 Accent 1"/>
+    <w:lsdException w:unhideWhenUsed="0" w:uiPriority="68" w:semiHidden="0" w:name="Medium Grid 2 Accent 1"/>
+    <w:lsdException w:unhideWhenUsed="0" w:uiPriority="69" w:semiHidden="0" w:name="Medium Grid 3 Accent 1"/>
+    <w:lsdException w:unhideWhenUsed="0" w:uiPriority="70" w:semiHidden="0" w:name="Dark List Accent 1"/>
+    <w:lsdException w:unhideWhenUsed="0" w:uiPriority="71" w:semiHidden="0" w:name="Colorful Shading Accent 1"/>
+    <w:lsdException w:unhideWhenUsed="0" w:uiPriority="72" w:semiHidden="0" w:name="Colorful List Accent 1"/>
+    <w:lsdException w:unhideWhenUsed="0" w:uiPriority="73" w:semiHidden="0" w:name="Colorful Grid Accent 1"/>
+    <w:lsdException w:unhideWhenUsed="0" w:uiPriority="60" w:semiHidden="0" w:name="Light Shading Accent 2"/>
+    <w:lsdException w:unhideWhenUsed="0" w:uiPriority="61" w:semiHidden="0" w:name="Light List Accent 2"/>
+    <w:lsdException w:unhideWhenUsed="0" w:uiPriority="62" w:semiHidden="0" w:name="Light Grid Accent 2"/>
+    <w:lsdException w:unhideWhenUsed="0" w:uiPriority="63" w:semiHidden="0" w:name="Medium Shading 1 Accent 2"/>
+    <w:lsdException w:unhideWhenUsed="0" w:uiPriority="64" w:semiHidden="0" w:name="Medium Shading 2 Accent 2"/>
+    <w:lsdException w:unhideWhenUsed="0" w:uiPriority="65" w:semiHidden="0" w:name="Medium List 1 Accent 2"/>
+    <w:lsdException w:unhideWhenUsed="0" w:uiPriority="66" w:semiHidden="0" w:name="Medium List 2 Accent 2"/>
+    <w:lsdException w:unhideWhenUsed="0" w:uiPriority="67" w:semiHidden="0" w:name="Medium Grid 1 Accent 2"/>
+    <w:lsdException w:unhideWhenUsed="0" w:uiPriority="68" w:semiHidden="0" w:name="Medium Grid 2 Accent 2"/>
+    <w:lsdException w:unhideWhenUsed="0" w:uiPriority="69" w:semiHidden="0" w:name="Medium Grid 3 Accent 2"/>
+    <w:lsdException w:unhideWhenUsed="0" w:uiPriority="70" w:semiHidden="0" w:name="Dark List Accent 2"/>
+    <w:lsdException w:unhideWhenUsed="0" w:uiPriority="71" w:semiHidden="0" w:name="Colorful Shading Accent 2"/>
+    <w:lsdException w:unhideWhenUsed="0" w:uiPriority="72" w:semiHidden="0" w:name="Colorful List Accent 2"/>
+    <w:lsdException w:unhideWhenUsed="0" w:uiPriority="73" w:semiHidden="0" w:name="Colorful Grid Accent 2"/>
+    <w:lsdException w:unhideWhenUsed="0" w:uiPriority="60" w:semiHidden="0" w:name="Light Shading Accent 3"/>
+    <w:lsdException w:unhideWhenUsed="0" w:uiPriority="61" w:semiHidden="0" w:name="Light List Accent 3"/>
+    <w:lsdException w:unhideWhenUsed="0" w:uiPriority="62" w:semiHidden="0" w:name="Light Grid Accent 3"/>
+    <w:lsdException w:unhideWhenUsed="0" w:uiPriority="63" w:semiHidden="0" w:name="Medium Shading 1 Accent 3"/>
+    <w:lsdException w:unhideWhenUsed="0" w:uiPriority="64" w:semiHidden="0" w:name="Medium Shading 2 Accent 3"/>
+    <w:lsdException w:unhideWhenUsed="0" w:uiPriority="65" w:semiHidden="0" w:name="Medium List 1 Accent 3"/>
+    <w:lsdException w:unhideWhenUsed="0" w:uiPriority="66" w:semiHidden="0" w:name="Medium List 2 Accent 3"/>
+    <w:lsdException w:unhideWhenUsed="0" w:uiPriority="67" w:semiHidden="0" w:name="Medium Grid 1 Accent 3"/>
+    <w:lsdException w:unhideWhenUsed="0" w:uiPriority="68" w:semiHidden="0" w:name="Medium Grid 2 Accent 3"/>
+    <w:lsdException w:unhideWhenUsed="0" w:uiPriority="69" w:semiHidden="0" w:name="Medium Grid 3 Accent 3"/>
+    <w:lsdException w:unhideWhenUsed="0" w:uiPriority="70" w:semiHidden="0" w:name="Dark List Accent 3"/>
+    <w:lsdException w:unhideWhenUsed="0" w:uiPriority="71" w:semiHidden="0" w:name="Colorful Shading Accent 3"/>
+    <w:lsdException w:unhideWhenUsed="0" w:uiPriority="72" w:semiHidden="0" w:name="Colorful List Accent 3"/>
+    <w:lsdException w:unhideWhenUsed="0" w:uiPriority="73" w:semiHidden="0" w:name="Colorful Grid Accent 3"/>
+    <w:lsdException w:unhideWhenUsed="0" w:uiPriority="60" w:semiHidden="0" w:name="Light Shading Accent 4"/>
+    <w:lsdException w:unhideWhenUsed="0" w:uiPriority="61" w:semiHidden="0" w:name="Light List Accent 4"/>
+    <w:lsdException w:unhideWhenUsed="0" w:uiPriority="62" w:semiHidden="0" w:name="Light Grid Accent 4"/>
+    <w:lsdException w:unhideWhenUsed="0" w:uiPriority="63" w:semiHidden="0" w:name="Medium Shading 1 Accent 4"/>
+    <w:lsdException w:unhideWhenUsed="0" w:uiPriority="64" w:semiHidden="0" w:name="Medium Shading 2 Accent 4"/>
+    <w:lsdException w:unhideWhenUsed="0" w:uiPriority="65" w:semiHidden="0" w:name="Medium List 1 Accent 4"/>
+    <w:lsdException w:unhideWhenUsed="0" w:uiPriority="66" w:semiHidden="0" w:name="Medium List 2 Accent 4"/>
+    <w:lsdException w:unhideWhenUsed="0" w:uiPriority="67" w:semiHidden="0" w:name="Medium Grid 1 Accent 4"/>
+    <w:lsdException w:unhideWhenUsed="0" w:uiPriority="68" w:semiHidden="0" w:name="Medium Grid 2 Accent 4"/>
+    <w:lsdException w:unhideWhenUsed="0" w:uiPriority="69" w:semiHidden="0" w:name="Medium Grid 3 Accent 4"/>
+    <w:lsdException w:unhideWhenUsed="0" w:uiPriority="70" w:semiHidden="0" w:name="Dark List Accent 4"/>
+    <w:lsdException w:unhideWhenUsed="0" w:uiPriority="71" w:semiHidden="0" w:name="Colorful Shading Accent 4"/>
+    <w:lsdException w:unhideWhenUsed="0" w:uiPriority="72" w:semiHidden="0" w:name="Colorful List Accent 4"/>
+    <w:lsdException w:unhideWhenUsed="0" w:uiPriority="73" w:semiHidden="0" w:name="Colorful Grid Accent 4"/>
+    <w:lsdException w:unhideWhenUsed="0" w:uiPriority="60" w:semiHidden="0" w:name="Light Shading Accent 5"/>
+    <w:lsdException w:unhideWhenUsed="0" w:uiPriority="61" w:semiHidden="0" w:name="Light List Accent 5"/>
+    <w:lsdException w:unhideWhenUsed="0" w:uiPriority="62" w:semiHidden="0" w:name="Light Grid Accent 5"/>
+    <w:lsdException w:unhideWhenUsed="0" w:uiPriority="63" w:semiHidden="0" w:name="Medium Shading 1 Accent 5"/>
+    <w:lsdException w:unhideWhenUsed="0" w:uiPriority="64" w:semiHidden="0" w:name="Medium Shading 2 Accent 5"/>
+    <w:lsdException w:unhideWhenUsed="0" w:uiPriority="65" w:semiHidden="0" w:name="Medium List 1 Accent 5"/>
+    <w:lsdException w:unhideWhenUsed="0" w:uiPriority="66" w:semiHidden="0" w:name="Medium List 2 Accent 5"/>
+    <w:lsdException w:unhideWhenUsed="0" w:uiPriority="67" w:semiHidden="0" w:name="Medium Grid 1 Accent 5"/>
+    <w:lsdException w:unhideWhenUsed="0" w:uiPriority="68" w:semiHidden="0" w:name="Medium Grid 2 Accent 5"/>
+    <w:lsdException w:unhideWhenUsed="0" w:uiPriority="69" w:semiHidden="0" w:name="Medium Grid 3 Accent 5"/>
+    <w:lsdException w:unhideWhenUsed="0" w:uiPriority="70" w:semiHidden="0" w:name="Dark List Accent 5"/>
+    <w:lsdException w:unhideWhenUsed="0" w:uiPriority="71" w:semiHidden="0" w:name="Colorful Shading Accent 5"/>
+    <w:lsdException w:unhideWhenUsed="0" w:uiPriority="72" w:semiHidden="0" w:name="Colorful List Accent 5"/>
+    <w:lsdException w:unhideWhenUsed="0" w:uiPriority="73" w:semiHidden="0" w:name="Colorful Grid Accent 5"/>
+    <w:lsdException w:unhideWhenUsed="0" w:uiPriority="60" w:semiHidden="0" w:name="Light Shading Accent 6"/>
+    <w:lsdException w:unhideWhenUsed="0" w:uiPriority="61" w:semiHidden="0" w:name="Light List Accent 6"/>
+    <w:lsdException w:unhideWhenUsed="0" w:uiPriority="62" w:semiHidden="0" w:name="Light Grid Accent 6"/>
+    <w:lsdException w:unhideWhenUsed="0" w:uiPriority="63" w:semiHidden="0" w:name="Medium Shading 1 Accent 6"/>
+    <w:lsdException w:unhideWhenUsed="0" w:uiPriority="64" w:semiHidden="0" w:name="Medium Shading 2 Accent 6"/>
+    <w:lsdException w:unhideWhenUsed="0" w:uiPriority="65" w:semiHidden="0" w:name="Medium List 1 Accent 6"/>
+    <w:lsdException w:unhideWhenUsed="0" w:uiPriority="66" w:semiHidden="0" w:name="Medium List 2 Accent 6"/>
+    <w:lsdException w:unhideWhenUsed="0" w:uiPriority="67" w:semiHidden="0" w:name="Medium Grid 1 Accent 6"/>
+    <w:lsdException w:unhideWhenUsed="0" w:uiPriority="68" w:semiHidden="0" w:name="Medium Grid 2 Accent 6"/>
+    <w:lsdException w:unhideWhenUsed="0" w:uiPriority="69" w:semiHidden="0" w:name="Medium Grid 3 Accent 6"/>
+    <w:lsdException w:unhideWhenUsed="0" w:uiPriority="70" w:semiHidden="0" w:name="Dark List Accent 6"/>
+    <w:lsdException w:unhideWhenUsed="0" w:uiPriority="71" w:semiHidden="0" w:name="Colorful Shading Accent 6"/>
+    <w:lsdException w:unhideWhenUsed="0" w:uiPriority="72" w:semiHidden="0" w:name="Colorful List Accent 6"/>
+    <w:lsdException w:unhideWhenUsed="0" w:uiPriority="73" w:semiHidden="0" w:name="Colorful Grid Accent 6"/>
   </w:latentStyles>
-  <w:style w:type="paragraph" w:default="1" w:styleId="Normal">
+  <w:style w:type="paragraph" w:default="1" w:styleId="1">
     <w:name w:val="Normal"/>
     <w:qFormat/>
+    <w:uiPriority w:val="0"/>
+    <w:pPr>
+      <w:spacing w:after="160" w:line="259" w:lineRule="auto"/>
+    </w:pPr>
+    <w:rPr>
+      <w:rFonts w:ascii="Calibri" w:hAnsi="Calibri" w:eastAsia="Calibri" w:cs="Arial"/>
+      <w:lang w:val="en-MY" w:eastAsia="en-MY" w:bidi="ar-SA"/>
+    </w:rPr>
   </w:style>
-  <w:style w:type="character" w:default="1" w:styleId="DefaultParagraphFont">
+  <w:style w:type="character" w:default="1" w:styleId="2">
     <w:name w:val="Default Paragraph Font"/>
+    <w:unhideWhenUsed/>
+    <w:qFormat/>
     <w:uiPriority w:val="1"/>
-    <w:semiHidden/>
+  </w:style>
+  <w:style w:type="table" w:default="1" w:styleId="3">
+    <w:name w:val="Normal Table"/>
     <w:unhideWhenUsed/>
-  </w:style>
-  <w:style w:type="table" w:default="1" w:styleId="TableNormal">
-    <w:name w:val="Normal Table"/>
+    <w:qFormat/>
     <w:uiPriority w:val="99"/>
-    <w:semiHidden/>
-    <w:unhideWhenUsed/>
     <w:tblPr>
-      <w:tblInd w:w="0" w:type="dxa"/>
+      <w:tblLayout w:type="fixed"/>
       <w:tblCellMar>
         <w:top w:w="0" w:type="dxa"/>
         <w:left w:w="108" w:type="dxa"/>
@@ -3707,12 +2963,6 @@
         <w:right w:w="108" w:type="dxa"/>
       </w:tblCellMar>
     </w:tblPr>
-  </w:style>
-  <w:style w:type="numbering" w:default="1" w:styleId="NoList">
-    <w:name w:val="No List"/>
-    <w:uiPriority w:val="99"/>
-    <w:semiHidden/>
-    <w:unhideWhenUsed/>
   </w:style>
 </w:styles>
 </file>
@@ -3998,7 +3248,6 @@
     </a:fmtScheme>
   </a:themeElements>
   <a:objectDefaults/>
-  <a:extraClrSchemeLst/>
 </a:theme>
 </file>
 

</xml_diff>

<commit_message>
-Fix invoice number generate bug -Seperate name and address
</commit_message>
<xml_diff>
--- a/CreateWordFromWinForm/bin/Debug/Template.docx
+++ b/CreateWordFromWinForm/bin/Debug/Template.docx
@@ -9,6 +9,141 @@
           <w:rFonts w:ascii="Courier New" w:hAnsi="Courier New" w:cs="Courier New"/>
         </w:rPr>
       </w:pPr>
+      <w:bookmarkStart w:id="1" w:name="_GoBack"/>
+      <w:bookmarkEnd w:id="1"/>
+      <w:r>
+        <w:rPr>
+          <w:rFonts w:ascii="Courier New" w:hAnsi="Courier New" w:cs="Courier New"/>
+        </w:rPr>
+        <mc:AlternateContent>
+          <mc:Choice Requires="wps">
+            <w:drawing>
+              <wp:anchor distT="0" distB="0" distL="114300" distR="114300" simplePos="0" relativeHeight="251681792" behindDoc="0" locked="0" layoutInCell="1" allowOverlap="1">
+                <wp:simplePos x="0" y="0"/>
+                <wp:positionH relativeFrom="column">
+                  <wp:posOffset>-464820</wp:posOffset>
+                </wp:positionH>
+                <wp:positionV relativeFrom="paragraph">
+                  <wp:posOffset>518795</wp:posOffset>
+                </wp:positionV>
+                <wp:extent cx="3680460" cy="1000125"/>
+                <wp:effectExtent l="0" t="0" r="0" b="0"/>
+                <wp:wrapSquare wrapText="bothSides"/>
+                <wp:docPr id="11" name="Text Box 11"/>
+                <wp:cNvGraphicFramePr/>
+                <a:graphic xmlns:a="http://schemas.openxmlformats.org/drawingml/2006/main">
+                  <a:graphicData uri="http://schemas.microsoft.com/office/word/2010/wordprocessingShape">
+                    <wps:wsp>
+                      <wps:cNvSpPr txBox="1"/>
+                      <wps:spPr>
+                        <a:xfrm>
+                          <a:off x="0" y="0"/>
+                          <a:ext cx="3680460" cy="1000125"/>
+                        </a:xfrm>
+                        <a:prstGeom prst="rect">
+                          <a:avLst/>
+                        </a:prstGeom>
+                        <a:noFill/>
+                        <a:ln w="9525">
+                          <a:noFill/>
+                        </a:ln>
+                      </wps:spPr>
+                      <wps:txbx>
+                        <w:txbxContent>
+                          <w:p>
+                            <w:pPr>
+                              <w:keepNext w:val="0"/>
+                              <w:keepLines w:val="0"/>
+                              <w:pageBreakBefore w:val="0"/>
+                              <w:widowControl/>
+                              <w:kinsoku/>
+                              <w:wordWrap/>
+                              <w:overflowPunct/>
+                              <w:topLinePunct w:val="0"/>
+                              <w:autoSpaceDE/>
+                              <w:autoSpaceDN/>
+                              <w:bidi w:val="0"/>
+                              <w:adjustRightInd/>
+                              <w:snapToGrid/>
+                              <w:spacing w:after="0" w:line="240" w:lineRule="auto"/>
+                              <w:ind w:left="0" w:leftChars="0" w:right="0" w:rightChars="0" w:firstLine="0" w:firstLineChars="0"/>
+                              <w:jc w:val="left"/>
+                              <w:textAlignment w:val="auto"/>
+                              <w:outlineLvl w:val="9"/>
+                              <w:rPr>
+                                <w:rFonts w:ascii="Courier New" w:hAnsi="Courier New" w:cs="Courier New"/>
+                                <w:lang w:val="en-US"/>
+                              </w:rPr>
+                            </w:pPr>
+                            <w:r>
+                              <w:rPr>
+                                <w:rFonts w:ascii="Courier New" w:hAnsi="Courier New" w:cs="Courier New"/>
+                                <w:lang w:val="en-US"/>
+                              </w:rPr>
+                              <w:t>#Address#</w:t>
+                            </w:r>
+                          </w:p>
+                        </w:txbxContent>
+                      </wps:txbx>
+                      <wps:bodyPr vert="horz" wrap="square" anchor="t" upright="1">
+                        <a:noAutofit/>
+                      </wps:bodyPr>
+                    </wps:wsp>
+                  </a:graphicData>
+                </a:graphic>
+              </wp:anchor>
+            </w:drawing>
+          </mc:Choice>
+          <mc:Fallback>
+            <w:pict>
+              <v:shape id="_x0000_s1026" o:spid="_x0000_s1026" o:spt="202" type="#_x0000_t202" style="position:absolute;left:0pt;margin-left:-36.6pt;margin-top:40.85pt;height:78.75pt;width:289.8pt;mso-wrap-distance-bottom:0pt;mso-wrap-distance-left:9pt;mso-wrap-distance-right:9pt;mso-wrap-distance-top:0pt;z-index:251681792;mso-width-relative:page;mso-height-relative:page;" filled="f" stroked="f" coordsize="21600,21600" o:gfxdata="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">
+                <v:fill on="f" focussize="0,0"/>
+                <v:stroke on="f"/>
+                <v:imagedata o:title=""/>
+                <o:lock v:ext="edit" aspectratio="f"/>
+                <v:textbox>
+                  <w:txbxContent>
+                    <w:p>
+                      <w:pPr>
+                        <w:keepNext w:val="0"/>
+                        <w:keepLines w:val="0"/>
+                        <w:pageBreakBefore w:val="0"/>
+                        <w:widowControl/>
+                        <w:kinsoku/>
+                        <w:wordWrap/>
+                        <w:overflowPunct/>
+                        <w:topLinePunct w:val="0"/>
+                        <w:autoSpaceDE/>
+                        <w:autoSpaceDN/>
+                        <w:bidi w:val="0"/>
+                        <w:adjustRightInd/>
+                        <w:snapToGrid/>
+                        <w:spacing w:after="0" w:line="240" w:lineRule="auto"/>
+                        <w:ind w:left="0" w:leftChars="0" w:right="0" w:rightChars="0" w:firstLine="0" w:firstLineChars="0"/>
+                        <w:jc w:val="left"/>
+                        <w:textAlignment w:val="auto"/>
+                        <w:outlineLvl w:val="9"/>
+                        <w:rPr>
+                          <w:rFonts w:ascii="Courier New" w:hAnsi="Courier New" w:cs="Courier New"/>
+                          <w:lang w:val="en-US"/>
+                        </w:rPr>
+                      </w:pPr>
+                      <w:r>
+                        <w:rPr>
+                          <w:rFonts w:ascii="Courier New" w:hAnsi="Courier New" w:cs="Courier New"/>
+                          <w:lang w:val="en-US"/>
+                        </w:rPr>
+                        <w:t>#Address#</w:t>
+                      </w:r>
+                    </w:p>
+                  </w:txbxContent>
+                </v:textbox>
+                <w10:wrap type="square"/>
+              </v:shape>
+            </w:pict>
+          </mc:Fallback>
+        </mc:AlternateContent>
+      </w:r>
       <w:r>
         <w:rPr>
           <w:rFonts w:ascii="Courier New" w:hAnsi="Courier New" w:cs="Courier New"/>
@@ -715,7 +850,7 @@
                 <wp:positionV relativeFrom="paragraph">
                   <wp:posOffset>381000</wp:posOffset>
                 </wp:positionV>
-                <wp:extent cx="3680460" cy="1074420"/>
+                <wp:extent cx="3680460" cy="259080"/>
                 <wp:effectExtent l="0" t="0" r="0" b="0"/>
                 <wp:wrapSquare wrapText="bothSides"/>
                 <wp:docPr id="44" name="Text Box 44"/>
@@ -727,7 +862,7 @@
                       <wps:spPr>
                         <a:xfrm>
                           <a:off x="0" y="0"/>
-                          <a:ext cx="3680460" cy="1074420"/>
+                          <a:ext cx="3680460" cy="259080"/>
                         </a:xfrm>
                         <a:prstGeom prst="rect">
                           <a:avLst/>
@@ -752,7 +887,7 @@
                                 <w:rFonts w:ascii="Courier New" w:hAnsi="Courier New" w:cs="Courier New"/>
                                 <w:lang w:val="en-US"/>
                               </w:rPr>
-                              <w:t>#NameAddress#</w:t>
+                              <w:t>#Name#</w:t>
                             </w:r>
                           </w:p>
                         </w:txbxContent>
@@ -768,7 +903,7 @@
           </mc:Choice>
           <mc:Fallback>
             <w:pict>
-              <v:shape id="_x0000_s1026" o:spid="_x0000_s1026" o:spt="202" type="#_x0000_t202" style="position:absolute;left:0pt;margin-left:-36.6pt;margin-top:30pt;height:84.6pt;width:289.8pt;mso-wrap-distance-bottom:0pt;mso-wrap-distance-left:9pt;mso-wrap-distance-right:9pt;mso-wrap-distance-top:0pt;z-index:251668480;mso-width-relative:page;mso-height-relative:page;" filled="f" stroked="f" coordsize="21600,21600" o:gfxdata="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">
+              <v:shape id="_x0000_s1026" o:spid="_x0000_s1026" o:spt="202" type="#_x0000_t202" style="position:absolute;left:0pt;margin-left:-36.6pt;margin-top:30pt;height:20.4pt;width:289.8pt;mso-wrap-distance-bottom:0pt;mso-wrap-distance-left:9pt;mso-wrap-distance-right:9pt;mso-wrap-distance-top:0pt;z-index:251668480;mso-width-relative:page;mso-height-relative:page;" filled="f" stroked="f" coordsize="21600,21600" o:gfxdata="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">
                 <v:fill on="f" focussize="0,0"/>
                 <v:stroke on="f"/>
                 <v:imagedata o:title=""/>
@@ -788,7 +923,7 @@
                           <w:rFonts w:ascii="Courier New" w:hAnsi="Courier New" w:cs="Courier New"/>
                           <w:lang w:val="en-US"/>
                         </w:rPr>
-                        <w:t>#NameAddress#</w:t>
+                        <w:t>#Name#</w:t>
                       </w:r>
                     </w:p>
                   </w:txbxContent>
@@ -918,8 +1053,6 @@
           </mc:Fallback>
         </mc:AlternateContent>
       </w:r>
-      <w:bookmarkStart w:id="1" w:name="_GoBack"/>
-      <w:bookmarkEnd w:id="1"/>
       <w:r>
         <w:rPr>
           <w:rFonts w:ascii="Courier New" w:hAnsi="Courier New" w:cs="Courier New"/>

</xml_diff>

<commit_message>
Release 1.3 - Removed "RM" from txtSumInsurance
</commit_message>
<xml_diff>
--- a/CreateWordFromWinForm/bin/Debug/Template.docx
+++ b/CreateWordFromWinForm/bin/Debug/Template.docx
@@ -1,6 +1,6 @@
 
 <file path=word/document.xml><?xml version="1.0" encoding="utf-8"?>
-<w:document xmlns:wpc="http://schemas.microsoft.com/office/word/2010/wordprocessingCanvas" xmlns:mc="http://schemas.openxmlformats.org/markup-compatibility/2006" xmlns:o="urn:schemas-microsoft-com:office:office" xmlns:r="http://schemas.openxmlformats.org/officeDocument/2006/relationships" xmlns:m="http://schemas.openxmlformats.org/officeDocument/2006/math" xmlns:v="urn:schemas-microsoft-com:vml" xmlns:wp14="http://schemas.microsoft.com/office/word/2010/wordprocessingDrawing" xmlns:wp="http://schemas.openxmlformats.org/drawingml/2006/wordprocessingDrawing" xmlns:w="http://schemas.openxmlformats.org/wordprocessingml/2006/main" xmlns:w14="http://schemas.microsoft.com/office/word/2010/wordml" xmlns:w10="urn:schemas-microsoft-com:office:word" xmlns:w15="http://schemas.microsoft.com/office/word/2012/wordml" xmlns:wpg="http://schemas.microsoft.com/office/word/2010/wordprocessingGroup" xmlns:wpi="http://schemas.microsoft.com/office/word/2010/wordprocessingInk" xmlns:wne="http://schemas.microsoft.com/office/word/2006/wordml" xmlns:wps="http://schemas.microsoft.com/office/word/2010/wordprocessingShape" xmlns:wpsCustomData="http://www.wps.cn/officeDocument/2013/wpsCustomData" mc:Ignorable="w14 w15 wp14">
+<w:document xmlns:wpc="http://schemas.microsoft.com/office/word/2010/wordprocessingCanvas" xmlns:cx="http://schemas.microsoft.com/office/drawing/2014/chartex" xmlns:cx1="http://schemas.microsoft.com/office/drawing/2015/9/8/chartex" xmlns:cx2="http://schemas.microsoft.com/office/drawing/2015/10/21/chartex" xmlns:cx3="http://schemas.microsoft.com/office/drawing/2016/5/9/chartex" xmlns:cx4="http://schemas.microsoft.com/office/drawing/2016/5/10/chartex" xmlns:cx5="http://schemas.microsoft.com/office/drawing/2016/5/11/chartex" xmlns:cx6="http://schemas.microsoft.com/office/drawing/2016/5/12/chartex" xmlns:cx7="http://schemas.microsoft.com/office/drawing/2016/5/13/chartex" xmlns:cx8="http://schemas.microsoft.com/office/drawing/2016/5/14/chartex" xmlns:mc="http://schemas.openxmlformats.org/markup-compatibility/2006" xmlns:aink="http://schemas.microsoft.com/office/drawing/2016/ink" xmlns:am3d="http://schemas.microsoft.com/office/drawing/2017/model3d" xmlns:o="urn:schemas-microsoft-com:office:office" xmlns:r="http://schemas.openxmlformats.org/officeDocument/2006/relationships" xmlns:m="http://schemas.openxmlformats.org/officeDocument/2006/math" xmlns:v="urn:schemas-microsoft-com:vml" xmlns:wp14="http://schemas.microsoft.com/office/word/2010/wordprocessingDrawing" xmlns:wp="http://schemas.openxmlformats.org/drawingml/2006/wordprocessingDrawing" xmlns:w10="urn:schemas-microsoft-com:office:word" xmlns:w="http://schemas.openxmlformats.org/wordprocessingml/2006/main" xmlns:w14="http://schemas.microsoft.com/office/word/2010/wordml" xmlns:w15="http://schemas.microsoft.com/office/word/2012/wordml" xmlns:w16cid="http://schemas.microsoft.com/office/word/2016/wordml/cid" xmlns:w16se="http://schemas.microsoft.com/office/word/2015/wordml/symex" xmlns:wpg="http://schemas.microsoft.com/office/word/2010/wordprocessingGroup" xmlns:wpi="http://schemas.microsoft.com/office/word/2010/wordprocessingInk" xmlns:wne="http://schemas.microsoft.com/office/word/2006/wordml" xmlns:wps="http://schemas.microsoft.com/office/word/2010/wordprocessingShape" mc:Ignorable="w14 w15 w16se w16cid wp14">
   <w:background w:color="FFFFFF"/>
   <w:body>
     <w:p>
@@ -9,16 +9,168 @@
           <w:rFonts w:ascii="Courier New" w:hAnsi="Courier New" w:cs="Courier New"/>
         </w:rPr>
       </w:pPr>
-      <w:bookmarkStart w:id="1" w:name="_GoBack"/>
-      <w:bookmarkEnd w:id="1"/>
       <w:r>
         <w:rPr>
           <w:rFonts w:ascii="Courier New" w:hAnsi="Courier New" w:cs="Courier New"/>
+          <w:noProof/>
         </w:rPr>
         <mc:AlternateContent>
           <mc:Choice Requires="wps">
             <w:drawing>
-              <wp:anchor distT="0" distB="0" distL="114300" distR="114300" simplePos="0" relativeHeight="251681792" behindDoc="0" locked="0" layoutInCell="1" allowOverlap="1">
+              <wp:anchor distT="0" distB="0" distL="114300" distR="114300" simplePos="0" relativeHeight="251660288" behindDoc="0" locked="0" layoutInCell="1" allowOverlap="1">
+                <wp:simplePos x="0" y="0"/>
+                <wp:positionH relativeFrom="column">
+                  <wp:posOffset>554990</wp:posOffset>
+                </wp:positionH>
+                <wp:positionV relativeFrom="paragraph">
+                  <wp:posOffset>5567045</wp:posOffset>
+                </wp:positionV>
+                <wp:extent cx="5435600" cy="281940"/>
+                <wp:effectExtent l="0" t="0" r="0" b="3810"/>
+                <wp:wrapSquare wrapText="bothSides"/>
+                <wp:docPr id="38" name="Text Box 38"/>
+                <wp:cNvGraphicFramePr/>
+                <a:graphic xmlns:a="http://schemas.openxmlformats.org/drawingml/2006/main">
+                  <a:graphicData uri="http://schemas.microsoft.com/office/word/2010/wordprocessingShape">
+                    <wps:wsp>
+                      <wps:cNvSpPr txBox="1"/>
+                      <wps:spPr>
+                        <a:xfrm>
+                          <a:off x="0" y="0"/>
+                          <a:ext cx="5435600" cy="281940"/>
+                        </a:xfrm>
+                        <a:prstGeom prst="rect">
+                          <a:avLst/>
+                        </a:prstGeom>
+                        <a:noFill/>
+                        <a:ln w="9525">
+                          <a:noFill/>
+                        </a:ln>
+                      </wps:spPr>
+                      <wps:txbx>
+                        <w:txbxContent>
+                          <w:p>
+                            <w:pPr>
+                              <w:rPr>
+                                <w:rFonts w:ascii="Courier New" w:hAnsi="Courier New" w:cs="Courier New"/>
+                                <w:sz w:val="17"/>
+                                <w:szCs w:val="17"/>
+                                <w:lang w:val="en-US"/>
+                              </w:rPr>
+                            </w:pPr>
+                            <w:bookmarkStart w:id="0" w:name="_GoBack"/>
+                            <w:r>
+                              <w:rPr>
+                                <w:rFonts w:ascii="Courier New" w:hAnsi="Courier New" w:cs="Courier New"/>
+                                <w:sz w:val="17"/>
+                                <w:szCs w:val="17"/>
+                                <w:lang w:val="en-US"/>
+                              </w:rPr>
+                              <w:t>#</w:t>
+                            </w:r>
+                            <w:proofErr w:type="spellStart"/>
+                            <w:r>
+                              <w:rPr>
+                                <w:rFonts w:ascii="Courier New" w:hAnsi="Courier New" w:cs="Courier New"/>
+                                <w:sz w:val="17"/>
+                                <w:szCs w:val="17"/>
+                                <w:lang w:val="en-US"/>
+                              </w:rPr>
+                              <w:t>RinggitMalaysia</w:t>
+                            </w:r>
+                            <w:proofErr w:type="spellEnd"/>
+                            <w:r>
+                              <w:rPr>
+                                <w:rFonts w:ascii="Courier New" w:hAnsi="Courier New" w:cs="Courier New"/>
+                                <w:sz w:val="17"/>
+                                <w:szCs w:val="17"/>
+                                <w:lang w:val="en-US"/>
+                              </w:rPr>
+                              <w:t>#</w:t>
+                            </w:r>
+                            <w:bookmarkEnd w:id="0"/>
+                          </w:p>
+                        </w:txbxContent>
+                      </wps:txbx>
+                      <wps:bodyPr vert="horz" wrap="square" anchor="t" upright="1">
+                        <a:noAutofit/>
+                      </wps:bodyPr>
+                    </wps:wsp>
+                  </a:graphicData>
+                </a:graphic>
+                <wp14:sizeRelH relativeFrom="margin">
+                  <wp14:pctWidth>0</wp14:pctWidth>
+                </wp14:sizeRelH>
+              </wp:anchor>
+            </w:drawing>
+          </mc:Choice>
+          <mc:Fallback>
+            <w:pict>
+              <v:shapetype id="_x0000_t202" coordsize="21600,21600" o:spt="202" path="m,l,21600r21600,l21600,xe">
+                <v:stroke joinstyle="miter"/>
+                <v:path gradientshapeok="t" o:connecttype="rect"/>
+              </v:shapetype>
+              <v:shape id="Text Box 38" o:spid="_x0000_s1026" type="#_x0000_t202" style="position:absolute;margin-left:43.7pt;margin-top:438.35pt;width:428pt;height:22.2pt;z-index:251660288;visibility:visible;mso-wrap-style:square;mso-width-percent:0;mso-wrap-distance-left:9pt;mso-wrap-distance-top:0;mso-wrap-distance-right:9pt;mso-wrap-distance-bottom:0;mso-position-horizontal:absolute;mso-position-horizontal-relative:text;mso-position-vertical:absolute;mso-position-vertical-relative:text;mso-width-percent:0;mso-width-relative:margin;v-text-anchor:top" o:gfxdata="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" filled="f" stroked="f">
+                <v:textbox>
+                  <w:txbxContent>
+                    <w:p>
+                      <w:pPr>
+                        <w:rPr>
+                          <w:rFonts w:ascii="Courier New" w:hAnsi="Courier New" w:cs="Courier New"/>
+                          <w:sz w:val="17"/>
+                          <w:szCs w:val="17"/>
+                          <w:lang w:val="en-US"/>
+                        </w:rPr>
+                      </w:pPr>
+                      <w:bookmarkStart w:id="1" w:name="_GoBack"/>
+                      <w:r>
+                        <w:rPr>
+                          <w:rFonts w:ascii="Courier New" w:hAnsi="Courier New" w:cs="Courier New"/>
+                          <w:sz w:val="17"/>
+                          <w:szCs w:val="17"/>
+                          <w:lang w:val="en-US"/>
+                        </w:rPr>
+                        <w:t>#</w:t>
+                      </w:r>
+                      <w:proofErr w:type="spellStart"/>
+                      <w:r>
+                        <w:rPr>
+                          <w:rFonts w:ascii="Courier New" w:hAnsi="Courier New" w:cs="Courier New"/>
+                          <w:sz w:val="17"/>
+                          <w:szCs w:val="17"/>
+                          <w:lang w:val="en-US"/>
+                        </w:rPr>
+                        <w:t>RinggitMalaysia</w:t>
+                      </w:r>
+                      <w:proofErr w:type="spellEnd"/>
+                      <w:r>
+                        <w:rPr>
+                          <w:rFonts w:ascii="Courier New" w:hAnsi="Courier New" w:cs="Courier New"/>
+                          <w:sz w:val="17"/>
+                          <w:szCs w:val="17"/>
+                          <w:lang w:val="en-US"/>
+                        </w:rPr>
+                        <w:t>#</w:t>
+                      </w:r>
+                      <w:bookmarkEnd w:id="1"/>
+                    </w:p>
+                  </w:txbxContent>
+                </v:textbox>
+                <w10:wrap type="square"/>
+              </v:shape>
+            </w:pict>
+          </mc:Fallback>
+        </mc:AlternateContent>
+      </w:r>
+      <w:r>
+        <w:rPr>
+          <w:rFonts w:ascii="Courier New" w:hAnsi="Courier New" w:cs="Courier New"/>
+          <w:noProof/>
+        </w:rPr>
+        <mc:AlternateContent>
+          <mc:Choice Requires="wps">
+            <w:drawing>
+              <wp:anchor distT="0" distB="0" distL="114300" distR="114300" simplePos="0" relativeHeight="251671552" behindDoc="0" locked="0" layoutInCell="1" allowOverlap="1">
                 <wp:simplePos x="0" y="0"/>
                 <wp:positionH relativeFrom="column">
                   <wp:posOffset>-464820</wp:posOffset>
@@ -52,24 +204,7 @@
                         <w:txbxContent>
                           <w:p>
                             <w:pPr>
-                              <w:keepNext w:val="0"/>
-                              <w:keepLines w:val="0"/>
-                              <w:pageBreakBefore w:val="0"/>
-                              <w:widowControl/>
-                              <w:kinsoku/>
-                              <w:wordWrap/>
-                              <w:overflowPunct/>
-                              <w:topLinePunct w:val="0"/>
-                              <w:autoSpaceDE/>
-                              <w:autoSpaceDN/>
-                              <w:bidi w:val="0"/>
-                              <w:adjustRightInd/>
-                              <w:snapToGrid/>
                               <w:spacing w:after="0" w:line="240" w:lineRule="auto"/>
-                              <w:ind w:left="0" w:leftChars="0" w:right="0" w:rightChars="0" w:firstLine="0" w:firstLineChars="0"/>
-                              <w:jc w:val="left"/>
-                              <w:textAlignment w:val="auto"/>
-                              <w:outlineLvl w:val="9"/>
                               <w:rPr>
                                 <w:rFonts w:ascii="Courier New" w:hAnsi="Courier New" w:cs="Courier New"/>
                                 <w:lang w:val="en-US"/>
@@ -96,33 +231,12 @@
           </mc:Choice>
           <mc:Fallback>
             <w:pict>
-              <v:shape id="_x0000_s1026" o:spid="_x0000_s1026" o:spt="202" type="#_x0000_t202" style="position:absolute;left:0pt;margin-left:-36.6pt;margin-top:40.85pt;height:78.75pt;width:289.8pt;mso-wrap-distance-bottom:0pt;mso-wrap-distance-left:9pt;mso-wrap-distance-right:9pt;mso-wrap-distance-top:0pt;z-index:251681792;mso-width-relative:page;mso-height-relative:page;" filled="f" stroked="f" coordsize="21600,21600" o:gfxdata="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">
-                <v:fill on="f" focussize="0,0"/>
-                <v:stroke on="f"/>
-                <v:imagedata o:title=""/>
-                <o:lock v:ext="edit" aspectratio="f"/>
+              <v:shape id="Text Box 11" o:spid="_x0000_s1027" type="#_x0000_t202" style="position:absolute;margin-left:-36.6pt;margin-top:40.85pt;width:289.8pt;height:78.75pt;z-index:251671552;visibility:visible;mso-wrap-style:square;mso-wrap-distance-left:9pt;mso-wrap-distance-top:0;mso-wrap-distance-right:9pt;mso-wrap-distance-bottom:0;mso-position-horizontal:absolute;mso-position-horizontal-relative:text;mso-position-vertical:absolute;mso-position-vertical-relative:text;v-text-anchor:top" o:gfxdata="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" filled="f" stroked="f">
                 <v:textbox>
                   <w:txbxContent>
                     <w:p>
                       <w:pPr>
-                        <w:keepNext w:val="0"/>
-                        <w:keepLines w:val="0"/>
-                        <w:pageBreakBefore w:val="0"/>
-                        <w:widowControl/>
-                        <w:kinsoku/>
-                        <w:wordWrap/>
-                        <w:overflowPunct/>
-                        <w:topLinePunct w:val="0"/>
-                        <w:autoSpaceDE/>
-                        <w:autoSpaceDN/>
-                        <w:bidi w:val="0"/>
-                        <w:adjustRightInd/>
-                        <w:snapToGrid/>
                         <w:spacing w:after="0" w:line="240" w:lineRule="auto"/>
-                        <w:ind w:left="0" w:leftChars="0" w:right="0" w:rightChars="0" w:firstLine="0" w:firstLineChars="0"/>
-                        <w:jc w:val="left"/>
-                        <w:textAlignment w:val="auto"/>
-                        <w:outlineLvl w:val="9"/>
                         <w:rPr>
                           <w:rFonts w:ascii="Courier New" w:hAnsi="Courier New" w:cs="Courier New"/>
                           <w:lang w:val="en-US"/>
@@ -147,11 +261,12 @@
       <w:r>
         <w:rPr>
           <w:rFonts w:ascii="Courier New" w:hAnsi="Courier New" w:cs="Courier New"/>
+          <w:noProof/>
         </w:rPr>
         <mc:AlternateContent>
           <mc:Choice Requires="wps">
             <w:drawing>
-              <wp:anchor distT="0" distB="0" distL="114300" distR="114300" simplePos="0" relativeHeight="251656192" behindDoc="0" locked="0" layoutInCell="1" allowOverlap="1">
+              <wp:anchor distT="0" distB="0" distL="114300" distR="114300" simplePos="0" relativeHeight="251645952" behindDoc="0" locked="0" layoutInCell="1" allowOverlap="1">
                 <wp:simplePos x="0" y="0"/>
                 <wp:positionH relativeFrom="column">
                   <wp:posOffset>4334510</wp:posOffset>
@@ -188,6 +303,7 @@
                               <w:jc w:val="center"/>
                               <w:rPr>
                                 <w:rFonts w:ascii="Courier New" w:hAnsi="Courier New" w:cs="Courier New"/>
+                                <w:b/>
                                 <w:color w:val="FF0000"/>
                                 <w:sz w:val="36"/>
                                 <w:szCs w:val="32"/>
@@ -197,12 +313,37 @@
                             <w:r>
                               <w:rPr>
                                 <w:rFonts w:ascii="Courier New" w:hAnsi="Courier New" w:cs="Courier New"/>
+                                <w:b/>
                                 <w:color w:val="FF0000"/>
                                 <w:sz w:val="36"/>
                                 <w:szCs w:val="32"/>
                                 <w:lang w:val="en-US"/>
                               </w:rPr>
-                              <w:t>#InvoiceNo#</w:t>
+                              <w:t>#</w:t>
+                            </w:r>
+                            <w:proofErr w:type="spellStart"/>
+                            <w:r>
+                              <w:rPr>
+                                <w:rFonts w:ascii="Courier New" w:hAnsi="Courier New" w:cs="Courier New"/>
+                                <w:b/>
+                                <w:color w:val="FF0000"/>
+                                <w:sz w:val="36"/>
+                                <w:szCs w:val="32"/>
+                                <w:lang w:val="en-US"/>
+                              </w:rPr>
+                              <w:t>InvoiceNo</w:t>
+                            </w:r>
+                            <w:proofErr w:type="spellEnd"/>
+                            <w:r>
+                              <w:rPr>
+                                <w:rFonts w:ascii="Courier New" w:hAnsi="Courier New" w:cs="Courier New"/>
+                                <w:b/>
+                                <w:color w:val="FF0000"/>
+                                <w:sz w:val="36"/>
+                                <w:szCs w:val="32"/>
+                                <w:lang w:val="en-US"/>
+                              </w:rPr>
+                              <w:t>#</w:t>
                             </w:r>
                           </w:p>
                         </w:txbxContent>
@@ -218,11 +359,7 @@
           </mc:Choice>
           <mc:Fallback>
             <w:pict>
-              <v:shape id="Text Box 4" o:spid="_x0000_s1026" o:spt="202" type="#_x0000_t202" style="position:absolute;left:0pt;margin-left:341.3pt;margin-top:-8.65pt;height:27.6pt;width:137.3pt;mso-wrap-distance-bottom:0pt;mso-wrap-distance-left:9pt;mso-wrap-distance-right:9pt;mso-wrap-distance-top:0pt;z-index:251656192;mso-width-relative:page;mso-height-relative:page;" filled="f" stroked="f" coordsize="21600,21600" o:gfxdata="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">
-                <v:fill on="f" focussize="0,0"/>
-                <v:stroke on="f"/>
-                <v:imagedata o:title=""/>
-                <o:lock v:ext="edit" aspectratio="f"/>
+              <v:shape id="Text Box 4" o:spid="_x0000_s1028" type="#_x0000_t202" style="position:absolute;margin-left:341.3pt;margin-top:-8.65pt;width:137.3pt;height:27.6pt;z-index:251645952;visibility:visible;mso-wrap-style:square;mso-wrap-distance-left:9pt;mso-wrap-distance-top:0;mso-wrap-distance-right:9pt;mso-wrap-distance-bottom:0;mso-position-horizontal:absolute;mso-position-horizontal-relative:text;mso-position-vertical:absolute;mso-position-vertical-relative:text;v-text-anchor:top" o:gfxdata="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" filled="f" stroked="f">
                 <v:textbox>
                   <w:txbxContent>
                     <w:p>
@@ -230,6 +367,7 @@
                         <w:jc w:val="center"/>
                         <w:rPr>
                           <w:rFonts w:ascii="Courier New" w:hAnsi="Courier New" w:cs="Courier New"/>
+                          <w:b/>
                           <w:color w:val="FF0000"/>
                           <w:sz w:val="36"/>
                           <w:szCs w:val="32"/>
@@ -239,12 +377,37 @@
                       <w:r>
                         <w:rPr>
                           <w:rFonts w:ascii="Courier New" w:hAnsi="Courier New" w:cs="Courier New"/>
+                          <w:b/>
                           <w:color w:val="FF0000"/>
                           <w:sz w:val="36"/>
                           <w:szCs w:val="32"/>
                           <w:lang w:val="en-US"/>
                         </w:rPr>
-                        <w:t>#InvoiceNo#</w:t>
+                        <w:t>#</w:t>
+                      </w:r>
+                      <w:proofErr w:type="spellStart"/>
+                      <w:r>
+                        <w:rPr>
+                          <w:rFonts w:ascii="Courier New" w:hAnsi="Courier New" w:cs="Courier New"/>
+                          <w:b/>
+                          <w:color w:val="FF0000"/>
+                          <w:sz w:val="36"/>
+                          <w:szCs w:val="32"/>
+                          <w:lang w:val="en-US"/>
+                        </w:rPr>
+                        <w:t>InvoiceNo</w:t>
+                      </w:r>
+                      <w:proofErr w:type="spellEnd"/>
+                      <w:r>
+                        <w:rPr>
+                          <w:rFonts w:ascii="Courier New" w:hAnsi="Courier New" w:cs="Courier New"/>
+                          <w:b/>
+                          <w:color w:val="FF0000"/>
+                          <w:sz w:val="36"/>
+                          <w:szCs w:val="32"/>
+                          <w:lang w:val="en-US"/>
+                        </w:rPr>
+                        <w:t>#</w:t>
                       </w:r>
                     </w:p>
                   </w:txbxContent>
@@ -258,11 +421,12 @@
       <w:r>
         <w:rPr>
           <w:rFonts w:ascii="Courier New" w:hAnsi="Courier New" w:cs="Courier New"/>
+          <w:noProof/>
         </w:rPr>
         <mc:AlternateContent>
           <mc:Choice Requires="wps">
             <w:drawing>
-              <wp:anchor distT="0" distB="0" distL="114300" distR="114300" simplePos="0" relativeHeight="251660288" behindDoc="0" locked="0" layoutInCell="1" allowOverlap="1">
+              <wp:anchor distT="0" distB="0" distL="114300" distR="114300" simplePos="0" relativeHeight="251655168" behindDoc="0" locked="0" layoutInCell="1" allowOverlap="1">
                 <wp:simplePos x="0" y="0"/>
                 <wp:positionH relativeFrom="column">
                   <wp:posOffset>3335020</wp:posOffset>
@@ -306,7 +470,23 @@
                                 <w:rFonts w:ascii="Courier New" w:hAnsi="Courier New" w:cs="Courier New"/>
                                 <w:lang w:val="en-US"/>
                               </w:rPr>
-                              <w:t>#EffDate#</w:t>
+                              <w:t>#</w:t>
+                            </w:r>
+                            <w:proofErr w:type="spellStart"/>
+                            <w:r>
+                              <w:rPr>
+                                <w:rFonts w:ascii="Courier New" w:hAnsi="Courier New" w:cs="Courier New"/>
+                                <w:lang w:val="en-US"/>
+                              </w:rPr>
+                              <w:t>EffDate</w:t>
+                            </w:r>
+                            <w:proofErr w:type="spellEnd"/>
+                            <w:r>
+                              <w:rPr>
+                                <w:rFonts w:ascii="Courier New" w:hAnsi="Courier New" w:cs="Courier New"/>
+                                <w:lang w:val="en-US"/>
+                              </w:rPr>
+                              <w:t>#</w:t>
                             </w:r>
                           </w:p>
                         </w:txbxContent>
@@ -322,11 +502,7 @@
           </mc:Choice>
           <mc:Fallback>
             <w:pict>
-              <v:shape id="_x0000_s1026" o:spid="_x0000_s1026" o:spt="202" type="#_x0000_t202" style="position:absolute;left:0pt;margin-left:262.6pt;margin-top:148.6pt;height:19.3pt;width:88pt;mso-wrap-distance-bottom:0pt;mso-wrap-distance-left:9pt;mso-wrap-distance-right:9pt;mso-wrap-distance-top:0pt;z-index:251660288;mso-width-relative:page;mso-height-relative:page;" filled="f" stroked="f" coordsize="21600,21600" o:gfxdata="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">
-                <v:fill on="f" focussize="0,0"/>
-                <v:stroke on="f"/>
-                <v:imagedata o:title=""/>
-                <o:lock v:ext="edit" aspectratio="f"/>
+              <v:shape id="Text Box 8" o:spid="_x0000_s1029" type="#_x0000_t202" style="position:absolute;margin-left:262.6pt;margin-top:148.6pt;width:88pt;height:19.3pt;z-index:251655168;visibility:visible;mso-wrap-style:square;mso-wrap-distance-left:9pt;mso-wrap-distance-top:0;mso-wrap-distance-right:9pt;mso-wrap-distance-bottom:0;mso-position-horizontal:absolute;mso-position-horizontal-relative:text;mso-position-vertical:absolute;mso-position-vertical-relative:text;v-text-anchor:top" o:gfxdata="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" filled="f" stroked="f">
                 <v:textbox>
                   <w:txbxContent>
                     <w:p>
@@ -341,7 +517,23 @@
                           <w:rFonts w:ascii="Courier New" w:hAnsi="Courier New" w:cs="Courier New"/>
                           <w:lang w:val="en-US"/>
                         </w:rPr>
-                        <w:t>#EffDate#</w:t>
+                        <w:t>#</w:t>
+                      </w:r>
+                      <w:proofErr w:type="spellStart"/>
+                      <w:r>
+                        <w:rPr>
+                          <w:rFonts w:ascii="Courier New" w:hAnsi="Courier New" w:cs="Courier New"/>
+                          <w:lang w:val="en-US"/>
+                        </w:rPr>
+                        <w:t>EffDate</w:t>
+                      </w:r>
+                      <w:proofErr w:type="spellEnd"/>
+                      <w:r>
+                        <w:rPr>
+                          <w:rFonts w:ascii="Courier New" w:hAnsi="Courier New" w:cs="Courier New"/>
+                          <w:lang w:val="en-US"/>
+                        </w:rPr>
+                        <w:t>#</w:t>
                       </w:r>
                     </w:p>
                   </w:txbxContent>
@@ -355,11 +547,12 @@
       <w:r>
         <w:rPr>
           <w:rFonts w:ascii="Courier New" w:hAnsi="Courier New" w:cs="Courier New"/>
+          <w:noProof/>
         </w:rPr>
         <mc:AlternateContent>
           <mc:Choice Requires="wps">
             <w:drawing>
-              <wp:anchor distT="0" distB="0" distL="114300" distR="114300" simplePos="0" relativeHeight="251658240" behindDoc="0" locked="0" layoutInCell="1" allowOverlap="1">
+              <wp:anchor distT="0" distB="0" distL="114300" distR="114300" simplePos="0" relativeHeight="251649024" behindDoc="0" locked="0" layoutInCell="1" allowOverlap="1">
                 <wp:simplePos x="0" y="0"/>
                 <wp:positionH relativeFrom="column">
                   <wp:posOffset>4885055</wp:posOffset>
@@ -403,7 +596,23 @@
                                 <w:rFonts w:ascii="Courier New" w:hAnsi="Courier New" w:cs="Courier New"/>
                                 <w:lang w:val="en-US"/>
                               </w:rPr>
-                              <w:t>#ExpDate#</w:t>
+                              <w:t>#</w:t>
+                            </w:r>
+                            <w:proofErr w:type="spellStart"/>
+                            <w:r>
+                              <w:rPr>
+                                <w:rFonts w:ascii="Courier New" w:hAnsi="Courier New" w:cs="Courier New"/>
+                                <w:lang w:val="en-US"/>
+                              </w:rPr>
+                              <w:t>ExpDate</w:t>
+                            </w:r>
+                            <w:proofErr w:type="spellEnd"/>
+                            <w:r>
+                              <w:rPr>
+                                <w:rFonts w:ascii="Courier New" w:hAnsi="Courier New" w:cs="Courier New"/>
+                                <w:lang w:val="en-US"/>
+                              </w:rPr>
+                              <w:t>#</w:t>
                             </w:r>
                           </w:p>
                         </w:txbxContent>
@@ -419,11 +628,7 @@
           </mc:Choice>
           <mc:Fallback>
             <w:pict>
-              <v:shape id="_x0000_s1026" o:spid="_x0000_s1026" o:spt="202" type="#_x0000_t202" style="position:absolute;left:0pt;margin-left:384.65pt;margin-top:149.3pt;height:22.65pt;width:100.65pt;mso-wrap-distance-bottom:0pt;mso-wrap-distance-left:9pt;mso-wrap-distance-right:9pt;mso-wrap-distance-top:0pt;z-index:251658240;mso-width-relative:page;mso-height-relative:page;" filled="f" stroked="f" coordsize="21600,21600" o:gfxdata="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">
-                <v:fill on="f" focussize="0,0"/>
-                <v:stroke on="f"/>
-                <v:imagedata o:title=""/>
-                <o:lock v:ext="edit" aspectratio="f"/>
+              <v:shape id="Text Box 10" o:spid="_x0000_s1030" type="#_x0000_t202" style="position:absolute;margin-left:384.65pt;margin-top:149.3pt;width:100.65pt;height:22.65pt;z-index:251649024;visibility:visible;mso-wrap-style:square;mso-wrap-distance-left:9pt;mso-wrap-distance-top:0;mso-wrap-distance-right:9pt;mso-wrap-distance-bottom:0;mso-position-horizontal:absolute;mso-position-horizontal-relative:text;mso-position-vertical:absolute;mso-position-vertical-relative:text;v-text-anchor:top" o:gfxdata="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" filled="f" stroked="f">
                 <v:textbox>
                   <w:txbxContent>
                     <w:p>
@@ -438,7 +643,23 @@
                           <w:rFonts w:ascii="Courier New" w:hAnsi="Courier New" w:cs="Courier New"/>
                           <w:lang w:val="en-US"/>
                         </w:rPr>
-                        <w:t>#ExpDate#</w:t>
+                        <w:t>#</w:t>
+                      </w:r>
+                      <w:proofErr w:type="spellStart"/>
+                      <w:r>
+                        <w:rPr>
+                          <w:rFonts w:ascii="Courier New" w:hAnsi="Courier New" w:cs="Courier New"/>
+                          <w:lang w:val="en-US"/>
+                        </w:rPr>
+                        <w:t>ExpDate</w:t>
+                      </w:r>
+                      <w:proofErr w:type="spellEnd"/>
+                      <w:r>
+                        <w:rPr>
+                          <w:rFonts w:ascii="Courier New" w:hAnsi="Courier New" w:cs="Courier New"/>
+                          <w:lang w:val="en-US"/>
+                        </w:rPr>
+                        <w:t>#</w:t>
                       </w:r>
                     </w:p>
                   </w:txbxContent>
@@ -452,11 +673,12 @@
       <w:r>
         <w:rPr>
           <w:rFonts w:ascii="Courier New" w:hAnsi="Courier New" w:cs="Courier New"/>
+          <w:noProof/>
         </w:rPr>
         <mc:AlternateContent>
           <mc:Choice Requires="wps">
             <w:drawing>
-              <wp:anchor distT="0" distB="0" distL="114300" distR="114300" simplePos="0" relativeHeight="251666432" behindDoc="0" locked="0" layoutInCell="1" allowOverlap="1">
+              <wp:anchor distT="0" distB="0" distL="114300" distR="114300" simplePos="0" relativeHeight="251664384" behindDoc="0" locked="0" layoutInCell="1" allowOverlap="1">
                 <wp:simplePos x="0" y="0"/>
                 <wp:positionH relativeFrom="column">
                   <wp:posOffset>-510540</wp:posOffset>
@@ -495,12 +717,21 @@
                                 <w:lang w:val="en-US"/>
                               </w:rPr>
                             </w:pPr>
-                            <w:r>
-                              <w:rPr>
-                                <w:rFonts w:ascii="Courier New" w:hAnsi="Courier New" w:cs="Courier New"/>
-                                <w:lang w:val="en-US"/>
-                              </w:rPr>
-                              <w:t>Jes Services</w:t>
+                            <w:proofErr w:type="spellStart"/>
+                            <w:r>
+                              <w:rPr>
+                                <w:rFonts w:ascii="Courier New" w:hAnsi="Courier New" w:cs="Courier New"/>
+                                <w:lang w:val="en-US"/>
+                              </w:rPr>
+                              <w:t>Jes</w:t>
+                            </w:r>
+                            <w:proofErr w:type="spellEnd"/>
+                            <w:r>
+                              <w:rPr>
+                                <w:rFonts w:ascii="Courier New" w:hAnsi="Courier New" w:cs="Courier New"/>
+                                <w:lang w:val="en-US"/>
+                              </w:rPr>
+                              <w:t xml:space="preserve"> Services</w:t>
                             </w:r>
                           </w:p>
                         </w:txbxContent>
@@ -514,11 +745,7 @@
           </mc:Choice>
           <mc:Fallback>
             <w:pict>
-              <v:shape id="_x0000_s1026" o:spid="_x0000_s1026" o:spt="202" type="#_x0000_t202" style="position:absolute;left:0pt;margin-left:-40.2pt;margin-top:380.4pt;height:18.65pt;width:367.75pt;mso-wrap-distance-bottom:0pt;mso-wrap-distance-left:9pt;mso-wrap-distance-right:9pt;mso-wrap-distance-top:0pt;z-index:251666432;mso-width-relative:page;mso-height-relative:page;" filled="f" stroked="f" coordsize="21600,21600" o:gfxdata="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">
-                <v:fill on="f" focussize="0,0"/>
-                <v:stroke on="f"/>
-                <v:imagedata o:title=""/>
-                <o:lock v:ext="edit" aspectratio="f"/>
+              <v:shape id="Text Box 41" o:spid="_x0000_s1031" type="#_x0000_t202" style="position:absolute;margin-left:-40.2pt;margin-top:380.4pt;width:367.75pt;height:18.65pt;z-index:251664384;visibility:visible;mso-wrap-style:square;mso-wrap-distance-left:9pt;mso-wrap-distance-top:0;mso-wrap-distance-right:9pt;mso-wrap-distance-bottom:0;mso-position-horizontal:absolute;mso-position-horizontal-relative:text;mso-position-vertical:absolute;mso-position-vertical-relative:text;v-text-anchor:top" o:gfxdata="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" filled="f" stroked="f">
                 <v:textbox>
                   <w:txbxContent>
                     <w:p>
@@ -528,12 +755,21 @@
                           <w:lang w:val="en-US"/>
                         </w:rPr>
                       </w:pPr>
-                      <w:r>
-                        <w:rPr>
-                          <w:rFonts w:ascii="Courier New" w:hAnsi="Courier New" w:cs="Courier New"/>
-                          <w:lang w:val="en-US"/>
-                        </w:rPr>
-                        <w:t>Jes Services</w:t>
+                      <w:proofErr w:type="spellStart"/>
+                      <w:r>
+                        <w:rPr>
+                          <w:rFonts w:ascii="Courier New" w:hAnsi="Courier New" w:cs="Courier New"/>
+                          <w:lang w:val="en-US"/>
+                        </w:rPr>
+                        <w:t>Jes</w:t>
+                      </w:r>
+                      <w:proofErr w:type="spellEnd"/>
+                      <w:r>
+                        <w:rPr>
+                          <w:rFonts w:ascii="Courier New" w:hAnsi="Courier New" w:cs="Courier New"/>
+                          <w:lang w:val="en-US"/>
+                        </w:rPr>
+                        <w:t xml:space="preserve"> Services</w:t>
                       </w:r>
                     </w:p>
                   </w:txbxContent>
@@ -547,11 +783,12 @@
       <w:r>
         <w:rPr>
           <w:rFonts w:ascii="Courier New" w:hAnsi="Courier New" w:cs="Courier New"/>
+          <w:noProof/>
         </w:rPr>
         <mc:AlternateContent>
           <mc:Choice Requires="wps">
             <w:drawing>
-              <wp:anchor distT="0" distB="0" distL="114300" distR="114300" simplePos="0" relativeHeight="251660288" behindDoc="0" locked="0" layoutInCell="1" allowOverlap="1">
+              <wp:anchor distT="0" distB="0" distL="114300" distR="114300" simplePos="0" relativeHeight="251657216" behindDoc="0" locked="0" layoutInCell="1" allowOverlap="1">
                 <wp:simplePos x="0" y="0"/>
                 <wp:positionH relativeFrom="column">
                   <wp:posOffset>980440</wp:posOffset>
@@ -597,7 +834,23 @@
                                 <w:rFonts w:ascii="Courier New" w:hAnsi="Courier New" w:cs="Courier New"/>
                                 <w:lang w:val="en-US"/>
                               </w:rPr>
-                              <w:t>#SumInsured#</w:t>
+                              <w:t>#</w:t>
+                            </w:r>
+                            <w:proofErr w:type="spellStart"/>
+                            <w:r>
+                              <w:rPr>
+                                <w:rFonts w:ascii="Courier New" w:hAnsi="Courier New" w:cs="Courier New"/>
+                                <w:lang w:val="en-US"/>
+                              </w:rPr>
+                              <w:t>SumInsured</w:t>
+                            </w:r>
+                            <w:proofErr w:type="spellEnd"/>
+                            <w:r>
+                              <w:rPr>
+                                <w:rFonts w:ascii="Courier New" w:hAnsi="Courier New" w:cs="Courier New"/>
+                                <w:lang w:val="en-US"/>
+                              </w:rPr>
+                              <w:t>#</w:t>
                             </w:r>
                           </w:p>
                         </w:txbxContent>
@@ -611,11 +864,7 @@
           </mc:Choice>
           <mc:Fallback>
             <w:pict>
-              <v:shape id="_x0000_s1026" o:spid="_x0000_s1026" o:spt="202" type="#_x0000_t202" style="position:absolute;left:0pt;margin-left:77.2pt;margin-top:148.15pt;height:18.65pt;width:106.7pt;mso-wrap-distance-bottom:0pt;mso-wrap-distance-left:9pt;mso-wrap-distance-right:9pt;mso-wrap-distance-top:0pt;z-index:251660288;mso-width-relative:page;mso-height-relative:page;" fillcolor="#FFFFFF" filled="t" stroked="f" coordsize="21600,21600" o:gfxdata="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">
-                <v:fill on="t" focussize="0,0"/>
-                <v:stroke on="f"/>
-                <v:imagedata o:title=""/>
-                <o:lock v:ext="edit" aspectratio="f"/>
+              <v:shape id="Text Box 3" o:spid="_x0000_s1032" type="#_x0000_t202" style="position:absolute;margin-left:77.2pt;margin-top:148.15pt;width:106.7pt;height:18.65pt;z-index:251657216;visibility:visible;mso-wrap-style:square;mso-wrap-distance-left:9pt;mso-wrap-distance-top:0;mso-wrap-distance-right:9pt;mso-wrap-distance-bottom:0;mso-position-horizontal:absolute;mso-position-horizontal-relative:text;mso-position-vertical:absolute;mso-position-vertical-relative:text;v-text-anchor:top" o:gfxdata="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" stroked="f">
                 <v:textbox>
                   <w:txbxContent>
                     <w:p>
@@ -630,7 +879,23 @@
                           <w:rFonts w:ascii="Courier New" w:hAnsi="Courier New" w:cs="Courier New"/>
                           <w:lang w:val="en-US"/>
                         </w:rPr>
-                        <w:t>#SumInsured#</w:t>
+                        <w:t>#</w:t>
+                      </w:r>
+                      <w:proofErr w:type="spellStart"/>
+                      <w:r>
+                        <w:rPr>
+                          <w:rFonts w:ascii="Courier New" w:hAnsi="Courier New" w:cs="Courier New"/>
+                          <w:lang w:val="en-US"/>
+                        </w:rPr>
+                        <w:t>SumInsured</w:t>
+                      </w:r>
+                      <w:proofErr w:type="spellEnd"/>
+                      <w:r>
+                        <w:rPr>
+                          <w:rFonts w:ascii="Courier New" w:hAnsi="Courier New" w:cs="Courier New"/>
+                          <w:lang w:val="en-US"/>
+                        </w:rPr>
+                        <w:t>#</w:t>
                       </w:r>
                     </w:p>
                   </w:txbxContent>
@@ -644,11 +909,12 @@
       <w:r>
         <w:rPr>
           <w:rFonts w:ascii="Courier New" w:hAnsi="Courier New" w:cs="Courier New"/>
+          <w:noProof/>
         </w:rPr>
         <mc:AlternateContent>
           <mc:Choice Requires="wps">
             <w:drawing>
-              <wp:anchor distT="0" distB="0" distL="114300" distR="114300" simplePos="0" relativeHeight="251659264" behindDoc="0" locked="0" layoutInCell="1" allowOverlap="1">
+              <wp:anchor distT="0" distB="0" distL="114300" distR="114300" simplePos="0" relativeHeight="251652096" behindDoc="0" locked="0" layoutInCell="1" allowOverlap="1">
                 <wp:simplePos x="0" y="0"/>
                 <wp:positionH relativeFrom="column">
                   <wp:posOffset>967740</wp:posOffset>
@@ -694,7 +960,23 @@
                                 <w:rFonts w:ascii="Courier New" w:hAnsi="Courier New" w:cs="Courier New"/>
                                 <w:lang w:val="en-US"/>
                               </w:rPr>
-                              <w:t>#InsuranceClass#</w:t>
+                              <w:t>#</w:t>
+                            </w:r>
+                            <w:proofErr w:type="spellStart"/>
+                            <w:r>
+                              <w:rPr>
+                                <w:rFonts w:ascii="Courier New" w:hAnsi="Courier New" w:cs="Courier New"/>
+                                <w:lang w:val="en-US"/>
+                              </w:rPr>
+                              <w:t>InsuranceClass</w:t>
+                            </w:r>
+                            <w:proofErr w:type="spellEnd"/>
+                            <w:r>
+                              <w:rPr>
+                                <w:rFonts w:ascii="Courier New" w:hAnsi="Courier New" w:cs="Courier New"/>
+                                <w:lang w:val="en-US"/>
+                              </w:rPr>
+                              <w:t>#</w:t>
                             </w:r>
                           </w:p>
                         </w:txbxContent>
@@ -710,11 +992,7 @@
           </mc:Choice>
           <mc:Fallback>
             <w:pict>
-              <v:shape id="_x0000_s1026" o:spid="_x0000_s1026" o:spt="202" type="#_x0000_t202" style="position:absolute;left:0pt;margin-left:76.2pt;margin-top:126.6pt;height:17.4pt;width:369pt;mso-wrap-distance-bottom:0pt;mso-wrap-distance-left:9pt;mso-wrap-distance-right:9pt;mso-wrap-distance-top:0pt;z-index:251659264;mso-width-relative:page;mso-height-relative:page;" fillcolor="#FFFFFF" filled="t" stroked="f" coordsize="21600,21600" o:gfxdata="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">
-                <v:fill on="t" focussize="0,0"/>
-                <v:stroke on="f"/>
-                <v:imagedata o:title=""/>
-                <o:lock v:ext="edit" aspectratio="f"/>
+              <v:shape id="Text Box 9" o:spid="_x0000_s1033" type="#_x0000_t202" style="position:absolute;margin-left:76.2pt;margin-top:126.6pt;width:369pt;height:17.4pt;z-index:251652096;visibility:visible;mso-wrap-style:square;mso-wrap-distance-left:9pt;mso-wrap-distance-top:0;mso-wrap-distance-right:9pt;mso-wrap-distance-bottom:0;mso-position-horizontal:absolute;mso-position-horizontal-relative:text;mso-position-vertical:absolute;mso-position-vertical-relative:text;v-text-anchor:top" o:gfxdata="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" stroked="f">
                 <v:textbox>
                   <w:txbxContent>
                     <w:p>
@@ -729,7 +1007,23 @@
                           <w:rFonts w:ascii="Courier New" w:hAnsi="Courier New" w:cs="Courier New"/>
                           <w:lang w:val="en-US"/>
                         </w:rPr>
-                        <w:t>#InsuranceClass#</w:t>
+                        <w:t>#</w:t>
+                      </w:r>
+                      <w:proofErr w:type="spellStart"/>
+                      <w:r>
+                        <w:rPr>
+                          <w:rFonts w:ascii="Courier New" w:hAnsi="Courier New" w:cs="Courier New"/>
+                          <w:lang w:val="en-US"/>
+                        </w:rPr>
+                        <w:t>InsuranceClass</w:t>
+                      </w:r>
+                      <w:proofErr w:type="spellEnd"/>
+                      <w:r>
+                        <w:rPr>
+                          <w:rFonts w:ascii="Courier New" w:hAnsi="Courier New" w:cs="Courier New"/>
+                          <w:lang w:val="en-US"/>
+                        </w:rPr>
+                        <w:t>#</w:t>
                       </w:r>
                     </w:p>
                   </w:txbxContent>
@@ -743,6 +1037,7 @@
       <w:r>
         <w:rPr>
           <w:rFonts w:ascii="Courier New" w:hAnsi="Courier New" w:cs="Courier New"/>
+          <w:noProof/>
         </w:rPr>
         <mc:AlternateContent>
           <mc:Choice Requires="wps">
@@ -805,11 +1100,7 @@
           </mc:Choice>
           <mc:Fallback>
             <w:pict>
-              <v:shape id="_x0000_s1026" o:spid="_x0000_s1026" o:spt="202" type="#_x0000_t202" style="position:absolute;left:0pt;margin-left:-40.2pt;margin-top:208.8pt;height:18.65pt;width:367.75pt;mso-wrap-distance-bottom:0pt;mso-wrap-distance-left:9pt;mso-wrap-distance-right:9pt;mso-wrap-distance-top:0pt;z-index:251670528;mso-width-relative:page;mso-height-relative:page;" filled="f" stroked="f" coordsize="21600,21600" o:gfxdata="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">
-                <v:fill on="f" focussize="0,0"/>
-                <v:stroke on="f"/>
-                <v:imagedata o:title=""/>
-                <o:lock v:ext="edit" aspectratio="f"/>
+              <v:shape id="Text Box 1" o:spid="_x0000_s1034" type="#_x0000_t202" style="position:absolute;margin-left:-40.2pt;margin-top:208.8pt;width:367.75pt;height:18.65pt;z-index:251670528;visibility:visible;mso-wrap-style:square;mso-wrap-distance-left:9pt;mso-wrap-distance-top:0;mso-wrap-distance-right:9pt;mso-wrap-distance-bottom:0;mso-position-horizontal:absolute;mso-position-horizontal-relative:text;mso-position-vertical:absolute;mso-position-vertical-relative:text;v-text-anchor:top" o:gfxdata="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" filled="f" stroked="f">
                 <v:textbox>
                   <w:txbxContent>
                     <w:p>
@@ -838,11 +1129,12 @@
       <w:r>
         <w:rPr>
           <w:rFonts w:ascii="Courier New" w:hAnsi="Courier New" w:cs="Courier New"/>
+          <w:noProof/>
         </w:rPr>
         <mc:AlternateContent>
           <mc:Choice Requires="wps">
             <w:drawing>
-              <wp:anchor distT="0" distB="0" distL="114300" distR="114300" simplePos="0" relativeHeight="251668480" behindDoc="0" locked="0" layoutInCell="1" allowOverlap="1">
+              <wp:anchor distT="0" distB="0" distL="114300" distR="114300" simplePos="0" relativeHeight="251667456" behindDoc="0" locked="0" layoutInCell="1" allowOverlap="1">
                 <wp:simplePos x="0" y="0"/>
                 <wp:positionH relativeFrom="column">
                   <wp:posOffset>-464820</wp:posOffset>
@@ -903,11 +1195,7 @@
           </mc:Choice>
           <mc:Fallback>
             <w:pict>
-              <v:shape id="_x0000_s1026" o:spid="_x0000_s1026" o:spt="202" type="#_x0000_t202" style="position:absolute;left:0pt;margin-left:-36.6pt;margin-top:30pt;height:20.4pt;width:289.8pt;mso-wrap-distance-bottom:0pt;mso-wrap-distance-left:9pt;mso-wrap-distance-right:9pt;mso-wrap-distance-top:0pt;z-index:251668480;mso-width-relative:page;mso-height-relative:page;" filled="f" stroked="f" coordsize="21600,21600" o:gfxdata="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">
-                <v:fill on="f" focussize="0,0"/>
-                <v:stroke on="f"/>
-                <v:imagedata o:title=""/>
-                <o:lock v:ext="edit" aspectratio="f"/>
+              <v:shape id="Text Box 44" o:spid="_x0000_s1035" type="#_x0000_t202" style="position:absolute;margin-left:-36.6pt;margin-top:30pt;width:289.8pt;height:20.4pt;z-index:251667456;visibility:visible;mso-wrap-style:square;mso-wrap-distance-left:9pt;mso-wrap-distance-top:0;mso-wrap-distance-right:9pt;mso-wrap-distance-bottom:0;mso-position-horizontal:absolute;mso-position-horizontal-relative:text;mso-position-vertical:absolute;mso-position-vertical-relative:text;v-text-anchor:top" o:gfxdata="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" filled="f" stroked="f">
                 <v:textbox>
                   <w:txbxContent>
                     <w:p>
@@ -937,6 +1225,7 @@
       <w:r>
         <w:rPr>
           <w:rFonts w:ascii="Courier New" w:hAnsi="Courier New" w:cs="Courier New"/>
+          <w:noProof/>
         </w:rPr>
         <mc:AlternateContent>
           <mc:Choice Requires="wps">
@@ -977,24 +1266,37 @@
                             <w:pPr>
                               <w:rPr>
                                 <w:rFonts w:ascii="Courier New" w:hAnsi="Courier New" w:cs="Courier New"/>
-                                <w:vanish w:val="0"/>
                                 <w:lang w:val="en-US"/>
                               </w:rPr>
                             </w:pPr>
                             <w:r>
                               <w:rPr>
                                 <w:rFonts w:ascii="Courier New" w:hAnsi="Courier New" w:cs="Courier New"/>
-                                <w:vanish w:val="0"/>
-                                <w:lang w:val="en-US"/>
-                              </w:rPr>
-                              <w:t>#BankName#</w:t>
+                                <w:lang w:val="en-US"/>
+                              </w:rPr>
+                              <w:t>#</w:t>
+                            </w:r>
+                            <w:proofErr w:type="spellStart"/>
+                            <w:r>
+                              <w:rPr>
+                                <w:rFonts w:ascii="Courier New" w:hAnsi="Courier New" w:cs="Courier New"/>
+                                <w:lang w:val="en-US"/>
+                              </w:rPr>
+                              <w:t>BankName</w:t>
+                            </w:r>
+                            <w:proofErr w:type="spellEnd"/>
+                            <w:r>
+                              <w:rPr>
+                                <w:rFonts w:ascii="Courier New" w:hAnsi="Courier New" w:cs="Courier New"/>
+                                <w:lang w:val="en-US"/>
+                              </w:rPr>
+                              <w:t>#</w:t>
                             </w:r>
                           </w:p>
                           <w:p>
                             <w:pPr>
                               <w:rPr>
                                 <w:rFonts w:ascii="Courier New" w:hAnsi="Courier New" w:cs="Courier New"/>
-                                <w:vanish w:val="0"/>
                                 <w:lang w:val="en-US"/>
                               </w:rPr>
                             </w:pPr>
@@ -1012,35 +1314,44 @@
           </mc:Choice>
           <mc:Fallback>
             <w:pict>
-              <v:shape id="_x0000_s1026" o:spid="_x0000_s1026" o:spt="202" type="#_x0000_t202" style="position:absolute;left:0pt;margin-left:-39.6pt;margin-top:411pt;height:21pt;width:367.75pt;mso-wrap-distance-bottom:0pt;mso-wrap-distance-left:9pt;mso-wrap-distance-right:9pt;mso-wrap-distance-top:0pt;z-index:251669504;mso-width-relative:page;mso-height-relative:page;" filled="f" stroked="f" coordsize="21600,21600" o:gfxdata="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">
-                <v:fill on="f" focussize="0,0"/>
-                <v:stroke on="f"/>
-                <v:imagedata o:title=""/>
-                <o:lock v:ext="edit" aspectratio="f"/>
+              <v:shape id="Text Box 43" o:spid="_x0000_s1036" type="#_x0000_t202" style="position:absolute;margin-left:-39.6pt;margin-top:411pt;width:367.75pt;height:21pt;z-index:251669504;visibility:visible;mso-wrap-style:square;mso-wrap-distance-left:9pt;mso-wrap-distance-top:0;mso-wrap-distance-right:9pt;mso-wrap-distance-bottom:0;mso-position-horizontal:absolute;mso-position-horizontal-relative:text;mso-position-vertical:absolute;mso-position-vertical-relative:text;v-text-anchor:top" o:gfxdata="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" filled="f" stroked="f">
                 <v:textbox>
                   <w:txbxContent>
                     <w:p>
                       <w:pPr>
                         <w:rPr>
                           <w:rFonts w:ascii="Courier New" w:hAnsi="Courier New" w:cs="Courier New"/>
-                          <w:vanish w:val="0"/>
                           <w:lang w:val="en-US"/>
                         </w:rPr>
                       </w:pPr>
                       <w:r>
                         <w:rPr>
                           <w:rFonts w:ascii="Courier New" w:hAnsi="Courier New" w:cs="Courier New"/>
-                          <w:vanish w:val="0"/>
-                          <w:lang w:val="en-US"/>
-                        </w:rPr>
-                        <w:t>#BankName#</w:t>
+                          <w:lang w:val="en-US"/>
+                        </w:rPr>
+                        <w:t>#</w:t>
+                      </w:r>
+                      <w:proofErr w:type="spellStart"/>
+                      <w:r>
+                        <w:rPr>
+                          <w:rFonts w:ascii="Courier New" w:hAnsi="Courier New" w:cs="Courier New"/>
+                          <w:lang w:val="en-US"/>
+                        </w:rPr>
+                        <w:t>BankName</w:t>
+                      </w:r>
+                      <w:proofErr w:type="spellEnd"/>
+                      <w:r>
+                        <w:rPr>
+                          <w:rFonts w:ascii="Courier New" w:hAnsi="Courier New" w:cs="Courier New"/>
+                          <w:lang w:val="en-US"/>
+                        </w:rPr>
+                        <w:t>#</w:t>
                       </w:r>
                     </w:p>
                     <w:p>
                       <w:pPr>
                         <w:rPr>
                           <w:rFonts w:ascii="Courier New" w:hAnsi="Courier New" w:cs="Courier New"/>
-                          <w:vanish w:val="0"/>
                           <w:lang w:val="en-US"/>
                         </w:rPr>
                       </w:pPr>
@@ -1056,11 +1367,12 @@
       <w:r>
         <w:rPr>
           <w:rFonts w:ascii="Courier New" w:hAnsi="Courier New" w:cs="Courier New"/>
+          <w:noProof/>
         </w:rPr>
         <mc:AlternateContent>
           <mc:Choice Requires="wps">
             <w:drawing>
-              <wp:anchor distT="0" distB="0" distL="114300" distR="114300" simplePos="0" relativeHeight="251667456" behindDoc="0" locked="0" layoutInCell="1" allowOverlap="1">
+              <wp:anchor distT="0" distB="0" distL="114300" distR="114300" simplePos="0" relativeHeight="251665408" behindDoc="0" locked="0" layoutInCell="1" allowOverlap="1">
                 <wp:simplePos x="0" y="0"/>
                 <wp:positionH relativeFrom="column">
                   <wp:posOffset>-502920</wp:posOffset>
@@ -1096,17 +1408,31 @@
                             <w:pPr>
                               <w:rPr>
                                 <w:rFonts w:ascii="Courier New" w:hAnsi="Courier New" w:cs="Courier New"/>
-                                <w:vanish w:val="0"/>
                                 <w:lang w:val="en-US"/>
                               </w:rPr>
                             </w:pPr>
                             <w:r>
                               <w:rPr>
                                 <w:rFonts w:ascii="Courier New" w:hAnsi="Courier New" w:cs="Courier New"/>
-                                <w:vanish w:val="0"/>
-                                <w:lang w:val="en-US"/>
-                              </w:rPr>
-                              <w:t>A/C No: #BankAccountNo#</w:t>
+                                <w:lang w:val="en-US"/>
+                              </w:rPr>
+                              <w:t>A/C No: #</w:t>
+                            </w:r>
+                            <w:proofErr w:type="spellStart"/>
+                            <w:r>
+                              <w:rPr>
+                                <w:rFonts w:ascii="Courier New" w:hAnsi="Courier New" w:cs="Courier New"/>
+                                <w:lang w:val="en-US"/>
+                              </w:rPr>
+                              <w:t>BankAccountNo</w:t>
+                            </w:r>
+                            <w:proofErr w:type="spellEnd"/>
+                            <w:r>
+                              <w:rPr>
+                                <w:rFonts w:ascii="Courier New" w:hAnsi="Courier New" w:cs="Courier New"/>
+                                <w:lang w:val="en-US"/>
+                              </w:rPr>
+                              <w:t>#</w:t>
                             </w:r>
                           </w:p>
                         </w:txbxContent>
@@ -1120,28 +1446,38 @@
           </mc:Choice>
           <mc:Fallback>
             <w:pict>
-              <v:shape id="_x0000_s1026" o:spid="_x0000_s1026" o:spt="202" type="#_x0000_t202" style="position:absolute;left:0pt;margin-left:-39.6pt;margin-top:395.4pt;height:18.65pt;width:367.75pt;mso-wrap-distance-bottom:0pt;mso-wrap-distance-left:9pt;mso-wrap-distance-right:9pt;mso-wrap-distance-top:0pt;z-index:251667456;mso-width-relative:page;mso-height-relative:page;" filled="f" stroked="f" coordsize="21600,21600" o:gfxdata="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">
-                <v:fill on="f" focussize="0,0"/>
-                <v:stroke on="f"/>
-                <v:imagedata o:title=""/>
-                <o:lock v:ext="edit" aspectratio="f"/>
+              <v:shape id="Text Box 42" o:spid="_x0000_s1037" type="#_x0000_t202" style="position:absolute;margin-left:-39.6pt;margin-top:395.4pt;width:367.75pt;height:18.65pt;z-index:251665408;visibility:visible;mso-wrap-style:square;mso-wrap-distance-left:9pt;mso-wrap-distance-top:0;mso-wrap-distance-right:9pt;mso-wrap-distance-bottom:0;mso-position-horizontal:absolute;mso-position-horizontal-relative:text;mso-position-vertical:absolute;mso-position-vertical-relative:text;v-text-anchor:top" o:gfxdata="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" filled="f" stroked="f">
                 <v:textbox>
                   <w:txbxContent>
                     <w:p>
                       <w:pPr>
                         <w:rPr>
                           <w:rFonts w:ascii="Courier New" w:hAnsi="Courier New" w:cs="Courier New"/>
-                          <w:vanish w:val="0"/>
                           <w:lang w:val="en-US"/>
                         </w:rPr>
                       </w:pPr>
                       <w:r>
                         <w:rPr>
                           <w:rFonts w:ascii="Courier New" w:hAnsi="Courier New" w:cs="Courier New"/>
-                          <w:vanish w:val="0"/>
-                          <w:lang w:val="en-US"/>
-                        </w:rPr>
-                        <w:t>A/C No: #BankAccountNo#</w:t>
+                          <w:lang w:val="en-US"/>
+                        </w:rPr>
+                        <w:t>A/C No: #</w:t>
+                      </w:r>
+                      <w:proofErr w:type="spellStart"/>
+                      <w:r>
+                        <w:rPr>
+                          <w:rFonts w:ascii="Courier New" w:hAnsi="Courier New" w:cs="Courier New"/>
+                          <w:lang w:val="en-US"/>
+                        </w:rPr>
+                        <w:t>BankAccountNo</w:t>
+                      </w:r>
+                      <w:proofErr w:type="spellEnd"/>
+                      <w:r>
+                        <w:rPr>
+                          <w:rFonts w:ascii="Courier New" w:hAnsi="Courier New" w:cs="Courier New"/>
+                          <w:lang w:val="en-US"/>
+                        </w:rPr>
+                        <w:t>#</w:t>
                       </w:r>
                     </w:p>
                   </w:txbxContent>
@@ -1152,16 +1488,17 @@
           </mc:Fallback>
         </mc:AlternateContent>
       </w:r>
-      <w:bookmarkStart w:id="0" w:name="page1"/>
-      <w:bookmarkEnd w:id="0"/>
+      <w:bookmarkStart w:id="2" w:name="page1"/>
+      <w:bookmarkEnd w:id="2"/>
       <w:r>
         <w:rPr>
           <w:rFonts w:ascii="Courier New" w:hAnsi="Courier New" w:cs="Courier New"/>
+          <w:noProof/>
         </w:rPr>
         <mc:AlternateContent>
           <mc:Choice Requires="wps">
             <w:drawing>
-              <wp:anchor distT="0" distB="0" distL="114300" distR="114300" simplePos="0" relativeHeight="251664384" behindDoc="0" locked="0" layoutInCell="1" allowOverlap="1">
+              <wp:anchor distT="0" distB="0" distL="114300" distR="114300" simplePos="0" relativeHeight="251662336" behindDoc="0" locked="0" layoutInCell="1" allowOverlap="1">
                 <wp:simplePos x="0" y="0"/>
                 <wp:positionH relativeFrom="column">
                   <wp:posOffset>632460</wp:posOffset>
@@ -1221,11 +1558,7 @@
           </mc:Choice>
           <mc:Fallback>
             <w:pict>
-              <v:shape id="_x0000_s1026" o:spid="_x0000_s1026" o:spt="202" type="#_x0000_t202" style="position:absolute;left:0pt;margin-left:49.8pt;margin-top:465.6pt;height:19.8pt;width:128.4pt;mso-wrap-distance-bottom:0pt;mso-wrap-distance-left:9pt;mso-wrap-distance-right:9pt;mso-wrap-distance-top:0pt;z-index:251664384;mso-width-relative:page;mso-height-relative:page;" filled="f" stroked="f" coordsize="21600,21600" o:gfxdata="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">
-                <v:fill on="f" focussize="0,0"/>
-                <v:stroke on="f"/>
-                <v:imagedata o:title=""/>
-                <o:lock v:ext="edit" aspectratio="f"/>
+              <v:shape id="Text Box 39" o:spid="_x0000_s1038" type="#_x0000_t202" style="position:absolute;margin-left:49.8pt;margin-top:465.6pt;width:128.4pt;height:19.8pt;z-index:251662336;visibility:visible;mso-wrap-style:square;mso-wrap-distance-left:9pt;mso-wrap-distance-top:0;mso-wrap-distance-right:9pt;mso-wrap-distance-bottom:0;mso-position-horizontal:absolute;mso-position-horizontal-relative:text;mso-position-vertical:absolute;mso-position-vertical-relative:text;v-text-anchor:top" o:gfxdata="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" filled="f" stroked="f">
                 <v:textbox>
                   <w:txbxContent>
                     <w:p>
@@ -1254,106 +1587,10 @@
       <w:r>
         <w:rPr>
           <w:rFonts w:ascii="Courier New" w:hAnsi="Courier New" w:cs="Courier New"/>
-        </w:rPr>
-        <mc:AlternateContent>
-          <mc:Choice Requires="wps">
-            <w:drawing>
-              <wp:anchor distT="0" distB="0" distL="114300" distR="114300" simplePos="0" relativeHeight="251662336" behindDoc="0" locked="0" layoutInCell="1" allowOverlap="1">
-                <wp:simplePos x="0" y="0"/>
-                <wp:positionH relativeFrom="column">
-                  <wp:posOffset>624840</wp:posOffset>
-                </wp:positionH>
-                <wp:positionV relativeFrom="paragraph">
-                  <wp:posOffset>5539740</wp:posOffset>
-                </wp:positionV>
-                <wp:extent cx="4670425" cy="281940"/>
-                <wp:effectExtent l="0" t="0" r="0" b="3810"/>
-                <wp:wrapSquare wrapText="bothSides"/>
-                <wp:docPr id="38" name="Text Box 38"/>
-                <wp:cNvGraphicFramePr/>
-                <a:graphic xmlns:a="http://schemas.openxmlformats.org/drawingml/2006/main">
-                  <a:graphicData uri="http://schemas.microsoft.com/office/word/2010/wordprocessingShape">
-                    <wps:wsp>
-                      <wps:cNvSpPr txBox="1"/>
-                      <wps:spPr>
-                        <a:xfrm>
-                          <a:off x="0" y="0"/>
-                          <a:ext cx="4670425" cy="281940"/>
-                        </a:xfrm>
-                        <a:prstGeom prst="rect">
-                          <a:avLst/>
-                        </a:prstGeom>
-                        <a:noFill/>
-                        <a:ln w="9525">
-                          <a:noFill/>
-                        </a:ln>
-                      </wps:spPr>
-                      <wps:txbx>
-                        <w:txbxContent>
-                          <w:p>
-                            <w:pPr>
-                              <w:rPr>
-                                <w:rFonts w:ascii="Courier New" w:hAnsi="Courier New" w:cs="Courier New"/>
-                                <w:lang w:val="en-US"/>
-                              </w:rPr>
-                            </w:pPr>
-                            <w:r>
-                              <w:rPr>
-                                <w:rFonts w:ascii="Courier New" w:hAnsi="Courier New" w:cs="Courier New"/>
-                                <w:lang w:val="en-US"/>
-                              </w:rPr>
-                              <w:t>#RinggitMalaysia#</w:t>
-                            </w:r>
-                          </w:p>
-                        </w:txbxContent>
-                      </wps:txbx>
-                      <wps:bodyPr vert="horz" wrap="square" anchor="t" upright="1">
-                        <a:noAutofit/>
-                      </wps:bodyPr>
-                    </wps:wsp>
-                  </a:graphicData>
-                </a:graphic>
-              </wp:anchor>
-            </w:drawing>
-          </mc:Choice>
-          <mc:Fallback>
-            <w:pict>
-              <v:shape id="_x0000_s1026" o:spid="_x0000_s1026" o:spt="202" type="#_x0000_t202" style="position:absolute;left:0pt;margin-left:49.2pt;margin-top:436.2pt;height:22.2pt;width:367.75pt;mso-wrap-distance-bottom:0pt;mso-wrap-distance-left:9pt;mso-wrap-distance-right:9pt;mso-wrap-distance-top:0pt;z-index:251662336;mso-width-relative:page;mso-height-relative:page;" filled="f" stroked="f" coordsize="21600,21600" o:gfxdata="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">
-                <v:fill on="f" focussize="0,0"/>
-                <v:stroke on="f"/>
-                <v:imagedata o:title=""/>
-                <o:lock v:ext="edit" aspectratio="f"/>
-                <v:textbox>
-                  <w:txbxContent>
-                    <w:p>
-                      <w:pPr>
-                        <w:rPr>
-                          <w:rFonts w:ascii="Courier New" w:hAnsi="Courier New" w:cs="Courier New"/>
-                          <w:lang w:val="en-US"/>
-                        </w:rPr>
-                      </w:pPr>
-                      <w:r>
-                        <w:rPr>
-                          <w:rFonts w:ascii="Courier New" w:hAnsi="Courier New" w:cs="Courier New"/>
-                          <w:lang w:val="en-US"/>
-                        </w:rPr>
-                        <w:t>#RinggitMalaysia#</w:t>
-                      </w:r>
-                    </w:p>
-                  </w:txbxContent>
-                </v:textbox>
-                <w10:wrap type="square"/>
-              </v:shape>
-            </w:pict>
-          </mc:Fallback>
-        </mc:AlternateContent>
-      </w:r>
-      <w:r>
-        <w:rPr>
-          <w:rFonts w:ascii="Courier New" w:hAnsi="Courier New" w:cs="Courier New"/>
+          <w:noProof/>
         </w:rPr>
         <w:drawing>
-          <wp:anchor distT="0" distB="0" distL="114300" distR="114300" simplePos="0" relativeHeight="251665408" behindDoc="1" locked="0" layoutInCell="1" allowOverlap="1">
+          <wp:anchor distT="0" distB="0" distL="114300" distR="114300" simplePos="0" relativeHeight="251668480" behindDoc="1" locked="0" layoutInCell="1" allowOverlap="1">
             <wp:simplePos x="0" y="0"/>
             <wp:positionH relativeFrom="page">
               <wp:posOffset>411480</wp:posOffset>
@@ -1378,7 +1615,7 @@
                     </pic:cNvPicPr>
                   </pic:nvPicPr>
                   <pic:blipFill>
-                    <a:blip r:embed="rId4">
+                    <a:blip r:embed="rId5">
                       <a:clrChange>
                         <a:clrFrom>
                           <a:srgbClr val="FFFFFF"/>
@@ -1419,11 +1656,12 @@
       <w:r>
         <w:rPr>
           <w:rFonts w:ascii="Courier New" w:hAnsi="Courier New" w:cs="Courier New"/>
+          <w:noProof/>
         </w:rPr>
         <mc:AlternateContent>
           <mc:Choice Requires="wps">
             <w:drawing>
-              <wp:anchor distT="0" distB="0" distL="114300" distR="114300" simplePos="0" relativeHeight="251658240" behindDoc="0" locked="0" layoutInCell="1" allowOverlap="1">
+              <wp:anchor distT="0" distB="0" distL="114300" distR="114300" simplePos="0" relativeHeight="251661312" behindDoc="0" locked="0" layoutInCell="1" allowOverlap="1">
                 <wp:simplePos x="0" y="0"/>
                 <wp:positionH relativeFrom="column">
                   <wp:posOffset>4221480</wp:posOffset>
@@ -1484,11 +1722,7 @@
           </mc:Choice>
           <mc:Fallback>
             <w:pict>
-              <v:shape id="_x0000_s1026" o:spid="_x0000_s1026" o:spt="202" type="#_x0000_t202" style="position:absolute;left:0pt;margin-left:332.4pt;margin-top:413.4pt;height:19.8pt;width:128.4pt;mso-wrap-distance-bottom:0pt;mso-wrap-distance-left:9pt;mso-wrap-distance-right:9pt;mso-wrap-distance-top:0pt;z-index:251658240;mso-width-relative:page;mso-height-relative:page;" filled="f" stroked="f" coordsize="21600,21600" o:gfxdata="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">
-                <v:fill on="f" focussize="0,0"/>
-                <v:stroke on="f"/>
-                <v:imagedata o:title=""/>
-                <o:lock v:ext="edit" aspectratio="f"/>
+              <v:shape id="Text Box 37" o:spid="_x0000_s1039" type="#_x0000_t202" style="position:absolute;margin-left:332.4pt;margin-top:413.4pt;width:128.4pt;height:19.8pt;z-index:251661312;visibility:visible;mso-wrap-style:square;mso-wrap-distance-left:9pt;mso-wrap-distance-top:0;mso-wrap-distance-right:9pt;mso-wrap-distance-bottom:0;mso-position-horizontal:absolute;mso-position-horizontal-relative:text;mso-position-vertical:absolute;mso-position-vertical-relative:text;v-text-anchor:top" o:gfxdata="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" filled="f" stroked="f">
                 <v:textbox>
                   <w:txbxContent>
                     <w:p>
@@ -1518,11 +1752,12 @@
       <w:r>
         <w:rPr>
           <w:rFonts w:ascii="Courier New" w:hAnsi="Courier New" w:cs="Courier New"/>
+          <w:noProof/>
         </w:rPr>
         <mc:AlternateContent>
           <mc:Choice Requires="wps">
             <w:drawing>
-              <wp:anchor distT="0" distB="0" distL="114300" distR="114300" simplePos="0" relativeHeight="251656192" behindDoc="0" locked="0" layoutInCell="1" allowOverlap="1">
+              <wp:anchor distT="0" distB="0" distL="114300" distR="114300" simplePos="0" relativeHeight="251658240" behindDoc="0" locked="0" layoutInCell="1" allowOverlap="1">
                 <wp:simplePos x="0" y="0"/>
                 <wp:positionH relativeFrom="column">
                   <wp:posOffset>4221480</wp:posOffset>
@@ -1583,11 +1818,7 @@
           </mc:Choice>
           <mc:Fallback>
             <w:pict>
-              <v:shape id="_x0000_s1026" o:spid="_x0000_s1026" o:spt="202" type="#_x0000_t202" style="position:absolute;left:0pt;margin-left:332.4pt;margin-top:345.6pt;height:19.8pt;width:128.4pt;mso-wrap-distance-bottom:0pt;mso-wrap-distance-left:9pt;mso-wrap-distance-right:9pt;mso-wrap-distance-top:0pt;z-index:251656192;mso-width-relative:page;mso-height-relative:page;" filled="f" stroked="f" coordsize="21600,21600" o:gfxdata="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">
-                <v:fill on="f" focussize="0,0"/>
-                <v:stroke on="f"/>
-                <v:imagedata o:title=""/>
-                <o:lock v:ext="edit" aspectratio="f"/>
+              <v:shape id="Text Box 33" o:spid="_x0000_s1040" type="#_x0000_t202" style="position:absolute;margin-left:332.4pt;margin-top:345.6pt;width:128.4pt;height:19.8pt;z-index:251658240;visibility:visible;mso-wrap-style:square;mso-wrap-distance-left:9pt;mso-wrap-distance-top:0;mso-wrap-distance-right:9pt;mso-wrap-distance-bottom:0;mso-position-horizontal:absolute;mso-position-horizontal-relative:text;mso-position-vertical:absolute;mso-position-vertical-relative:text;v-text-anchor:top" o:gfxdata="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" filled="f" stroked="f">
                 <v:textbox>
                   <w:txbxContent>
                     <w:p>
@@ -1617,11 +1848,12 @@
       <w:r>
         <w:rPr>
           <w:rFonts w:ascii="Courier New" w:hAnsi="Courier New" w:cs="Courier New"/>
+          <w:noProof/>
         </w:rPr>
         <mc:AlternateContent>
           <mc:Choice Requires="wps">
             <w:drawing>
-              <wp:anchor distT="0" distB="0" distL="114300" distR="114300" simplePos="0" relativeHeight="251653120" behindDoc="0" locked="0" layoutInCell="1" allowOverlap="1">
+              <wp:anchor distT="0" distB="0" distL="114300" distR="114300" simplePos="0" relativeHeight="251654144" behindDoc="0" locked="0" layoutInCell="1" allowOverlap="1">
                 <wp:simplePos x="0" y="0"/>
                 <wp:positionH relativeFrom="column">
                   <wp:posOffset>4221480</wp:posOffset>
@@ -1682,11 +1914,7 @@
           </mc:Choice>
           <mc:Fallback>
             <w:pict>
-              <v:shape id="_x0000_s1026" o:spid="_x0000_s1026" o:spt="202" type="#_x0000_t202" style="position:absolute;left:0pt;margin-left:332.4pt;margin-top:311.4pt;height:19.8pt;width:128.4pt;mso-wrap-distance-bottom:0pt;mso-wrap-distance-left:9pt;mso-wrap-distance-right:9pt;mso-wrap-distance-top:0pt;z-index:251653120;mso-width-relative:page;mso-height-relative:page;" filled="f" stroked="f" coordsize="21600,21600" o:gfxdata="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">
-                <v:fill on="f" focussize="0,0"/>
-                <v:stroke on="f"/>
-                <v:imagedata o:title=""/>
-                <o:lock v:ext="edit" aspectratio="f"/>
+              <v:shape id="Text Box 31" o:spid="_x0000_s1041" type="#_x0000_t202" style="position:absolute;margin-left:332.4pt;margin-top:311.4pt;width:128.4pt;height:19.8pt;z-index:251654144;visibility:visible;mso-wrap-style:square;mso-wrap-distance-left:9pt;mso-wrap-distance-top:0;mso-wrap-distance-right:9pt;mso-wrap-distance-bottom:0;mso-position-horizontal:absolute;mso-position-horizontal-relative:text;mso-position-vertical:absolute;mso-position-vertical-relative:text;v-text-anchor:top" o:gfxdata="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" filled="f" stroked="f">
                 <v:textbox>
                   <w:txbxContent>
                     <w:p>
@@ -1716,11 +1944,12 @@
       <w:r>
         <w:rPr>
           <w:rFonts w:ascii="Courier New" w:hAnsi="Courier New" w:cs="Courier New"/>
+          <w:noProof/>
         </w:rPr>
         <mc:AlternateContent>
           <mc:Choice Requires="wps">
             <w:drawing>
-              <wp:anchor distT="0" distB="0" distL="114300" distR="114300" simplePos="0" relativeHeight="251652096" behindDoc="0" locked="0" layoutInCell="1" allowOverlap="1">
+              <wp:anchor distT="0" distB="0" distL="114300" distR="114300" simplePos="0" relativeHeight="251653120" behindDoc="0" locked="0" layoutInCell="1" allowOverlap="1">
                 <wp:simplePos x="0" y="0"/>
                 <wp:positionH relativeFrom="column">
                   <wp:posOffset>4221480</wp:posOffset>
@@ -1781,11 +2010,7 @@
           </mc:Choice>
           <mc:Fallback>
             <w:pict>
-              <v:shape id="_x0000_s1026" o:spid="_x0000_s1026" o:spt="202" type="#_x0000_t202" style="position:absolute;left:0pt;margin-left:332.4pt;margin-top:277.8pt;height:19.8pt;width:128.4pt;mso-wrap-distance-bottom:0pt;mso-wrap-distance-left:9pt;mso-wrap-distance-right:9pt;mso-wrap-distance-top:0pt;z-index:251652096;mso-width-relative:page;mso-height-relative:page;" filled="f" stroked="f" coordsize="21600,21600" o:gfxdata="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">
-                <v:fill on="f" focussize="0,0"/>
-                <v:stroke on="f"/>
-                <v:imagedata o:title=""/>
-                <o:lock v:ext="edit" aspectratio="f"/>
+              <v:shape id="Text Box 29" o:spid="_x0000_s1042" type="#_x0000_t202" style="position:absolute;margin-left:332.4pt;margin-top:277.8pt;width:128.4pt;height:19.8pt;z-index:251653120;visibility:visible;mso-wrap-style:square;mso-wrap-distance-left:9pt;mso-wrap-distance-top:0;mso-wrap-distance-right:9pt;mso-wrap-distance-bottom:0;mso-position-horizontal:absolute;mso-position-horizontal-relative:text;mso-position-vertical:absolute;mso-position-vertical-relative:text;v-text-anchor:top" o:gfxdata="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" filled="f" stroked="f">
                 <v:textbox>
                   <w:txbxContent>
                     <w:p>
@@ -1815,6 +2040,7 @@
       <w:r>
         <w:rPr>
           <w:rFonts w:ascii="Courier New" w:hAnsi="Courier New" w:cs="Courier New"/>
+          <w:noProof/>
         </w:rPr>
         <mc:AlternateContent>
           <mc:Choice Requires="wps">
@@ -1880,11 +2106,7 @@
           </mc:Choice>
           <mc:Fallback>
             <w:pict>
-              <v:shape id="_x0000_s1026" o:spid="_x0000_s1026" o:spt="202" type="#_x0000_t202" style="position:absolute;left:0pt;margin-left:332.4pt;margin-top:244.2pt;height:19.8pt;width:128.4pt;mso-wrap-distance-bottom:0pt;mso-wrap-distance-left:9pt;mso-wrap-distance-right:9pt;mso-wrap-distance-top:0pt;z-index:251651072;mso-width-relative:page;mso-height-relative:page;" filled="f" stroked="f" coordsize="21600,21600" o:gfxdata="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">
-                <v:fill on="f" focussize="0,0"/>
-                <v:stroke on="f"/>
-                <v:imagedata o:title=""/>
-                <o:lock v:ext="edit" aspectratio="f"/>
+              <v:shape id="Text Box 27" o:spid="_x0000_s1043" type="#_x0000_t202" style="position:absolute;margin-left:332.4pt;margin-top:244.2pt;width:128.4pt;height:19.8pt;z-index:251651072;visibility:visible;mso-wrap-style:square;mso-wrap-distance-left:9pt;mso-wrap-distance-top:0;mso-wrap-distance-right:9pt;mso-wrap-distance-bottom:0;mso-position-horizontal:absolute;mso-position-horizontal-relative:text;mso-position-vertical:absolute;mso-position-vertical-relative:text;v-text-anchor:top" o:gfxdata="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" filled="f" stroked="f">
                 <v:textbox>
                   <w:txbxContent>
                     <w:p>
@@ -1914,11 +2136,12 @@
       <w:r>
         <w:rPr>
           <w:rFonts w:ascii="Courier New" w:hAnsi="Courier New" w:cs="Courier New"/>
+          <w:noProof/>
         </w:rPr>
         <mc:AlternateContent>
           <mc:Choice Requires="wps">
             <w:drawing>
-              <wp:anchor distT="0" distB="0" distL="114300" distR="114300" simplePos="0" relativeHeight="251649024" behindDoc="0" locked="0" layoutInCell="1" allowOverlap="1">
+              <wp:anchor distT="0" distB="0" distL="114300" distR="114300" simplePos="0" relativeHeight="251650048" behindDoc="0" locked="0" layoutInCell="1" allowOverlap="1">
                 <wp:simplePos x="0" y="0"/>
                 <wp:positionH relativeFrom="column">
                   <wp:posOffset>4213860</wp:posOffset>
@@ -1979,11 +2202,7 @@
           </mc:Choice>
           <mc:Fallback>
             <w:pict>
-              <v:shape id="_x0000_s1026" o:spid="_x0000_s1026" o:spt="202" type="#_x0000_t202" style="position:absolute;left:0pt;margin-left:331.8pt;margin-top:209.4pt;height:19.8pt;width:128.4pt;mso-wrap-distance-bottom:0pt;mso-wrap-distance-left:9pt;mso-wrap-distance-right:9pt;mso-wrap-distance-top:0pt;z-index:251649024;mso-width-relative:page;mso-height-relative:page;" filled="f" stroked="f" coordsize="21600,21600" o:gfxdata="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">
-                <v:fill on="f" focussize="0,0"/>
-                <v:stroke on="f"/>
-                <v:imagedata o:title=""/>
-                <o:lock v:ext="edit" aspectratio="f"/>
+              <v:shape id="Text Box 24" o:spid="_x0000_s1044" type="#_x0000_t202" style="position:absolute;margin-left:331.8pt;margin-top:209.4pt;width:128.4pt;height:19.8pt;z-index:251650048;visibility:visible;mso-wrap-style:square;mso-wrap-distance-left:9pt;mso-wrap-distance-top:0;mso-wrap-distance-right:9pt;mso-wrap-distance-bottom:0;mso-position-horizontal:absolute;mso-position-horizontal-relative:text;mso-position-vertical:absolute;mso-position-vertical-relative:text;v-text-anchor:top" o:gfxdata="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" filled="f" stroked="f">
                 <v:textbox>
                   <w:txbxContent>
                     <w:p>
@@ -2013,11 +2232,12 @@
       <w:r>
         <w:rPr>
           <w:rFonts w:ascii="Courier New" w:hAnsi="Courier New" w:cs="Courier New"/>
+          <w:noProof/>
         </w:rPr>
         <mc:AlternateContent>
           <mc:Choice Requires="wps">
             <w:drawing>
-              <wp:anchor distT="0" distB="0" distL="114300" distR="114300" simplePos="0" relativeHeight="251644928" behindDoc="0" locked="0" layoutInCell="1" allowOverlap="1">
+              <wp:anchor distT="0" distB="0" distL="114300" distR="114300" simplePos="0" relativeHeight="251643904" behindDoc="0" locked="0" layoutInCell="1" allowOverlap="1">
                 <wp:simplePos x="0" y="0"/>
                 <wp:positionH relativeFrom="column">
                   <wp:posOffset>-508635</wp:posOffset>
@@ -2083,11 +2303,7 @@
           </mc:Choice>
           <mc:Fallback>
             <w:pict>
-              <v:shape id="_x0000_s1026" o:spid="_x0000_s1026" o:spt="202" type="#_x0000_t202" style="position:absolute;left:0pt;margin-left:-40.05pt;margin-top:242.3pt;height:18.65pt;width:367.75pt;mso-wrap-distance-bottom:0pt;mso-wrap-distance-left:9pt;mso-wrap-distance-right:9pt;mso-wrap-distance-top:0pt;z-index:251644928;mso-width-relative:page;mso-height-relative:page;" filled="f" stroked="f" coordsize="21600,21600" o:gfxdata="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">
-                <v:fill on="f" focussize="0,0"/>
-                <v:stroke on="f"/>
-                <v:imagedata o:title=""/>
-                <o:lock v:ext="edit" aspectratio="f"/>
+              <v:shape id="Text Box 14" o:spid="_x0000_s1045" type="#_x0000_t202" style="position:absolute;margin-left:-40.05pt;margin-top:242.3pt;width:367.75pt;height:18.65pt;z-index:251643904;visibility:visible;mso-wrap-style:square;mso-wrap-distance-left:9pt;mso-wrap-distance-top:0;mso-wrap-distance-right:9pt;mso-wrap-distance-bottom:0;mso-position-horizontal:absolute;mso-position-horizontal-relative:text;mso-position-vertical:absolute;mso-position-vertical-relative:text;v-text-anchor:top" o:gfxdata="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" filled="f" stroked="f">
                 <v:textbox>
                   <w:txbxContent>
                     <w:p>
@@ -2124,11 +2340,12 @@
       <w:r>
         <w:rPr>
           <w:rFonts w:ascii="Courier New" w:hAnsi="Courier New" w:cs="Courier New"/>
+          <w:noProof/>
         </w:rPr>
         <mc:AlternateContent>
           <mc:Choice Requires="wps">
             <w:drawing>
-              <wp:anchor distT="0" distB="0" distL="114300" distR="114300" simplePos="0" relativeHeight="251645952" behindDoc="0" locked="0" layoutInCell="1" allowOverlap="1">
+              <wp:anchor distT="0" distB="0" distL="114300" distR="114300" simplePos="0" relativeHeight="251644928" behindDoc="0" locked="0" layoutInCell="1" allowOverlap="1">
                 <wp:simplePos x="0" y="0"/>
                 <wp:positionH relativeFrom="column">
                   <wp:posOffset>-499110</wp:posOffset>
@@ -2186,11 +2403,7 @@
           </mc:Choice>
           <mc:Fallback>
             <w:pict>
-              <v:shape id="_x0000_s1026" o:spid="_x0000_s1026" o:spt="202" type="#_x0000_t202" style="position:absolute;left:0pt;margin-left:-39.3pt;margin-top:276.05pt;height:18.65pt;width:367.75pt;mso-wrap-distance-bottom:0pt;mso-wrap-distance-left:9pt;mso-wrap-distance-right:9pt;mso-wrap-distance-top:0pt;z-index:251645952;mso-width-relative:page;mso-height-relative:page;" filled="f" stroked="f" coordsize="21600,21600" o:gfxdata="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">
-                <v:fill on="f" focussize="0,0"/>
-                <v:stroke on="f"/>
-                <v:imagedata o:title=""/>
-                <o:lock v:ext="edit" aspectratio="f"/>
+              <v:shape id="Text Box 16" o:spid="_x0000_s1046" type="#_x0000_t202" style="position:absolute;margin-left:-39.3pt;margin-top:276.05pt;width:367.75pt;height:18.65pt;z-index:251644928;visibility:visible;mso-wrap-style:square;mso-wrap-distance-left:9pt;mso-wrap-distance-top:0;mso-wrap-distance-right:9pt;mso-wrap-distance-bottom:0;mso-position-horizontal:absolute;mso-position-horizontal-relative:text;mso-position-vertical:absolute;mso-position-vertical-relative:text;v-text-anchor:top" o:gfxdata="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" filled="f" stroked="f">
                 <v:textbox>
                   <w:txbxContent>
                     <w:p>
@@ -2219,6 +2432,7 @@
       <w:r>
         <w:rPr>
           <w:rFonts w:ascii="Courier New" w:hAnsi="Courier New" w:cs="Courier New"/>
+          <w:noProof/>
         </w:rPr>
         <mc:AlternateContent>
           <mc:Choice Requires="wps">
@@ -2281,11 +2495,7 @@
           </mc:Choice>
           <mc:Fallback>
             <w:pict>
-              <v:shape id="_x0000_s1026" o:spid="_x0000_s1026" o:spt="202" type="#_x0000_t202" style="position:absolute;left:0pt;margin-left:-39.3pt;margin-top:310.55pt;height:18.65pt;width:367.75pt;mso-wrap-distance-bottom:0pt;mso-wrap-distance-left:9pt;mso-wrap-distance-right:9pt;mso-wrap-distance-top:0pt;z-index:251646976;mso-width-relative:page;mso-height-relative:page;" filled="f" stroked="f" coordsize="21600,21600" o:gfxdata="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">
-                <v:fill on="f" focussize="0,0"/>
-                <v:stroke on="f"/>
-                <v:imagedata o:title=""/>
-                <o:lock v:ext="edit" aspectratio="f"/>
+              <v:shape id="Text Box 18" o:spid="_x0000_s1047" type="#_x0000_t202" style="position:absolute;margin-left:-39.3pt;margin-top:310.55pt;width:367.75pt;height:18.65pt;z-index:251646976;visibility:visible;mso-wrap-style:square;mso-wrap-distance-left:9pt;mso-wrap-distance-top:0;mso-wrap-distance-right:9pt;mso-wrap-distance-bottom:0;mso-position-horizontal:absolute;mso-position-horizontal-relative:text;mso-position-vertical:absolute;mso-position-vertical-relative:text;v-text-anchor:top" o:gfxdata="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" filled="f" stroked="f">
                 <v:textbox>
                   <w:txbxContent>
                     <w:p>
@@ -2314,6 +2524,7 @@
       <w:r>
         <w:rPr>
           <w:rFonts w:ascii="Courier New" w:hAnsi="Courier New" w:cs="Courier New"/>
+          <w:noProof/>
         </w:rPr>
         <mc:AlternateContent>
           <mc:Choice Requires="wps">
@@ -2376,11 +2587,7 @@
           </mc:Choice>
           <mc:Fallback>
             <w:pict>
-              <v:shape id="_x0000_s1026" o:spid="_x0000_s1026" o:spt="202" type="#_x0000_t202" style="position:absolute;left:0pt;margin-left:-39.3pt;margin-top:345.05pt;height:18.65pt;width:367.75pt;mso-wrap-distance-bottom:0pt;mso-wrap-distance-left:9pt;mso-wrap-distance-right:9pt;mso-wrap-distance-top:0pt;z-index:251648000;mso-width-relative:page;mso-height-relative:page;" filled="f" stroked="f" coordsize="21600,21600" o:gfxdata="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">
-                <v:fill on="f" focussize="0,0"/>
-                <v:stroke on="f"/>
-                <v:imagedata o:title=""/>
-                <o:lock v:ext="edit" aspectratio="f"/>
+              <v:shape id="Text Box 20" o:spid="_x0000_s1048" type="#_x0000_t202" style="position:absolute;margin-left:-39.3pt;margin-top:345.05pt;width:367.75pt;height:18.65pt;z-index:251648000;visibility:visible;mso-wrap-style:square;mso-wrap-distance-left:9pt;mso-wrap-distance-top:0;mso-wrap-distance-right:9pt;mso-wrap-distance-bottom:0;mso-position-horizontal:absolute;mso-position-horizontal-relative:text;mso-position-vertical:absolute;mso-position-vertical-relative:text;v-text-anchor:top" o:gfxdata="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" filled="f" stroked="f">
                 <v:textbox>
                   <w:txbxContent>
                     <w:p>
@@ -2409,11 +2616,12 @@
       <w:r>
         <w:rPr>
           <w:rFonts w:ascii="Courier New" w:hAnsi="Courier New" w:cs="Courier New"/>
+          <w:noProof/>
         </w:rPr>
         <mc:AlternateContent>
           <mc:Choice Requires="wps">
             <w:drawing>
-              <wp:anchor distT="0" distB="0" distL="114300" distR="114300" simplePos="0" relativeHeight="251661312" behindDoc="0" locked="0" layoutInCell="1" allowOverlap="1">
+              <wp:anchor distT="0" distB="0" distL="114300" distR="114300" simplePos="0" relativeHeight="251666432" behindDoc="0" locked="0" layoutInCell="1" allowOverlap="1">
                 <wp:simplePos x="0" y="0"/>
                 <wp:positionH relativeFrom="column">
                   <wp:posOffset>4367530</wp:posOffset>
@@ -2473,11 +2681,7 @@
           </mc:Choice>
           <mc:Fallback>
             <w:pict>
-              <v:shape id="_x0000_s1026" o:spid="_x0000_s1026" o:spt="202" type="#_x0000_t202" style="position:absolute;left:0pt;margin-left:343.9pt;margin-top:29.65pt;height:18.65pt;width:106.7pt;mso-wrap-distance-bottom:0pt;mso-wrap-distance-left:9pt;mso-wrap-distance-right:9pt;mso-wrap-distance-top:0pt;z-index:251661312;mso-width-relative:page;mso-height-relative:page;" fillcolor="#FFFFFF" filled="t" stroked="f" coordsize="21600,21600" o:gfxdata="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">
-                <v:fill on="t" focussize="0,0"/>
-                <v:stroke on="f"/>
-                <v:imagedata o:title=""/>
-                <o:lock v:ext="edit" aspectratio="f"/>
+              <v:shape id="Text Box 7" o:spid="_x0000_s1049" type="#_x0000_t202" style="position:absolute;margin-left:343.9pt;margin-top:29.65pt;width:106.7pt;height:18.65pt;z-index:251666432;visibility:visible;mso-wrap-style:square;mso-wrap-distance-left:9pt;mso-wrap-distance-top:0;mso-wrap-distance-right:9pt;mso-wrap-distance-bottom:0;mso-position-horizontal:absolute;mso-position-horizontal-relative:text;mso-position-vertical:absolute;mso-position-vertical-relative:text;v-text-anchor:top" o:gfxdata="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" stroked="f">
                 <v:textbox>
                   <w:txbxContent>
                     <w:p>
@@ -2506,11 +2710,12 @@
       <w:r>
         <w:rPr>
           <w:rFonts w:ascii="Courier New" w:hAnsi="Courier New" w:cs="Courier New"/>
+          <w:noProof/>
         </w:rPr>
         <mc:AlternateContent>
           <mc:Choice Requires="wps">
             <w:drawing>
-              <wp:anchor distT="0" distB="0" distL="114300" distR="114300" simplePos="0" relativeHeight="251658240" behindDoc="0" locked="0" layoutInCell="1" allowOverlap="1">
+              <wp:anchor distT="0" distB="0" distL="114300" distR="114300" simplePos="0" relativeHeight="251663360" behindDoc="0" locked="0" layoutInCell="1" allowOverlap="1">
                 <wp:simplePos x="0" y="0"/>
                 <wp:positionH relativeFrom="column">
                   <wp:posOffset>4358005</wp:posOffset>
@@ -2556,7 +2761,23 @@
                                 <w:rFonts w:ascii="Courier New" w:hAnsi="Courier New" w:cs="Courier New"/>
                                 <w:lang w:val="en-US"/>
                               </w:rPr>
-                              <w:t>#EndorsementNo#</w:t>
+                              <w:t>#</w:t>
+                            </w:r>
+                            <w:proofErr w:type="spellStart"/>
+                            <w:r>
+                              <w:rPr>
+                                <w:rFonts w:ascii="Courier New" w:hAnsi="Courier New" w:cs="Courier New"/>
+                                <w:lang w:val="en-US"/>
+                              </w:rPr>
+                              <w:t>EndorsementNo</w:t>
+                            </w:r>
+                            <w:proofErr w:type="spellEnd"/>
+                            <w:r>
+                              <w:rPr>
+                                <w:rFonts w:ascii="Courier New" w:hAnsi="Courier New" w:cs="Courier New"/>
+                                <w:lang w:val="en-US"/>
+                              </w:rPr>
+                              <w:t>#</w:t>
                             </w:r>
                           </w:p>
                         </w:txbxContent>
@@ -2570,11 +2791,7 @@
           </mc:Choice>
           <mc:Fallback>
             <w:pict>
-              <v:shape id="_x0000_s1026" o:spid="_x0000_s1026" o:spt="202" type="#_x0000_t202" style="position:absolute;left:0pt;margin-left:343.15pt;margin-top:97.9pt;height:18.65pt;width:106.7pt;mso-wrap-distance-bottom:0pt;mso-wrap-distance-left:9pt;mso-wrap-distance-right:9pt;mso-wrap-distance-top:0pt;z-index:251658240;mso-width-relative:page;mso-height-relative:page;" fillcolor="#FFFFFF" filled="t" stroked="f" coordsize="21600,21600" o:gfxdata="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">
-                <v:fill on="t" focussize="0,0"/>
-                <v:stroke on="f"/>
-                <v:imagedata o:title=""/>
-                <o:lock v:ext="edit" aspectratio="f"/>
+              <v:shape id="Text Box 6" o:spid="_x0000_s1050" type="#_x0000_t202" style="position:absolute;margin-left:343.15pt;margin-top:97.9pt;width:106.7pt;height:18.65pt;z-index:251663360;visibility:visible;mso-wrap-style:square;mso-wrap-distance-left:9pt;mso-wrap-distance-top:0;mso-wrap-distance-right:9pt;mso-wrap-distance-bottom:0;mso-position-horizontal:absolute;mso-position-horizontal-relative:text;mso-position-vertical:absolute;mso-position-vertical-relative:text;v-text-anchor:top" o:gfxdata="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" stroked="f">
                 <v:textbox>
                   <w:txbxContent>
                     <w:p>
@@ -2589,7 +2806,23 @@
                           <w:rFonts w:ascii="Courier New" w:hAnsi="Courier New" w:cs="Courier New"/>
                           <w:lang w:val="en-US"/>
                         </w:rPr>
-                        <w:t>#EndorsementNo#</w:t>
+                        <w:t>#</w:t>
+                      </w:r>
+                      <w:proofErr w:type="spellStart"/>
+                      <w:r>
+                        <w:rPr>
+                          <w:rFonts w:ascii="Courier New" w:hAnsi="Courier New" w:cs="Courier New"/>
+                          <w:lang w:val="en-US"/>
+                        </w:rPr>
+                        <w:t>EndorsementNo</w:t>
+                      </w:r>
+                      <w:proofErr w:type="spellEnd"/>
+                      <w:r>
+                        <w:rPr>
+                          <w:rFonts w:ascii="Courier New" w:hAnsi="Courier New" w:cs="Courier New"/>
+                          <w:lang w:val="en-US"/>
+                        </w:rPr>
+                        <w:t>#</w:t>
                       </w:r>
                     </w:p>
                   </w:txbxContent>
@@ -2603,11 +2836,12 @@
       <w:r>
         <w:rPr>
           <w:rFonts w:ascii="Courier New" w:hAnsi="Courier New" w:cs="Courier New"/>
+          <w:noProof/>
         </w:rPr>
         <mc:AlternateContent>
           <mc:Choice Requires="wps">
             <w:drawing>
-              <wp:anchor distT="0" distB="0" distL="114300" distR="114300" simplePos="0" relativeHeight="251657216" behindDoc="0" locked="0" layoutInCell="1" allowOverlap="1">
+              <wp:anchor distT="0" distB="0" distL="114300" distR="114300" simplePos="0" relativeHeight="251659264" behindDoc="0" locked="0" layoutInCell="1" allowOverlap="1">
                 <wp:simplePos x="0" y="0"/>
                 <wp:positionH relativeFrom="column">
                   <wp:posOffset>4367530</wp:posOffset>
@@ -2653,7 +2887,23 @@
                                 <w:rFonts w:ascii="Courier New" w:hAnsi="Courier New" w:cs="Courier New"/>
                                 <w:lang w:val="en-US"/>
                               </w:rPr>
-                              <w:t>#PolicyNo#</w:t>
+                              <w:t>#</w:t>
+                            </w:r>
+                            <w:proofErr w:type="spellStart"/>
+                            <w:r>
+                              <w:rPr>
+                                <w:rFonts w:ascii="Courier New" w:hAnsi="Courier New" w:cs="Courier New"/>
+                                <w:lang w:val="en-US"/>
+                              </w:rPr>
+                              <w:t>PolicyNo</w:t>
+                            </w:r>
+                            <w:proofErr w:type="spellEnd"/>
+                            <w:r>
+                              <w:rPr>
+                                <w:rFonts w:ascii="Courier New" w:hAnsi="Courier New" w:cs="Courier New"/>
+                                <w:lang w:val="en-US"/>
+                              </w:rPr>
+                              <w:t>#</w:t>
                             </w:r>
                           </w:p>
                         </w:txbxContent>
@@ -2667,11 +2917,7 @@
           </mc:Choice>
           <mc:Fallback>
             <w:pict>
-              <v:shape id="_x0000_s1026" o:spid="_x0000_s1026" o:spt="202" type="#_x0000_t202" style="position:absolute;left:0pt;margin-left:343.9pt;margin-top:75.4pt;height:18.65pt;width:106.7pt;mso-wrap-distance-bottom:0pt;mso-wrap-distance-left:9pt;mso-wrap-distance-right:9pt;mso-wrap-distance-top:0pt;z-index:251657216;mso-width-relative:page;mso-height-relative:page;" fillcolor="#FFFFFF" filled="t" stroked="f" coordsize="21600,21600" o:gfxdata="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">
-                <v:fill on="t" focussize="0,0"/>
-                <v:stroke on="f"/>
-                <v:imagedata o:title=""/>
-                <o:lock v:ext="edit" aspectratio="f"/>
+              <v:shape id="Text Box 5" o:spid="_x0000_s1051" type="#_x0000_t202" style="position:absolute;margin-left:343.9pt;margin-top:75.4pt;width:106.7pt;height:18.65pt;z-index:251659264;visibility:visible;mso-wrap-style:square;mso-wrap-distance-left:9pt;mso-wrap-distance-top:0;mso-wrap-distance-right:9pt;mso-wrap-distance-bottom:0;mso-position-horizontal:absolute;mso-position-horizontal-relative:text;mso-position-vertical:absolute;mso-position-vertical-relative:text;v-text-anchor:top" o:gfxdata="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" stroked="f">
                 <v:textbox>
                   <w:txbxContent>
                     <w:p>
@@ -2686,7 +2932,23 @@
                           <w:rFonts w:ascii="Courier New" w:hAnsi="Courier New" w:cs="Courier New"/>
                           <w:lang w:val="en-US"/>
                         </w:rPr>
-                        <w:t>#PolicyNo#</w:t>
+                        <w:t>#</w:t>
+                      </w:r>
+                      <w:proofErr w:type="spellStart"/>
+                      <w:r>
+                        <w:rPr>
+                          <w:rFonts w:ascii="Courier New" w:hAnsi="Courier New" w:cs="Courier New"/>
+                          <w:lang w:val="en-US"/>
+                        </w:rPr>
+                        <w:t>PolicyNo</w:t>
+                      </w:r>
+                      <w:proofErr w:type="spellEnd"/>
+                      <w:r>
+                        <w:rPr>
+                          <w:rFonts w:ascii="Courier New" w:hAnsi="Courier New" w:cs="Courier New"/>
+                          <w:lang w:val="en-US"/>
+                        </w:rPr>
+                        <w:t>#</w:t>
                       </w:r>
                     </w:p>
                   </w:txbxContent>
@@ -2700,11 +2962,12 @@
       <w:r>
         <w:rPr>
           <w:rFonts w:ascii="Courier New" w:hAnsi="Courier New" w:cs="Courier New"/>
+          <w:noProof/>
         </w:rPr>
         <mc:AlternateContent>
           <mc:Choice Requires="wps">
             <w:drawing>
-              <wp:anchor distT="0" distB="0" distL="114300" distR="114300" simplePos="0" relativeHeight="251655168" behindDoc="0" locked="0" layoutInCell="1" allowOverlap="1">
+              <wp:anchor distT="0" distB="0" distL="114300" distR="114300" simplePos="0" relativeHeight="251656192" behindDoc="0" locked="0" layoutInCell="1" allowOverlap="1">
                 <wp:simplePos x="0" y="0"/>
                 <wp:positionH relativeFrom="column">
                   <wp:posOffset>4358005</wp:posOffset>
@@ -2750,7 +3013,23 @@
                                 <w:rFonts w:ascii="Courier New" w:hAnsi="Courier New" w:cs="Courier New"/>
                                 <w:lang w:val="en-US"/>
                               </w:rPr>
-                              <w:t>#CoverNoteNo#</w:t>
+                              <w:t>#</w:t>
+                            </w:r>
+                            <w:proofErr w:type="spellStart"/>
+                            <w:r>
+                              <w:rPr>
+                                <w:rFonts w:ascii="Courier New" w:hAnsi="Courier New" w:cs="Courier New"/>
+                                <w:lang w:val="en-US"/>
+                              </w:rPr>
+                              <w:t>CoverNoteNo</w:t>
+                            </w:r>
+                            <w:proofErr w:type="spellEnd"/>
+                            <w:r>
+                              <w:rPr>
+                                <w:rFonts w:ascii="Courier New" w:hAnsi="Courier New" w:cs="Courier New"/>
+                                <w:lang w:val="en-US"/>
+                              </w:rPr>
+                              <w:t>#</w:t>
                             </w:r>
                           </w:p>
                         </w:txbxContent>
@@ -2764,11 +3043,7 @@
           </mc:Choice>
           <mc:Fallback>
             <w:pict>
-              <v:shape id="_x0000_s1026" o:spid="_x0000_s1026" o:spt="202" type="#_x0000_t202" style="position:absolute;left:0pt;margin-left:343.15pt;margin-top:52.9pt;height:18.65pt;width:106.7pt;mso-wrap-distance-bottom:0pt;mso-wrap-distance-left:9pt;mso-wrap-distance-right:9pt;mso-wrap-distance-top:0pt;z-index:251655168;mso-width-relative:page;mso-height-relative:page;" fillcolor="#FFFFFF" filled="t" stroked="f" coordsize="21600,21600" o:gfxdata="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">
-                <v:fill on="t" focussize="0,0"/>
-                <v:stroke on="f"/>
-                <v:imagedata o:title=""/>
-                <o:lock v:ext="edit" aspectratio="f"/>
+              <v:shape id="_x0000_s1052" type="#_x0000_t202" style="position:absolute;margin-left:343.15pt;margin-top:52.9pt;width:106.7pt;height:18.65pt;z-index:251656192;visibility:visible;mso-wrap-style:square;mso-wrap-distance-left:9pt;mso-wrap-distance-top:0;mso-wrap-distance-right:9pt;mso-wrap-distance-bottom:0;mso-position-horizontal:absolute;mso-position-horizontal-relative:text;mso-position-vertical:absolute;mso-position-vertical-relative:text;v-text-anchor:top" o:gfxdata="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" stroked="f">
                 <v:textbox>
                   <w:txbxContent>
                     <w:p>
@@ -2783,7 +3058,23 @@
                           <w:rFonts w:ascii="Courier New" w:hAnsi="Courier New" w:cs="Courier New"/>
                           <w:lang w:val="en-US"/>
                         </w:rPr>
-                        <w:t>#CoverNoteNo#</w:t>
+                        <w:t>#</w:t>
+                      </w:r>
+                      <w:proofErr w:type="spellStart"/>
+                      <w:r>
+                        <w:rPr>
+                          <w:rFonts w:ascii="Courier New" w:hAnsi="Courier New" w:cs="Courier New"/>
+                          <w:lang w:val="en-US"/>
+                        </w:rPr>
+                        <w:t>CoverNoteNo</w:t>
+                      </w:r>
+                      <w:proofErr w:type="spellEnd"/>
+                      <w:r>
+                        <w:rPr>
+                          <w:rFonts w:ascii="Courier New" w:hAnsi="Courier New" w:cs="Courier New"/>
+                          <w:lang w:val="en-US"/>
+                        </w:rPr>
+                        <w:t>#</w:t>
                       </w:r>
                     </w:p>
                   </w:txbxContent>
@@ -2798,297 +3089,418 @@
     <w:sectPr>
       <w:pgSz w:w="11220" w:h="12586"/>
       <w:pgMar w:top="1440" w:right="1440" w:bottom="875" w:left="1440" w:header="0" w:footer="0" w:gutter="0"/>
-      <w:cols w:space="720" w:num="1"/>
-      <w:docGrid w:linePitch="360" w:charSpace="0"/>
+      <w:cols w:space="720"/>
+      <w:docGrid w:linePitch="360"/>
     </w:sectPr>
   </w:body>
 </w:document>
 </file>
 
 <file path=word/styles.xml><?xml version="1.0" encoding="utf-8"?>
-<w:styles xmlns:mc="http://schemas.openxmlformats.org/markup-compatibility/2006" xmlns:o="urn:schemas-microsoft-com:office:office" xmlns:r="http://schemas.openxmlformats.org/officeDocument/2006/relationships" xmlns:m="http://schemas.openxmlformats.org/officeDocument/2006/math" xmlns:v="urn:schemas-microsoft-com:vml" xmlns:w="http://schemas.openxmlformats.org/wordprocessingml/2006/main" xmlns:w14="http://schemas.microsoft.com/office/word/2010/wordml" xmlns:w10="urn:schemas-microsoft-com:office:word" xmlns:sl="http://schemas.openxmlformats.org/schemaLibrary/2006/main" mc:Ignorable="w14">
+<w:styles xmlns:mc="http://schemas.openxmlformats.org/markup-compatibility/2006" xmlns:r="http://schemas.openxmlformats.org/officeDocument/2006/relationships" xmlns:w="http://schemas.openxmlformats.org/wordprocessingml/2006/main" xmlns:w14="http://schemas.microsoft.com/office/word/2010/wordml" xmlns:w15="http://schemas.microsoft.com/office/word/2012/wordml" xmlns:w16cid="http://schemas.microsoft.com/office/word/2016/wordml/cid" xmlns:w16se="http://schemas.microsoft.com/office/word/2015/wordml/symex" mc:Ignorable="w14 w15 w16se w16cid">
   <w:docDefaults>
     <w:rPrDefault>
       <w:rPr>
-        <w:rFonts w:ascii="Calibri" w:hAnsi="Calibri" w:eastAsia="Calibri" w:cs="Arial"/>
+        <w:rFonts w:ascii="Calibri" w:eastAsia="Calibri" w:hAnsi="Calibri" w:cs="Arial"/>
+        <w:lang w:val="en-MY" w:eastAsia="en-MY" w:bidi="ar-SA"/>
       </w:rPr>
     </w:rPrDefault>
+    <w:pPrDefault>
+      <w:pPr>
+        <w:spacing w:after="160" w:line="259" w:lineRule="auto"/>
+      </w:pPr>
+    </w:pPrDefault>
   </w:docDefaults>
-  <w:latentStyles w:count="260" w:defQFormat="0" w:defUnhideWhenUsed="1" w:defSemiHidden="1" w:defUIPriority="99" w:defLockedState="0">
-    <w:lsdException w:qFormat="1" w:unhideWhenUsed="0" w:uiPriority="0" w:semiHidden="0" w:name="Normal"/>
-    <w:lsdException w:qFormat="1" w:unhideWhenUsed="0" w:uiPriority="9" w:semiHidden="0" w:name="heading 1"/>
-    <w:lsdException w:qFormat="1" w:uiPriority="9" w:name="heading 2"/>
-    <w:lsdException w:qFormat="1" w:uiPriority="9" w:name="heading 3"/>
-    <w:lsdException w:qFormat="1" w:uiPriority="9" w:name="heading 4"/>
-    <w:lsdException w:qFormat="1" w:uiPriority="9" w:name="heading 5"/>
-    <w:lsdException w:qFormat="1" w:uiPriority="9" w:name="heading 6"/>
-    <w:lsdException w:qFormat="1" w:uiPriority="9" w:name="heading 7"/>
-    <w:lsdException w:qFormat="1" w:uiPriority="9" w:name="heading 8"/>
-    <w:lsdException w:qFormat="1" w:uiPriority="9" w:name="heading 9"/>
-    <w:lsdException w:uiPriority="99" w:name="index 1"/>
-    <w:lsdException w:uiPriority="99" w:name="index 2"/>
-    <w:lsdException w:uiPriority="99" w:name="index 3"/>
-    <w:lsdException w:uiPriority="99" w:name="index 4"/>
-    <w:lsdException w:uiPriority="99" w:name="index 5"/>
-    <w:lsdException w:uiPriority="99" w:name="index 6"/>
-    <w:lsdException w:uiPriority="99" w:name="index 7"/>
-    <w:lsdException w:uiPriority="99" w:name="index 8"/>
-    <w:lsdException w:uiPriority="99" w:name="index 9"/>
-    <w:lsdException w:uiPriority="39" w:name="toc 1"/>
-    <w:lsdException w:uiPriority="39" w:name="toc 2"/>
-    <w:lsdException w:uiPriority="39" w:name="toc 3"/>
-    <w:lsdException w:uiPriority="39" w:name="toc 4"/>
-    <w:lsdException w:uiPriority="39" w:name="toc 5"/>
-    <w:lsdException w:uiPriority="39" w:name="toc 6"/>
-    <w:lsdException w:uiPriority="39" w:name="toc 7"/>
-    <w:lsdException w:uiPriority="39" w:name="toc 8"/>
-    <w:lsdException w:uiPriority="39" w:name="toc 9"/>
-    <w:lsdException w:uiPriority="99" w:name="Normal Indent"/>
-    <w:lsdException w:uiPriority="99" w:name="footnote text"/>
-    <w:lsdException w:uiPriority="99" w:name="annotation text"/>
-    <w:lsdException w:uiPriority="99" w:name="header"/>
-    <w:lsdException w:uiPriority="99" w:name="footer"/>
-    <w:lsdException w:uiPriority="99" w:name="index heading"/>
-    <w:lsdException w:qFormat="1" w:uiPriority="35" w:name="caption"/>
-    <w:lsdException w:uiPriority="99" w:name="table of figures"/>
-    <w:lsdException w:uiPriority="99" w:name="envelope address"/>
-    <w:lsdException w:uiPriority="99" w:name="envelope return"/>
-    <w:lsdException w:uiPriority="99" w:name="footnote reference"/>
-    <w:lsdException w:uiPriority="99" w:name="annotation reference"/>
-    <w:lsdException w:uiPriority="99" w:name="line number"/>
-    <w:lsdException w:uiPriority="99" w:name="page number"/>
-    <w:lsdException w:uiPriority="99" w:name="endnote reference"/>
-    <w:lsdException w:uiPriority="99" w:name="endnote text"/>
-    <w:lsdException w:uiPriority="99" w:name="table of authorities"/>
-    <w:lsdException w:uiPriority="99" w:name="macro"/>
-    <w:lsdException w:uiPriority="99" w:name="toa heading"/>
-    <w:lsdException w:uiPriority="99" w:name="List"/>
-    <w:lsdException w:uiPriority="99" w:name="List Bullet"/>
-    <w:lsdException w:uiPriority="99" w:name="List Number"/>
-    <w:lsdException w:uiPriority="99" w:name="List 2"/>
-    <w:lsdException w:uiPriority="99" w:name="List 3"/>
-    <w:lsdException w:uiPriority="99" w:name="List 4"/>
-    <w:lsdException w:uiPriority="99" w:name="List 5"/>
-    <w:lsdException w:uiPriority="99" w:name="List Bullet 2"/>
-    <w:lsdException w:uiPriority="99" w:name="List Bullet 3"/>
-    <w:lsdException w:uiPriority="99" w:name="List Bullet 4"/>
-    <w:lsdException w:uiPriority="99" w:name="List Bullet 5"/>
-    <w:lsdException w:uiPriority="99" w:name="List Number 2"/>
-    <w:lsdException w:uiPriority="99" w:name="List Number 3"/>
-    <w:lsdException w:uiPriority="99" w:name="List Number 4"/>
-    <w:lsdException w:uiPriority="99" w:name="List Number 5"/>
-    <w:lsdException w:qFormat="1" w:unhideWhenUsed="0" w:uiPriority="10" w:semiHidden="0" w:name="Title"/>
-    <w:lsdException w:uiPriority="99" w:name="Closing"/>
-    <w:lsdException w:uiPriority="99" w:name="Signature"/>
-    <w:lsdException w:qFormat="1" w:uiPriority="1" w:semiHidden="0" w:name="Default Paragraph Font"/>
-    <w:lsdException w:uiPriority="99" w:name="Body Text"/>
-    <w:lsdException w:uiPriority="99" w:name="Body Text Indent"/>
-    <w:lsdException w:uiPriority="99" w:name="List Continue"/>
-    <w:lsdException w:uiPriority="99" w:name="List Continue 2"/>
-    <w:lsdException w:uiPriority="99" w:name="List Continue 3"/>
-    <w:lsdException w:uiPriority="99" w:name="List Continue 4"/>
-    <w:lsdException w:uiPriority="99" w:name="List Continue 5"/>
-    <w:lsdException w:uiPriority="99" w:name="Message Header"/>
-    <w:lsdException w:qFormat="1" w:unhideWhenUsed="0" w:uiPriority="11" w:semiHidden="0" w:name="Subtitle"/>
-    <w:lsdException w:uiPriority="99" w:name="Salutation"/>
-    <w:lsdException w:uiPriority="99" w:name="Date"/>
-    <w:lsdException w:uiPriority="99" w:name="Body Text First Indent"/>
-    <w:lsdException w:uiPriority="99" w:name="Body Text First Indent 2"/>
-    <w:lsdException w:uiPriority="99" w:name="Note Heading"/>
-    <w:lsdException w:uiPriority="99" w:name="Body Text 2"/>
-    <w:lsdException w:uiPriority="99" w:name="Body Text 3"/>
-    <w:lsdException w:uiPriority="99" w:name="Body Text Indent 2"/>
-    <w:lsdException w:uiPriority="99" w:name="Body Text Indent 3"/>
-    <w:lsdException w:uiPriority="99" w:name="Block Text"/>
-    <w:lsdException w:uiPriority="99" w:name="Hyperlink"/>
-    <w:lsdException w:uiPriority="99" w:name="FollowedHyperlink"/>
-    <w:lsdException w:qFormat="1" w:unhideWhenUsed="0" w:uiPriority="22" w:semiHidden="0" w:name="Strong"/>
-    <w:lsdException w:qFormat="1" w:unhideWhenUsed="0" w:uiPriority="20" w:semiHidden="0" w:name="Emphasis"/>
-    <w:lsdException w:uiPriority="99" w:name="Document Map"/>
-    <w:lsdException w:uiPriority="99" w:name="Plain Text"/>
-    <w:lsdException w:uiPriority="99" w:name="E-mail Signature"/>
-    <w:lsdException w:uiPriority="99" w:name="Normal (Web)"/>
-    <w:lsdException w:uiPriority="99" w:name="HTML Acronym"/>
-    <w:lsdException w:uiPriority="99" w:name="HTML Address"/>
-    <w:lsdException w:uiPriority="99" w:name="HTML Cite"/>
-    <w:lsdException w:uiPriority="99" w:name="HTML Code"/>
-    <w:lsdException w:uiPriority="99" w:name="HTML Definition"/>
-    <w:lsdException w:uiPriority="99" w:name="HTML Keyboard"/>
-    <w:lsdException w:uiPriority="99" w:name="HTML Preformatted"/>
-    <w:lsdException w:uiPriority="99" w:name="HTML Sample"/>
-    <w:lsdException w:uiPriority="99" w:name="HTML Typewriter"/>
-    <w:lsdException w:uiPriority="99" w:name="HTML Variable"/>
-    <w:lsdException w:qFormat="1" w:uiPriority="99" w:semiHidden="0" w:name="Normal Table"/>
-    <w:lsdException w:uiPriority="99" w:name="annotation subject"/>
-    <w:lsdException w:uiPriority="99" w:name="Table Simple 1"/>
-    <w:lsdException w:uiPriority="99" w:name="Table Simple 2"/>
-    <w:lsdException w:uiPriority="99" w:name="Table Simple 3"/>
-    <w:lsdException w:uiPriority="99" w:name="Table Classic 1"/>
-    <w:lsdException w:uiPriority="99" w:name="Table Classic 2"/>
-    <w:lsdException w:uiPriority="99" w:name="Table Classic 3"/>
-    <w:lsdException w:uiPriority="99" w:name="Table Classic 4"/>
-    <w:lsdException w:uiPriority="99" w:name="Table Colorful 1"/>
-    <w:lsdException w:uiPriority="99" w:name="Table Colorful 2"/>
-    <w:lsdException w:uiPriority="99" w:name="Table Colorful 3"/>
-    <w:lsdException w:uiPriority="99" w:name="Table Columns 1"/>
-    <w:lsdException w:uiPriority="99" w:name="Table Columns 2"/>
-    <w:lsdException w:uiPriority="99" w:name="Table Columns 3"/>
-    <w:lsdException w:uiPriority="99" w:name="Table Columns 4"/>
-    <w:lsdException w:uiPriority="99" w:name="Table Columns 5"/>
-    <w:lsdException w:uiPriority="99" w:name="Table Grid 1"/>
-    <w:lsdException w:uiPriority="99" w:name="Table Grid 2"/>
-    <w:lsdException w:uiPriority="99" w:name="Table Grid 3"/>
-    <w:lsdException w:uiPriority="99" w:name="Table Grid 4"/>
-    <w:lsdException w:uiPriority="99" w:name="Table Grid 5"/>
-    <w:lsdException w:uiPriority="99" w:name="Table Grid 6"/>
-    <w:lsdException w:uiPriority="99" w:name="Table Grid 7"/>
-    <w:lsdException w:uiPriority="99" w:name="Table Grid 8"/>
-    <w:lsdException w:uiPriority="99" w:name="Table List 1"/>
-    <w:lsdException w:uiPriority="99" w:name="Table List 2"/>
-    <w:lsdException w:uiPriority="99" w:name="Table List 3"/>
-    <w:lsdException w:uiPriority="99" w:name="Table List 4"/>
-    <w:lsdException w:uiPriority="99" w:name="Table List 5"/>
-    <w:lsdException w:uiPriority="99" w:name="Table List 6"/>
-    <w:lsdException w:uiPriority="99" w:name="Table List 7"/>
-    <w:lsdException w:uiPriority="99" w:name="Table List 8"/>
-    <w:lsdException w:uiPriority="99" w:name="Table 3D effects 1"/>
-    <w:lsdException w:uiPriority="99" w:name="Table 3D effects 2"/>
-    <w:lsdException w:uiPriority="99" w:name="Table 3D effects 3"/>
-    <w:lsdException w:uiPriority="99" w:name="Table Contemporary"/>
-    <w:lsdException w:uiPriority="99" w:name="Table Elegant"/>
-    <w:lsdException w:uiPriority="99" w:name="Table Professional"/>
-    <w:lsdException w:uiPriority="99" w:name="Table Subtle 1"/>
-    <w:lsdException w:uiPriority="99" w:name="Table Subtle 2"/>
-    <w:lsdException w:uiPriority="99" w:name="Table Web 1"/>
-    <w:lsdException w:uiPriority="99" w:name="Table Web 2"/>
-    <w:lsdException w:uiPriority="99" w:name="Table Web 3"/>
-    <w:lsdException w:uiPriority="99" w:name="Balloon Text"/>
-    <w:lsdException w:unhideWhenUsed="0" w:uiPriority="59" w:semiHidden="0" w:name="Table Grid"/>
-    <w:lsdException w:uiPriority="99" w:name="Table Theme"/>
-    <w:lsdException w:unhideWhenUsed="0" w:uiPriority="60" w:semiHidden="0" w:name="Light Shading"/>
-    <w:lsdException w:unhideWhenUsed="0" w:uiPriority="61" w:semiHidden="0" w:name="Light List"/>
-    <w:lsdException w:unhideWhenUsed="0" w:uiPriority="62" w:semiHidden="0" w:name="Light Grid"/>
-    <w:lsdException w:unhideWhenUsed="0" w:uiPriority="63" w:semiHidden="0" w:name="Medium Shading 1"/>
-    <w:lsdException w:unhideWhenUsed="0" w:uiPriority="64" w:semiHidden="0" w:name="Medium Shading 2"/>
-    <w:lsdException w:unhideWhenUsed="0" w:uiPriority="65" w:semiHidden="0" w:name="Medium List 1"/>
-    <w:lsdException w:unhideWhenUsed="0" w:uiPriority="66" w:semiHidden="0" w:name="Medium List 2"/>
-    <w:lsdException w:unhideWhenUsed="0" w:uiPriority="67" w:semiHidden="0" w:name="Medium Grid 1"/>
-    <w:lsdException w:unhideWhenUsed="0" w:uiPriority="68" w:semiHidden="0" w:name="Medium Grid 2"/>
-    <w:lsdException w:unhideWhenUsed="0" w:uiPriority="69" w:semiHidden="0" w:name="Medium Grid 3"/>
-    <w:lsdException w:unhideWhenUsed="0" w:uiPriority="70" w:semiHidden="0" w:name="Dark List"/>
-    <w:lsdException w:unhideWhenUsed="0" w:uiPriority="71" w:semiHidden="0" w:name="Colorful Shading"/>
-    <w:lsdException w:unhideWhenUsed="0" w:uiPriority="72" w:semiHidden="0" w:name="Colorful List"/>
-    <w:lsdException w:unhideWhenUsed="0" w:uiPriority="73" w:semiHidden="0" w:name="Colorful Grid"/>
-    <w:lsdException w:unhideWhenUsed="0" w:uiPriority="60" w:semiHidden="0" w:name="Light Shading Accent 1"/>
-    <w:lsdException w:unhideWhenUsed="0" w:uiPriority="61" w:semiHidden="0" w:name="Light List Accent 1"/>
-    <w:lsdException w:unhideWhenUsed="0" w:uiPriority="62" w:semiHidden="0" w:name="Light Grid Accent 1"/>
-    <w:lsdException w:unhideWhenUsed="0" w:uiPriority="63" w:semiHidden="0" w:name="Medium Shading 1 Accent 1"/>
-    <w:lsdException w:unhideWhenUsed="0" w:uiPriority="64" w:semiHidden="0" w:name="Medium Shading 2 Accent 1"/>
-    <w:lsdException w:unhideWhenUsed="0" w:uiPriority="65" w:semiHidden="0" w:name="Medium List 1 Accent 1"/>
-    <w:lsdException w:unhideWhenUsed="0" w:uiPriority="66" w:semiHidden="0" w:name="Medium List 2 Accent 1"/>
-    <w:lsdException w:unhideWhenUsed="0" w:uiPriority="67" w:semiHidden="0" w:name="Medium Grid 1 Accent 1"/>
-    <w:lsdException w:unhideWhenUsed="0" w:uiPriority="68" w:semiHidden="0" w:name="Medium Grid 2 Accent 1"/>
-    <w:lsdException w:unhideWhenUsed="0" w:uiPriority="69" w:semiHidden="0" w:name="Medium Grid 3 Accent 1"/>
-    <w:lsdException w:unhideWhenUsed="0" w:uiPriority="70" w:semiHidden="0" w:name="Dark List Accent 1"/>
-    <w:lsdException w:unhideWhenUsed="0" w:uiPriority="71" w:semiHidden="0" w:name="Colorful Shading Accent 1"/>
-    <w:lsdException w:unhideWhenUsed="0" w:uiPriority="72" w:semiHidden="0" w:name="Colorful List Accent 1"/>
-    <w:lsdException w:unhideWhenUsed="0" w:uiPriority="73" w:semiHidden="0" w:name="Colorful Grid Accent 1"/>
-    <w:lsdException w:unhideWhenUsed="0" w:uiPriority="60" w:semiHidden="0" w:name="Light Shading Accent 2"/>
-    <w:lsdException w:unhideWhenUsed="0" w:uiPriority="61" w:semiHidden="0" w:name="Light List Accent 2"/>
-    <w:lsdException w:unhideWhenUsed="0" w:uiPriority="62" w:semiHidden="0" w:name="Light Grid Accent 2"/>
-    <w:lsdException w:unhideWhenUsed="0" w:uiPriority="63" w:semiHidden="0" w:name="Medium Shading 1 Accent 2"/>
-    <w:lsdException w:unhideWhenUsed="0" w:uiPriority="64" w:semiHidden="0" w:name="Medium Shading 2 Accent 2"/>
-    <w:lsdException w:unhideWhenUsed="0" w:uiPriority="65" w:semiHidden="0" w:name="Medium List 1 Accent 2"/>
-    <w:lsdException w:unhideWhenUsed="0" w:uiPriority="66" w:semiHidden="0" w:name="Medium List 2 Accent 2"/>
-    <w:lsdException w:unhideWhenUsed="0" w:uiPriority="67" w:semiHidden="0" w:name="Medium Grid 1 Accent 2"/>
-    <w:lsdException w:unhideWhenUsed="0" w:uiPriority="68" w:semiHidden="0" w:name="Medium Grid 2 Accent 2"/>
-    <w:lsdException w:unhideWhenUsed="0" w:uiPriority="69" w:semiHidden="0" w:name="Medium Grid 3 Accent 2"/>
-    <w:lsdException w:unhideWhenUsed="0" w:uiPriority="70" w:semiHidden="0" w:name="Dark List Accent 2"/>
-    <w:lsdException w:unhideWhenUsed="0" w:uiPriority="71" w:semiHidden="0" w:name="Colorful Shading Accent 2"/>
-    <w:lsdException w:unhideWhenUsed="0" w:uiPriority="72" w:semiHidden="0" w:name="Colorful List Accent 2"/>
-    <w:lsdException w:unhideWhenUsed="0" w:uiPriority="73" w:semiHidden="0" w:name="Colorful Grid Accent 2"/>
-    <w:lsdException w:unhideWhenUsed="0" w:uiPriority="60" w:semiHidden="0" w:name="Light Shading Accent 3"/>
-    <w:lsdException w:unhideWhenUsed="0" w:uiPriority="61" w:semiHidden="0" w:name="Light List Accent 3"/>
-    <w:lsdException w:unhideWhenUsed="0" w:uiPriority="62" w:semiHidden="0" w:name="Light Grid Accent 3"/>
-    <w:lsdException w:unhideWhenUsed="0" w:uiPriority="63" w:semiHidden="0" w:name="Medium Shading 1 Accent 3"/>
-    <w:lsdException w:unhideWhenUsed="0" w:uiPriority="64" w:semiHidden="0" w:name="Medium Shading 2 Accent 3"/>
-    <w:lsdException w:unhideWhenUsed="0" w:uiPriority="65" w:semiHidden="0" w:name="Medium List 1 Accent 3"/>
-    <w:lsdException w:unhideWhenUsed="0" w:uiPriority="66" w:semiHidden="0" w:name="Medium List 2 Accent 3"/>
-    <w:lsdException w:unhideWhenUsed="0" w:uiPriority="67" w:semiHidden="0" w:name="Medium Grid 1 Accent 3"/>
-    <w:lsdException w:unhideWhenUsed="0" w:uiPriority="68" w:semiHidden="0" w:name="Medium Grid 2 Accent 3"/>
-    <w:lsdException w:unhideWhenUsed="0" w:uiPriority="69" w:semiHidden="0" w:name="Medium Grid 3 Accent 3"/>
-    <w:lsdException w:unhideWhenUsed="0" w:uiPriority="70" w:semiHidden="0" w:name="Dark List Accent 3"/>
-    <w:lsdException w:unhideWhenUsed="0" w:uiPriority="71" w:semiHidden="0" w:name="Colorful Shading Accent 3"/>
-    <w:lsdException w:unhideWhenUsed="0" w:uiPriority="72" w:semiHidden="0" w:name="Colorful List Accent 3"/>
-    <w:lsdException w:unhideWhenUsed="0" w:uiPriority="73" w:semiHidden="0" w:name="Colorful Grid Accent 3"/>
-    <w:lsdException w:unhideWhenUsed="0" w:uiPriority="60" w:semiHidden="0" w:name="Light Shading Accent 4"/>
-    <w:lsdException w:unhideWhenUsed="0" w:uiPriority="61" w:semiHidden="0" w:name="Light List Accent 4"/>
-    <w:lsdException w:unhideWhenUsed="0" w:uiPriority="62" w:semiHidden="0" w:name="Light Grid Accent 4"/>
-    <w:lsdException w:unhideWhenUsed="0" w:uiPriority="63" w:semiHidden="0" w:name="Medium Shading 1 Accent 4"/>
-    <w:lsdException w:unhideWhenUsed="0" w:uiPriority="64" w:semiHidden="0" w:name="Medium Shading 2 Accent 4"/>
-    <w:lsdException w:unhideWhenUsed="0" w:uiPriority="65" w:semiHidden="0" w:name="Medium List 1 Accent 4"/>
-    <w:lsdException w:unhideWhenUsed="0" w:uiPriority="66" w:semiHidden="0" w:name="Medium List 2 Accent 4"/>
-    <w:lsdException w:unhideWhenUsed="0" w:uiPriority="67" w:semiHidden="0" w:name="Medium Grid 1 Accent 4"/>
-    <w:lsdException w:unhideWhenUsed="0" w:uiPriority="68" w:semiHidden="0" w:name="Medium Grid 2 Accent 4"/>
-    <w:lsdException w:unhideWhenUsed="0" w:uiPriority="69" w:semiHidden="0" w:name="Medium Grid 3 Accent 4"/>
-    <w:lsdException w:unhideWhenUsed="0" w:uiPriority="70" w:semiHidden="0" w:name="Dark List Accent 4"/>
-    <w:lsdException w:unhideWhenUsed="0" w:uiPriority="71" w:semiHidden="0" w:name="Colorful Shading Accent 4"/>
-    <w:lsdException w:unhideWhenUsed="0" w:uiPriority="72" w:semiHidden="0" w:name="Colorful List Accent 4"/>
-    <w:lsdException w:unhideWhenUsed="0" w:uiPriority="73" w:semiHidden="0" w:name="Colorful Grid Accent 4"/>
-    <w:lsdException w:unhideWhenUsed="0" w:uiPriority="60" w:semiHidden="0" w:name="Light Shading Accent 5"/>
-    <w:lsdException w:unhideWhenUsed="0" w:uiPriority="61" w:semiHidden="0" w:name="Light List Accent 5"/>
-    <w:lsdException w:unhideWhenUsed="0" w:uiPriority="62" w:semiHidden="0" w:name="Light Grid Accent 5"/>
-    <w:lsdException w:unhideWhenUsed="0" w:uiPriority="63" w:semiHidden="0" w:name="Medium Shading 1 Accent 5"/>
-    <w:lsdException w:unhideWhenUsed="0" w:uiPriority="64" w:semiHidden="0" w:name="Medium Shading 2 Accent 5"/>
-    <w:lsdException w:unhideWhenUsed="0" w:uiPriority="65" w:semiHidden="0" w:name="Medium List 1 Accent 5"/>
-    <w:lsdException w:unhideWhenUsed="0" w:uiPriority="66" w:semiHidden="0" w:name="Medium List 2 Accent 5"/>
-    <w:lsdException w:unhideWhenUsed="0" w:uiPriority="67" w:semiHidden="0" w:name="Medium Grid 1 Accent 5"/>
-    <w:lsdException w:unhideWhenUsed="0" w:uiPriority="68" w:semiHidden="0" w:name="Medium Grid 2 Accent 5"/>
-    <w:lsdException w:unhideWhenUsed="0" w:uiPriority="69" w:semiHidden="0" w:name="Medium Grid 3 Accent 5"/>
-    <w:lsdException w:unhideWhenUsed="0" w:uiPriority="70" w:semiHidden="0" w:name="Dark List Accent 5"/>
-    <w:lsdException w:unhideWhenUsed="0" w:uiPriority="71" w:semiHidden="0" w:name="Colorful Shading Accent 5"/>
-    <w:lsdException w:unhideWhenUsed="0" w:uiPriority="72" w:semiHidden="0" w:name="Colorful List Accent 5"/>
-    <w:lsdException w:unhideWhenUsed="0" w:uiPriority="73" w:semiHidden="0" w:name="Colorful Grid Accent 5"/>
-    <w:lsdException w:unhideWhenUsed="0" w:uiPriority="60" w:semiHidden="0" w:name="Light Shading Accent 6"/>
-    <w:lsdException w:unhideWhenUsed="0" w:uiPriority="61" w:semiHidden="0" w:name="Light List Accent 6"/>
-    <w:lsdException w:unhideWhenUsed="0" w:uiPriority="62" w:semiHidden="0" w:name="Light Grid Accent 6"/>
-    <w:lsdException w:unhideWhenUsed="0" w:uiPriority="63" w:semiHidden="0" w:name="Medium Shading 1 Accent 6"/>
-    <w:lsdException w:unhideWhenUsed="0" w:uiPriority="64" w:semiHidden="0" w:name="Medium Shading 2 Accent 6"/>
-    <w:lsdException w:unhideWhenUsed="0" w:uiPriority="65" w:semiHidden="0" w:name="Medium List 1 Accent 6"/>
-    <w:lsdException w:unhideWhenUsed="0" w:uiPriority="66" w:semiHidden="0" w:name="Medium List 2 Accent 6"/>
-    <w:lsdException w:unhideWhenUsed="0" w:uiPriority="67" w:semiHidden="0" w:name="Medium Grid 1 Accent 6"/>
-    <w:lsdException w:unhideWhenUsed="0" w:uiPriority="68" w:semiHidden="0" w:name="Medium Grid 2 Accent 6"/>
-    <w:lsdException w:unhideWhenUsed="0" w:uiPriority="69" w:semiHidden="0" w:name="Medium Grid 3 Accent 6"/>
-    <w:lsdException w:unhideWhenUsed="0" w:uiPriority="70" w:semiHidden="0" w:name="Dark List Accent 6"/>
-    <w:lsdException w:unhideWhenUsed="0" w:uiPriority="71" w:semiHidden="0" w:name="Colorful Shading Accent 6"/>
-    <w:lsdException w:unhideWhenUsed="0" w:uiPriority="72" w:semiHidden="0" w:name="Colorful List Accent 6"/>
-    <w:lsdException w:unhideWhenUsed="0" w:uiPriority="73" w:semiHidden="0" w:name="Colorful Grid Accent 6"/>
+  <w:latentStyles w:defLockedState="0" w:defUIPriority="99" w:defSemiHidden="0" w:defUnhideWhenUsed="0" w:defQFormat="0" w:count="375">
+    <w:lsdException w:name="Normal" w:uiPriority="0" w:qFormat="1"/>
+    <w:lsdException w:name="heading 1" w:uiPriority="9" w:qFormat="1"/>
+    <w:lsdException w:name="heading 2" w:semiHidden="1" w:uiPriority="9" w:unhideWhenUsed="1" w:qFormat="1"/>
+    <w:lsdException w:name="heading 3" w:semiHidden="1" w:uiPriority="9" w:unhideWhenUsed="1" w:qFormat="1"/>
+    <w:lsdException w:name="heading 4" w:semiHidden="1" w:uiPriority="9" w:unhideWhenUsed="1" w:qFormat="1"/>
+    <w:lsdException w:name="heading 5" w:semiHidden="1" w:uiPriority="9" w:unhideWhenUsed="1" w:qFormat="1"/>
+    <w:lsdException w:name="heading 6" w:semiHidden="1" w:uiPriority="9" w:unhideWhenUsed="1" w:qFormat="1"/>
+    <w:lsdException w:name="heading 7" w:semiHidden="1" w:uiPriority="9" w:unhideWhenUsed="1" w:qFormat="1"/>
+    <w:lsdException w:name="heading 8" w:semiHidden="1" w:uiPriority="9" w:unhideWhenUsed="1" w:qFormat="1"/>
+    <w:lsdException w:name="heading 9" w:semiHidden="1" w:uiPriority="9" w:unhideWhenUsed="1" w:qFormat="1"/>
+    <w:lsdException w:name="index 1" w:semiHidden="1" w:unhideWhenUsed="1"/>
+    <w:lsdException w:name="index 2" w:semiHidden="1" w:unhideWhenUsed="1"/>
+    <w:lsdException w:name="index 3" w:semiHidden="1" w:unhideWhenUsed="1"/>
+    <w:lsdException w:name="index 4" w:semiHidden="1" w:unhideWhenUsed="1"/>
+    <w:lsdException w:name="index 5" w:semiHidden="1" w:unhideWhenUsed="1"/>
+    <w:lsdException w:name="index 6" w:semiHidden="1" w:unhideWhenUsed="1"/>
+    <w:lsdException w:name="index 7" w:semiHidden="1" w:unhideWhenUsed="1"/>
+    <w:lsdException w:name="index 8" w:semiHidden="1" w:unhideWhenUsed="1"/>
+    <w:lsdException w:name="index 9" w:semiHidden="1" w:unhideWhenUsed="1"/>
+    <w:lsdException w:name="toc 1" w:semiHidden="1" w:uiPriority="39" w:unhideWhenUsed="1"/>
+    <w:lsdException w:name="toc 2" w:semiHidden="1" w:uiPriority="39" w:unhideWhenUsed="1"/>
+    <w:lsdException w:name="toc 3" w:semiHidden="1" w:uiPriority="39" w:unhideWhenUsed="1"/>
+    <w:lsdException w:name="toc 4" w:semiHidden="1" w:uiPriority="39" w:unhideWhenUsed="1"/>
+    <w:lsdException w:name="toc 5" w:semiHidden="1" w:uiPriority="39" w:unhideWhenUsed="1"/>
+    <w:lsdException w:name="toc 6" w:semiHidden="1" w:uiPriority="39" w:unhideWhenUsed="1"/>
+    <w:lsdException w:name="toc 7" w:semiHidden="1" w:uiPriority="39" w:unhideWhenUsed="1"/>
+    <w:lsdException w:name="toc 8" w:semiHidden="1" w:uiPriority="39" w:unhideWhenUsed="1"/>
+    <w:lsdException w:name="toc 9" w:semiHidden="1" w:uiPriority="39" w:unhideWhenUsed="1"/>
+    <w:lsdException w:name="Normal Indent" w:semiHidden="1" w:unhideWhenUsed="1"/>
+    <w:lsdException w:name="footnote text" w:semiHidden="1" w:unhideWhenUsed="1"/>
+    <w:lsdException w:name="annotation text" w:semiHidden="1" w:unhideWhenUsed="1"/>
+    <w:lsdException w:name="header" w:semiHidden="1" w:unhideWhenUsed="1"/>
+    <w:lsdException w:name="footer" w:semiHidden="1" w:unhideWhenUsed="1"/>
+    <w:lsdException w:name="index heading" w:semiHidden="1" w:unhideWhenUsed="1"/>
+    <w:lsdException w:name="caption" w:semiHidden="1" w:uiPriority="35" w:unhideWhenUsed="1" w:qFormat="1"/>
+    <w:lsdException w:name="table of figures" w:semiHidden="1" w:unhideWhenUsed="1"/>
+    <w:lsdException w:name="envelope address" w:semiHidden="1" w:unhideWhenUsed="1"/>
+    <w:lsdException w:name="envelope return" w:semiHidden="1" w:unhideWhenUsed="1"/>
+    <w:lsdException w:name="footnote reference" w:semiHidden="1" w:unhideWhenUsed="1"/>
+    <w:lsdException w:name="annotation reference" w:semiHidden="1" w:unhideWhenUsed="1"/>
+    <w:lsdException w:name="line number" w:semiHidden="1" w:unhideWhenUsed="1"/>
+    <w:lsdException w:name="page number" w:semiHidden="1" w:unhideWhenUsed="1"/>
+    <w:lsdException w:name="endnote reference" w:semiHidden="1" w:unhideWhenUsed="1"/>
+    <w:lsdException w:name="endnote text" w:semiHidden="1" w:unhideWhenUsed="1"/>
+    <w:lsdException w:name="table of authorities" w:semiHidden="1" w:unhideWhenUsed="1"/>
+    <w:lsdException w:name="macro" w:semiHidden="1" w:unhideWhenUsed="1"/>
+    <w:lsdException w:name="toa heading" w:semiHidden="1" w:unhideWhenUsed="1"/>
+    <w:lsdException w:name="List" w:semiHidden="1" w:unhideWhenUsed="1"/>
+    <w:lsdException w:name="List Bullet" w:semiHidden="1" w:unhideWhenUsed="1"/>
+    <w:lsdException w:name="List Number" w:semiHidden="1" w:unhideWhenUsed="1"/>
+    <w:lsdException w:name="List 2" w:semiHidden="1" w:unhideWhenUsed="1"/>
+    <w:lsdException w:name="List 3" w:semiHidden="1" w:unhideWhenUsed="1"/>
+    <w:lsdException w:name="List 4" w:semiHidden="1" w:unhideWhenUsed="1"/>
+    <w:lsdException w:name="List 5" w:semiHidden="1" w:unhideWhenUsed="1"/>
+    <w:lsdException w:name="List Bullet 2" w:semiHidden="1" w:unhideWhenUsed="1"/>
+    <w:lsdException w:name="List Bullet 3" w:semiHidden="1" w:unhideWhenUsed="1"/>
+    <w:lsdException w:name="List Bullet 4" w:semiHidden="1" w:unhideWhenUsed="1"/>
+    <w:lsdException w:name="List Bullet 5" w:semiHidden="1" w:unhideWhenUsed="1"/>
+    <w:lsdException w:name="List Number 2" w:semiHidden="1" w:unhideWhenUsed="1"/>
+    <w:lsdException w:name="List Number 3" w:semiHidden="1" w:unhideWhenUsed="1"/>
+    <w:lsdException w:name="List Number 4" w:semiHidden="1" w:unhideWhenUsed="1"/>
+    <w:lsdException w:name="List Number 5" w:semiHidden="1" w:unhideWhenUsed="1"/>
+    <w:lsdException w:name="Title" w:uiPriority="10" w:qFormat="1"/>
+    <w:lsdException w:name="Closing" w:semiHidden="1" w:unhideWhenUsed="1"/>
+    <w:lsdException w:name="Signature" w:semiHidden="1" w:unhideWhenUsed="1"/>
+    <w:lsdException w:name="Default Paragraph Font" w:uiPriority="1" w:unhideWhenUsed="1" w:qFormat="1"/>
+    <w:lsdException w:name="Body Text" w:semiHidden="1" w:unhideWhenUsed="1"/>
+    <w:lsdException w:name="Body Text Indent" w:semiHidden="1" w:unhideWhenUsed="1"/>
+    <w:lsdException w:name="List Continue" w:semiHidden="1" w:unhideWhenUsed="1"/>
+    <w:lsdException w:name="List Continue 2" w:semiHidden="1" w:unhideWhenUsed="1"/>
+    <w:lsdException w:name="List Continue 3" w:semiHidden="1" w:unhideWhenUsed="1"/>
+    <w:lsdException w:name="List Continue 4" w:semiHidden="1" w:unhideWhenUsed="1"/>
+    <w:lsdException w:name="List Continue 5" w:semiHidden="1" w:unhideWhenUsed="1"/>
+    <w:lsdException w:name="Message Header" w:semiHidden="1" w:unhideWhenUsed="1"/>
+    <w:lsdException w:name="Subtitle" w:uiPriority="11" w:qFormat="1"/>
+    <w:lsdException w:name="Salutation" w:semiHidden="1" w:unhideWhenUsed="1"/>
+    <w:lsdException w:name="Date" w:semiHidden="1" w:unhideWhenUsed="1"/>
+    <w:lsdException w:name="Body Text First Indent" w:semiHidden="1" w:unhideWhenUsed="1"/>
+    <w:lsdException w:name="Body Text First Indent 2" w:semiHidden="1" w:unhideWhenUsed="1"/>
+    <w:lsdException w:name="Note Heading" w:semiHidden="1" w:unhideWhenUsed="1"/>
+    <w:lsdException w:name="Body Text 2" w:semiHidden="1" w:unhideWhenUsed="1"/>
+    <w:lsdException w:name="Body Text 3" w:semiHidden="1" w:unhideWhenUsed="1"/>
+    <w:lsdException w:name="Body Text Indent 2" w:semiHidden="1" w:unhideWhenUsed="1"/>
+    <w:lsdException w:name="Body Text Indent 3" w:semiHidden="1" w:unhideWhenUsed="1"/>
+    <w:lsdException w:name="Block Text" w:semiHidden="1" w:unhideWhenUsed="1"/>
+    <w:lsdException w:name="Hyperlink" w:semiHidden="1" w:unhideWhenUsed="1"/>
+    <w:lsdException w:name="FollowedHyperlink" w:semiHidden="1" w:unhideWhenUsed="1"/>
+    <w:lsdException w:name="Strong" w:uiPriority="22" w:qFormat="1"/>
+    <w:lsdException w:name="Emphasis" w:uiPriority="20" w:qFormat="1"/>
+    <w:lsdException w:name="Document Map" w:semiHidden="1" w:unhideWhenUsed="1"/>
+    <w:lsdException w:name="Plain Text" w:semiHidden="1" w:unhideWhenUsed="1"/>
+    <w:lsdException w:name="E-mail Signature" w:semiHidden="1" w:unhideWhenUsed="1"/>
+    <w:lsdException w:name="HTML Top of Form" w:semiHidden="1" w:unhideWhenUsed="1"/>
+    <w:lsdException w:name="HTML Bottom of Form" w:semiHidden="1" w:unhideWhenUsed="1"/>
+    <w:lsdException w:name="Normal (Web)" w:semiHidden="1" w:unhideWhenUsed="1"/>
+    <w:lsdException w:name="HTML Acronym" w:semiHidden="1" w:unhideWhenUsed="1"/>
+    <w:lsdException w:name="HTML Address" w:semiHidden="1" w:unhideWhenUsed="1"/>
+    <w:lsdException w:name="HTML Cite" w:semiHidden="1" w:unhideWhenUsed="1"/>
+    <w:lsdException w:name="HTML Code" w:semiHidden="1" w:unhideWhenUsed="1"/>
+    <w:lsdException w:name="HTML Definition" w:semiHidden="1" w:unhideWhenUsed="1"/>
+    <w:lsdException w:name="HTML Keyboard" w:semiHidden="1" w:unhideWhenUsed="1"/>
+    <w:lsdException w:name="HTML Preformatted" w:semiHidden="1" w:unhideWhenUsed="1"/>
+    <w:lsdException w:name="HTML Sample" w:semiHidden="1" w:unhideWhenUsed="1"/>
+    <w:lsdException w:name="HTML Typewriter" w:semiHidden="1" w:unhideWhenUsed="1"/>
+    <w:lsdException w:name="HTML Variable" w:semiHidden="1" w:unhideWhenUsed="1"/>
+    <w:lsdException w:name="Normal Table" w:semiHidden="1" w:unhideWhenUsed="1" w:qFormat="1"/>
+    <w:lsdException w:name="annotation subject" w:semiHidden="1" w:unhideWhenUsed="1"/>
+    <w:lsdException w:name="No List" w:semiHidden="1" w:unhideWhenUsed="1"/>
+    <w:lsdException w:name="Outline List 1" w:semiHidden="1" w:unhideWhenUsed="1"/>
+    <w:lsdException w:name="Outline List 2" w:semiHidden="1" w:unhideWhenUsed="1"/>
+    <w:lsdException w:name="Outline List 3" w:semiHidden="1" w:unhideWhenUsed="1"/>
+    <w:lsdException w:name="Table Simple 1" w:semiHidden="1" w:unhideWhenUsed="1"/>
+    <w:lsdException w:name="Table Simple 2" w:semiHidden="1" w:unhideWhenUsed="1"/>
+    <w:lsdException w:name="Table Simple 3" w:semiHidden="1" w:unhideWhenUsed="1"/>
+    <w:lsdException w:name="Table Classic 1" w:semiHidden="1" w:unhideWhenUsed="1"/>
+    <w:lsdException w:name="Table Classic 2" w:semiHidden="1" w:unhideWhenUsed="1"/>
+    <w:lsdException w:name="Table Classic 3" w:semiHidden="1" w:unhideWhenUsed="1"/>
+    <w:lsdException w:name="Table Classic 4" w:semiHidden="1" w:unhideWhenUsed="1"/>
+    <w:lsdException w:name="Table Colorful 1" w:semiHidden="1" w:unhideWhenUsed="1"/>
+    <w:lsdException w:name="Table Colorful 2" w:semiHidden="1" w:unhideWhenUsed="1"/>
+    <w:lsdException w:name="Table Colorful 3" w:semiHidden="1" w:unhideWhenUsed="1"/>
+    <w:lsdException w:name="Table Columns 1" w:semiHidden="1" w:unhideWhenUsed="1"/>
+    <w:lsdException w:name="Table Columns 2" w:semiHidden="1" w:unhideWhenUsed="1"/>
+    <w:lsdException w:name="Table Columns 3" w:semiHidden="1" w:unhideWhenUsed="1"/>
+    <w:lsdException w:name="Table Columns 4" w:semiHidden="1" w:unhideWhenUsed="1"/>
+    <w:lsdException w:name="Table Columns 5" w:semiHidden="1" w:unhideWhenUsed="1"/>
+    <w:lsdException w:name="Table Grid 1" w:semiHidden="1" w:unhideWhenUsed="1"/>
+    <w:lsdException w:name="Table Grid 2" w:semiHidden="1" w:unhideWhenUsed="1"/>
+    <w:lsdException w:name="Table Grid 3" w:semiHidden="1" w:unhideWhenUsed="1"/>
+    <w:lsdException w:name="Table Grid 4" w:semiHidden="1" w:unhideWhenUsed="1"/>
+    <w:lsdException w:name="Table Grid 5" w:semiHidden="1" w:unhideWhenUsed="1"/>
+    <w:lsdException w:name="Table Grid 6" w:semiHidden="1" w:unhideWhenUsed="1"/>
+    <w:lsdException w:name="Table Grid 7" w:semiHidden="1" w:unhideWhenUsed="1"/>
+    <w:lsdException w:name="Table Grid 8" w:semiHidden="1" w:unhideWhenUsed="1"/>
+    <w:lsdException w:name="Table List 1" w:semiHidden="1" w:unhideWhenUsed="1"/>
+    <w:lsdException w:name="Table List 2" w:semiHidden="1" w:unhideWhenUsed="1"/>
+    <w:lsdException w:name="Table List 3" w:semiHidden="1" w:unhideWhenUsed="1"/>
+    <w:lsdException w:name="Table List 4" w:semiHidden="1" w:unhideWhenUsed="1"/>
+    <w:lsdException w:name="Table List 5" w:semiHidden="1" w:unhideWhenUsed="1"/>
+    <w:lsdException w:name="Table List 6" w:semiHidden="1" w:unhideWhenUsed="1"/>
+    <w:lsdException w:name="Table List 7" w:semiHidden="1" w:unhideWhenUsed="1"/>
+    <w:lsdException w:name="Table List 8" w:semiHidden="1" w:unhideWhenUsed="1"/>
+    <w:lsdException w:name="Table 3D effects 1" w:semiHidden="1" w:unhideWhenUsed="1"/>
+    <w:lsdException w:name="Table 3D effects 2" w:semiHidden="1" w:unhideWhenUsed="1"/>
+    <w:lsdException w:name="Table 3D effects 3" w:semiHidden="1" w:unhideWhenUsed="1"/>
+    <w:lsdException w:name="Table Contemporary" w:semiHidden="1" w:unhideWhenUsed="1"/>
+    <w:lsdException w:name="Table Elegant" w:semiHidden="1" w:unhideWhenUsed="1"/>
+    <w:lsdException w:name="Table Professional" w:semiHidden="1" w:unhideWhenUsed="1"/>
+    <w:lsdException w:name="Table Subtle 1" w:semiHidden="1" w:unhideWhenUsed="1"/>
+    <w:lsdException w:name="Table Subtle 2" w:semiHidden="1" w:unhideWhenUsed="1"/>
+    <w:lsdException w:name="Table Web 1" w:semiHidden="1" w:unhideWhenUsed="1"/>
+    <w:lsdException w:name="Table Web 2" w:semiHidden="1" w:unhideWhenUsed="1"/>
+    <w:lsdException w:name="Table Web 3" w:semiHidden="1" w:unhideWhenUsed="1"/>
+    <w:lsdException w:name="Balloon Text" w:semiHidden="1" w:unhideWhenUsed="1"/>
+    <w:lsdException w:name="Table Grid" w:uiPriority="59"/>
+    <w:lsdException w:name="Table Theme" w:semiHidden="1" w:unhideWhenUsed="1"/>
+    <w:lsdException w:name="Placeholder Text" w:semiHidden="1"/>
+    <w:lsdException w:name="Light Shading" w:uiPriority="60"/>
+    <w:lsdException w:name="Light List" w:uiPriority="61"/>
+    <w:lsdException w:name="Light Grid" w:uiPriority="62"/>
+    <w:lsdException w:name="Medium Shading 1" w:uiPriority="63"/>
+    <w:lsdException w:name="Medium Shading 2" w:uiPriority="64"/>
+    <w:lsdException w:name="Medium List 1" w:uiPriority="65"/>
+    <w:lsdException w:name="Medium List 2" w:uiPriority="66"/>
+    <w:lsdException w:name="Medium Grid 1" w:uiPriority="67"/>
+    <w:lsdException w:name="Medium Grid 2" w:uiPriority="68"/>
+    <w:lsdException w:name="Medium Grid 3" w:uiPriority="69"/>
+    <w:lsdException w:name="Dark List" w:uiPriority="70"/>
+    <w:lsdException w:name="Colorful Shading" w:uiPriority="71"/>
+    <w:lsdException w:name="Colorful List" w:uiPriority="72"/>
+    <w:lsdException w:name="Colorful Grid" w:uiPriority="73"/>
+    <w:lsdException w:name="Light Shading Accent 1" w:uiPriority="60"/>
+    <w:lsdException w:name="Light List Accent 1" w:uiPriority="61"/>
+    <w:lsdException w:name="Light Grid Accent 1" w:uiPriority="62"/>
+    <w:lsdException w:name="Medium Shading 1 Accent 1" w:uiPriority="63"/>
+    <w:lsdException w:name="Medium Shading 2 Accent 1" w:uiPriority="64"/>
+    <w:lsdException w:name="Medium List 1 Accent 1" w:uiPriority="65"/>
+    <w:lsdException w:name="Revision" w:semiHidden="1"/>
+    <w:lsdException w:name="Medium List 2 Accent 1" w:uiPriority="66"/>
+    <w:lsdException w:name="Medium Grid 1 Accent 1" w:uiPriority="67"/>
+    <w:lsdException w:name="Medium Grid 2 Accent 1" w:uiPriority="68"/>
+    <w:lsdException w:name="Medium Grid 3 Accent 1" w:uiPriority="69"/>
+    <w:lsdException w:name="Dark List Accent 1" w:uiPriority="70"/>
+    <w:lsdException w:name="Colorful Shading Accent 1" w:uiPriority="71"/>
+    <w:lsdException w:name="Colorful List Accent 1" w:uiPriority="72"/>
+    <w:lsdException w:name="Colorful Grid Accent 1" w:uiPriority="73"/>
+    <w:lsdException w:name="Light Shading Accent 2" w:uiPriority="60"/>
+    <w:lsdException w:name="Light List Accent 2" w:uiPriority="61"/>
+    <w:lsdException w:name="Light Grid Accent 2" w:uiPriority="62"/>
+    <w:lsdException w:name="Medium Shading 1 Accent 2" w:uiPriority="63"/>
+    <w:lsdException w:name="Medium Shading 2 Accent 2" w:uiPriority="64"/>
+    <w:lsdException w:name="Medium List 1 Accent 2" w:uiPriority="65"/>
+    <w:lsdException w:name="Medium List 2 Accent 2" w:uiPriority="66"/>
+    <w:lsdException w:name="Medium Grid 1 Accent 2" w:uiPriority="67"/>
+    <w:lsdException w:name="Medium Grid 2 Accent 2" w:uiPriority="68"/>
+    <w:lsdException w:name="Medium Grid 3 Accent 2" w:uiPriority="69"/>
+    <w:lsdException w:name="Dark List Accent 2" w:uiPriority="70"/>
+    <w:lsdException w:name="Colorful Shading Accent 2" w:uiPriority="71"/>
+    <w:lsdException w:name="Colorful List Accent 2" w:uiPriority="72"/>
+    <w:lsdException w:name="Colorful Grid Accent 2" w:uiPriority="73"/>
+    <w:lsdException w:name="Light Shading Accent 3" w:uiPriority="60"/>
+    <w:lsdException w:name="Light List Accent 3" w:uiPriority="61"/>
+    <w:lsdException w:name="Light Grid Accent 3" w:uiPriority="62"/>
+    <w:lsdException w:name="Medium Shading 1 Accent 3" w:uiPriority="63"/>
+    <w:lsdException w:name="Medium Shading 2 Accent 3" w:uiPriority="64"/>
+    <w:lsdException w:name="Medium List 1 Accent 3" w:uiPriority="65"/>
+    <w:lsdException w:name="Medium List 2 Accent 3" w:uiPriority="66"/>
+    <w:lsdException w:name="Medium Grid 1 Accent 3" w:uiPriority="67"/>
+    <w:lsdException w:name="Medium Grid 2 Accent 3" w:uiPriority="68"/>
+    <w:lsdException w:name="Medium Grid 3 Accent 3" w:uiPriority="69"/>
+    <w:lsdException w:name="Dark List Accent 3" w:uiPriority="70"/>
+    <w:lsdException w:name="Colorful Shading Accent 3" w:uiPriority="71"/>
+    <w:lsdException w:name="Colorful List Accent 3" w:uiPriority="72"/>
+    <w:lsdException w:name="Colorful Grid Accent 3" w:uiPriority="73"/>
+    <w:lsdException w:name="Light Shading Accent 4" w:uiPriority="60"/>
+    <w:lsdException w:name="Light List Accent 4" w:uiPriority="61"/>
+    <w:lsdException w:name="Light Grid Accent 4" w:uiPriority="62"/>
+    <w:lsdException w:name="Medium Shading 1 Accent 4" w:uiPriority="63"/>
+    <w:lsdException w:name="Medium Shading 2 Accent 4" w:uiPriority="64"/>
+    <w:lsdException w:name="Medium List 1 Accent 4" w:uiPriority="65"/>
+    <w:lsdException w:name="Medium List 2 Accent 4" w:uiPriority="66"/>
+    <w:lsdException w:name="Medium Grid 1 Accent 4" w:uiPriority="67"/>
+    <w:lsdException w:name="Medium Grid 2 Accent 4" w:uiPriority="68"/>
+    <w:lsdException w:name="Medium Grid 3 Accent 4" w:uiPriority="69"/>
+    <w:lsdException w:name="Dark List Accent 4" w:uiPriority="70"/>
+    <w:lsdException w:name="Colorful Shading Accent 4" w:uiPriority="71"/>
+    <w:lsdException w:name="Colorful List Accent 4" w:uiPriority="72"/>
+    <w:lsdException w:name="Colorful Grid Accent 4" w:uiPriority="73"/>
+    <w:lsdException w:name="Light Shading Accent 5" w:uiPriority="60"/>
+    <w:lsdException w:name="Light List Accent 5" w:uiPriority="61"/>
+    <w:lsdException w:name="Light Grid Accent 5" w:uiPriority="62"/>
+    <w:lsdException w:name="Medium Shading 1 Accent 5" w:uiPriority="63"/>
+    <w:lsdException w:name="Medium Shading 2 Accent 5" w:uiPriority="64"/>
+    <w:lsdException w:name="Medium List 1 Accent 5" w:uiPriority="65"/>
+    <w:lsdException w:name="Medium List 2 Accent 5" w:uiPriority="66"/>
+    <w:lsdException w:name="Medium Grid 1 Accent 5" w:uiPriority="67"/>
+    <w:lsdException w:name="Medium Grid 2 Accent 5" w:uiPriority="68"/>
+    <w:lsdException w:name="Medium Grid 3 Accent 5" w:uiPriority="69"/>
+    <w:lsdException w:name="Dark List Accent 5" w:uiPriority="70"/>
+    <w:lsdException w:name="Colorful Shading Accent 5" w:uiPriority="71"/>
+    <w:lsdException w:name="Colorful List Accent 5" w:uiPriority="72"/>
+    <w:lsdException w:name="Colorful Grid Accent 5" w:uiPriority="73"/>
+    <w:lsdException w:name="Light Shading Accent 6" w:uiPriority="60"/>
+    <w:lsdException w:name="Light List Accent 6" w:uiPriority="61"/>
+    <w:lsdException w:name="Light Grid Accent 6" w:uiPriority="62"/>
+    <w:lsdException w:name="Medium Shading 1 Accent 6" w:uiPriority="63"/>
+    <w:lsdException w:name="Medium Shading 2 Accent 6" w:uiPriority="64"/>
+    <w:lsdException w:name="Medium List 1 Accent 6" w:uiPriority="65"/>
+    <w:lsdException w:name="Medium List 2 Accent 6" w:uiPriority="66"/>
+    <w:lsdException w:name="Medium Grid 1 Accent 6" w:uiPriority="67"/>
+    <w:lsdException w:name="Medium Grid 2 Accent 6" w:uiPriority="68"/>
+    <w:lsdException w:name="Medium Grid 3 Accent 6" w:uiPriority="69"/>
+    <w:lsdException w:name="Dark List Accent 6" w:uiPriority="70"/>
+    <w:lsdException w:name="Colorful Shading Accent 6" w:uiPriority="71"/>
+    <w:lsdException w:name="Colorful List Accent 6" w:uiPriority="72"/>
+    <w:lsdException w:name="Colorful Grid Accent 6" w:uiPriority="73"/>
+    <w:lsdException w:name="Subtle Emphasis" w:uiPriority="19" w:qFormat="1"/>
+    <w:lsdException w:name="Intense Emphasis" w:uiPriority="21" w:qFormat="1"/>
+    <w:lsdException w:name="Subtle Reference" w:uiPriority="31" w:qFormat="1"/>
+    <w:lsdException w:name="Intense Reference" w:uiPriority="32" w:qFormat="1"/>
+    <w:lsdException w:name="Book Title" w:uiPriority="33" w:qFormat="1"/>
+    <w:lsdException w:name="Bibliography" w:semiHidden="1" w:uiPriority="37" w:unhideWhenUsed="1"/>
+    <w:lsdException w:name="TOC Heading" w:semiHidden="1" w:uiPriority="39" w:unhideWhenUsed="1" w:qFormat="1"/>
+    <w:lsdException w:name="Plain Table 1" w:uiPriority="41"/>
+    <w:lsdException w:name="Plain Table 2" w:uiPriority="42"/>
+    <w:lsdException w:name="Plain Table 3" w:uiPriority="43"/>
+    <w:lsdException w:name="Plain Table 4" w:uiPriority="44"/>
+    <w:lsdException w:name="Plain Table 5" w:uiPriority="45"/>
+    <w:lsdException w:name="Grid Table Light" w:uiPriority="40"/>
+    <w:lsdException w:name="Grid Table 1 Light" w:uiPriority="46"/>
+    <w:lsdException w:name="Grid Table 2" w:uiPriority="47"/>
+    <w:lsdException w:name="Grid Table 3" w:uiPriority="48"/>
+    <w:lsdException w:name="Grid Table 4" w:uiPriority="49"/>
+    <w:lsdException w:name="Grid Table 5 Dark" w:uiPriority="50"/>
+    <w:lsdException w:name="Grid Table 6 Colorful" w:uiPriority="51"/>
+    <w:lsdException w:name="Grid Table 7 Colorful" w:uiPriority="52"/>
+    <w:lsdException w:name="Grid Table 1 Light Accent 1" w:uiPriority="46"/>
+    <w:lsdException w:name="Grid Table 2 Accent 1" w:uiPriority="47"/>
+    <w:lsdException w:name="Grid Table 3 Accent 1" w:uiPriority="48"/>
+    <w:lsdException w:name="Grid Table 4 Accent 1" w:uiPriority="49"/>
+    <w:lsdException w:name="Grid Table 5 Dark Accent 1" w:uiPriority="50"/>
+    <w:lsdException w:name="Grid Table 6 Colorful Accent 1" w:uiPriority="51"/>
+    <w:lsdException w:name="Grid Table 7 Colorful Accent 1" w:uiPriority="52"/>
+    <w:lsdException w:name="Grid Table 1 Light Accent 2" w:uiPriority="46"/>
+    <w:lsdException w:name="Grid Table 2 Accent 2" w:uiPriority="47"/>
+    <w:lsdException w:name="Grid Table 3 Accent 2" w:uiPriority="48"/>
+    <w:lsdException w:name="Grid Table 4 Accent 2" w:uiPriority="49"/>
+    <w:lsdException w:name="Grid Table 5 Dark Accent 2" w:uiPriority="50"/>
+    <w:lsdException w:name="Grid Table 6 Colorful Accent 2" w:uiPriority="51"/>
+    <w:lsdException w:name="Grid Table 7 Colorful Accent 2" w:uiPriority="52"/>
+    <w:lsdException w:name="Grid Table 1 Light Accent 3" w:uiPriority="46"/>
+    <w:lsdException w:name="Grid Table 2 Accent 3" w:uiPriority="47"/>
+    <w:lsdException w:name="Grid Table 3 Accent 3" w:uiPriority="48"/>
+    <w:lsdException w:name="Grid Table 4 Accent 3" w:uiPriority="49"/>
+    <w:lsdException w:name="Grid Table 5 Dark Accent 3" w:uiPriority="50"/>
+    <w:lsdException w:name="Grid Table 6 Colorful Accent 3" w:uiPriority="51"/>
+    <w:lsdException w:name="Grid Table 7 Colorful Accent 3" w:uiPriority="52"/>
+    <w:lsdException w:name="Grid Table 1 Light Accent 4" w:uiPriority="46"/>
+    <w:lsdException w:name="Grid Table 2 Accent 4" w:uiPriority="47"/>
+    <w:lsdException w:name="Grid Table 3 Accent 4" w:uiPriority="48"/>
+    <w:lsdException w:name="Grid Table 4 Accent 4" w:uiPriority="49"/>
+    <w:lsdException w:name="Grid Table 5 Dark Accent 4" w:uiPriority="50"/>
+    <w:lsdException w:name="Grid Table 6 Colorful Accent 4" w:uiPriority="51"/>
+    <w:lsdException w:name="Grid Table 7 Colorful Accent 4" w:uiPriority="52"/>
+    <w:lsdException w:name="Grid Table 1 Light Accent 5" w:uiPriority="46"/>
+    <w:lsdException w:name="Grid Table 2 Accent 5" w:uiPriority="47"/>
+    <w:lsdException w:name="Grid Table 3 Accent 5" w:uiPriority="48"/>
+    <w:lsdException w:name="Grid Table 4 Accent 5" w:uiPriority="49"/>
+    <w:lsdException w:name="Grid Table 5 Dark Accent 5" w:uiPriority="50"/>
+    <w:lsdException w:name="Grid Table 6 Colorful Accent 5" w:uiPriority="51"/>
+    <w:lsdException w:name="Grid Table 7 Colorful Accent 5" w:uiPriority="52"/>
+    <w:lsdException w:name="Grid Table 1 Light Accent 6" w:uiPriority="46"/>
+    <w:lsdException w:name="Grid Table 2 Accent 6" w:uiPriority="47"/>
+    <w:lsdException w:name="Grid Table 3 Accent 6" w:uiPriority="48"/>
+    <w:lsdException w:name="Grid Table 4 Accent 6" w:uiPriority="49"/>
+    <w:lsdException w:name="Grid Table 5 Dark Accent 6" w:uiPriority="50"/>
+    <w:lsdException w:name="Grid Table 6 Colorful Accent 6" w:uiPriority="51"/>
+    <w:lsdException w:name="Grid Table 7 Colorful Accent 6" w:uiPriority="52"/>
+    <w:lsdException w:name="List Table 1 Light" w:uiPriority="46"/>
+    <w:lsdException w:name="List Table 2" w:uiPriority="47"/>
+    <w:lsdException w:name="List Table 3" w:uiPriority="48"/>
+    <w:lsdException w:name="List Table 4" w:uiPriority="49"/>
+    <w:lsdException w:name="List Table 5 Dark" w:uiPriority="50"/>
+    <w:lsdException w:name="List Table 6 Colorful" w:uiPriority="51"/>
+    <w:lsdException w:name="List Table 7 Colorful" w:uiPriority="52"/>
+    <w:lsdException w:name="List Table 1 Light Accent 1" w:uiPriority="46"/>
+    <w:lsdException w:name="List Table 2 Accent 1" w:uiPriority="47"/>
+    <w:lsdException w:name="List Table 3 Accent 1" w:uiPriority="48"/>
+    <w:lsdException w:name="List Table 4 Accent 1" w:uiPriority="49"/>
+    <w:lsdException w:name="List Table 5 Dark Accent 1" w:uiPriority="50"/>
+    <w:lsdException w:name="List Table 6 Colorful Accent 1" w:uiPriority="51"/>
+    <w:lsdException w:name="List Table 7 Colorful Accent 1" w:uiPriority="52"/>
+    <w:lsdException w:name="List Table 1 Light Accent 2" w:uiPriority="46"/>
+    <w:lsdException w:name="List Table 2 Accent 2" w:uiPriority="47"/>
+    <w:lsdException w:name="List Table 3 Accent 2" w:uiPriority="48"/>
+    <w:lsdException w:name="List Table 4 Accent 2" w:uiPriority="49"/>
+    <w:lsdException w:name="List Table 5 Dark Accent 2" w:uiPriority="50"/>
+    <w:lsdException w:name="List Table 6 Colorful Accent 2" w:uiPriority="51"/>
+    <w:lsdException w:name="List Table 7 Colorful Accent 2" w:uiPriority="52"/>
+    <w:lsdException w:name="List Table 1 Light Accent 3" w:uiPriority="46"/>
+    <w:lsdException w:name="List Table 2 Accent 3" w:uiPriority="47"/>
+    <w:lsdException w:name="List Table 3 Accent 3" w:uiPriority="48"/>
+    <w:lsdException w:name="List Table 4 Accent 3" w:uiPriority="49"/>
+    <w:lsdException w:name="List Table 5 Dark Accent 3" w:uiPriority="50"/>
+    <w:lsdException w:name="List Table 6 Colorful Accent 3" w:uiPriority="51"/>
+    <w:lsdException w:name="List Table 7 Colorful Accent 3" w:uiPriority="52"/>
+    <w:lsdException w:name="List Table 1 Light Accent 4" w:uiPriority="46"/>
+    <w:lsdException w:name="List Table 2 Accent 4" w:uiPriority="47"/>
+    <w:lsdException w:name="List Table 3 Accent 4" w:uiPriority="48"/>
+    <w:lsdException w:name="List Table 4 Accent 4" w:uiPriority="49"/>
+    <w:lsdException w:name="List Table 5 Dark Accent 4" w:uiPriority="50"/>
+    <w:lsdException w:name="List Table 6 Colorful Accent 4" w:uiPriority="51"/>
+    <w:lsdException w:name="List Table 7 Colorful Accent 4" w:uiPriority="52"/>
+    <w:lsdException w:name="List Table 1 Light Accent 5" w:uiPriority="46"/>
+    <w:lsdException w:name="List Table 2 Accent 5" w:uiPriority="47"/>
+    <w:lsdException w:name="List Table 3 Accent 5" w:uiPriority="48"/>
+    <w:lsdException w:name="List Table 4 Accent 5" w:uiPriority="49"/>
+    <w:lsdException w:name="List Table 5 Dark Accent 5" w:uiPriority="50"/>
+    <w:lsdException w:name="List Table 6 Colorful Accent 5" w:uiPriority="51"/>
+    <w:lsdException w:name="List Table 7 Colorful Accent 5" w:uiPriority="52"/>
+    <w:lsdException w:name="List Table 1 Light Accent 6" w:uiPriority="46"/>
+    <w:lsdException w:name="List Table 2 Accent 6" w:uiPriority="47"/>
+    <w:lsdException w:name="List Table 3 Accent 6" w:uiPriority="48"/>
+    <w:lsdException w:name="List Table 4 Accent 6" w:uiPriority="49"/>
+    <w:lsdException w:name="List Table 5 Dark Accent 6" w:uiPriority="50"/>
+    <w:lsdException w:name="List Table 6 Colorful Accent 6" w:uiPriority="51"/>
+    <w:lsdException w:name="List Table 7 Colorful Accent 6" w:uiPriority="52"/>
+    <w:lsdException w:name="Mention" w:semiHidden="1" w:unhideWhenUsed="1"/>
+    <w:lsdException w:name="Smart Hyperlink" w:semiHidden="1" w:unhideWhenUsed="1"/>
+    <w:lsdException w:name="Hashtag" w:semiHidden="1" w:unhideWhenUsed="1"/>
+    <w:lsdException w:name="Unresolved Mention" w:semiHidden="1" w:unhideWhenUsed="1"/>
   </w:latentStyles>
-  <w:style w:type="paragraph" w:default="1" w:styleId="1">
+  <w:style w:type="paragraph" w:default="1" w:styleId="Normal">
     <w:name w:val="Normal"/>
     <w:qFormat/>
-    <w:uiPriority w:val="0"/>
-    <w:pPr>
-      <w:spacing w:after="160" w:line="259" w:lineRule="auto"/>
-    </w:pPr>
-    <w:rPr>
-      <w:rFonts w:ascii="Calibri" w:hAnsi="Calibri" w:eastAsia="Calibri" w:cs="Arial"/>
-      <w:lang w:val="en-MY" w:eastAsia="en-MY" w:bidi="ar-SA"/>
-    </w:rPr>
   </w:style>
-  <w:style w:type="character" w:default="1" w:styleId="2">
+  <w:style w:type="character" w:default="1" w:styleId="DefaultParagraphFont">
     <w:name w:val="Default Paragraph Font"/>
+    <w:uiPriority w:val="1"/>
+    <w:semiHidden/>
     <w:unhideWhenUsed/>
-    <w:qFormat/>
-    <w:uiPriority w:val="1"/>
   </w:style>
-  <w:style w:type="table" w:default="1" w:styleId="3">
+  <w:style w:type="table" w:default="1" w:styleId="TableNormal">
     <w:name w:val="Normal Table"/>
+    <w:uiPriority w:val="99"/>
+    <w:semiHidden/>
     <w:unhideWhenUsed/>
-    <w:qFormat/>
-    <w:uiPriority w:val="99"/>
     <w:tblPr>
-      <w:tblLayout w:type="fixed"/>
+      <w:tblInd w:w="0" w:type="dxa"/>
       <w:tblCellMar>
         <w:top w:w="0" w:type="dxa"/>
         <w:left w:w="108" w:type="dxa"/>
@@ -3096,6 +3508,12 @@
         <w:right w:w="108" w:type="dxa"/>
       </w:tblCellMar>
     </w:tblPr>
+  </w:style>
+  <w:style w:type="numbering" w:default="1" w:styleId="NoList">
+    <w:name w:val="No List"/>
+    <w:uiPriority w:val="99"/>
+    <w:semiHidden/>
+    <w:unhideWhenUsed/>
   </w:style>
 </w:styles>
 </file>
@@ -3381,6 +3799,7 @@
     </a:fmtScheme>
   </a:themeElements>
   <a:objectDefaults/>
+  <a:extraClrSchemeLst/>
 </a:theme>
 </file>
 

</xml_diff>

<commit_message>
Updated template and fix deleted invoice still shown in list
</commit_message>
<xml_diff>
--- a/CreateWordFromWinForm/bin/Debug/Template.docx
+++ b/CreateWordFromWinForm/bin/Debug/Template.docx
@@ -1,6 +1,6 @@
 
 <file path=word/document.xml><?xml version="1.0" encoding="utf-8"?>
-<w:document xmlns:wpc="http://schemas.microsoft.com/office/word/2010/wordprocessingCanvas" xmlns:cx="http://schemas.microsoft.com/office/drawing/2014/chartex" xmlns:cx1="http://schemas.microsoft.com/office/drawing/2015/9/8/chartex" xmlns:cx2="http://schemas.microsoft.com/office/drawing/2015/10/21/chartex" xmlns:cx3="http://schemas.microsoft.com/office/drawing/2016/5/9/chartex" xmlns:cx4="http://schemas.microsoft.com/office/drawing/2016/5/10/chartex" xmlns:cx5="http://schemas.microsoft.com/office/drawing/2016/5/11/chartex" xmlns:cx6="http://schemas.microsoft.com/office/drawing/2016/5/12/chartex" xmlns:cx7="http://schemas.microsoft.com/office/drawing/2016/5/13/chartex" xmlns:cx8="http://schemas.microsoft.com/office/drawing/2016/5/14/chartex" xmlns:mc="http://schemas.openxmlformats.org/markup-compatibility/2006" xmlns:aink="http://schemas.microsoft.com/office/drawing/2016/ink" xmlns:am3d="http://schemas.microsoft.com/office/drawing/2017/model3d" xmlns:o="urn:schemas-microsoft-com:office:office" xmlns:r="http://schemas.openxmlformats.org/officeDocument/2006/relationships" xmlns:m="http://schemas.openxmlformats.org/officeDocument/2006/math" xmlns:v="urn:schemas-microsoft-com:vml" xmlns:wp14="http://schemas.microsoft.com/office/word/2010/wordprocessingDrawing" xmlns:wp="http://schemas.openxmlformats.org/drawingml/2006/wordprocessingDrawing" xmlns:w10="urn:schemas-microsoft-com:office:word" xmlns:w="http://schemas.openxmlformats.org/wordprocessingml/2006/main" xmlns:w14="http://schemas.microsoft.com/office/word/2010/wordml" xmlns:w15="http://schemas.microsoft.com/office/word/2012/wordml" xmlns:w16cid="http://schemas.microsoft.com/office/word/2016/wordml/cid" xmlns:w16se="http://schemas.microsoft.com/office/word/2015/wordml/symex" xmlns:wpg="http://schemas.microsoft.com/office/word/2010/wordprocessingGroup" xmlns:wpi="http://schemas.microsoft.com/office/word/2010/wordprocessingInk" xmlns:wne="http://schemas.microsoft.com/office/word/2006/wordml" xmlns:wps="http://schemas.microsoft.com/office/word/2010/wordprocessingShape" mc:Ignorable="w14 w15 w16se w16cid wp14">
+<w:document xmlns:wpc="http://schemas.microsoft.com/office/word/2010/wordprocessingCanvas" xmlns:cx="http://schemas.microsoft.com/office/drawing/2014/chartex" xmlns:cx1="http://schemas.microsoft.com/office/drawing/2015/9/8/chartex" xmlns:cx2="http://schemas.microsoft.com/office/drawing/2015/10/21/chartex" xmlns:mc="http://schemas.openxmlformats.org/markup-compatibility/2006" xmlns:o="urn:schemas-microsoft-com:office:office" xmlns:r="http://schemas.openxmlformats.org/officeDocument/2006/relationships" xmlns:m="http://schemas.openxmlformats.org/officeDocument/2006/math" xmlns:v="urn:schemas-microsoft-com:vml" xmlns:wp14="http://schemas.microsoft.com/office/word/2010/wordprocessingDrawing" xmlns:wp="http://schemas.openxmlformats.org/drawingml/2006/wordprocessingDrawing" xmlns:w10="urn:schemas-microsoft-com:office:word" xmlns:w="http://schemas.openxmlformats.org/wordprocessingml/2006/main" xmlns:w14="http://schemas.microsoft.com/office/word/2010/wordml" xmlns:w15="http://schemas.microsoft.com/office/word/2012/wordml" xmlns:w16se="http://schemas.microsoft.com/office/word/2015/wordml/symex" xmlns:wpg="http://schemas.microsoft.com/office/word/2010/wordprocessingGroup" xmlns:wpi="http://schemas.microsoft.com/office/word/2010/wordprocessingInk" xmlns:wne="http://schemas.microsoft.com/office/word/2006/wordml" xmlns:wps="http://schemas.microsoft.com/office/word/2010/wordprocessingShape" mc:Ignorable="w14 w15 w16se wp14">
   <w:background w:color="FFFFFF"/>
   <w:body>
     <w:p>
@@ -13,11 +13,74 @@
         <w:rPr>
           <w:rFonts w:ascii="Courier New" w:hAnsi="Courier New" w:cs="Courier New"/>
           <w:noProof/>
+          <w:lang w:val="en-US" w:eastAsia="zh-CN"/>
+        </w:rPr>
+        <w:drawing>
+          <wp:anchor distT="0" distB="0" distL="114300" distR="114300" simplePos="0" relativeHeight="251672576" behindDoc="0" locked="0" layoutInCell="1" allowOverlap="1" wp14:anchorId="5220CEA3" wp14:editId="4FA41569">
+            <wp:simplePos x="0" y="0"/>
+            <wp:positionH relativeFrom="column">
+              <wp:posOffset>3630304</wp:posOffset>
+            </wp:positionH>
+            <wp:positionV relativeFrom="paragraph">
+              <wp:posOffset>5802346</wp:posOffset>
+            </wp:positionV>
+            <wp:extent cx="1285240" cy="914400"/>
+            <wp:effectExtent l="0" t="0" r="0" b="0"/>
+            <wp:wrapSquare wrapText="bothSides"/>
+            <wp:docPr id="12" name="Picture 12"/>
+            <wp:cNvGraphicFramePr>
+              <a:graphicFrameLocks xmlns:a="http://schemas.openxmlformats.org/drawingml/2006/main" noChangeAspect="1"/>
+            </wp:cNvGraphicFramePr>
+            <a:graphic xmlns:a="http://schemas.openxmlformats.org/drawingml/2006/main">
+              <a:graphicData uri="http://schemas.openxmlformats.org/drawingml/2006/picture">
+                <pic:pic xmlns:pic="http://schemas.openxmlformats.org/drawingml/2006/picture">
+                  <pic:nvPicPr>
+                    <pic:cNvPr id="12" name="Signature.png"/>
+                    <pic:cNvPicPr/>
+                  </pic:nvPicPr>
+                  <pic:blipFill>
+                    <a:blip r:embed="rId5" cstate="print">
+                      <a:extLst>
+                        <a:ext uri="{28A0092B-C50C-407E-A947-70E740481C1C}">
+                          <a14:useLocalDpi xmlns:a14="http://schemas.microsoft.com/office/drawing/2010/main" val="0"/>
+                        </a:ext>
+                      </a:extLst>
+                    </a:blip>
+                    <a:stretch>
+                      <a:fillRect/>
+                    </a:stretch>
+                  </pic:blipFill>
+                  <pic:spPr>
+                    <a:xfrm>
+                      <a:off x="0" y="0"/>
+                      <a:ext cx="1285240" cy="914400"/>
+                    </a:xfrm>
+                    <a:prstGeom prst="rect">
+                      <a:avLst/>
+                    </a:prstGeom>
+                  </pic:spPr>
+                </pic:pic>
+              </a:graphicData>
+            </a:graphic>
+            <wp14:sizeRelH relativeFrom="page">
+              <wp14:pctWidth>0</wp14:pctWidth>
+            </wp14:sizeRelH>
+            <wp14:sizeRelV relativeFrom="page">
+              <wp14:pctHeight>0</wp14:pctHeight>
+            </wp14:sizeRelV>
+          </wp:anchor>
+        </w:drawing>
+      </w:r>
+      <w:r>
+        <w:rPr>
+          <w:rFonts w:ascii="Courier New" w:hAnsi="Courier New" w:cs="Courier New"/>
+          <w:noProof/>
+          <w:lang w:val="en-US" w:eastAsia="zh-CN"/>
         </w:rPr>
         <mc:AlternateContent>
           <mc:Choice Requires="wps">
             <w:drawing>
-              <wp:anchor distT="0" distB="0" distL="114300" distR="114300" simplePos="0" relativeHeight="251660288" behindDoc="0" locked="0" layoutInCell="1" allowOverlap="1">
+              <wp:anchor distT="0" distB="0" distL="114300" distR="114300" simplePos="0" relativeHeight="251660288" behindDoc="0" locked="0" layoutInCell="1" allowOverlap="1" wp14:anchorId="19C94E03" wp14:editId="5AC29178">
                 <wp:simplePos x="0" y="0"/>
                 <wp:positionH relativeFrom="column">
                   <wp:posOffset>554990</wp:posOffset>
@@ -58,7 +121,6 @@
                                 <w:lang w:val="en-US"/>
                               </w:rPr>
                             </w:pPr>
-                            <w:bookmarkStart w:id="0" w:name="_GoBack"/>
                             <w:r>
                               <w:rPr>
                                 <w:rFonts w:ascii="Courier New" w:hAnsi="Courier New" w:cs="Courier New"/>
@@ -88,7 +150,6 @@
                               </w:rPr>
                               <w:t>#</w:t>
                             </w:r>
-                            <w:bookmarkEnd w:id="0"/>
                           </w:p>
                         </w:txbxContent>
                       </wps:txbx>
@@ -106,7 +167,7 @@
           </mc:Choice>
           <mc:Fallback>
             <w:pict>
-              <v:shapetype id="_x0000_t202" coordsize="21600,21600" o:spt="202" path="m,l,21600r21600,l21600,xe">
+              <v:shapetype w14:anchorId="19C94E03" id="_x0000_t202" coordsize="21600,21600" o:spt="202" path="m,l,21600r21600,l21600,xe">
                 <v:stroke joinstyle="miter"/>
                 <v:path gradientshapeok="t" o:connecttype="rect"/>
               </v:shapetype>
@@ -122,7 +183,6 @@
                           <w:lang w:val="en-US"/>
                         </w:rPr>
                       </w:pPr>
-                      <w:bookmarkStart w:id="1" w:name="_GoBack"/>
                       <w:r>
                         <w:rPr>
                           <w:rFonts w:ascii="Courier New" w:hAnsi="Courier New" w:cs="Courier New"/>
@@ -152,7 +212,6 @@
                         </w:rPr>
                         <w:t>#</w:t>
                       </w:r>
-                      <w:bookmarkEnd w:id="1"/>
                     </w:p>
                   </w:txbxContent>
                 </v:textbox>
@@ -166,11 +225,12 @@
         <w:rPr>
           <w:rFonts w:ascii="Courier New" w:hAnsi="Courier New" w:cs="Courier New"/>
           <w:noProof/>
+          <w:lang w:val="en-US" w:eastAsia="zh-CN"/>
         </w:rPr>
         <mc:AlternateContent>
           <mc:Choice Requires="wps">
             <w:drawing>
-              <wp:anchor distT="0" distB="0" distL="114300" distR="114300" simplePos="0" relativeHeight="251671552" behindDoc="0" locked="0" layoutInCell="1" allowOverlap="1">
+              <wp:anchor distT="0" distB="0" distL="114300" distR="114300" simplePos="0" relativeHeight="251671552" behindDoc="0" locked="0" layoutInCell="1" allowOverlap="1" wp14:anchorId="75539443" wp14:editId="226BCF38">
                 <wp:simplePos x="0" y="0"/>
                 <wp:positionH relativeFrom="column">
                   <wp:posOffset>-464820</wp:posOffset>
@@ -231,7 +291,7 @@
           </mc:Choice>
           <mc:Fallback>
             <w:pict>
-              <v:shape id="Text Box 11" o:spid="_x0000_s1027" type="#_x0000_t202" style="position:absolute;margin-left:-36.6pt;margin-top:40.85pt;width:289.8pt;height:78.75pt;z-index:251671552;visibility:visible;mso-wrap-style:square;mso-wrap-distance-left:9pt;mso-wrap-distance-top:0;mso-wrap-distance-right:9pt;mso-wrap-distance-bottom:0;mso-position-horizontal:absolute;mso-position-horizontal-relative:text;mso-position-vertical:absolute;mso-position-vertical-relative:text;v-text-anchor:top" o:gfxdata="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" filled="f" stroked="f">
+              <v:shape w14:anchorId="75539443" id="Text Box 11" o:spid="_x0000_s1027" type="#_x0000_t202" style="position:absolute;margin-left:-36.6pt;margin-top:40.85pt;width:289.8pt;height:78.75pt;z-index:251671552;visibility:visible;mso-wrap-style:square;mso-wrap-distance-left:9pt;mso-wrap-distance-top:0;mso-wrap-distance-right:9pt;mso-wrap-distance-bottom:0;mso-position-horizontal:absolute;mso-position-horizontal-relative:text;mso-position-vertical:absolute;mso-position-vertical-relative:text;v-text-anchor:top" o:gfxdata="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" filled="f" stroked="f">
                 <v:textbox>
                   <w:txbxContent>
                     <w:p>
@@ -262,11 +322,12 @@
         <w:rPr>
           <w:rFonts w:ascii="Courier New" w:hAnsi="Courier New" w:cs="Courier New"/>
           <w:noProof/>
+          <w:lang w:val="en-US" w:eastAsia="zh-CN"/>
         </w:rPr>
         <mc:AlternateContent>
           <mc:Choice Requires="wps">
             <w:drawing>
-              <wp:anchor distT="0" distB="0" distL="114300" distR="114300" simplePos="0" relativeHeight="251645952" behindDoc="0" locked="0" layoutInCell="1" allowOverlap="1">
+              <wp:anchor distT="0" distB="0" distL="114300" distR="114300" simplePos="0" relativeHeight="251645952" behindDoc="0" locked="0" layoutInCell="1" allowOverlap="1" wp14:anchorId="1CF95B02" wp14:editId="25251007">
                 <wp:simplePos x="0" y="0"/>
                 <wp:positionH relativeFrom="column">
                   <wp:posOffset>4334510</wp:posOffset>
@@ -359,7 +420,7 @@
           </mc:Choice>
           <mc:Fallback>
             <w:pict>
-              <v:shape id="Text Box 4" o:spid="_x0000_s1028" type="#_x0000_t202" style="position:absolute;margin-left:341.3pt;margin-top:-8.65pt;width:137.3pt;height:27.6pt;z-index:251645952;visibility:visible;mso-wrap-style:square;mso-wrap-distance-left:9pt;mso-wrap-distance-top:0;mso-wrap-distance-right:9pt;mso-wrap-distance-bottom:0;mso-position-horizontal:absolute;mso-position-horizontal-relative:text;mso-position-vertical:absolute;mso-position-vertical-relative:text;v-text-anchor:top" o:gfxdata="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" filled="f" stroked="f">
+              <v:shape w14:anchorId="1CF95B02" id="Text Box 4" o:spid="_x0000_s1028" type="#_x0000_t202" style="position:absolute;margin-left:341.3pt;margin-top:-8.65pt;width:137.3pt;height:27.6pt;z-index:251645952;visibility:visible;mso-wrap-style:square;mso-wrap-distance-left:9pt;mso-wrap-distance-top:0;mso-wrap-distance-right:9pt;mso-wrap-distance-bottom:0;mso-position-horizontal:absolute;mso-position-horizontal-relative:text;mso-position-vertical:absolute;mso-position-vertical-relative:text;v-text-anchor:top" o:gfxdata="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" filled="f" stroked="f">
                 <v:textbox>
                   <w:txbxContent>
                     <w:p>
@@ -422,11 +483,12 @@
         <w:rPr>
           <w:rFonts w:ascii="Courier New" w:hAnsi="Courier New" w:cs="Courier New"/>
           <w:noProof/>
+          <w:lang w:val="en-US" w:eastAsia="zh-CN"/>
         </w:rPr>
         <mc:AlternateContent>
           <mc:Choice Requires="wps">
             <w:drawing>
-              <wp:anchor distT="0" distB="0" distL="114300" distR="114300" simplePos="0" relativeHeight="251655168" behindDoc="0" locked="0" layoutInCell="1" allowOverlap="1">
+              <wp:anchor distT="0" distB="0" distL="114300" distR="114300" simplePos="0" relativeHeight="251655168" behindDoc="0" locked="0" layoutInCell="1" allowOverlap="1" wp14:anchorId="19E4AE24" wp14:editId="74F96D7F">
                 <wp:simplePos x="0" y="0"/>
                 <wp:positionH relativeFrom="column">
                   <wp:posOffset>3335020</wp:posOffset>
@@ -502,7 +564,7 @@
           </mc:Choice>
           <mc:Fallback>
             <w:pict>
-              <v:shape id="Text Box 8" o:spid="_x0000_s1029" type="#_x0000_t202" style="position:absolute;margin-left:262.6pt;margin-top:148.6pt;width:88pt;height:19.3pt;z-index:251655168;visibility:visible;mso-wrap-style:square;mso-wrap-distance-left:9pt;mso-wrap-distance-top:0;mso-wrap-distance-right:9pt;mso-wrap-distance-bottom:0;mso-position-horizontal:absolute;mso-position-horizontal-relative:text;mso-position-vertical:absolute;mso-position-vertical-relative:text;v-text-anchor:top" o:gfxdata="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" filled="f" stroked="f">
+              <v:shape w14:anchorId="19E4AE24" id="Text Box 8" o:spid="_x0000_s1029" type="#_x0000_t202" style="position:absolute;margin-left:262.6pt;margin-top:148.6pt;width:88pt;height:19.3pt;z-index:251655168;visibility:visible;mso-wrap-style:square;mso-wrap-distance-left:9pt;mso-wrap-distance-top:0;mso-wrap-distance-right:9pt;mso-wrap-distance-bottom:0;mso-position-horizontal:absolute;mso-position-horizontal-relative:text;mso-position-vertical:absolute;mso-position-vertical-relative:text;v-text-anchor:top" o:gfxdata="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" filled="f" stroked="f">
                 <v:textbox>
                   <w:txbxContent>
                     <w:p>
@@ -548,11 +610,12 @@
         <w:rPr>
           <w:rFonts w:ascii="Courier New" w:hAnsi="Courier New" w:cs="Courier New"/>
           <w:noProof/>
+          <w:lang w:val="en-US" w:eastAsia="zh-CN"/>
         </w:rPr>
         <mc:AlternateContent>
           <mc:Choice Requires="wps">
             <w:drawing>
-              <wp:anchor distT="0" distB="0" distL="114300" distR="114300" simplePos="0" relativeHeight="251649024" behindDoc="0" locked="0" layoutInCell="1" allowOverlap="1">
+              <wp:anchor distT="0" distB="0" distL="114300" distR="114300" simplePos="0" relativeHeight="251649024" behindDoc="0" locked="0" layoutInCell="1" allowOverlap="1" wp14:anchorId="1FEA99D9" wp14:editId="061CE54A">
                 <wp:simplePos x="0" y="0"/>
                 <wp:positionH relativeFrom="column">
                   <wp:posOffset>4885055</wp:posOffset>
@@ -628,7 +691,7 @@
           </mc:Choice>
           <mc:Fallback>
             <w:pict>
-              <v:shape id="Text Box 10" o:spid="_x0000_s1030" type="#_x0000_t202" style="position:absolute;margin-left:384.65pt;margin-top:149.3pt;width:100.65pt;height:22.65pt;z-index:251649024;visibility:visible;mso-wrap-style:square;mso-wrap-distance-left:9pt;mso-wrap-distance-top:0;mso-wrap-distance-right:9pt;mso-wrap-distance-bottom:0;mso-position-horizontal:absolute;mso-position-horizontal-relative:text;mso-position-vertical:absolute;mso-position-vertical-relative:text;v-text-anchor:top" o:gfxdata="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" filled="f" stroked="f">
+              <v:shape w14:anchorId="1FEA99D9" id="Text Box 10" o:spid="_x0000_s1030" type="#_x0000_t202" style="position:absolute;margin-left:384.65pt;margin-top:149.3pt;width:100.65pt;height:22.65pt;z-index:251649024;visibility:visible;mso-wrap-style:square;mso-wrap-distance-left:9pt;mso-wrap-distance-top:0;mso-wrap-distance-right:9pt;mso-wrap-distance-bottom:0;mso-position-horizontal:absolute;mso-position-horizontal-relative:text;mso-position-vertical:absolute;mso-position-vertical-relative:text;v-text-anchor:top" o:gfxdata="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" filled="f" stroked="f">
                 <v:textbox>
                   <w:txbxContent>
                     <w:p>
@@ -674,11 +737,12 @@
         <w:rPr>
           <w:rFonts w:ascii="Courier New" w:hAnsi="Courier New" w:cs="Courier New"/>
           <w:noProof/>
+          <w:lang w:val="en-US" w:eastAsia="zh-CN"/>
         </w:rPr>
         <mc:AlternateContent>
           <mc:Choice Requires="wps">
             <w:drawing>
-              <wp:anchor distT="0" distB="0" distL="114300" distR="114300" simplePos="0" relativeHeight="251664384" behindDoc="0" locked="0" layoutInCell="1" allowOverlap="1">
+              <wp:anchor distT="0" distB="0" distL="114300" distR="114300" simplePos="0" relativeHeight="251664384" behindDoc="0" locked="0" layoutInCell="1" allowOverlap="1" wp14:anchorId="1D94F7FD" wp14:editId="76FA6FE9">
                 <wp:simplePos x="0" y="0"/>
                 <wp:positionH relativeFrom="column">
                   <wp:posOffset>-510540</wp:posOffset>
@@ -745,7 +809,7 @@
           </mc:Choice>
           <mc:Fallback>
             <w:pict>
-              <v:shape id="Text Box 41" o:spid="_x0000_s1031" type="#_x0000_t202" style="position:absolute;margin-left:-40.2pt;margin-top:380.4pt;width:367.75pt;height:18.65pt;z-index:251664384;visibility:visible;mso-wrap-style:square;mso-wrap-distance-left:9pt;mso-wrap-distance-top:0;mso-wrap-distance-right:9pt;mso-wrap-distance-bottom:0;mso-position-horizontal:absolute;mso-position-horizontal-relative:text;mso-position-vertical:absolute;mso-position-vertical-relative:text;v-text-anchor:top" o:gfxdata="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" filled="f" stroked="f">
+              <v:shape w14:anchorId="1D94F7FD" id="Text Box 41" o:spid="_x0000_s1031" type="#_x0000_t202" style="position:absolute;margin-left:-40.2pt;margin-top:380.4pt;width:367.75pt;height:18.65pt;z-index:251664384;visibility:visible;mso-wrap-style:square;mso-wrap-distance-left:9pt;mso-wrap-distance-top:0;mso-wrap-distance-right:9pt;mso-wrap-distance-bottom:0;mso-position-horizontal:absolute;mso-position-horizontal-relative:text;mso-position-vertical:absolute;mso-position-vertical-relative:text;v-text-anchor:top" o:gfxdata="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" filled="f" stroked="f">
                 <v:textbox>
                   <w:txbxContent>
                     <w:p>
@@ -784,11 +848,12 @@
         <w:rPr>
           <w:rFonts w:ascii="Courier New" w:hAnsi="Courier New" w:cs="Courier New"/>
           <w:noProof/>
+          <w:lang w:val="en-US" w:eastAsia="zh-CN"/>
         </w:rPr>
         <mc:AlternateContent>
           <mc:Choice Requires="wps">
             <w:drawing>
-              <wp:anchor distT="0" distB="0" distL="114300" distR="114300" simplePos="0" relativeHeight="251657216" behindDoc="0" locked="0" layoutInCell="1" allowOverlap="1">
+              <wp:anchor distT="0" distB="0" distL="114300" distR="114300" simplePos="0" relativeHeight="251657216" behindDoc="0" locked="0" layoutInCell="1" allowOverlap="1" wp14:anchorId="00A43708" wp14:editId="36DFEB46">
                 <wp:simplePos x="0" y="0"/>
                 <wp:positionH relativeFrom="column">
                   <wp:posOffset>980440</wp:posOffset>
@@ -864,7 +929,7 @@
           </mc:Choice>
           <mc:Fallback>
             <w:pict>
-              <v:shape id="Text Box 3" o:spid="_x0000_s1032" type="#_x0000_t202" style="position:absolute;margin-left:77.2pt;margin-top:148.15pt;width:106.7pt;height:18.65pt;z-index:251657216;visibility:visible;mso-wrap-style:square;mso-wrap-distance-left:9pt;mso-wrap-distance-top:0;mso-wrap-distance-right:9pt;mso-wrap-distance-bottom:0;mso-position-horizontal:absolute;mso-position-horizontal-relative:text;mso-position-vertical:absolute;mso-position-vertical-relative:text;v-text-anchor:top" o:gfxdata="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" stroked="f">
+              <v:shape w14:anchorId="00A43708" id="Text Box 3" o:spid="_x0000_s1032" type="#_x0000_t202" style="position:absolute;margin-left:77.2pt;margin-top:148.15pt;width:106.7pt;height:18.65pt;z-index:251657216;visibility:visible;mso-wrap-style:square;mso-wrap-distance-left:9pt;mso-wrap-distance-top:0;mso-wrap-distance-right:9pt;mso-wrap-distance-bottom:0;mso-position-horizontal:absolute;mso-position-horizontal-relative:text;mso-position-vertical:absolute;mso-position-vertical-relative:text;v-text-anchor:top" o:gfxdata="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" stroked="f">
                 <v:textbox>
                   <w:txbxContent>
                     <w:p>
@@ -910,11 +975,12 @@
         <w:rPr>
           <w:rFonts w:ascii="Courier New" w:hAnsi="Courier New" w:cs="Courier New"/>
           <w:noProof/>
+          <w:lang w:val="en-US" w:eastAsia="zh-CN"/>
         </w:rPr>
         <mc:AlternateContent>
           <mc:Choice Requires="wps">
             <w:drawing>
-              <wp:anchor distT="0" distB="0" distL="114300" distR="114300" simplePos="0" relativeHeight="251652096" behindDoc="0" locked="0" layoutInCell="1" allowOverlap="1">
+              <wp:anchor distT="0" distB="0" distL="114300" distR="114300" simplePos="0" relativeHeight="251652096" behindDoc="0" locked="0" layoutInCell="1" allowOverlap="1" wp14:anchorId="4751AD34" wp14:editId="236E81DA">
                 <wp:simplePos x="0" y="0"/>
                 <wp:positionH relativeFrom="column">
                   <wp:posOffset>967740</wp:posOffset>
@@ -992,7 +1058,7 @@
           </mc:Choice>
           <mc:Fallback>
             <w:pict>
-              <v:shape id="Text Box 9" o:spid="_x0000_s1033" type="#_x0000_t202" style="position:absolute;margin-left:76.2pt;margin-top:126.6pt;width:369pt;height:17.4pt;z-index:251652096;visibility:visible;mso-wrap-style:square;mso-wrap-distance-left:9pt;mso-wrap-distance-top:0;mso-wrap-distance-right:9pt;mso-wrap-distance-bottom:0;mso-position-horizontal:absolute;mso-position-horizontal-relative:text;mso-position-vertical:absolute;mso-position-vertical-relative:text;v-text-anchor:top" o:gfxdata="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" stroked="f">
+              <v:shape w14:anchorId="4751AD34" id="Text Box 9" o:spid="_x0000_s1033" type="#_x0000_t202" style="position:absolute;margin-left:76.2pt;margin-top:126.6pt;width:369pt;height:17.4pt;z-index:251652096;visibility:visible;mso-wrap-style:square;mso-wrap-distance-left:9pt;mso-wrap-distance-top:0;mso-wrap-distance-right:9pt;mso-wrap-distance-bottom:0;mso-position-horizontal:absolute;mso-position-horizontal-relative:text;mso-position-vertical:absolute;mso-position-vertical-relative:text;v-text-anchor:top" o:gfxdata="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" stroked="f">
                 <v:textbox>
                   <w:txbxContent>
                     <w:p>
@@ -1038,11 +1104,12 @@
         <w:rPr>
           <w:rFonts w:ascii="Courier New" w:hAnsi="Courier New" w:cs="Courier New"/>
           <w:noProof/>
+          <w:lang w:val="en-US" w:eastAsia="zh-CN"/>
         </w:rPr>
         <mc:AlternateContent>
           <mc:Choice Requires="wps">
             <w:drawing>
-              <wp:anchor distT="0" distB="0" distL="114300" distR="114300" simplePos="0" relativeHeight="251670528" behindDoc="0" locked="0" layoutInCell="1" allowOverlap="1">
+              <wp:anchor distT="0" distB="0" distL="114300" distR="114300" simplePos="0" relativeHeight="251670528" behindDoc="0" locked="0" layoutInCell="1" allowOverlap="1" wp14:anchorId="6178597E" wp14:editId="610E13AF">
                 <wp:simplePos x="0" y="0"/>
                 <wp:positionH relativeFrom="column">
                   <wp:posOffset>-510540</wp:posOffset>
@@ -1100,7 +1167,7 @@
           </mc:Choice>
           <mc:Fallback>
             <w:pict>
-              <v:shape id="Text Box 1" o:spid="_x0000_s1034" type="#_x0000_t202" style="position:absolute;margin-left:-40.2pt;margin-top:208.8pt;width:367.75pt;height:18.65pt;z-index:251670528;visibility:visible;mso-wrap-style:square;mso-wrap-distance-left:9pt;mso-wrap-distance-top:0;mso-wrap-distance-right:9pt;mso-wrap-distance-bottom:0;mso-position-horizontal:absolute;mso-position-horizontal-relative:text;mso-position-vertical:absolute;mso-position-vertical-relative:text;v-text-anchor:top" o:gfxdata="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" filled="f" stroked="f">
+              <v:shape w14:anchorId="6178597E" id="Text Box 1" o:spid="_x0000_s1034" type="#_x0000_t202" style="position:absolute;margin-left:-40.2pt;margin-top:208.8pt;width:367.75pt;height:18.65pt;z-index:251670528;visibility:visible;mso-wrap-style:square;mso-wrap-distance-left:9pt;mso-wrap-distance-top:0;mso-wrap-distance-right:9pt;mso-wrap-distance-bottom:0;mso-position-horizontal:absolute;mso-position-horizontal-relative:text;mso-position-vertical:absolute;mso-position-vertical-relative:text;v-text-anchor:top" o:gfxdata="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" filled="f" stroked="f">
                 <v:textbox>
                   <w:txbxContent>
                     <w:p>
@@ -1130,11 +1197,12 @@
         <w:rPr>
           <w:rFonts w:ascii="Courier New" w:hAnsi="Courier New" w:cs="Courier New"/>
           <w:noProof/>
+          <w:lang w:val="en-US" w:eastAsia="zh-CN"/>
         </w:rPr>
         <mc:AlternateContent>
           <mc:Choice Requires="wps">
             <w:drawing>
-              <wp:anchor distT="0" distB="0" distL="114300" distR="114300" simplePos="0" relativeHeight="251667456" behindDoc="0" locked="0" layoutInCell="1" allowOverlap="1">
+              <wp:anchor distT="0" distB="0" distL="114300" distR="114300" simplePos="0" relativeHeight="251667456" behindDoc="0" locked="0" layoutInCell="1" allowOverlap="1" wp14:anchorId="74160367" wp14:editId="0B8D76AA">
                 <wp:simplePos x="0" y="0"/>
                 <wp:positionH relativeFrom="column">
                   <wp:posOffset>-464820</wp:posOffset>
@@ -1195,7 +1263,7 @@
           </mc:Choice>
           <mc:Fallback>
             <w:pict>
-              <v:shape id="Text Box 44" o:spid="_x0000_s1035" type="#_x0000_t202" style="position:absolute;margin-left:-36.6pt;margin-top:30pt;width:289.8pt;height:20.4pt;z-index:251667456;visibility:visible;mso-wrap-style:square;mso-wrap-distance-left:9pt;mso-wrap-distance-top:0;mso-wrap-distance-right:9pt;mso-wrap-distance-bottom:0;mso-position-horizontal:absolute;mso-position-horizontal-relative:text;mso-position-vertical:absolute;mso-position-vertical-relative:text;v-text-anchor:top" o:gfxdata="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" filled="f" stroked="f">
+              <v:shape w14:anchorId="74160367" id="Text Box 44" o:spid="_x0000_s1035" type="#_x0000_t202" style="position:absolute;margin-left:-36.6pt;margin-top:30pt;width:289.8pt;height:20.4pt;z-index:251667456;visibility:visible;mso-wrap-style:square;mso-wrap-distance-left:9pt;mso-wrap-distance-top:0;mso-wrap-distance-right:9pt;mso-wrap-distance-bottom:0;mso-position-horizontal:absolute;mso-position-horizontal-relative:text;mso-position-vertical:absolute;mso-position-vertical-relative:text;v-text-anchor:top" o:gfxdata="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" filled="f" stroked="f">
                 <v:textbox>
                   <w:txbxContent>
                     <w:p>
@@ -1226,11 +1294,12 @@
         <w:rPr>
           <w:rFonts w:ascii="Courier New" w:hAnsi="Courier New" w:cs="Courier New"/>
           <w:noProof/>
+          <w:lang w:val="en-US" w:eastAsia="zh-CN"/>
         </w:rPr>
         <mc:AlternateContent>
           <mc:Choice Requires="wps">
             <w:drawing>
-              <wp:anchor distT="0" distB="0" distL="114300" distR="114300" simplePos="0" relativeHeight="251669504" behindDoc="0" locked="0" layoutInCell="1" allowOverlap="1">
+              <wp:anchor distT="0" distB="0" distL="114300" distR="114300" simplePos="0" relativeHeight="251669504" behindDoc="0" locked="0" layoutInCell="1" allowOverlap="1" wp14:anchorId="4D0E0F21" wp14:editId="2F6747BF">
                 <wp:simplePos x="0" y="0"/>
                 <wp:positionH relativeFrom="column">
                   <wp:posOffset>-502920</wp:posOffset>
@@ -1314,7 +1383,7 @@
           </mc:Choice>
           <mc:Fallback>
             <w:pict>
-              <v:shape id="Text Box 43" o:spid="_x0000_s1036" type="#_x0000_t202" style="position:absolute;margin-left:-39.6pt;margin-top:411pt;width:367.75pt;height:21pt;z-index:251669504;visibility:visible;mso-wrap-style:square;mso-wrap-distance-left:9pt;mso-wrap-distance-top:0;mso-wrap-distance-right:9pt;mso-wrap-distance-bottom:0;mso-position-horizontal:absolute;mso-position-horizontal-relative:text;mso-position-vertical:absolute;mso-position-vertical-relative:text;v-text-anchor:top" o:gfxdata="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" filled="f" stroked="f">
+              <v:shape w14:anchorId="4D0E0F21" id="Text Box 43" o:spid="_x0000_s1036" type="#_x0000_t202" style="position:absolute;margin-left:-39.6pt;margin-top:411pt;width:367.75pt;height:21pt;z-index:251669504;visibility:visible;mso-wrap-style:square;mso-wrap-distance-left:9pt;mso-wrap-distance-top:0;mso-wrap-distance-right:9pt;mso-wrap-distance-bottom:0;mso-position-horizontal:absolute;mso-position-horizontal-relative:text;mso-position-vertical:absolute;mso-position-vertical-relative:text;v-text-anchor:top" o:gfxdata="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" filled="f" stroked="f">
                 <v:textbox>
                   <w:txbxContent>
                     <w:p>
@@ -1368,17 +1437,18 @@
         <w:rPr>
           <w:rFonts w:ascii="Courier New" w:hAnsi="Courier New" w:cs="Courier New"/>
           <w:noProof/>
+          <w:lang w:val="en-US" w:eastAsia="zh-CN"/>
         </w:rPr>
         <mc:AlternateContent>
           <mc:Choice Requires="wps">
             <w:drawing>
-              <wp:anchor distT="0" distB="0" distL="114300" distR="114300" simplePos="0" relativeHeight="251665408" behindDoc="0" locked="0" layoutInCell="1" allowOverlap="1">
+              <wp:anchor distT="0" distB="0" distL="114300" distR="114300" simplePos="0" relativeHeight="251665408" behindDoc="0" locked="0" layoutInCell="1" allowOverlap="1" wp14:anchorId="28382D4D" wp14:editId="0E2E9E52">
                 <wp:simplePos x="0" y="0"/>
                 <wp:positionH relativeFrom="column">
-                  <wp:posOffset>-502920</wp:posOffset>
+                  <wp:posOffset>-505460</wp:posOffset>
                 </wp:positionH>
                 <wp:positionV relativeFrom="paragraph">
-                  <wp:posOffset>5021580</wp:posOffset>
+                  <wp:posOffset>5024120</wp:posOffset>
                 </wp:positionV>
                 <wp:extent cx="4670425" cy="236855"/>
                 <wp:effectExtent l="0" t="0" r="0" b="0"/>
@@ -1446,7 +1516,7 @@
           </mc:Choice>
           <mc:Fallback>
             <w:pict>
-              <v:shape id="Text Box 42" o:spid="_x0000_s1037" type="#_x0000_t202" style="position:absolute;margin-left:-39.6pt;margin-top:395.4pt;width:367.75pt;height:18.65pt;z-index:251665408;visibility:visible;mso-wrap-style:square;mso-wrap-distance-left:9pt;mso-wrap-distance-top:0;mso-wrap-distance-right:9pt;mso-wrap-distance-bottom:0;mso-position-horizontal:absolute;mso-position-horizontal-relative:text;mso-position-vertical:absolute;mso-position-vertical-relative:text;v-text-anchor:top" o:gfxdata="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" filled="f" stroked="f">
+              <v:shape w14:anchorId="28382D4D" id="Text Box 42" o:spid="_x0000_s1037" type="#_x0000_t202" style="position:absolute;margin-left:-39.8pt;margin-top:395.6pt;width:367.75pt;height:18.65pt;z-index:251665408;visibility:visible;mso-wrap-style:square;mso-wrap-distance-left:9pt;mso-wrap-distance-top:0;mso-wrap-distance-right:9pt;mso-wrap-distance-bottom:0;mso-position-horizontal:absolute;mso-position-horizontal-relative:text;mso-position-vertical:absolute;mso-position-vertical-relative:text;v-text-anchor:top" o:gfxdata="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" filled="f" stroked="f">
                 <v:textbox>
                   <w:txbxContent>
                     <w:p>
@@ -1488,17 +1558,18 @@
           </mc:Fallback>
         </mc:AlternateContent>
       </w:r>
-      <w:bookmarkStart w:id="2" w:name="page1"/>
-      <w:bookmarkEnd w:id="2"/>
+      <w:bookmarkStart w:id="0" w:name="page1"/>
+      <w:bookmarkEnd w:id="0"/>
       <w:r>
         <w:rPr>
           <w:rFonts w:ascii="Courier New" w:hAnsi="Courier New" w:cs="Courier New"/>
           <w:noProof/>
+          <w:lang w:val="en-US" w:eastAsia="zh-CN"/>
         </w:rPr>
         <mc:AlternateContent>
           <mc:Choice Requires="wps">
             <w:drawing>
-              <wp:anchor distT="0" distB="0" distL="114300" distR="114300" simplePos="0" relativeHeight="251662336" behindDoc="0" locked="0" layoutInCell="1" allowOverlap="1">
+              <wp:anchor distT="0" distB="0" distL="114300" distR="114300" simplePos="0" relativeHeight="251662336" behindDoc="0" locked="0" layoutInCell="1" allowOverlap="1" wp14:anchorId="2D7C5DDF" wp14:editId="172A02B0">
                 <wp:simplePos x="0" y="0"/>
                 <wp:positionH relativeFrom="column">
                   <wp:posOffset>632460</wp:posOffset>
@@ -1558,7 +1629,7 @@
           </mc:Choice>
           <mc:Fallback>
             <w:pict>
-              <v:shape id="Text Box 39" o:spid="_x0000_s1038" type="#_x0000_t202" style="position:absolute;margin-left:49.8pt;margin-top:465.6pt;width:128.4pt;height:19.8pt;z-index:251662336;visibility:visible;mso-wrap-style:square;mso-wrap-distance-left:9pt;mso-wrap-distance-top:0;mso-wrap-distance-right:9pt;mso-wrap-distance-bottom:0;mso-position-horizontal:absolute;mso-position-horizontal-relative:text;mso-position-vertical:absolute;mso-position-vertical-relative:text;v-text-anchor:top" o:gfxdata="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" filled="f" stroked="f">
+              <v:shape w14:anchorId="2D7C5DDF" id="Text Box 39" o:spid="_x0000_s1038" type="#_x0000_t202" style="position:absolute;margin-left:49.8pt;margin-top:465.6pt;width:128.4pt;height:19.8pt;z-index:251662336;visibility:visible;mso-wrap-style:square;mso-wrap-distance-left:9pt;mso-wrap-distance-top:0;mso-wrap-distance-right:9pt;mso-wrap-distance-bottom:0;mso-position-horizontal:absolute;mso-position-horizontal-relative:text;mso-position-vertical:absolute;mso-position-vertical-relative:text;v-text-anchor:top" o:gfxdata="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" filled="f" stroked="f">
                 <v:textbox>
                   <w:txbxContent>
                     <w:p>
@@ -1584,13 +1655,15 @@
           </mc:Fallback>
         </mc:AlternateContent>
       </w:r>
+      <w:bookmarkStart w:id="1" w:name="_GoBack"/>
       <w:r>
         <w:rPr>
           <w:rFonts w:ascii="Courier New" w:hAnsi="Courier New" w:cs="Courier New"/>
           <w:noProof/>
+          <w:lang w:val="en-US" w:eastAsia="zh-CN"/>
         </w:rPr>
         <w:drawing>
-          <wp:anchor distT="0" distB="0" distL="114300" distR="114300" simplePos="0" relativeHeight="251668480" behindDoc="1" locked="0" layoutInCell="1" allowOverlap="1">
+          <wp:anchor distT="0" distB="0" distL="114300" distR="114300" simplePos="0" relativeHeight="251642879" behindDoc="1" locked="0" layoutInCell="1" allowOverlap="1">
             <wp:simplePos x="0" y="0"/>
             <wp:positionH relativeFrom="page">
               <wp:posOffset>411480</wp:posOffset>
@@ -1615,7 +1688,7 @@
                     </pic:cNvPicPr>
                   </pic:nvPicPr>
                   <pic:blipFill>
-                    <a:blip r:embed="rId5">
+                    <a:blip r:embed="rId6">
                       <a:clrChange>
                         <a:clrFrom>
                           <a:srgbClr val="FFFFFF"/>
@@ -1653,10 +1726,12 @@
           </wp:anchor>
         </w:drawing>
       </w:r>
+      <w:bookmarkEnd w:id="1"/>
       <w:r>
         <w:rPr>
           <w:rFonts w:ascii="Courier New" w:hAnsi="Courier New" w:cs="Courier New"/>
           <w:noProof/>
+          <w:lang w:val="en-US" w:eastAsia="zh-CN"/>
         </w:rPr>
         <mc:AlternateContent>
           <mc:Choice Requires="wps">
@@ -1753,6 +1828,7 @@
         <w:rPr>
           <w:rFonts w:ascii="Courier New" w:hAnsi="Courier New" w:cs="Courier New"/>
           <w:noProof/>
+          <w:lang w:val="en-US" w:eastAsia="zh-CN"/>
         </w:rPr>
         <mc:AlternateContent>
           <mc:Choice Requires="wps">
@@ -1849,6 +1925,7 @@
         <w:rPr>
           <w:rFonts w:ascii="Courier New" w:hAnsi="Courier New" w:cs="Courier New"/>
           <w:noProof/>
+          <w:lang w:val="en-US" w:eastAsia="zh-CN"/>
         </w:rPr>
         <mc:AlternateContent>
           <mc:Choice Requires="wps">
@@ -1945,6 +2022,7 @@
         <w:rPr>
           <w:rFonts w:ascii="Courier New" w:hAnsi="Courier New" w:cs="Courier New"/>
           <w:noProof/>
+          <w:lang w:val="en-US" w:eastAsia="zh-CN"/>
         </w:rPr>
         <mc:AlternateContent>
           <mc:Choice Requires="wps">
@@ -2041,6 +2119,7 @@
         <w:rPr>
           <w:rFonts w:ascii="Courier New" w:hAnsi="Courier New" w:cs="Courier New"/>
           <w:noProof/>
+          <w:lang w:val="en-US" w:eastAsia="zh-CN"/>
         </w:rPr>
         <mc:AlternateContent>
           <mc:Choice Requires="wps">
@@ -2137,6 +2216,7 @@
         <w:rPr>
           <w:rFonts w:ascii="Courier New" w:hAnsi="Courier New" w:cs="Courier New"/>
           <w:noProof/>
+          <w:lang w:val="en-US" w:eastAsia="zh-CN"/>
         </w:rPr>
         <mc:AlternateContent>
           <mc:Choice Requires="wps">
@@ -2233,6 +2313,7 @@
         <w:rPr>
           <w:rFonts w:ascii="Courier New" w:hAnsi="Courier New" w:cs="Courier New"/>
           <w:noProof/>
+          <w:lang w:val="en-US" w:eastAsia="zh-CN"/>
         </w:rPr>
         <mc:AlternateContent>
           <mc:Choice Requires="wps">
@@ -2341,6 +2422,7 @@
         <w:rPr>
           <w:rFonts w:ascii="Courier New" w:hAnsi="Courier New" w:cs="Courier New"/>
           <w:noProof/>
+          <w:lang w:val="en-US" w:eastAsia="zh-CN"/>
         </w:rPr>
         <mc:AlternateContent>
           <mc:Choice Requires="wps">
@@ -2433,6 +2515,7 @@
         <w:rPr>
           <w:rFonts w:ascii="Courier New" w:hAnsi="Courier New" w:cs="Courier New"/>
           <w:noProof/>
+          <w:lang w:val="en-US" w:eastAsia="zh-CN"/>
         </w:rPr>
         <mc:AlternateContent>
           <mc:Choice Requires="wps">
@@ -2525,6 +2608,7 @@
         <w:rPr>
           <w:rFonts w:ascii="Courier New" w:hAnsi="Courier New" w:cs="Courier New"/>
           <w:noProof/>
+          <w:lang w:val="en-US" w:eastAsia="zh-CN"/>
         </w:rPr>
         <mc:AlternateContent>
           <mc:Choice Requires="wps">
@@ -2617,6 +2701,7 @@
         <w:rPr>
           <w:rFonts w:ascii="Courier New" w:hAnsi="Courier New" w:cs="Courier New"/>
           <w:noProof/>
+          <w:lang w:val="en-US" w:eastAsia="zh-CN"/>
         </w:rPr>
         <mc:AlternateContent>
           <mc:Choice Requires="wps">
@@ -2711,6 +2796,7 @@
         <w:rPr>
           <w:rFonts w:ascii="Courier New" w:hAnsi="Courier New" w:cs="Courier New"/>
           <w:noProof/>
+          <w:lang w:val="en-US" w:eastAsia="zh-CN"/>
         </w:rPr>
         <mc:AlternateContent>
           <mc:Choice Requires="wps">
@@ -2837,6 +2923,7 @@
         <w:rPr>
           <w:rFonts w:ascii="Courier New" w:hAnsi="Courier New" w:cs="Courier New"/>
           <w:noProof/>
+          <w:lang w:val="en-US" w:eastAsia="zh-CN"/>
         </w:rPr>
         <mc:AlternateContent>
           <mc:Choice Requires="wps">
@@ -2963,6 +3050,7 @@
         <w:rPr>
           <w:rFonts w:ascii="Courier New" w:hAnsi="Courier New" w:cs="Courier New"/>
           <w:noProof/>
+          <w:lang w:val="en-US" w:eastAsia="zh-CN"/>
         </w:rPr>
         <mc:AlternateContent>
           <mc:Choice Requires="wps">
@@ -3097,7 +3185,7 @@
 </file>
 
 <file path=word/styles.xml><?xml version="1.0" encoding="utf-8"?>
-<w:styles xmlns:mc="http://schemas.openxmlformats.org/markup-compatibility/2006" xmlns:r="http://schemas.openxmlformats.org/officeDocument/2006/relationships" xmlns:w="http://schemas.openxmlformats.org/wordprocessingml/2006/main" xmlns:w14="http://schemas.microsoft.com/office/word/2010/wordml" xmlns:w15="http://schemas.microsoft.com/office/word/2012/wordml" xmlns:w16cid="http://schemas.microsoft.com/office/word/2016/wordml/cid" xmlns:w16se="http://schemas.microsoft.com/office/word/2015/wordml/symex" mc:Ignorable="w14 w15 w16se w16cid">
+<w:styles xmlns:mc="http://schemas.openxmlformats.org/markup-compatibility/2006" xmlns:r="http://schemas.openxmlformats.org/officeDocument/2006/relationships" xmlns:w="http://schemas.openxmlformats.org/wordprocessingml/2006/main" xmlns:w14="http://schemas.microsoft.com/office/word/2010/wordml" xmlns:w15="http://schemas.microsoft.com/office/word/2012/wordml" xmlns:w16se="http://schemas.microsoft.com/office/word/2015/wordml/symex" mc:Ignorable="w14 w15 w16se">
   <w:docDefaults>
     <w:rPrDefault>
       <w:rPr>
@@ -3111,7 +3199,7 @@
       </w:pPr>
     </w:pPrDefault>
   </w:docDefaults>
-  <w:latentStyles w:defLockedState="0" w:defUIPriority="99" w:defSemiHidden="0" w:defUnhideWhenUsed="0" w:defQFormat="0" w:count="375">
+  <w:latentStyles w:defLockedState="0" w:defUIPriority="99" w:defSemiHidden="0" w:defUnhideWhenUsed="0" w:defQFormat="0" w:count="372">
     <w:lsdException w:name="Normal" w:uiPriority="0" w:qFormat="1"/>
     <w:lsdException w:name="heading 1" w:uiPriority="9" w:qFormat="1"/>
     <w:lsdException w:name="heading 2" w:semiHidden="1" w:uiPriority="9" w:unhideWhenUsed="1" w:qFormat="1"/>
@@ -3480,9 +3568,6 @@
     <w:lsdException w:name="List Table 6 Colorful Accent 6" w:uiPriority="51"/>
     <w:lsdException w:name="List Table 7 Colorful Accent 6" w:uiPriority="52"/>
     <w:lsdException w:name="Mention" w:semiHidden="1" w:unhideWhenUsed="1"/>
-    <w:lsdException w:name="Smart Hyperlink" w:semiHidden="1" w:unhideWhenUsed="1"/>
-    <w:lsdException w:name="Hashtag" w:semiHidden="1" w:unhideWhenUsed="1"/>
-    <w:lsdException w:name="Unresolved Mention" w:semiHidden="1" w:unhideWhenUsed="1"/>
   </w:latentStyles>
   <w:style w:type="paragraph" w:default="1" w:styleId="Normal">
     <w:name w:val="Normal"/>

</xml_diff>